<commit_message>
Updating help documentation for Excel VS imports and GItHub Imports/Exports
</commit_message>
<xml_diff>
--- a/src/help/Trifolia-on-FHIR.docx
+++ b/src/help/Trifolia-on-FHIR.docx
@@ -782,7 +782,7 @@
           <w:sz w:val="24"/>
           <w:color w:val="000000"/>
         </w:rPr>
-        <w:t>6</w:t>
+        <w:t>5</w:t>
       </w:r>
       <w:r>
         <w:fldChar w:fldCharType="end"/>
@@ -888,7 +888,7 @@
           <w:sz w:val="24"/>
           <w:color w:val="000000"/>
         </w:rPr>
-        <w:t>6</w:t>
+        <w:t>8</w:t>
       </w:r>
       <w:r>
         <w:fldChar w:fldCharType="end"/>
@@ -940,7 +940,7 @@
           <w:sz w:val="24"/>
           <w:color w:val="000000"/>
         </w:rPr>
-        <w:t>7</w:t>
+        <w:t>8</w:t>
       </w:r>
       <w:r>
         <w:fldChar w:fldCharType="end"/>
@@ -2224,41 +2224,24 @@
       <w:r/>
     </w:p>
     <w:p>
-      <w:pPr>
-        <w:pStyle w:val="3"/>
-      </w:pPr>
-      <w:r>
-        <w:t>Export</w:t>
-      </w:r>
-    </w:p>
-    <w:p>
       <w:r>
         <w:t xml:space="preserve">Select Export in the tabbed tool bar on the top of the screen. </w:t>
       </w:r>
     </w:p>
     <w:p>
       <w:r>
-        <w:t/>
-      </w:r>
-    </w:p>
-    <w:p>
-      <w:r>
         <w:t>The Export page contains form fields that allow users to specify the details of their exports. Users can export the Implementation Guides (IGs) saved under the Browse/Edit tab at the top right side of the screen. Users can export IGs as bundles or HTML with the IG Publisher. Once the form fields are complete, select the Export button on the left side of the scrolling tab at the bottom of the screen.</w:t>
       </w:r>
     </w:p>
     <w:p>
-      <w:r>
-        <w:t/>
-      </w:r>
-    </w:p>
-    <w:p>
-      <w:pPr>
-        <w:numPr>
-          <w:ilvl w:val="0"/>
-          <w:numId w:val="8"/>
-        </w:numPr>
-      </w:pPr>
-      <w:r/>
+      <w:pPr>
+        <w:pStyle w:val="4"/>
+      </w:pPr>
+      <w:r>
+        <w:t>Bundle</w:t>
+      </w:r>
+    </w:p>
+    <w:p>
       <w:r>
         <w:t xml:space="preserve">Bundle exports produce a single download (pretty quickly) as a single XML file. This XML file is a FHIR </w:t>
       </w:r>
@@ -2276,12 +2259,13 @@
     </w:p>
     <w:p>
       <w:pPr>
-        <w:numPr>
-          <w:ilvl w:val="0"/>
-          <w:numId w:val="8"/>
-        </w:numPr>
-      </w:pPr>
-      <w:r/>
+        <w:pStyle w:val="4"/>
+      </w:pPr>
+      <w:r>
+        <w:t>HTML (and FHIR IG Publisher)</w:t>
+      </w:r>
+    </w:p>
+    <w:p>
       <w:r>
         <w:t xml:space="preserve">HTML exports produce a package (ZIP file) for use with the FHIR </w:t>
       </w:r>
@@ -2309,25 +2293,215 @@
     <w:p>
       <w:pPr>
         <w:numPr>
+          <w:ilvl w:val="0"/>
+          <w:numId w:val="8"/>
+        </w:numPr>
+      </w:pPr>
+      <w:r/>
+      <w:r>
+        <w:t>The Export tool will take a few minutes to process. The length of time is correlated with the size of the export. Users will see the tool processing the export as lines of code executions. After completing the process, the export will automatically download to users' computers in a compressed folder.</w:t>
+      </w:r>
+    </w:p>
+    <w:p>
+      <w:pPr>
+        <w:numPr>
+          <w:ilvl w:val="0"/>
+          <w:numId w:val="8"/>
+        </w:numPr>
+      </w:pPr>
+      <w:r/>
+      <w:r>
+        <w:t>When the IG Publisher is executed, the output from the IG Publisher is copied to a public location in Trifolia-on-FHIR for preview.</w:t>
+      </w:r>
+    </w:p>
+    <w:p>
+      <w:pPr>
+        <w:pStyle w:val="4"/>
+      </w:pPr>
+      <w:r>
+        <w:t>GitHub</w:t>
+      </w:r>
+    </w:p>
+    <w:p>
+      <w:r>
+        <w:t>Exporting to GitHub will upload the resources within the selected Implementation Guide to the destination repository on GitHub. Resources that already exist at the specified paths will be overwritten with the content in ToF.</w:t>
+      </w:r>
+    </w:p>
+    <w:p>
+      <w:r>
+        <w:t>To export the Implementation Guide resources:</w:t>
+      </w:r>
+    </w:p>
+    <w:p>
+      <w:pPr>
+        <w:numPr>
+          <w:ilvl w:val="0"/>
+          <w:numId w:val="9"/>
+        </w:numPr>
+      </w:pPr>
+      <w:r/>
+      <w:r>
+        <w:t>Navigate to the "Export" screen</w:t>
+      </w:r>
+    </w:p>
+    <w:p>
+      <w:pPr>
+        <w:numPr>
+          <w:ilvl w:val="0"/>
+          <w:numId w:val="9"/>
+        </w:numPr>
+      </w:pPr>
+      <w:r/>
+      <w:r>
+        <w:t>Select the implementation guide to export</w:t>
+      </w:r>
+    </w:p>
+    <w:p>
+      <w:pPr>
+        <w:numPr>
+          <w:ilvl w:val="0"/>
+          <w:numId w:val="9"/>
+        </w:numPr>
+      </w:pPr>
+      <w:r/>
+      <w:r>
+        <w:t>Select "GitHub" for the export format</w:t>
+      </w:r>
+    </w:p>
+    <w:p>
+      <w:pPr>
+        <w:numPr>
+          <w:ilvl w:val="0"/>
+          <w:numId w:val="9"/>
+        </w:numPr>
+      </w:pPr>
+      <w:r/>
+      <w:r>
+        <w:t>If you are not already logged into GitHub within ToF, you will be prompted to login.</w:t>
+      </w:r>
+    </w:p>
+    <w:p>
+      <w:pPr>
+        <w:numPr>
+          <w:ilvl w:val="0"/>
+          <w:numId w:val="9"/>
+        </w:numPr>
+      </w:pPr>
+      <w:r/>
+      <w:r>
+        <w:t>Specify a "Commit Message". This message is used by GitHub to describe the changes.</w:t>
+      </w:r>
+    </w:p>
+    <w:p>
+      <w:pPr>
+        <w:numPr>
+          <w:ilvl w:val="0"/>
+          <w:numId w:val="9"/>
+        </w:numPr>
+      </w:pPr>
+      <w:r/>
+      <w:r>
+        <w:t>All resources within the implementation guide are listed in a table. Only resources that have a repository, branch and path specified for them will be uploaded to GitHub. To change the repository/branch/path for a resource</w:t>
+      </w:r>
+    </w:p>
+    <w:p>
+      <w:pPr>
+        <w:numPr>
           <w:ilvl w:val="1"/>
-          <w:numId w:val="8"/>
-        </w:numPr>
-      </w:pPr>
-      <w:r/>
-      <w:r>
-        <w:t>The Export tool will take a few minutes to process. The length of time is correlated with the size of the export. Users will see the tool processing the export as lines of code executions. After completing the process, the export will automatically download to users' computers in a compressed folder.</w:t>
+          <w:numId w:val="9"/>
+        </w:numPr>
+      </w:pPr>
+      <w:r/>
+      <w:r>
+        <w:t>Place a check-mark next to each of the resources you want to change</w:t>
       </w:r>
     </w:p>
     <w:p>
       <w:pPr>
         <w:numPr>
           <w:ilvl w:val="1"/>
-          <w:numId w:val="8"/>
-        </w:numPr>
-      </w:pPr>
-      <w:r/>
-      <w:r>
-        <w:t>When the IG Publisher is executed, the output from the IG Publisher is copied to a public location in Trifolia-on-FHIR for preview.</w:t>
+          <w:numId w:val="9"/>
+        </w:numPr>
+      </w:pPr>
+      <w:r/>
+      <w:r>
+        <w:t>Select "Change Selected" in the top-right corner of the table</w:t>
+      </w:r>
+    </w:p>
+    <w:p>
+      <w:pPr>
+        <w:numPr>
+          <w:ilvl w:val="1"/>
+          <w:numId w:val="9"/>
+        </w:numPr>
+      </w:pPr>
+      <w:r/>
+      <w:r>
+        <w:t>Select a GitHub repository</w:t>
+      </w:r>
+    </w:p>
+    <w:p>
+      <w:pPr>
+        <w:numPr>
+          <w:ilvl w:val="1"/>
+          <w:numId w:val="9"/>
+        </w:numPr>
+      </w:pPr>
+      <w:r/>
+      <w:r>
+        <w:t>A branch will automatically be selected if the repository has a default branch. If no default branch is specified, you will have to manually select the branch.</w:t>
+      </w:r>
+    </w:p>
+    <w:p>
+      <w:pPr>
+        <w:numPr>
+          <w:ilvl w:val="1"/>
+          <w:numId w:val="9"/>
+        </w:numPr>
+      </w:pPr>
+      <w:r/>
+      <w:r>
+        <w:t>Select the format that the resources should be stored in GitHub (JSON or XML)</w:t>
+      </w:r>
+    </w:p>
+    <w:p>
+      <w:pPr>
+        <w:numPr>
+          <w:ilvl w:val="1"/>
+          <w:numId w:val="9"/>
+        </w:numPr>
+      </w:pPr>
+      <w:r/>
+      <w:r>
+        <w:t>Indicate if the resources should be stored in a directory per resource type (for example, if you select the "resources" directory from the tree, but specify "Yes" to "Directory per resource type", the resource will be stored in "/resources/implementationguide/XXX.xml" (assuming the resource is an "ImplementationGuide" resource type)</w:t>
+      </w:r>
+    </w:p>
+    <w:p>
+      <w:pPr>
+        <w:numPr>
+          <w:ilvl w:val="1"/>
+          <w:numId w:val="9"/>
+        </w:numPr>
+      </w:pPr>
+      <w:r/>
+      <w:r>
+        <w:t>Select the destination directory to store the resources from the tree on the right. Optionally, you may create a new folder by typing the new folder name in the text field above the tree, and selecting "Add folder below selection".</w:t>
+      </w:r>
+    </w:p>
+    <w:p>
+      <w:r>
+        <w:t xml:space="preserve">See </w:t>
+      </w:r>
+      <w:hyperlink w:anchor="_topic_GitHubIntegration">
+        <w:r>
+          <w:rPr>
+            <w:rStyle w:val="c13"/>
+          </w:rPr>
+          <w:t>GitHub Integration</w:t>
+        </w:r>
+      </w:hyperlink>
+      <w:r>
+        <w:t xml:space="preserve"> for more information.</w:t>
       </w:r>
       <w:r/>
       <w:r/>
@@ -2366,21 +2540,8 @@
       <w:r/>
     </w:p>
     <w:p>
-      <w:pPr>
-        <w:pStyle w:val="3"/>
-      </w:pPr>
-      <w:r>
-        <w:t>Import</w:t>
-      </w:r>
-    </w:p>
-    <w:p>
-      <w:r>
-        <w:t xml:space="preserve">ToF allows users to import files, text, and VSAC content. </w:t>
-      </w:r>
-    </w:p>
-    <w:p>
-      <w:r>
-        <w:t/>
+      <w:r>
+        <w:t xml:space="preserve">ToF allows users to import resource files, copy/pasted resource JSON/XML, value sets from excel files, GitHub and VSAC content. </w:t>
       </w:r>
     </w:p>
     <w:p>
@@ -2389,8 +2550,729 @@
       </w:r>
     </w:p>
     <w:p>
-      <w:r>
-        <w:t/>
+      <w:pPr>
+        <w:pStyle w:val="4"/>
+      </w:pPr>
+      <w:r>
+        <w:t>Import Files</w:t>
+      </w:r>
+    </w:p>
+    <w:p>
+      <w:r>
+        <w:t xml:space="preserve">Users who upload more than 20 resources at once may experience a timeout error notification. In the event of a timeout error notification, users should reduce the size of the resource import. </w:t>
+      </w:r>
+    </w:p>
+    <w:p>
+      <w:r>
+        <w:t>Users can edit resource numbers based on individual needs.</w:t>
+      </w:r>
+    </w:p>
+    <w:p>
+      <w:pPr>
+        <w:pStyle w:val="4"/>
+      </w:pPr>
+      <w:r>
+        <w:t>Excel</w:t>
+      </w:r>
+    </w:p>
+    <w:p>
+      <w:r>
+        <w:t>Import value sets and code systems using the excel file import format. Using the "Import Files" tab, select (or drag-and-drop) an excel file that is prepared with the following structure:</w:t>
+      </w:r>
+    </w:p>
+    <w:p>
+      <w:pPr>
+        <w:numPr>
+          <w:ilvl w:val="0"/>
+          <w:numId w:val="10"/>
+        </w:numPr>
+      </w:pPr>
+      <w:r/>
+      <w:r>
+        <w:t>Worksheet: (name does not matter - the first worksheet in the workbook is used)</w:t>
+      </w:r>
+    </w:p>
+    <w:p>
+      <w:pPr>
+        <w:numPr>
+          <w:ilvl w:val="1"/>
+          <w:numId w:val="10"/>
+        </w:numPr>
+      </w:pPr>
+      <w:r/>
+      <w:r>
+        <w:t>Column: "ID" (optional)</w:t>
+      </w:r>
+    </w:p>
+    <w:p>
+      <w:pPr>
+        <w:numPr>
+          <w:ilvl w:val="2"/>
+          <w:numId w:val="10"/>
+        </w:numPr>
+      </w:pPr>
+      <w:r/>
+      <w:r>
+        <w:t>The column must exist, but does not have to have a value</w:t>
+      </w:r>
+    </w:p>
+    <w:p>
+      <w:pPr>
+        <w:numPr>
+          <w:ilvl w:val="2"/>
+          <w:numId w:val="10"/>
+        </w:numPr>
+      </w:pPr>
+      <w:r/>
+      <w:r>
+        <w:t>This is the ID of the value set. It will be used to either update an existing value set or create a new value set with a pre-defined ID (assuming the FHIR server supports that functionality).</w:t>
+      </w:r>
+    </w:p>
+    <w:p>
+      <w:pPr>
+        <w:numPr>
+          <w:ilvl w:val="1"/>
+          <w:numId w:val="10"/>
+        </w:numPr>
+      </w:pPr>
+      <w:r/>
+      <w:r>
+        <w:t>Column: "Name"</w:t>
+      </w:r>
+    </w:p>
+    <w:p>
+      <w:pPr>
+        <w:numPr>
+          <w:ilvl w:val="2"/>
+          <w:numId w:val="10"/>
+        </w:numPr>
+      </w:pPr>
+      <w:r/>
+      <w:r>
+        <w:t>The name of the value set.</w:t>
+      </w:r>
+    </w:p>
+    <w:p>
+      <w:pPr>
+        <w:numPr>
+          <w:ilvl w:val="2"/>
+          <w:numId w:val="10"/>
+        </w:numPr>
+      </w:pPr>
+      <w:r/>
+      <w:r>
+        <w:t>This name should be repeated for each code/row in the value set</w:t>
+      </w:r>
+    </w:p>
+    <w:p>
+      <w:pPr>
+        <w:numPr>
+          <w:ilvl w:val="2"/>
+          <w:numId w:val="10"/>
+        </w:numPr>
+      </w:pPr>
+      <w:r/>
+      <w:r>
+        <w:t>Mapping: ValueSet.name</w:t>
+      </w:r>
+    </w:p>
+    <w:p>
+      <w:pPr>
+        <w:numPr>
+          <w:ilvl w:val="1"/>
+          <w:numId w:val="10"/>
+        </w:numPr>
+      </w:pPr>
+      <w:r/>
+      <w:r>
+        <w:t>Column: "URL" - the URL for the value set</w:t>
+      </w:r>
+    </w:p>
+    <w:p>
+      <w:pPr>
+        <w:numPr>
+          <w:ilvl w:val="2"/>
+          <w:numId w:val="10"/>
+        </w:numPr>
+      </w:pPr>
+      <w:r/>
+      <w:r>
+        <w:t>The URL of the value set that will be used to find or create the value set</w:t>
+      </w:r>
+    </w:p>
+    <w:p>
+      <w:pPr>
+        <w:numPr>
+          <w:ilvl w:val="2"/>
+          <w:numId w:val="10"/>
+        </w:numPr>
+      </w:pPr>
+      <w:r/>
+      <w:r>
+        <w:t>This URL should be repeated for each code/row in the value set</w:t>
+      </w:r>
+    </w:p>
+    <w:p>
+      <w:pPr>
+        <w:numPr>
+          <w:ilvl w:val="2"/>
+          <w:numId w:val="10"/>
+        </w:numPr>
+      </w:pPr>
+      <w:r/>
+      <w:r>
+        <w:t>Mapping: ValueSet.url</w:t>
+      </w:r>
+    </w:p>
+    <w:p>
+      <w:pPr>
+        <w:numPr>
+          <w:ilvl w:val="1"/>
+          <w:numId w:val="10"/>
+        </w:numPr>
+      </w:pPr>
+      <w:r/>
+      <w:r>
+        <w:t>Column: "Code"</w:t>
+      </w:r>
+    </w:p>
+    <w:p>
+      <w:pPr>
+        <w:numPr>
+          <w:ilvl w:val="2"/>
+          <w:numId w:val="10"/>
+        </w:numPr>
+      </w:pPr>
+      <w:r/>
+      <w:r>
+        <w:t>Mapping: ValueSet.compose.include.concept.code</w:t>
+      </w:r>
+    </w:p>
+    <w:p>
+      <w:pPr>
+        <w:numPr>
+          <w:ilvl w:val="1"/>
+          <w:numId w:val="10"/>
+        </w:numPr>
+      </w:pPr>
+      <w:r/>
+      <w:r>
+        <w:t>Column: "Display"</w:t>
+      </w:r>
+    </w:p>
+    <w:p>
+      <w:pPr>
+        <w:numPr>
+          <w:ilvl w:val="2"/>
+          <w:numId w:val="10"/>
+        </w:numPr>
+      </w:pPr>
+      <w:r/>
+      <w:r>
+        <w:t>Mapping: ValueSet.compose.include.concept.display</w:t>
+      </w:r>
+    </w:p>
+    <w:p>
+      <w:pPr>
+        <w:numPr>
+          <w:ilvl w:val="1"/>
+          <w:numId w:val="10"/>
+        </w:numPr>
+      </w:pPr>
+      <w:r/>
+      <w:r>
+        <w:t>Column: "System"</w:t>
+      </w:r>
+    </w:p>
+    <w:p>
+      <w:pPr>
+        <w:numPr>
+          <w:ilvl w:val="2"/>
+          <w:numId w:val="10"/>
+        </w:numPr>
+      </w:pPr>
+      <w:r/>
+      <w:r>
+        <w:t>This is the URL of the code system that the code belongs to</w:t>
+      </w:r>
+    </w:p>
+    <w:p>
+      <w:pPr>
+        <w:numPr>
+          <w:ilvl w:val="2"/>
+          <w:numId w:val="10"/>
+        </w:numPr>
+      </w:pPr>
+      <w:r/>
+      <w:r>
+        <w:t>Mapping: ValueSet.compose.include.system</w:t>
+      </w:r>
+    </w:p>
+    <w:p>
+      <w:pPr>
+        <w:pStyle w:val="5"/>
+      </w:pPr>
+      <w:r>
+        <w:t>Additional</w:t>
+      </w:r>
+    </w:p>
+    <w:p>
+      <w:pPr>
+        <w:numPr>
+          <w:ilvl w:val="0"/>
+          <w:numId w:val="10"/>
+        </w:numPr>
+      </w:pPr>
+      <w:r/>
+      <w:r>
+        <w:t>The worksheet must have a header. ToF always ignores the first row.</w:t>
+      </w:r>
+    </w:p>
+    <w:p>
+      <w:pPr>
+        <w:numPr>
+          <w:ilvl w:val="0"/>
+          <w:numId w:val="10"/>
+        </w:numPr>
+      </w:pPr>
+      <w:r/>
+      <w:r>
+        <w:t>The heading of the columns do not matter, but the columns must appear in the order described above.</w:t>
+      </w:r>
+    </w:p>
+    <w:p>
+      <w:pPr>
+        <w:numPr>
+          <w:ilvl w:val="0"/>
+          <w:numId w:val="10"/>
+        </w:numPr>
+      </w:pPr>
+      <w:r/>
+      <w:r>
+        <w:t>If the value set already exists on the server, the entire value set will be overwritten with the data from the import excel file; including all codes in the existing value set that are not in the excel file.</w:t>
+      </w:r>
+    </w:p>
+    <w:p>
+      <w:pPr>
+        <w:pStyle w:val="5"/>
+      </w:pPr>
+      <w:r>
+        <w:t>Example</w:t>
+      </w:r>
+    </w:p>
+    <w:tbl>
+      <w:tblPr>
+        <w:tblW w:w="10860" w:type="dxa"/>
+        <w:tblLayout w:type="fixed"/>
+        <w:tblCellMar>
+          <w:top w:w="0" w:type="dxa"/>
+          <w:left w:w="0" w:type="dxa"/>
+          <w:bottom w:w="0" w:type="dxa"/>
+          <w:right w:w="0" w:type="dxa"/>
+        </w:tblCellMar>
+        <w:tblInd w:w="-30" w:type="dxa"/>
+      </w:tblPr>
+      <w:tblGrid>
+        <w:gridCol w:w="1035"/>
+        <w:gridCol w:w="1230"/>
+        <w:gridCol w:w="3045"/>
+        <w:gridCol w:w="1035"/>
+        <w:gridCol w:w="1035"/>
+        <w:gridCol w:w="3480"/>
+      </w:tblGrid>
+      <w:tr>
+        <w:trPr>
+          <w:trHeight w:val="285" w:hRule="atLeast"/>
+        </w:trPr>
+        <w:tc>
+          <w:tcPr>
+            <w:tcW w:w="1035" w:type="dxa"/>
+          </w:tcPr>
+          <w:p>
+            <w:r>
+              <w:rPr>
+                <w:rFonts w:ascii="Calibri" w:hAnsi="Calibri" w:cs="Calibri" w:eastAsia="Calibri"/>
+                <w:b/>
+                <w:sz w:val="22"/>
+                <w:color w:val="000000"/>
+              </w:rPr>
+              <w:t>ID</w:t>
+            </w:r>
+          </w:p>
+        </w:tc>
+        <w:tc>
+          <w:tcPr>
+            <w:tcW w:w="1230" w:type="dxa"/>
+          </w:tcPr>
+          <w:p>
+            <w:r>
+              <w:rPr>
+                <w:rFonts w:ascii="Calibri" w:hAnsi="Calibri" w:cs="Calibri" w:eastAsia="Calibri"/>
+                <w:b/>
+                <w:sz w:val="22"/>
+                <w:color w:val="000000"/>
+              </w:rPr>
+              <w:t>Name</w:t>
+            </w:r>
+          </w:p>
+        </w:tc>
+        <w:tc>
+          <w:tcPr>
+            <w:tcW w:w="3045" w:type="dxa"/>
+          </w:tcPr>
+          <w:p>
+            <w:r>
+              <w:rPr>
+                <w:rFonts w:ascii="Calibri" w:hAnsi="Calibri" w:cs="Calibri" w:eastAsia="Calibri"/>
+                <w:b/>
+                <w:sz w:val="22"/>
+                <w:color w:val="000000"/>
+              </w:rPr>
+              <w:t>URL</w:t>
+            </w:r>
+          </w:p>
+        </w:tc>
+        <w:tc>
+          <w:tcPr>
+            <w:tcW w:w="1035" w:type="dxa"/>
+          </w:tcPr>
+          <w:p>
+            <w:r>
+              <w:rPr>
+                <w:rFonts w:ascii="Calibri" w:hAnsi="Calibri" w:cs="Calibri" w:eastAsia="Calibri"/>
+                <w:b/>
+                <w:sz w:val="22"/>
+                <w:color w:val="000000"/>
+              </w:rPr>
+              <w:t>Code</w:t>
+            </w:r>
+          </w:p>
+        </w:tc>
+        <w:tc>
+          <w:tcPr>
+            <w:tcW w:w="1035" w:type="dxa"/>
+          </w:tcPr>
+          <w:p>
+            <w:r>
+              <w:rPr>
+                <w:rFonts w:ascii="Calibri" w:hAnsi="Calibri" w:cs="Calibri" w:eastAsia="Calibri"/>
+                <w:b/>
+                <w:sz w:val="22"/>
+                <w:color w:val="000000"/>
+              </w:rPr>
+              <w:t>Display</w:t>
+            </w:r>
+          </w:p>
+        </w:tc>
+        <w:tc>
+          <w:tcPr>
+            <w:tcW w:w="3480" w:type="dxa"/>
+          </w:tcPr>
+          <w:p>
+            <w:r>
+              <w:rPr>
+                <w:rFonts w:ascii="Calibri" w:hAnsi="Calibri" w:cs="Calibri" w:eastAsia="Calibri"/>
+                <w:b/>
+                <w:sz w:val="22"/>
+                <w:color w:val="000000"/>
+              </w:rPr>
+              <w:t>System</w:t>
+            </w:r>
+          </w:p>
+        </w:tc>
+      </w:tr>
+      <w:tr>
+        <w:trPr>
+          <w:trHeight w:val="285" w:hRule="atLeast"/>
+        </w:trPr>
+        <w:tc>
+          <w:tcPr>
+            <w:tcW w:w="1035" w:type="dxa"/>
+          </w:tcPr>
+          <w:p>
+            <w:r>
+              <w:rPr>
+                <w:rFonts w:ascii="Calibri" w:hAnsi="Calibri" w:cs="Calibri" w:eastAsia="Calibri"/>
+                <w:sz w:val="22"/>
+                <w:color w:val="000000"/>
+              </w:rPr>
+              <w:t>vs1-test</w:t>
+            </w:r>
+          </w:p>
+        </w:tc>
+        <w:tc>
+          <w:tcPr>
+            <w:tcW w:w="1230" w:type="dxa"/>
+          </w:tcPr>
+          <w:p>
+            <w:r>
+              <w:rPr>
+                <w:rFonts w:ascii="Calibri" w:hAnsi="Calibri" w:cs="Calibri" w:eastAsia="Calibri"/>
+                <w:sz w:val="22"/>
+                <w:color w:val="000000"/>
+              </w:rPr>
+              <w:t>Value Set 1</w:t>
+            </w:r>
+          </w:p>
+        </w:tc>
+        <w:tc>
+          <w:tcPr>
+            <w:tcW w:w="3045" w:type="dxa"/>
+          </w:tcPr>
+          <w:p>
+            <w:r>
+              <w:rPr>
+                <w:rFonts w:ascii="Calibri" w:hAnsi="Calibri" w:cs="Calibri" w:eastAsia="Calibri"/>
+                <w:sz w:val="22"/>
+                <w:color w:val="000000"/>
+              </w:rPr>
+              <w:t>http://test.com/ValueSet/v1</w:t>
+            </w:r>
+          </w:p>
+        </w:tc>
+        <w:tc>
+          <w:tcPr>
+            <w:tcW w:w="1035" w:type="dxa"/>
+          </w:tcPr>
+          <w:p>
+            <w:r>
+              <w:rPr>
+                <w:rFonts w:ascii="Calibri" w:hAnsi="Calibri" w:cs="Calibri" w:eastAsia="Calibri"/>
+                <w:sz w:val="22"/>
+                <w:color w:val="000000"/>
+              </w:rPr>
+              <w:t>asdf1</w:t>
+            </w:r>
+          </w:p>
+        </w:tc>
+        <w:tc>
+          <w:tcPr>
+            <w:tcW w:w="1035" w:type="dxa"/>
+          </w:tcPr>
+          <w:p>
+            <w:r>
+              <w:rPr>
+                <w:rFonts w:ascii="Calibri" w:hAnsi="Calibri" w:cs="Calibri" w:eastAsia="Calibri"/>
+                <w:sz w:val="22"/>
+                <w:color w:val="000000"/>
+              </w:rPr>
+              <w:t>TEST1</w:t>
+            </w:r>
+          </w:p>
+        </w:tc>
+        <w:tc>
+          <w:tcPr>
+            <w:tcW w:w="3480" w:type="dxa"/>
+          </w:tcPr>
+          <w:p>
+            <w:r>
+              <w:rPr>
+                <w:rFonts w:ascii="Calibri" w:hAnsi="Calibri" w:cs="Calibri" w:eastAsia="Calibri"/>
+                <w:sz w:val="22"/>
+                <w:color w:val="000000"/>
+              </w:rPr>
+              <w:t>http://test.com/CodeSystem/cs1</w:t>
+            </w:r>
+          </w:p>
+        </w:tc>
+      </w:tr>
+      <w:tr>
+        <w:trPr>
+          <w:trHeight w:val="285" w:hRule="atLeast"/>
+        </w:trPr>
+        <w:tc>
+          <w:tcPr>
+            <w:tcW w:w="1035" w:type="dxa"/>
+          </w:tcPr>
+          <w:p>
+            <w:r>
+              <w:rPr>
+                <w:rFonts w:ascii="Calibri" w:hAnsi="Calibri" w:cs="Calibri" w:eastAsia="Calibri"/>
+                <w:sz w:val="22"/>
+                <w:color w:val="000000"/>
+              </w:rPr>
+              <w:t>vs1-test</w:t>
+            </w:r>
+          </w:p>
+        </w:tc>
+        <w:tc>
+          <w:tcPr>
+            <w:tcW w:w="1230" w:type="dxa"/>
+          </w:tcPr>
+          <w:p>
+            <w:r>
+              <w:rPr>
+                <w:rFonts w:ascii="Calibri" w:hAnsi="Calibri" w:cs="Calibri" w:eastAsia="Calibri"/>
+                <w:sz w:val="22"/>
+                <w:color w:val="000000"/>
+              </w:rPr>
+              <w:t>Value Set 1</w:t>
+            </w:r>
+          </w:p>
+        </w:tc>
+        <w:tc>
+          <w:tcPr>
+            <w:tcW w:w="3045" w:type="dxa"/>
+          </w:tcPr>
+          <w:p>
+            <w:r>
+              <w:rPr>
+                <w:rFonts w:ascii="Calibri" w:hAnsi="Calibri" w:cs="Calibri" w:eastAsia="Calibri"/>
+                <w:sz w:val="22"/>
+                <w:color w:val="000000"/>
+              </w:rPr>
+              <w:t>http://test.com/ValueSet/v1</w:t>
+            </w:r>
+          </w:p>
+        </w:tc>
+        <w:tc>
+          <w:tcPr>
+            <w:tcW w:w="1035" w:type="dxa"/>
+          </w:tcPr>
+          <w:p>
+            <w:r>
+              <w:rPr>
+                <w:rFonts w:ascii="Calibri" w:hAnsi="Calibri" w:cs="Calibri" w:eastAsia="Calibri"/>
+                <w:sz w:val="22"/>
+                <w:color w:val="000000"/>
+              </w:rPr>
+              <w:t>asdf2</w:t>
+            </w:r>
+          </w:p>
+        </w:tc>
+        <w:tc>
+          <w:tcPr>
+            <w:tcW w:w="1035" w:type="dxa"/>
+          </w:tcPr>
+          <w:p>
+            <w:r>
+              <w:rPr>
+                <w:rFonts w:ascii="Calibri" w:hAnsi="Calibri" w:cs="Calibri" w:eastAsia="Calibri"/>
+                <w:sz w:val="22"/>
+                <w:color w:val="000000"/>
+              </w:rPr>
+              <w:t>TEST2</w:t>
+            </w:r>
+          </w:p>
+        </w:tc>
+        <w:tc>
+          <w:tcPr>
+            <w:tcW w:w="3480" w:type="dxa"/>
+          </w:tcPr>
+          <w:p>
+            <w:r>
+              <w:rPr>
+                <w:rFonts w:ascii="Calibri" w:hAnsi="Calibri" w:cs="Calibri" w:eastAsia="Calibri"/>
+                <w:sz w:val="22"/>
+                <w:color w:val="000000"/>
+              </w:rPr>
+              <w:t>http://test.com/CodeSystem/cs2</w:t>
+            </w:r>
+          </w:p>
+        </w:tc>
+      </w:tr>
+      <w:tr>
+        <w:trPr>
+          <w:trHeight w:val="285" w:hRule="atLeast"/>
+        </w:trPr>
+        <w:tc>
+          <w:tcPr>
+            <w:tcW w:w="1035" w:type="dxa"/>
+          </w:tcPr>
+          <w:p>
+            <w:r>
+              <w:rPr>
+                <w:rFonts w:ascii="Calibri" w:hAnsi="Calibri" w:cs="Calibri" w:eastAsia="Calibri"/>
+                <w:sz w:val="22"/>
+                <w:color w:val="000000"/>
+              </w:rPr>
+              <w:t>vs2-test</w:t>
+            </w:r>
+          </w:p>
+        </w:tc>
+        <w:tc>
+          <w:tcPr>
+            <w:tcW w:w="1230" w:type="dxa"/>
+          </w:tcPr>
+          <w:p>
+            <w:r>
+              <w:rPr>
+                <w:rFonts w:ascii="Calibri" w:hAnsi="Calibri" w:cs="Calibri" w:eastAsia="Calibri"/>
+                <w:sz w:val="22"/>
+                <w:color w:val="000000"/>
+              </w:rPr>
+              <w:t>Value Set 2</w:t>
+            </w:r>
+          </w:p>
+        </w:tc>
+        <w:tc>
+          <w:tcPr>
+            <w:tcW w:w="3045" w:type="dxa"/>
+          </w:tcPr>
+          <w:p>
+            <w:r>
+              <w:rPr>
+                <w:rFonts w:ascii="Calibri" w:hAnsi="Calibri" w:cs="Calibri" w:eastAsia="Calibri"/>
+                <w:sz w:val="22"/>
+                <w:color w:val="000000"/>
+              </w:rPr>
+              <w:t>http://test.com/ValueSet/v2</w:t>
+            </w:r>
+          </w:p>
+        </w:tc>
+        <w:tc>
+          <w:tcPr>
+            <w:tcW w:w="1035" w:type="dxa"/>
+          </w:tcPr>
+          <w:p>
+            <w:r>
+              <w:rPr>
+                <w:rFonts w:ascii="Calibri" w:hAnsi="Calibri" w:cs="Calibri" w:eastAsia="Calibri"/>
+                <w:sz w:val="22"/>
+                <w:color w:val="000000"/>
+              </w:rPr>
+              <w:t>asdf1</w:t>
+            </w:r>
+          </w:p>
+        </w:tc>
+        <w:tc>
+          <w:tcPr>
+            <w:tcW w:w="1035" w:type="dxa"/>
+          </w:tcPr>
+          <w:p>
+            <w:r>
+              <w:rPr>
+                <w:rFonts w:ascii="Calibri" w:hAnsi="Calibri" w:cs="Calibri" w:eastAsia="Calibri"/>
+                <w:sz w:val="22"/>
+                <w:color w:val="000000"/>
+              </w:rPr>
+              <w:t>TEST1</w:t>
+            </w:r>
+          </w:p>
+        </w:tc>
+        <w:tc>
+          <w:tcPr>
+            <w:tcW w:w="3480" w:type="dxa"/>
+          </w:tcPr>
+          <w:p>
+            <w:r>
+              <w:rPr>
+                <w:rFonts w:ascii="Calibri" w:hAnsi="Calibri" w:cs="Calibri" w:eastAsia="Calibri"/>
+                <w:sz w:val="22"/>
+                <w:color w:val="000000"/>
+              </w:rPr>
+              <w:t>http://test.com/CodeSystem/cs2</w:t>
+            </w:r>
+          </w:p>
+        </w:tc>
+      </w:tr>
+    </w:tbl>
+    <w:p>
+      <w:pPr>
+        <w:pStyle w:val="4"/>
+      </w:pPr>
+      <w:r>
+        <w:t>VSAC</w:t>
       </w:r>
     </w:p>
     <w:p>
@@ -2399,24 +3281,95 @@
       </w:r>
     </w:p>
     <w:p>
-      <w:r>
-        <w:t/>
-      </w:r>
-    </w:p>
-    <w:p>
-      <w:r>
-        <w:t xml:space="preserve">Users who upload more than 20 resources at once may experience a timeout error notification. In the event of a timeout error notification, users should reduce the size of the resource import. </w:t>
-      </w:r>
-    </w:p>
-    <w:p>
-      <w:r>
-        <w:t/>
-      </w:r>
-    </w:p>
-    <w:p>
-      <w:r>
-        <w:t>Users can edit resource numbers based on individual needs.</w:t>
-      </w:r>
+      <w:pPr>
+        <w:pStyle w:val="4"/>
+      </w:pPr>
+      <w:r>
+        <w:t>GitHub</w:t>
+      </w:r>
+    </w:p>
+    <w:p>
+      <w:r>
+        <w:t>To import resources from a GitHub repository, navigate to the "GitHub" tab in the "Import" screen. As soon as the tab is selected, you will be prompted to login to GitHub (unless you have already logged into GitHub in ToF previously).</w:t>
+      </w:r>
+    </w:p>
+    <w:p>
+      <w:pPr>
+        <w:numPr>
+          <w:ilvl w:val="0"/>
+          <w:numId w:val="11"/>
+        </w:numPr>
+      </w:pPr>
+      <w:r/>
+      <w:r>
+        <w:t>Select a repository within GitHub that you have access to</w:t>
+      </w:r>
+    </w:p>
+    <w:p>
+      <w:pPr>
+        <w:numPr>
+          <w:ilvl w:val="0"/>
+          <w:numId w:val="11"/>
+        </w:numPr>
+      </w:pPr>
+      <w:r/>
+      <w:r>
+        <w:t>The default branch for the repository it will be automatically selected. If the default branch does not exist or is not configured in the repository, you will have to select a branch manually.</w:t>
+      </w:r>
+    </w:p>
+    <w:p>
+      <w:pPr>
+        <w:numPr>
+          <w:ilvl w:val="0"/>
+          <w:numId w:val="11"/>
+        </w:numPr>
+      </w:pPr>
+      <w:r/>
+      <w:r>
+        <w:t>A tree of all files available within the GitHub repository will be shown. Place a check-mark next to each of the files you wish to import.</w:t>
+      </w:r>
+    </w:p>
+    <w:p>
+      <w:pPr>
+        <w:numPr>
+          <w:ilvl w:val="0"/>
+          <w:numId w:val="11"/>
+        </w:numPr>
+      </w:pPr>
+      <w:r/>
+      <w:r>
+        <w:t>The "Import" button is only enabled when at least one valid JSON or XML file is selected within the GitHub repository.</w:t>
+      </w:r>
+    </w:p>
+    <w:p>
+      <w:pPr>
+        <w:numPr>
+          <w:ilvl w:val="0"/>
+          <w:numId w:val="11"/>
+        </w:numPr>
+      </w:pPr>
+      <w:r/>
+      <w:r>
+        <w:t>Select the "Import" button, and the resources will be imported from GitHub. If the resource already exists in ToF with the same ID, the resource in ToF will be overwritten with the contents of the resource from GitHub.</w:t>
+      </w:r>
+    </w:p>
+    <w:p>
+      <w:r>
+        <w:t xml:space="preserve">See </w:t>
+      </w:r>
+      <w:hyperlink w:anchor="_topic_GitHubIntegration">
+        <w:r>
+          <w:rPr>
+            <w:rStyle w:val="c13"/>
+          </w:rPr>
+          <w:t>GitHub Integration</w:t>
+        </w:r>
+      </w:hyperlink>
+      <w:r>
+        <w:t xml:space="preserve"> for more information.</w:t>
+      </w:r>
+    </w:p>
+    <w:p>
       <w:r/>
       <w:r/>
       <w:r/>
@@ -2472,6 +3425,11 @@
       </w:r>
     </w:p>
     <w:p>
+      <w:r>
+        <w:t>ToF uses a pop-up window to authenticate with GitHub. If your browser blocks the pop-up window, ToF will not be able to authenticate with GitHub and you will receive an error.</w:t>
+      </w:r>
+    </w:p>
+    <w:p>
       <w:pPr>
         <w:pStyle w:val="4"/>
       </w:pPr>
@@ -2488,7 +3446,7 @@
       <w:pPr>
         <w:numPr>
           <w:ilvl w:val="0"/>
-          <w:numId w:val="9"/>
+          <w:numId w:val="12"/>
         </w:numPr>
       </w:pPr>
       <w:r/>
@@ -2500,7 +3458,7 @@
       <w:pPr>
         <w:numPr>
           <w:ilvl w:val="0"/>
-          <w:numId w:val="9"/>
+          <w:numId w:val="12"/>
         </w:numPr>
       </w:pPr>
       <w:r/>
@@ -2512,7 +3470,7 @@
       <w:pPr>
         <w:numPr>
           <w:ilvl w:val="0"/>
-          <w:numId w:val="9"/>
+          <w:numId w:val="12"/>
         </w:numPr>
       </w:pPr>
       <w:r/>
@@ -2603,8 +3561,8 @@
         <w:tblCellSpacing w:w="15" w:type="dxa"/>
       </w:tblPr>
       <w:tblGrid>
-        <w:gridCol w:w="4665"/>
-        <w:gridCol w:w="4665"/>
+        <w:gridCol w:w="5415"/>
+        <w:gridCol w:w="5415"/>
       </w:tblGrid>
       <w:tr>
         <w:tc>
@@ -2778,7 +3736,7 @@
         <w:sz w:val="18"/>
         <w:color w:val="969696"/>
       </w:rPr>
-      <w:t>8</w:t>
+      <w:t>9</w:t>
     </w:r>
     <w:r>
       <w:fldChar w:fldCharType="end"/>
@@ -2804,7 +3762,7 @@
         <w:sz w:val="18"/>
         <w:color w:val="969696"/>
       </w:rPr>
-      <w:t>7</w:t>
+      <w:t>8</w:t>
     </w:r>
     <w:r>
       <w:fldChar w:fldCharType="end"/>
@@ -4189,6 +5147,519 @@
     </w:lvl>
   </w:abstractNum>
   <w:abstractNum w:abstractNumId="8">
+    <w:multiLevelType w:val="multilevel"/>
+    <w:lvl w:ilvl="0">
+      <w:numFmt w:val="decimal"/>
+      <w:lvlText w:val="%1."/>
+      <w:lvlJc w:val="left"/>
+      <w:start w:val="1"/>
+      <w:pPr>
+        <w:ind w:left="360" w:hanging="360"/>
+        <w:tab w:val="num" w:pos="360"/>
+      </w:pPr>
+      <w:rPr>
+        <w:rFonts w:ascii="Arial" w:hAnsi="Arial" w:cs="Arial" w:eastAsia="Arial"/>
+        <w:b w:val="0"/>
+        <w:i w:val="0"/>
+        <w:strike w:val="0"/>
+        <w:sz w:val="20"/>
+        <w:color w:val="auto"/>
+        <w:u w:val="none"/>
+      </w:rPr>
+    </w:lvl>
+    <w:lvl w:ilvl="1">
+      <w:numFmt w:val="decimal"/>
+      <w:lvlText w:val="%2."/>
+      <w:lvlJc w:val="left"/>
+      <w:start w:val="1"/>
+      <w:pPr>
+        <w:ind w:left="1080" w:hanging="360"/>
+        <w:tab w:val="num" w:pos="1080"/>
+      </w:pPr>
+      <w:rPr>
+        <w:rFonts w:ascii="Arial" w:hAnsi="Arial" w:cs="Arial" w:eastAsia="Arial"/>
+        <w:b w:val="0"/>
+        <w:i w:val="0"/>
+        <w:strike w:val="0"/>
+        <w:sz w:val="20"/>
+        <w:color w:val="auto"/>
+        <w:u w:val="none"/>
+      </w:rPr>
+    </w:lvl>
+    <w:lvl w:ilvl="2">
+      <w:numFmt w:val="decimal"/>
+      <w:lvlText w:val="%3."/>
+      <w:lvlJc w:val="left"/>
+      <w:start w:val="1"/>
+      <w:pPr>
+        <w:ind w:left="1800" w:hanging="360"/>
+        <w:tab w:val="num" w:pos="1800"/>
+      </w:pPr>
+      <w:rPr>
+        <w:rFonts w:ascii="Arial" w:hAnsi="Arial" w:cs="Arial" w:eastAsia="Arial"/>
+        <w:b w:val="0"/>
+        <w:i w:val="0"/>
+        <w:strike w:val="0"/>
+        <w:sz w:val="20"/>
+        <w:color w:val="auto"/>
+        <w:u w:val="none"/>
+      </w:rPr>
+    </w:lvl>
+    <w:lvl w:ilvl="3">
+      <w:numFmt w:val="decimal"/>
+      <w:lvlText w:val="%4."/>
+      <w:lvlJc w:val="left"/>
+      <w:start w:val="1"/>
+      <w:pPr>
+        <w:ind w:left="2520" w:hanging="360"/>
+        <w:tab w:val="num" w:pos="2520"/>
+      </w:pPr>
+      <w:rPr>
+        <w:rFonts w:ascii="Arial" w:hAnsi="Arial" w:cs="Arial" w:eastAsia="Arial"/>
+        <w:b w:val="0"/>
+        <w:i w:val="0"/>
+        <w:strike w:val="0"/>
+        <w:sz w:val="20"/>
+        <w:color w:val="auto"/>
+        <w:u w:val="none"/>
+      </w:rPr>
+    </w:lvl>
+    <w:lvl w:ilvl="4">
+      <w:numFmt w:val="decimal"/>
+      <w:lvlText w:val="%5."/>
+      <w:lvlJc w:val="left"/>
+      <w:start w:val="1"/>
+      <w:pPr>
+        <w:ind w:left="3240" w:hanging="360"/>
+        <w:tab w:val="num" w:pos="3240"/>
+      </w:pPr>
+      <w:rPr>
+        <w:rFonts w:ascii="Arial" w:hAnsi="Arial" w:cs="Arial" w:eastAsia="Arial"/>
+        <w:b w:val="0"/>
+        <w:i w:val="0"/>
+        <w:strike w:val="0"/>
+        <w:sz w:val="20"/>
+        <w:color w:val="auto"/>
+        <w:u w:val="none"/>
+      </w:rPr>
+    </w:lvl>
+    <w:lvl w:ilvl="5">
+      <w:numFmt w:val="decimal"/>
+      <w:lvlText w:val="%6."/>
+      <w:lvlJc w:val="left"/>
+      <w:start w:val="1"/>
+      <w:pPr>
+        <w:ind w:left="3960" w:hanging="360"/>
+        <w:tab w:val="num" w:pos="3960"/>
+      </w:pPr>
+      <w:rPr>
+        <w:rFonts w:ascii="Arial" w:hAnsi="Arial" w:cs="Arial" w:eastAsia="Arial"/>
+        <w:b w:val="0"/>
+        <w:i w:val="0"/>
+        <w:strike w:val="0"/>
+        <w:sz w:val="20"/>
+        <w:color w:val="auto"/>
+        <w:u w:val="none"/>
+      </w:rPr>
+    </w:lvl>
+    <w:lvl w:ilvl="6">
+      <w:numFmt w:val="decimal"/>
+      <w:lvlText w:val="%7."/>
+      <w:lvlJc w:val="left"/>
+      <w:start w:val="1"/>
+      <w:pPr>
+        <w:ind w:left="4680" w:hanging="360"/>
+        <w:tab w:val="num" w:pos="4680"/>
+      </w:pPr>
+      <w:rPr>
+        <w:rFonts w:ascii="Arial" w:hAnsi="Arial" w:cs="Arial" w:eastAsia="Arial"/>
+        <w:b w:val="0"/>
+        <w:i w:val="0"/>
+        <w:strike w:val="0"/>
+        <w:sz w:val="20"/>
+        <w:color w:val="auto"/>
+        <w:u w:val="none"/>
+      </w:rPr>
+    </w:lvl>
+    <w:lvl w:ilvl="7">
+      <w:numFmt w:val="decimal"/>
+      <w:lvlText w:val="%8."/>
+      <w:lvlJc w:val="left"/>
+      <w:start w:val="1"/>
+      <w:pPr>
+        <w:ind w:left="5400" w:hanging="360"/>
+        <w:tab w:val="num" w:pos="5400"/>
+      </w:pPr>
+      <w:rPr>
+        <w:rFonts w:ascii="Arial" w:hAnsi="Arial" w:cs="Arial" w:eastAsia="Arial"/>
+        <w:b w:val="0"/>
+        <w:i w:val="0"/>
+        <w:strike w:val="0"/>
+        <w:sz w:val="20"/>
+        <w:color w:val="auto"/>
+        <w:u w:val="none"/>
+      </w:rPr>
+    </w:lvl>
+    <w:lvl w:ilvl="8">
+      <w:numFmt w:val="decimal"/>
+      <w:lvlText w:val="%9."/>
+      <w:lvlJc w:val="left"/>
+      <w:start w:val="1"/>
+      <w:pPr>
+        <w:ind w:left="6120" w:hanging="360"/>
+        <w:tab w:val="num" w:pos="6120"/>
+      </w:pPr>
+      <w:rPr>
+        <w:rFonts w:ascii="Arial" w:hAnsi="Arial" w:cs="Arial" w:eastAsia="Arial"/>
+        <w:b w:val="0"/>
+        <w:i w:val="0"/>
+        <w:strike w:val="0"/>
+        <w:sz w:val="20"/>
+        <w:color w:val="auto"/>
+        <w:u w:val="none"/>
+      </w:rPr>
+    </w:lvl>
+  </w:abstractNum>
+  <w:abstractNum w:abstractNumId="9">
+    <w:multiLevelType w:val="multilevel"/>
+    <w:lvl w:ilvl="0">
+      <w:numFmt w:val="bullet"/>
+      <w:lvlText w:val="·"/>
+      <w:lvlJc w:val="left"/>
+      <w:pPr>
+        <w:ind w:left="360" w:hanging="360"/>
+        <w:tab w:val="num" w:pos="360"/>
+      </w:pPr>
+      <w:rPr>
+        <w:rFonts w:ascii="Symbol" w:hAnsi="Symbol" w:cs="Symbol" w:eastAsia="Symbol"/>
+        <w:b w:val="0"/>
+        <w:i w:val="0"/>
+        <w:strike w:val="0"/>
+        <w:sz w:val="24"/>
+        <w:color w:val="auto"/>
+        <w:u w:val="none"/>
+      </w:rPr>
+    </w:lvl>
+    <w:lvl w:ilvl="1">
+      <w:numFmt w:val="bullet"/>
+      <w:lvlText w:val="o"/>
+      <w:lvlJc w:val="left"/>
+      <w:pPr>
+        <w:ind w:left="1080" w:hanging="360"/>
+        <w:tab w:val="num" w:pos="1080"/>
+      </w:pPr>
+      <w:rPr>
+        <w:rFonts w:ascii="Courier New" w:hAnsi="Courier New" w:cs="Courier New" w:eastAsia="Courier New"/>
+        <w:b w:val="0"/>
+        <w:i w:val="0"/>
+        <w:strike w:val="0"/>
+        <w:sz w:val="24"/>
+        <w:color w:val="auto"/>
+        <w:u w:val="none"/>
+      </w:rPr>
+    </w:lvl>
+    <w:lvl w:ilvl="2">
+      <w:numFmt w:val="bullet"/>
+      <w:lvlText w:val="§"/>
+      <w:lvlJc w:val="left"/>
+      <w:pPr>
+        <w:ind w:left="1800" w:hanging="360"/>
+        <w:tab w:val="num" w:pos="1800"/>
+      </w:pPr>
+      <w:rPr>
+        <w:rFonts w:ascii="Wingdings" w:hAnsi="Wingdings" w:cs="Wingdings" w:eastAsia="Wingdings"/>
+        <w:b w:val="0"/>
+        <w:i w:val="0"/>
+        <w:strike w:val="0"/>
+        <w:sz w:val="24"/>
+        <w:color w:val="auto"/>
+        <w:u w:val="none"/>
+      </w:rPr>
+    </w:lvl>
+    <w:lvl w:ilvl="3">
+      <w:numFmt w:val="bullet"/>
+      <w:lvlText w:val="·"/>
+      <w:lvlJc w:val="left"/>
+      <w:pPr>
+        <w:ind w:left="2520" w:hanging="360"/>
+        <w:tab w:val="num" w:pos="2520"/>
+      </w:pPr>
+      <w:rPr>
+        <w:rFonts w:ascii="Symbol" w:hAnsi="Symbol" w:cs="Symbol" w:eastAsia="Symbol"/>
+        <w:b w:val="0"/>
+        <w:i w:val="0"/>
+        <w:strike w:val="0"/>
+        <w:sz w:val="24"/>
+        <w:color w:val="auto"/>
+        <w:u w:val="none"/>
+      </w:rPr>
+    </w:lvl>
+    <w:lvl w:ilvl="4">
+      <w:numFmt w:val="bullet"/>
+      <w:lvlText w:val="o"/>
+      <w:lvlJc w:val="left"/>
+      <w:pPr>
+        <w:ind w:left="3240" w:hanging="360"/>
+        <w:tab w:val="num" w:pos="3240"/>
+      </w:pPr>
+      <w:rPr>
+        <w:rFonts w:ascii="Courier New" w:hAnsi="Courier New" w:cs="Courier New" w:eastAsia="Courier New"/>
+        <w:b w:val="0"/>
+        <w:i w:val="0"/>
+        <w:strike w:val="0"/>
+        <w:sz w:val="24"/>
+        <w:color w:val="auto"/>
+        <w:u w:val="none"/>
+      </w:rPr>
+    </w:lvl>
+    <w:lvl w:ilvl="5">
+      <w:numFmt w:val="bullet"/>
+      <w:lvlText w:val="§"/>
+      <w:lvlJc w:val="left"/>
+      <w:pPr>
+        <w:ind w:left="3960" w:hanging="360"/>
+        <w:tab w:val="num" w:pos="3960"/>
+      </w:pPr>
+      <w:rPr>
+        <w:rFonts w:ascii="Wingdings" w:hAnsi="Wingdings" w:cs="Wingdings" w:eastAsia="Wingdings"/>
+        <w:b w:val="0"/>
+        <w:i w:val="0"/>
+        <w:strike w:val="0"/>
+        <w:sz w:val="24"/>
+        <w:color w:val="auto"/>
+        <w:u w:val="none"/>
+      </w:rPr>
+    </w:lvl>
+    <w:lvl w:ilvl="6">
+      <w:numFmt w:val="bullet"/>
+      <w:lvlText w:val="·"/>
+      <w:lvlJc w:val="left"/>
+      <w:pPr>
+        <w:ind w:left="4680" w:hanging="360"/>
+        <w:tab w:val="num" w:pos="4680"/>
+      </w:pPr>
+      <w:rPr>
+        <w:rFonts w:ascii="Symbol" w:hAnsi="Symbol" w:cs="Symbol" w:eastAsia="Symbol"/>
+        <w:b w:val="0"/>
+        <w:i w:val="0"/>
+        <w:strike w:val="0"/>
+        <w:sz w:val="24"/>
+        <w:color w:val="auto"/>
+        <w:u w:val="none"/>
+      </w:rPr>
+    </w:lvl>
+    <w:lvl w:ilvl="7">
+      <w:numFmt w:val="bullet"/>
+      <w:lvlText w:val="o"/>
+      <w:lvlJc w:val="left"/>
+      <w:pPr>
+        <w:ind w:left="5400" w:hanging="360"/>
+        <w:tab w:val="num" w:pos="5400"/>
+      </w:pPr>
+      <w:rPr>
+        <w:rFonts w:ascii="Courier New" w:hAnsi="Courier New" w:cs="Courier New" w:eastAsia="Courier New"/>
+        <w:b w:val="0"/>
+        <w:i w:val="0"/>
+        <w:strike w:val="0"/>
+        <w:sz w:val="24"/>
+        <w:color w:val="auto"/>
+        <w:u w:val="none"/>
+      </w:rPr>
+    </w:lvl>
+    <w:lvl w:ilvl="8">
+      <w:numFmt w:val="bullet"/>
+      <w:lvlText w:val="§"/>
+      <w:lvlJc w:val="left"/>
+      <w:pPr>
+        <w:ind w:left="6120" w:hanging="360"/>
+        <w:tab w:val="num" w:pos="6120"/>
+      </w:pPr>
+      <w:rPr>
+        <w:rFonts w:ascii="Wingdings" w:hAnsi="Wingdings" w:cs="Wingdings" w:eastAsia="Wingdings"/>
+        <w:b w:val="0"/>
+        <w:i w:val="0"/>
+        <w:strike w:val="0"/>
+        <w:sz w:val="24"/>
+        <w:color w:val="auto"/>
+        <w:u w:val="none"/>
+      </w:rPr>
+    </w:lvl>
+  </w:abstractNum>
+  <w:abstractNum w:abstractNumId="10">
+    <w:multiLevelType w:val="multilevel"/>
+    <w:lvl w:ilvl="0">
+      <w:numFmt w:val="decimal"/>
+      <w:lvlText w:val="%1."/>
+      <w:lvlJc w:val="left"/>
+      <w:start w:val="1"/>
+      <w:pPr>
+        <w:ind w:left="360" w:hanging="360"/>
+        <w:tab w:val="num" w:pos="360"/>
+      </w:pPr>
+      <w:rPr>
+        <w:rFonts w:ascii="Arial" w:hAnsi="Arial" w:cs="Arial" w:eastAsia="Arial"/>
+        <w:b w:val="0"/>
+        <w:i w:val="0"/>
+        <w:strike w:val="0"/>
+        <w:sz w:val="20"/>
+        <w:color w:val="auto"/>
+        <w:u w:val="none"/>
+      </w:rPr>
+    </w:lvl>
+    <w:lvl w:ilvl="1">
+      <w:numFmt w:val="decimal"/>
+      <w:lvlText w:val="%2."/>
+      <w:lvlJc w:val="left"/>
+      <w:start w:val="1"/>
+      <w:pPr>
+        <w:ind w:left="1080" w:hanging="360"/>
+        <w:tab w:val="num" w:pos="1080"/>
+      </w:pPr>
+      <w:rPr>
+        <w:rFonts w:ascii="Arial" w:hAnsi="Arial" w:cs="Arial" w:eastAsia="Arial"/>
+        <w:b w:val="0"/>
+        <w:i w:val="0"/>
+        <w:strike w:val="0"/>
+        <w:sz w:val="20"/>
+        <w:color w:val="auto"/>
+        <w:u w:val="none"/>
+      </w:rPr>
+    </w:lvl>
+    <w:lvl w:ilvl="2">
+      <w:numFmt w:val="decimal"/>
+      <w:lvlText w:val="%3."/>
+      <w:lvlJc w:val="left"/>
+      <w:start w:val="1"/>
+      <w:pPr>
+        <w:ind w:left="1800" w:hanging="360"/>
+        <w:tab w:val="num" w:pos="1800"/>
+      </w:pPr>
+      <w:rPr>
+        <w:rFonts w:ascii="Arial" w:hAnsi="Arial" w:cs="Arial" w:eastAsia="Arial"/>
+        <w:b w:val="0"/>
+        <w:i w:val="0"/>
+        <w:strike w:val="0"/>
+        <w:sz w:val="20"/>
+        <w:color w:val="auto"/>
+        <w:u w:val="none"/>
+      </w:rPr>
+    </w:lvl>
+    <w:lvl w:ilvl="3">
+      <w:numFmt w:val="decimal"/>
+      <w:lvlText w:val="%4."/>
+      <w:lvlJc w:val="left"/>
+      <w:start w:val="1"/>
+      <w:pPr>
+        <w:ind w:left="2520" w:hanging="360"/>
+        <w:tab w:val="num" w:pos="2520"/>
+      </w:pPr>
+      <w:rPr>
+        <w:rFonts w:ascii="Arial" w:hAnsi="Arial" w:cs="Arial" w:eastAsia="Arial"/>
+        <w:b w:val="0"/>
+        <w:i w:val="0"/>
+        <w:strike w:val="0"/>
+        <w:sz w:val="20"/>
+        <w:color w:val="auto"/>
+        <w:u w:val="none"/>
+      </w:rPr>
+    </w:lvl>
+    <w:lvl w:ilvl="4">
+      <w:numFmt w:val="decimal"/>
+      <w:lvlText w:val="%5."/>
+      <w:lvlJc w:val="left"/>
+      <w:start w:val="1"/>
+      <w:pPr>
+        <w:ind w:left="3240" w:hanging="360"/>
+        <w:tab w:val="num" w:pos="3240"/>
+      </w:pPr>
+      <w:rPr>
+        <w:rFonts w:ascii="Arial" w:hAnsi="Arial" w:cs="Arial" w:eastAsia="Arial"/>
+        <w:b w:val="0"/>
+        <w:i w:val="0"/>
+        <w:strike w:val="0"/>
+        <w:sz w:val="20"/>
+        <w:color w:val="auto"/>
+        <w:u w:val="none"/>
+      </w:rPr>
+    </w:lvl>
+    <w:lvl w:ilvl="5">
+      <w:numFmt w:val="decimal"/>
+      <w:lvlText w:val="%6."/>
+      <w:lvlJc w:val="left"/>
+      <w:start w:val="1"/>
+      <w:pPr>
+        <w:ind w:left="3960" w:hanging="360"/>
+        <w:tab w:val="num" w:pos="3960"/>
+      </w:pPr>
+      <w:rPr>
+        <w:rFonts w:ascii="Arial" w:hAnsi="Arial" w:cs="Arial" w:eastAsia="Arial"/>
+        <w:b w:val="0"/>
+        <w:i w:val="0"/>
+        <w:strike w:val="0"/>
+        <w:sz w:val="20"/>
+        <w:color w:val="auto"/>
+        <w:u w:val="none"/>
+      </w:rPr>
+    </w:lvl>
+    <w:lvl w:ilvl="6">
+      <w:numFmt w:val="decimal"/>
+      <w:lvlText w:val="%7."/>
+      <w:lvlJc w:val="left"/>
+      <w:start w:val="1"/>
+      <w:pPr>
+        <w:ind w:left="4680" w:hanging="360"/>
+        <w:tab w:val="num" w:pos="4680"/>
+      </w:pPr>
+      <w:rPr>
+        <w:rFonts w:ascii="Arial" w:hAnsi="Arial" w:cs="Arial" w:eastAsia="Arial"/>
+        <w:b w:val="0"/>
+        <w:i w:val="0"/>
+        <w:strike w:val="0"/>
+        <w:sz w:val="20"/>
+        <w:color w:val="auto"/>
+        <w:u w:val="none"/>
+      </w:rPr>
+    </w:lvl>
+    <w:lvl w:ilvl="7">
+      <w:numFmt w:val="decimal"/>
+      <w:lvlText w:val="%8."/>
+      <w:lvlJc w:val="left"/>
+      <w:start w:val="1"/>
+      <w:pPr>
+        <w:ind w:left="5400" w:hanging="360"/>
+        <w:tab w:val="num" w:pos="5400"/>
+      </w:pPr>
+      <w:rPr>
+        <w:rFonts w:ascii="Arial" w:hAnsi="Arial" w:cs="Arial" w:eastAsia="Arial"/>
+        <w:b w:val="0"/>
+        <w:i w:val="0"/>
+        <w:strike w:val="0"/>
+        <w:sz w:val="20"/>
+        <w:color w:val="auto"/>
+        <w:u w:val="none"/>
+      </w:rPr>
+    </w:lvl>
+    <w:lvl w:ilvl="8">
+      <w:numFmt w:val="decimal"/>
+      <w:lvlText w:val="%9."/>
+      <w:lvlJc w:val="left"/>
+      <w:start w:val="1"/>
+      <w:pPr>
+        <w:ind w:left="6120" w:hanging="360"/>
+        <w:tab w:val="num" w:pos="6120"/>
+      </w:pPr>
+      <w:rPr>
+        <w:rFonts w:ascii="Arial" w:hAnsi="Arial" w:cs="Arial" w:eastAsia="Arial"/>
+        <w:b w:val="0"/>
+        <w:i w:val="0"/>
+        <w:strike w:val="0"/>
+        <w:sz w:val="20"/>
+        <w:color w:val="auto"/>
+        <w:u w:val="none"/>
+      </w:rPr>
+    </w:lvl>
+  </w:abstractNum>
+  <w:abstractNum w:abstractNumId="11">
     <w:multiLevelType w:val="multilevel"/>
     <w:lvl w:ilvl="0">
       <w:numFmt w:val="decimal"/>
@@ -4388,6 +5859,15 @@
   </w:num>
   <w:num w:numId="9">
     <w:abstractNumId w:val="8"/>
+  </w:num>
+  <w:num w:numId="10">
+    <w:abstractNumId w:val="9"/>
+  </w:num>
+  <w:num w:numId="11">
+    <w:abstractNumId w:val="10"/>
+  </w:num>
+  <w:num w:numId="12">
+    <w:abstractNumId w:val="11"/>
   </w:num>
 </w:numbering>
 </file>

</xml_diff>

<commit_message>
Adding information about GitHub integration limitations
</commit_message>
<xml_diff>
--- a/src/help/Trifolia-on-FHIR.docx
+++ b/src/help/Trifolia-on-FHIR.docx
@@ -5,7 +5,7 @@
     <w:p>
       <w:pPr>
         <w:jc w:val="center"/>
-        <w:spacing w:before="4500"/>
+        <w:spacing w:before="2571"/>
       </w:pPr>
       <w:r>
         <w:rPr>
@@ -25,13 +25,13 @@
       <w:pPr>
         <w:outlineLvl w:val="0"/>
         <w:keepNext/>
-        <w:spacing w:before="75" w:after="405"/>
+        <w:spacing w:before="43" w:after="231"/>
         <w:shd w:val="clear" w:color="auto" w:fill="FFFFFF"/>
         <w:pBdr>
-          <w:top w:val="none" w:space="1" w:color="AAAAAA"/>
-          <w:left w:val="none" w:space="1" w:color="AAAAAA"/>
-          <w:bottom w:val="single" w:space="1" w:color="AAAAAA"/>
-          <w:right w:val="none" w:space="1" w:color="AAAAAA"/>
+          <w:top w:val="none" w:space="0" w:color="AAAAAA"/>
+          <w:left w:val="none" w:space="0" w:color="AAAAAA"/>
+          <w:bottom w:val="single" w:space="0" w:color="AAAAAA"/>
+          <w:right w:val="none" w:space="0" w:color="AAAAAA"/>
         </w:pBdr>
       </w:pPr>
       <w:r>
@@ -54,13 +54,13 @@
       <w:pPr>
         <w:shd w:val="clear" w:color="auto" w:fill="FFFFFF"/>
         <w:pBdr>
-          <w:top w:val="none" w:space="1" w:color="000000"/>
-          <w:left w:val="none" w:space="1" w:color="000000"/>
-          <w:bottom w:val="none" w:space="1" w:color="000000"/>
-          <w:right w:val="none" w:space="1" w:color="000000"/>
+          <w:top w:val="none" w:space="0" w:color="000000"/>
+          <w:left w:val="none" w:space="0" w:color="000000"/>
+          <w:bottom w:val="none" w:space="0" w:color="000000"/>
+          <w:right w:val="none" w:space="0" w:color="000000"/>
         </w:pBdr>
         <w:tabs>
-          <w:tab w:val="right" w:pos="9495" w:leader="dot"/>
+          <w:tab w:val="right" w:pos="10526" w:leader="dot"/>
         </w:tabs>
       </w:pPr>
       <w:hyperlink w:anchor="_topic_Introduction">
@@ -104,16 +104,16 @@
     </w:p>
     <w:p>
       <w:pPr>
-        <w:ind w:left="300"/>
+        <w:ind w:left="171"/>
         <w:shd w:val="clear" w:color="auto" w:fill="FFFFFF"/>
         <w:pBdr>
-          <w:top w:val="none" w:space="1" w:color="000000"/>
-          <w:left w:val="none" w:space="1" w:color="000000"/>
-          <w:bottom w:val="none" w:space="1" w:color="000000"/>
-          <w:right w:val="none" w:space="1" w:color="000000"/>
+          <w:top w:val="none" w:space="0" w:color="000000"/>
+          <w:left w:val="none" w:space="0" w:color="000000"/>
+          <w:bottom w:val="none" w:space="0" w:color="000000"/>
+          <w:right w:val="none" w:space="0" w:color="000000"/>
         </w:pBdr>
         <w:tabs>
-          <w:tab w:val="right" w:pos="9495" w:leader="dot"/>
+          <w:tab w:val="right" w:pos="10526" w:leader="dot"/>
         </w:tabs>
       </w:pPr>
       <w:hyperlink w:anchor="_topic_Welcome">
@@ -157,16 +157,16 @@
     </w:p>
     <w:p>
       <w:pPr>
-        <w:ind w:left="300"/>
+        <w:ind w:left="171"/>
         <w:shd w:val="clear" w:color="auto" w:fill="FFFFFF"/>
         <w:pBdr>
-          <w:top w:val="none" w:space="1" w:color="000000"/>
-          <w:left w:val="none" w:space="1" w:color="000000"/>
-          <w:bottom w:val="none" w:space="1" w:color="000000"/>
-          <w:right w:val="none" w:space="1" w:color="000000"/>
+          <w:top w:val="none" w:space="0" w:color="000000"/>
+          <w:left w:val="none" w:space="0" w:color="000000"/>
+          <w:bottom w:val="none" w:space="0" w:color="000000"/>
+          <w:right w:val="none" w:space="0" w:color="000000"/>
         </w:pBdr>
         <w:tabs>
-          <w:tab w:val="right" w:pos="9495" w:leader="dot"/>
+          <w:tab w:val="right" w:pos="10526" w:leader="dot"/>
         </w:tabs>
       </w:pPr>
       <w:hyperlink w:anchor="_topic_WhatsNew">
@@ -210,16 +210,16 @@
     </w:p>
     <w:p>
       <w:pPr>
-        <w:ind w:left="300"/>
+        <w:ind w:left="171"/>
         <w:shd w:val="clear" w:color="auto" w:fill="FFFFFF"/>
         <w:pBdr>
-          <w:top w:val="none" w:space="1" w:color="000000"/>
-          <w:left w:val="none" w:space="1" w:color="000000"/>
-          <w:bottom w:val="none" w:space="1" w:color="000000"/>
-          <w:right w:val="none" w:space="1" w:color="000000"/>
+          <w:top w:val="none" w:space="0" w:color="000000"/>
+          <w:left w:val="none" w:space="0" w:color="000000"/>
+          <w:bottom w:val="none" w:space="0" w:color="000000"/>
+          <w:right w:val="none" w:space="0" w:color="000000"/>
         </w:pBdr>
         <w:tabs>
-          <w:tab w:val="right" w:pos="9495" w:leader="dot"/>
+          <w:tab w:val="right" w:pos="10526" w:leader="dot"/>
         </w:tabs>
       </w:pPr>
       <w:hyperlink w:anchor="_topic_Login">
@@ -263,16 +263,16 @@
     </w:p>
     <w:p>
       <w:pPr>
-        <w:ind w:left="300"/>
+        <w:ind w:left="171"/>
         <w:shd w:val="clear" w:color="auto" w:fill="FFFFFF"/>
         <w:pBdr>
-          <w:top w:val="none" w:space="1" w:color="000000"/>
-          <w:left w:val="none" w:space="1" w:color="000000"/>
-          <w:bottom w:val="none" w:space="1" w:color="000000"/>
-          <w:right w:val="none" w:space="1" w:color="000000"/>
+          <w:top w:val="none" w:space="0" w:color="000000"/>
+          <w:left w:val="none" w:space="0" w:color="000000"/>
+          <w:bottom w:val="none" w:space="0" w:color="000000"/>
+          <w:right w:val="none" w:space="0" w:color="000000"/>
         </w:pBdr>
         <w:tabs>
-          <w:tab w:val="right" w:pos="9495" w:leader="dot"/>
+          <w:tab w:val="right" w:pos="10526" w:leader="dot"/>
         </w:tabs>
       </w:pPr>
       <w:hyperlink w:anchor="_topic_Navigation">
@@ -316,16 +316,16 @@
     </w:p>
     <w:p>
       <w:pPr>
-        <w:ind w:left="300"/>
+        <w:ind w:left="171"/>
         <w:shd w:val="clear" w:color="auto" w:fill="FFFFFF"/>
         <w:pBdr>
-          <w:top w:val="none" w:space="1" w:color="000000"/>
-          <w:left w:val="none" w:space="1" w:color="000000"/>
-          <w:bottom w:val="none" w:space="1" w:color="000000"/>
-          <w:right w:val="none" w:space="1" w:color="000000"/>
+          <w:top w:val="none" w:space="0" w:color="000000"/>
+          <w:left w:val="none" w:space="0" w:color="000000"/>
+          <w:bottom w:val="none" w:space="0" w:color="000000"/>
+          <w:right w:val="none" w:space="0" w:color="000000"/>
         </w:pBdr>
         <w:tabs>
-          <w:tab w:val="right" w:pos="9495" w:leader="dot"/>
+          <w:tab w:val="right" w:pos="10526" w:leader="dot"/>
         </w:tabs>
       </w:pPr>
       <w:hyperlink w:anchor="_topic_FHIRVersions">
@@ -371,13 +371,13 @@
       <w:pPr>
         <w:shd w:val="clear" w:color="auto" w:fill="FFFFFF"/>
         <w:pBdr>
-          <w:top w:val="none" w:space="1" w:color="000000"/>
-          <w:left w:val="none" w:space="1" w:color="000000"/>
-          <w:bottom w:val="none" w:space="1" w:color="000000"/>
-          <w:right w:val="none" w:space="1" w:color="000000"/>
+          <w:top w:val="none" w:space="0" w:color="000000"/>
+          <w:left w:val="none" w:space="0" w:color="000000"/>
+          <w:bottom w:val="none" w:space="0" w:color="000000"/>
+          <w:right w:val="none" w:space="0" w:color="000000"/>
         </w:pBdr>
         <w:tabs>
-          <w:tab w:val="right" w:pos="9495" w:leader="dot"/>
+          <w:tab w:val="right" w:pos="10526" w:leader="dot"/>
         </w:tabs>
       </w:pPr>
       <w:hyperlink w:anchor="_topic_Authoring">
@@ -421,16 +421,16 @@
     </w:p>
     <w:p>
       <w:pPr>
-        <w:ind w:left="300"/>
+        <w:ind w:left="171"/>
         <w:shd w:val="clear" w:color="auto" w:fill="FFFFFF"/>
         <w:pBdr>
-          <w:top w:val="none" w:space="1" w:color="000000"/>
-          <w:left w:val="none" w:space="1" w:color="000000"/>
-          <w:bottom w:val="none" w:space="1" w:color="000000"/>
-          <w:right w:val="none" w:space="1" w:color="000000"/>
+          <w:top w:val="none" w:space="0" w:color="000000"/>
+          <w:left w:val="none" w:space="0" w:color="000000"/>
+          <w:bottom w:val="none" w:space="0" w:color="000000"/>
+          <w:right w:val="none" w:space="0" w:color="000000"/>
         </w:pBdr>
         <w:tabs>
-          <w:tab w:val="right" w:pos="9495" w:leader="dot"/>
+          <w:tab w:val="right" w:pos="10526" w:leader="dot"/>
         </w:tabs>
       </w:pPr>
       <w:hyperlink w:anchor="_topic_Process">
@@ -474,16 +474,16 @@
     </w:p>
     <w:p>
       <w:pPr>
-        <w:ind w:left="300"/>
+        <w:ind w:left="171"/>
         <w:shd w:val="clear" w:color="auto" w:fill="FFFFFF"/>
         <w:pBdr>
-          <w:top w:val="none" w:space="1" w:color="000000"/>
-          <w:left w:val="none" w:space="1" w:color="000000"/>
-          <w:bottom w:val="none" w:space="1" w:color="000000"/>
-          <w:right w:val="none" w:space="1" w:color="000000"/>
+          <w:top w:val="none" w:space="0" w:color="000000"/>
+          <w:left w:val="none" w:space="0" w:color="000000"/>
+          <w:bottom w:val="none" w:space="0" w:color="000000"/>
+          <w:right w:val="none" w:space="0" w:color="000000"/>
         </w:pBdr>
         <w:tabs>
-          <w:tab w:val="right" w:pos="9495" w:leader="dot"/>
+          <w:tab w:val="right" w:pos="10526" w:leader="dot"/>
         </w:tabs>
       </w:pPr>
       <w:hyperlink w:anchor="_topic_GuidelinesandBestPractices">
@@ -519,7 +519,7 @@
           <w:sz w:val="24"/>
           <w:color w:val="000000"/>
         </w:rPr>
-        <w:t>6</w:t>
+        <w:t>5</w:t>
       </w:r>
       <w:r>
         <w:fldChar w:fldCharType="end"/>
@@ -529,13 +529,13 @@
       <w:pPr>
         <w:shd w:val="clear" w:color="auto" w:fill="FFFFFF"/>
         <w:pBdr>
-          <w:top w:val="none" w:space="1" w:color="000000"/>
-          <w:left w:val="none" w:space="1" w:color="000000"/>
-          <w:bottom w:val="none" w:space="1" w:color="000000"/>
-          <w:right w:val="none" w:space="1" w:color="000000"/>
+          <w:top w:val="none" w:space="0" w:color="000000"/>
+          <w:left w:val="none" w:space="0" w:color="000000"/>
+          <w:bottom w:val="none" w:space="0" w:color="000000"/>
+          <w:right w:val="none" w:space="0" w:color="000000"/>
         </w:pBdr>
         <w:tabs>
-          <w:tab w:val="right" w:pos="9495" w:leader="dot"/>
+          <w:tab w:val="right" w:pos="10526" w:leader="dot"/>
         </w:tabs>
       </w:pPr>
       <w:hyperlink w:anchor="_topic_GettingStarted">
@@ -571,7 +571,7 @@
           <w:sz w:val="24"/>
           <w:color w:val="000000"/>
         </w:rPr>
-        <w:t>6</w:t>
+        <w:t>5</w:t>
       </w:r>
       <w:r>
         <w:fldChar w:fldCharType="end"/>
@@ -579,16 +579,16 @@
     </w:p>
     <w:p>
       <w:pPr>
-        <w:ind w:left="300"/>
+        <w:ind w:left="171"/>
         <w:shd w:val="clear" w:color="auto" w:fill="FFFFFF"/>
         <w:pBdr>
-          <w:top w:val="none" w:space="1" w:color="000000"/>
-          <w:left w:val="none" w:space="1" w:color="000000"/>
-          <w:bottom w:val="none" w:space="1" w:color="000000"/>
-          <w:right w:val="none" w:space="1" w:color="000000"/>
+          <w:top w:val="none" w:space="0" w:color="000000"/>
+          <w:left w:val="none" w:space="0" w:color="000000"/>
+          <w:bottom w:val="none" w:space="0" w:color="000000"/>
+          <w:right w:val="none" w:space="0" w:color="000000"/>
         </w:pBdr>
         <w:tabs>
-          <w:tab w:val="right" w:pos="9495" w:leader="dot"/>
+          <w:tab w:val="right" w:pos="10526" w:leader="dot"/>
         </w:tabs>
       </w:pPr>
       <w:hyperlink w:anchor="_topic_SystemRequirements">
@@ -624,7 +624,7 @@
           <w:sz w:val="24"/>
           <w:color w:val="000000"/>
         </w:rPr>
-        <w:t>6</w:t>
+        <w:t>5</w:t>
       </w:r>
       <w:r>
         <w:fldChar w:fldCharType="end"/>
@@ -632,16 +632,16 @@
     </w:p>
     <w:p>
       <w:pPr>
-        <w:ind w:left="300"/>
+        <w:ind w:left="171"/>
         <w:shd w:val="clear" w:color="auto" w:fill="FFFFFF"/>
         <w:pBdr>
-          <w:top w:val="none" w:space="1" w:color="000000"/>
-          <w:left w:val="none" w:space="1" w:color="000000"/>
-          <w:bottom w:val="none" w:space="1" w:color="000000"/>
-          <w:right w:val="none" w:space="1" w:color="000000"/>
+          <w:top w:val="none" w:space="0" w:color="000000"/>
+          <w:left w:val="none" w:space="0" w:color="000000"/>
+          <w:bottom w:val="none" w:space="0" w:color="000000"/>
+          <w:right w:val="none" w:space="0" w:color="000000"/>
         </w:pBdr>
         <w:tabs>
-          <w:tab w:val="right" w:pos="9495" w:leader="dot"/>
+          <w:tab w:val="right" w:pos="10526" w:leader="dot"/>
         </w:tabs>
       </w:pPr>
       <w:hyperlink w:anchor="_topic_Help">
@@ -687,13 +687,13 @@
       <w:pPr>
         <w:shd w:val="clear" w:color="auto" w:fill="FFFFFF"/>
         <w:pBdr>
-          <w:top w:val="none" w:space="1" w:color="000000"/>
-          <w:left w:val="none" w:space="1" w:color="000000"/>
-          <w:bottom w:val="none" w:space="1" w:color="000000"/>
-          <w:right w:val="none" w:space="1" w:color="000000"/>
+          <w:top w:val="none" w:space="0" w:color="000000"/>
+          <w:left w:val="none" w:space="0" w:color="000000"/>
+          <w:bottom w:val="none" w:space="0" w:color="000000"/>
+          <w:right w:val="none" w:space="0" w:color="000000"/>
         </w:pBdr>
         <w:tabs>
-          <w:tab w:val="right" w:pos="9495" w:leader="dot"/>
+          <w:tab w:val="right" w:pos="10526" w:leader="dot"/>
         </w:tabs>
       </w:pPr>
       <w:hyperlink w:anchor="_topic_ExportImport">
@@ -737,16 +737,16 @@
     </w:p>
     <w:p>
       <w:pPr>
-        <w:ind w:left="300"/>
+        <w:ind w:left="171"/>
         <w:shd w:val="clear" w:color="auto" w:fill="FFFFFF"/>
         <w:pBdr>
-          <w:top w:val="none" w:space="1" w:color="000000"/>
-          <w:left w:val="none" w:space="1" w:color="000000"/>
-          <w:bottom w:val="none" w:space="1" w:color="000000"/>
-          <w:right w:val="none" w:space="1" w:color="000000"/>
+          <w:top w:val="none" w:space="0" w:color="000000"/>
+          <w:left w:val="none" w:space="0" w:color="000000"/>
+          <w:bottom w:val="none" w:space="0" w:color="000000"/>
+          <w:right w:val="none" w:space="0" w:color="000000"/>
         </w:pBdr>
         <w:tabs>
-          <w:tab w:val="right" w:pos="9495" w:leader="dot"/>
+          <w:tab w:val="right" w:pos="10526" w:leader="dot"/>
         </w:tabs>
       </w:pPr>
       <w:hyperlink w:anchor="_topic_Export">
@@ -782,7 +782,7 @@
           <w:sz w:val="24"/>
           <w:color w:val="000000"/>
         </w:rPr>
-        <w:t>7</w:t>
+        <w:t>6</w:t>
       </w:r>
       <w:r>
         <w:fldChar w:fldCharType="end"/>
@@ -790,16 +790,16 @@
     </w:p>
     <w:p>
       <w:pPr>
-        <w:ind w:left="300"/>
+        <w:ind w:left="171"/>
         <w:shd w:val="clear" w:color="auto" w:fill="FFFFFF"/>
         <w:pBdr>
-          <w:top w:val="none" w:space="1" w:color="000000"/>
-          <w:left w:val="none" w:space="1" w:color="000000"/>
-          <w:bottom w:val="none" w:space="1" w:color="000000"/>
-          <w:right w:val="none" w:space="1" w:color="000000"/>
+          <w:top w:val="none" w:space="0" w:color="000000"/>
+          <w:left w:val="none" w:space="0" w:color="000000"/>
+          <w:bottom w:val="none" w:space="0" w:color="000000"/>
+          <w:right w:val="none" w:space="0" w:color="000000"/>
         </w:pBdr>
         <w:tabs>
-          <w:tab w:val="right" w:pos="9495" w:leader="dot"/>
+          <w:tab w:val="right" w:pos="10526" w:leader="dot"/>
         </w:tabs>
       </w:pPr>
       <w:hyperlink w:anchor="_topic_Import">
@@ -835,7 +835,7 @@
           <w:sz w:val="24"/>
           <w:color w:val="000000"/>
         </w:rPr>
-        <w:t>7</w:t>
+        <w:t>6</w:t>
       </w:r>
       <w:r>
         <w:fldChar w:fldCharType="end"/>
@@ -843,16 +843,16 @@
     </w:p>
     <w:p>
       <w:pPr>
-        <w:ind w:left="300"/>
+        <w:ind w:left="171"/>
         <w:shd w:val="clear" w:color="auto" w:fill="FFFFFF"/>
         <w:pBdr>
-          <w:top w:val="none" w:space="1" w:color="000000"/>
-          <w:left w:val="none" w:space="1" w:color="000000"/>
-          <w:bottom w:val="none" w:space="1" w:color="000000"/>
-          <w:right w:val="none" w:space="1" w:color="000000"/>
+          <w:top w:val="none" w:space="0" w:color="000000"/>
+          <w:left w:val="none" w:space="0" w:color="000000"/>
+          <w:bottom w:val="none" w:space="0" w:color="000000"/>
+          <w:right w:val="none" w:space="0" w:color="000000"/>
         </w:pBdr>
         <w:tabs>
-          <w:tab w:val="right" w:pos="9495" w:leader="dot"/>
+          <w:tab w:val="right" w:pos="10526" w:leader="dot"/>
         </w:tabs>
       </w:pPr>
       <w:hyperlink w:anchor="_topic_GitHubIntegration">
@@ -888,7 +888,7 @@
           <w:sz w:val="24"/>
           <w:color w:val="000000"/>
         </w:rPr>
-        <w:t>7</w:t>
+        <w:t>6</w:t>
       </w:r>
       <w:r>
         <w:fldChar w:fldCharType="end"/>
@@ -898,13 +898,13 @@
       <w:pPr>
         <w:shd w:val="clear" w:color="auto" w:fill="FFFFFF"/>
         <w:pBdr>
-          <w:top w:val="none" w:space="1" w:color="000000"/>
-          <w:left w:val="none" w:space="1" w:color="000000"/>
-          <w:bottom w:val="none" w:space="1" w:color="000000"/>
-          <w:right w:val="none" w:space="1" w:color="000000"/>
+          <w:top w:val="none" w:space="0" w:color="000000"/>
+          <w:left w:val="none" w:space="0" w:color="000000"/>
+          <w:bottom w:val="none" w:space="0" w:color="000000"/>
+          <w:right w:val="none" w:space="0" w:color="000000"/>
         </w:pBdr>
         <w:tabs>
-          <w:tab w:val="right" w:pos="9495" w:leader="dot"/>
+          <w:tab w:val="right" w:pos="10526" w:leader="dot"/>
         </w:tabs>
       </w:pPr>
       <w:hyperlink w:anchor="_topic_Glossary">
@@ -940,7 +940,7 @@
           <w:sz w:val="24"/>
           <w:color w:val="000000"/>
         </w:rPr>
-        <w:t>8</w:t>
+        <w:t>7</w:t>
       </w:r>
       <w:r>
         <w:fldChar w:fldCharType="end"/>
@@ -960,13 +960,13 @@
       <w:pPr>
         <w:outlineLvl w:val="1"/>
         <w:keepNext/>
-        <w:spacing w:before="150" w:after="150"/>
+        <w:spacing w:before="86" w:after="86"/>
         <w:shd w:val="clear" w:color="auto" w:fill="FFFFFF"/>
         <w:pBdr>
-          <w:top w:val="none" w:space="1" w:color="000000"/>
-          <w:left w:val="none" w:space="1" w:color="000000"/>
-          <w:bottom w:val="none" w:space="1" w:color="000000"/>
-          <w:right w:val="none" w:space="1" w:color="000000"/>
+          <w:top w:val="none" w:space="0" w:color="000000"/>
+          <w:left w:val="none" w:space="0" w:color="000000"/>
+          <w:bottom w:val="none" w:space="0" w:color="000000"/>
+          <w:right w:val="none" w:space="0" w:color="000000"/>
         </w:pBdr>
       </w:pPr>
       <w:r>
@@ -1204,13 +1204,13 @@
       <w:pPr>
         <w:outlineLvl w:val="1"/>
         <w:keepNext/>
-        <w:spacing w:before="150" w:after="150"/>
+        <w:spacing w:before="86" w:after="86"/>
         <w:shd w:val="clear" w:color="auto" w:fill="FFFFFF"/>
         <w:pBdr>
-          <w:top w:val="none" w:space="1" w:color="000000"/>
-          <w:left w:val="none" w:space="1" w:color="000000"/>
-          <w:bottom w:val="none" w:space="1" w:color="000000"/>
-          <w:right w:val="none" w:space="1" w:color="000000"/>
+          <w:top w:val="none" w:space="0" w:color="000000"/>
+          <w:left w:val="none" w:space="0" w:color="000000"/>
+          <w:bottom w:val="none" w:space="0" w:color="000000"/>
+          <w:right w:val="none" w:space="0" w:color="000000"/>
         </w:pBdr>
       </w:pPr>
       <w:r>
@@ -1316,6 +1316,19 @@
     <w:p>
       <w:r>
         <w:t>ToF has the official R4 FHIR models loaded for use within the UI's validation. ToF is dependent on other tools, such as the HAPI FHIR server, and the FHIR IG publisher for to provide end-to-end implementation guide design and publication. If the underlying FHIR Server (ex: HAPI) or the FHIR IG publisher does not support the published FHIR R4 models, you may encounter various issues in the application.</w:t>
+      </w:r>
+    </w:p>
+    <w:p>
+      <w:pPr>
+        <w:pStyle w:val="4"/>
+      </w:pPr>
+      <w:r>
+        <w:t>GitHub Integration</w:t>
+      </w:r>
+    </w:p>
+    <w:p>
+      <w:r>
+        <w:t>Trifolia-on-FHIR has integrated with GitHub so that resources can be imported and exported between the two services. This integration does have some limitations, which are described in the help documentation's "GitHub Integration" page.</w:t>
       </w:r>
     </w:p>
     <w:p>
@@ -1336,34 +1349,34 @@
         <w:tblW w:w="5000" w:type="pct"/>
         <w:tblLayout w:type="fixed"/>
         <w:tblBorders>
-          <w:left w:val="single" w:sz="6" w:color="auto"/>
-          <w:top w:val="single" w:sz="6" w:color="auto"/>
-          <w:right w:val="single" w:sz="6" w:color="auto"/>
-          <w:bottom w:val="single" w:sz="6" w:color="auto"/>
-          <w:insideH w:val="single" w:sz="6" w:color="auto"/>
-          <w:insideV w:val="single" w:sz="6" w:color="auto"/>
+          <w:left w:val="single" w:sz="4" w:color="auto"/>
+          <w:top w:val="single" w:sz="4" w:color="auto"/>
+          <w:right w:val="single" w:sz="4" w:color="auto"/>
+          <w:bottom w:val="single" w:sz="4" w:color="auto"/>
+          <w:insideH w:val="single" w:sz="4" w:color="auto"/>
+          <w:insideV w:val="single" w:sz="4" w:color="auto"/>
         </w:tblBorders>
         <w:tblCellMar>
-          <w:top w:w="15" w:type="dxa"/>
-          <w:left w:w="15" w:type="dxa"/>
-          <w:bottom w:w="15" w:type="dxa"/>
-          <w:right w:w="15" w:type="dxa"/>
+          <w:top w:w="9" w:type="dxa"/>
+          <w:left w:w="9" w:type="dxa"/>
+          <w:bottom w:w="9" w:type="dxa"/>
+          <w:right w:w="9" w:type="dxa"/>
         </w:tblCellMar>
-        <w:tblCellSpacing w:w="15" w:type="dxa"/>
+        <w:tblCellSpacing w:w="8" w:type="dxa"/>
       </w:tblPr>
       <w:tblGrid>
-        <w:gridCol w:w="1110"/>
-        <w:gridCol w:w="8220"/>
+        <w:gridCol w:w="1199"/>
+        <w:gridCol w:w="9231"/>
       </w:tblGrid>
       <w:tr>
         <w:tc>
           <w:tcPr>
-            <w:tcW w:w="1065" w:type="dxa"/>
+            <w:tcW w:w="1175" w:type="dxa"/>
             <w:tcBorders>
-              <w:left w:val="single" w:sz="6" w:color="auto"/>
-              <w:top w:val="single" w:sz="6" w:color="auto"/>
-              <w:right w:val="single" w:sz="6" w:color="auto"/>
-              <w:bottom w:val="single" w:sz="6" w:color="auto"/>
+              <w:left w:val="single" w:sz="4" w:color="auto"/>
+              <w:top w:val="single" w:sz="4" w:color="auto"/>
+              <w:right w:val="single" w:sz="4" w:color="auto"/>
+              <w:bottom w:val="single" w:sz="4" w:color="auto"/>
             </w:tcBorders>
           </w:tcPr>
           <w:p>
@@ -1377,12 +1390,12 @@
         </w:tc>
         <w:tc>
           <w:tcPr>
-            <w:tcW w:w="8175" w:type="dxa"/>
+            <w:tcW w:w="9207" w:type="dxa"/>
             <w:tcBorders>
-              <w:left w:val="single" w:sz="6" w:color="auto"/>
-              <w:top w:val="single" w:sz="6" w:color="auto"/>
-              <w:right w:val="single" w:sz="6" w:color="auto"/>
-              <w:bottom w:val="single" w:sz="6" w:color="auto"/>
+              <w:left w:val="single" w:sz="4" w:color="auto"/>
+              <w:top w:val="single" w:sz="4" w:color="auto"/>
+              <w:right w:val="single" w:sz="4" w:color="auto"/>
+              <w:bottom w:val="single" w:sz="4" w:color="auto"/>
             </w:tcBorders>
           </w:tcPr>
           <w:p>
@@ -1398,12 +1411,12 @@
       <w:tr>
         <w:tc>
           <w:tcPr>
-            <w:tcW w:w="1065" w:type="dxa"/>
+            <w:tcW w:w="1175" w:type="dxa"/>
             <w:tcBorders>
-              <w:left w:val="single" w:sz="6" w:color="auto"/>
-              <w:top w:val="single" w:sz="6" w:color="auto"/>
-              <w:right w:val="single" w:sz="6" w:color="auto"/>
-              <w:bottom w:val="single" w:sz="6" w:color="auto"/>
+              <w:left w:val="single" w:sz="4" w:color="auto"/>
+              <w:top w:val="single" w:sz="4" w:color="auto"/>
+              <w:right w:val="single" w:sz="4" w:color="auto"/>
+              <w:bottom w:val="single" w:sz="4" w:color="auto"/>
             </w:tcBorders>
           </w:tcPr>
           <w:p>
@@ -1414,12 +1427,12 @@
         </w:tc>
         <w:tc>
           <w:tcPr>
-            <w:tcW w:w="8175" w:type="dxa"/>
+            <w:tcW w:w="9207" w:type="dxa"/>
             <w:tcBorders>
-              <w:left w:val="single" w:sz="6" w:color="auto"/>
-              <w:top w:val="single" w:sz="6" w:color="auto"/>
-              <w:right w:val="single" w:sz="6" w:color="auto"/>
-              <w:bottom w:val="single" w:sz="6" w:color="auto"/>
+              <w:left w:val="single" w:sz="4" w:color="auto"/>
+              <w:top w:val="single" w:sz="4" w:color="auto"/>
+              <w:right w:val="single" w:sz="4" w:color="auto"/>
+              <w:bottom w:val="single" w:sz="4" w:color="auto"/>
             </w:tcBorders>
           </w:tcPr>
           <w:p>
@@ -1432,12 +1445,12 @@
       <w:tr>
         <w:tc>
           <w:tcPr>
-            <w:tcW w:w="1065" w:type="dxa"/>
+            <w:tcW w:w="1175" w:type="dxa"/>
             <w:tcBorders>
-              <w:left w:val="single" w:sz="6" w:color="auto"/>
-              <w:top w:val="single" w:sz="6" w:color="auto"/>
-              <w:right w:val="single" w:sz="6" w:color="auto"/>
-              <w:bottom w:val="single" w:sz="6" w:color="auto"/>
+              <w:left w:val="single" w:sz="4" w:color="auto"/>
+              <w:top w:val="single" w:sz="4" w:color="auto"/>
+              <w:right w:val="single" w:sz="4" w:color="auto"/>
+              <w:bottom w:val="single" w:sz="4" w:color="auto"/>
             </w:tcBorders>
           </w:tcPr>
           <w:p>
@@ -1448,12 +1461,12 @@
         </w:tc>
         <w:tc>
           <w:tcPr>
-            <w:tcW w:w="8175" w:type="dxa"/>
+            <w:tcW w:w="9207" w:type="dxa"/>
             <w:tcBorders>
-              <w:left w:val="single" w:sz="6" w:color="auto"/>
-              <w:top w:val="single" w:sz="6" w:color="auto"/>
-              <w:right w:val="single" w:sz="6" w:color="auto"/>
-              <w:bottom w:val="single" w:sz="6" w:color="auto"/>
+              <w:left w:val="single" w:sz="4" w:color="auto"/>
+              <w:top w:val="single" w:sz="4" w:color="auto"/>
+              <w:right w:val="single" w:sz="4" w:color="auto"/>
+              <w:bottom w:val="single" w:sz="4" w:color="auto"/>
             </w:tcBorders>
           </w:tcPr>
           <w:p>
@@ -1466,12 +1479,12 @@
       <w:tr>
         <w:tc>
           <w:tcPr>
-            <w:tcW w:w="1065" w:type="dxa"/>
+            <w:tcW w:w="1175" w:type="dxa"/>
             <w:tcBorders>
-              <w:left w:val="single" w:sz="6" w:color="auto"/>
-              <w:top w:val="single" w:sz="6" w:color="auto"/>
-              <w:right w:val="single" w:sz="6" w:color="auto"/>
-              <w:bottom w:val="single" w:sz="6" w:color="auto"/>
+              <w:left w:val="single" w:sz="4" w:color="auto"/>
+              <w:top w:val="single" w:sz="4" w:color="auto"/>
+              <w:right w:val="single" w:sz="4" w:color="auto"/>
+              <w:bottom w:val="single" w:sz="4" w:color="auto"/>
             </w:tcBorders>
           </w:tcPr>
           <w:p>
@@ -1482,12 +1495,12 @@
         </w:tc>
         <w:tc>
           <w:tcPr>
-            <w:tcW w:w="8175" w:type="dxa"/>
+            <w:tcW w:w="9207" w:type="dxa"/>
             <w:tcBorders>
-              <w:left w:val="single" w:sz="6" w:color="auto"/>
-              <w:top w:val="single" w:sz="6" w:color="auto"/>
-              <w:right w:val="single" w:sz="6" w:color="auto"/>
-              <w:bottom w:val="single" w:sz="6" w:color="auto"/>
+              <w:left w:val="single" w:sz="4" w:color="auto"/>
+              <w:top w:val="single" w:sz="4" w:color="auto"/>
+              <w:right w:val="single" w:sz="4" w:color="auto"/>
+              <w:bottom w:val="single" w:sz="4" w:color="auto"/>
             </w:tcBorders>
           </w:tcPr>
           <w:p>
@@ -1500,12 +1513,12 @@
       <w:tr>
         <w:tc>
           <w:tcPr>
-            <w:tcW w:w="1065" w:type="dxa"/>
+            <w:tcW w:w="1175" w:type="dxa"/>
             <w:tcBorders>
-              <w:left w:val="single" w:sz="6" w:color="auto"/>
-              <w:top w:val="single" w:sz="6" w:color="auto"/>
-              <w:right w:val="single" w:sz="6" w:color="auto"/>
-              <w:bottom w:val="single" w:sz="6" w:color="auto"/>
+              <w:left w:val="single" w:sz="4" w:color="auto"/>
+              <w:top w:val="single" w:sz="4" w:color="auto"/>
+              <w:right w:val="single" w:sz="4" w:color="auto"/>
+              <w:bottom w:val="single" w:sz="4" w:color="auto"/>
             </w:tcBorders>
           </w:tcPr>
           <w:p>
@@ -1516,12 +1529,12 @@
         </w:tc>
         <w:tc>
           <w:tcPr>
-            <w:tcW w:w="8175" w:type="dxa"/>
+            <w:tcW w:w="9207" w:type="dxa"/>
             <w:tcBorders>
-              <w:left w:val="single" w:sz="6" w:color="auto"/>
-              <w:top w:val="single" w:sz="6" w:color="auto"/>
-              <w:right w:val="single" w:sz="6" w:color="auto"/>
-              <w:bottom w:val="single" w:sz="6" w:color="auto"/>
+              <w:left w:val="single" w:sz="4" w:color="auto"/>
+              <w:top w:val="single" w:sz="4" w:color="auto"/>
+              <w:right w:val="single" w:sz="4" w:color="auto"/>
+              <w:bottom w:val="single" w:sz="4" w:color="auto"/>
             </w:tcBorders>
           </w:tcPr>
           <w:p>
@@ -1534,12 +1547,12 @@
       <w:tr>
         <w:tc>
           <w:tcPr>
-            <w:tcW w:w="1065" w:type="dxa"/>
+            <w:tcW w:w="1175" w:type="dxa"/>
             <w:tcBorders>
-              <w:left w:val="single" w:sz="6" w:color="auto"/>
-              <w:top w:val="single" w:sz="6" w:color="auto"/>
-              <w:right w:val="single" w:sz="6" w:color="auto"/>
-              <w:bottom w:val="single" w:sz="6" w:color="auto"/>
+              <w:left w:val="single" w:sz="4" w:color="auto"/>
+              <w:top w:val="single" w:sz="4" w:color="auto"/>
+              <w:right w:val="single" w:sz="4" w:color="auto"/>
+              <w:bottom w:val="single" w:sz="4" w:color="auto"/>
             </w:tcBorders>
           </w:tcPr>
           <w:p>
@@ -1550,12 +1563,12 @@
         </w:tc>
         <w:tc>
           <w:tcPr>
-            <w:tcW w:w="8175" w:type="dxa"/>
+            <w:tcW w:w="9207" w:type="dxa"/>
             <w:tcBorders>
-              <w:left w:val="single" w:sz="6" w:color="auto"/>
-              <w:top w:val="single" w:sz="6" w:color="auto"/>
-              <w:right w:val="single" w:sz="6" w:color="auto"/>
-              <w:bottom w:val="single" w:sz="6" w:color="auto"/>
+              <w:left w:val="single" w:sz="4" w:color="auto"/>
+              <w:top w:val="single" w:sz="4" w:color="auto"/>
+              <w:right w:val="single" w:sz="4" w:color="auto"/>
+              <w:bottom w:val="single" w:sz="4" w:color="auto"/>
             </w:tcBorders>
           </w:tcPr>
           <w:p>
@@ -1568,12 +1581,12 @@
       <w:tr>
         <w:tc>
           <w:tcPr>
-            <w:tcW w:w="1065" w:type="dxa"/>
+            <w:tcW w:w="1175" w:type="dxa"/>
             <w:tcBorders>
-              <w:left w:val="single" w:sz="6" w:color="auto"/>
-              <w:top w:val="single" w:sz="6" w:color="auto"/>
-              <w:right w:val="single" w:sz="6" w:color="auto"/>
-              <w:bottom w:val="single" w:sz="6" w:color="auto"/>
+              <w:left w:val="single" w:sz="4" w:color="auto"/>
+              <w:top w:val="single" w:sz="4" w:color="auto"/>
+              <w:right w:val="single" w:sz="4" w:color="auto"/>
+              <w:bottom w:val="single" w:sz="4" w:color="auto"/>
             </w:tcBorders>
           </w:tcPr>
           <w:p>
@@ -1584,12 +1597,12 @@
         </w:tc>
         <w:tc>
           <w:tcPr>
-            <w:tcW w:w="8175" w:type="dxa"/>
+            <w:tcW w:w="9207" w:type="dxa"/>
             <w:tcBorders>
-              <w:left w:val="single" w:sz="6" w:color="auto"/>
-              <w:top w:val="single" w:sz="6" w:color="auto"/>
-              <w:right w:val="single" w:sz="6" w:color="auto"/>
-              <w:bottom w:val="single" w:sz="6" w:color="auto"/>
+              <w:left w:val="single" w:sz="4" w:color="auto"/>
+              <w:top w:val="single" w:sz="4" w:color="auto"/>
+              <w:right w:val="single" w:sz="4" w:color="auto"/>
+              <w:bottom w:val="single" w:sz="4" w:color="auto"/>
             </w:tcBorders>
           </w:tcPr>
           <w:p>
@@ -1602,12 +1615,12 @@
       <w:tr>
         <w:tc>
           <w:tcPr>
-            <w:tcW w:w="1065" w:type="dxa"/>
+            <w:tcW w:w="1175" w:type="dxa"/>
             <w:tcBorders>
-              <w:left w:val="single" w:sz="6" w:color="auto"/>
-              <w:top w:val="single" w:sz="6" w:color="auto"/>
-              <w:right w:val="single" w:sz="6" w:color="auto"/>
-              <w:bottom w:val="single" w:sz="6" w:color="auto"/>
+              <w:left w:val="single" w:sz="4" w:color="auto"/>
+              <w:top w:val="single" w:sz="4" w:color="auto"/>
+              <w:right w:val="single" w:sz="4" w:color="auto"/>
+              <w:bottom w:val="single" w:sz="4" w:color="auto"/>
             </w:tcBorders>
           </w:tcPr>
           <w:p>
@@ -1618,12 +1631,12 @@
         </w:tc>
         <w:tc>
           <w:tcPr>
-            <w:tcW w:w="8175" w:type="dxa"/>
+            <w:tcW w:w="9207" w:type="dxa"/>
             <w:tcBorders>
-              <w:left w:val="single" w:sz="6" w:color="auto"/>
-              <w:top w:val="single" w:sz="6" w:color="auto"/>
-              <w:right w:val="single" w:sz="6" w:color="auto"/>
-              <w:bottom w:val="single" w:sz="6" w:color="auto"/>
+              <w:left w:val="single" w:sz="4" w:color="auto"/>
+              <w:top w:val="single" w:sz="4" w:color="auto"/>
+              <w:right w:val="single" w:sz="4" w:color="auto"/>
+              <w:bottom w:val="single" w:sz="4" w:color="auto"/>
             </w:tcBorders>
           </w:tcPr>
           <w:p>
@@ -1636,12 +1649,12 @@
       <w:tr>
         <w:tc>
           <w:tcPr>
-            <w:tcW w:w="1065" w:type="dxa"/>
+            <w:tcW w:w="1175" w:type="dxa"/>
             <w:tcBorders>
-              <w:left w:val="single" w:sz="6" w:color="auto"/>
-              <w:top w:val="single" w:sz="6" w:color="auto"/>
-              <w:right w:val="single" w:sz="6" w:color="auto"/>
-              <w:bottom w:val="single" w:sz="6" w:color="auto"/>
+              <w:left w:val="single" w:sz="4" w:color="auto"/>
+              <w:top w:val="single" w:sz="4" w:color="auto"/>
+              <w:right w:val="single" w:sz="4" w:color="auto"/>
+              <w:bottom w:val="single" w:sz="4" w:color="auto"/>
             </w:tcBorders>
           </w:tcPr>
           <w:p>
@@ -1652,12 +1665,12 @@
         </w:tc>
         <w:tc>
           <w:tcPr>
-            <w:tcW w:w="8175" w:type="dxa"/>
+            <w:tcW w:w="9207" w:type="dxa"/>
             <w:tcBorders>
-              <w:left w:val="single" w:sz="6" w:color="auto"/>
-              <w:top w:val="single" w:sz="6" w:color="auto"/>
-              <w:right w:val="single" w:sz="6" w:color="auto"/>
-              <w:bottom w:val="single" w:sz="6" w:color="auto"/>
+              <w:left w:val="single" w:sz="4" w:color="auto"/>
+              <w:top w:val="single" w:sz="4" w:color="auto"/>
+              <w:right w:val="single" w:sz="4" w:color="auto"/>
+              <w:bottom w:val="single" w:sz="4" w:color="auto"/>
             </w:tcBorders>
           </w:tcPr>
           <w:p>
@@ -1670,12 +1683,12 @@
       <w:tr>
         <w:tc>
           <w:tcPr>
-            <w:tcW w:w="1065" w:type="dxa"/>
+            <w:tcW w:w="1175" w:type="dxa"/>
             <w:tcBorders>
-              <w:left w:val="single" w:sz="6" w:color="auto"/>
-              <w:top w:val="single" w:sz="6" w:color="auto"/>
-              <w:right w:val="single" w:sz="6" w:color="auto"/>
-              <w:bottom w:val="single" w:sz="6" w:color="auto"/>
+              <w:left w:val="single" w:sz="4" w:color="auto"/>
+              <w:top w:val="single" w:sz="4" w:color="auto"/>
+              <w:right w:val="single" w:sz="4" w:color="auto"/>
+              <w:bottom w:val="single" w:sz="4" w:color="auto"/>
             </w:tcBorders>
           </w:tcPr>
           <w:p>
@@ -1686,12 +1699,12 @@
         </w:tc>
         <w:tc>
           <w:tcPr>
-            <w:tcW w:w="8175" w:type="dxa"/>
+            <w:tcW w:w="9207" w:type="dxa"/>
             <w:tcBorders>
-              <w:left w:val="single" w:sz="6" w:color="auto"/>
-              <w:top w:val="single" w:sz="6" w:color="auto"/>
-              <w:right w:val="single" w:sz="6" w:color="auto"/>
-              <w:bottom w:val="single" w:sz="6" w:color="auto"/>
+              <w:left w:val="single" w:sz="4" w:color="auto"/>
+              <w:top w:val="single" w:sz="4" w:color="auto"/>
+              <w:right w:val="single" w:sz="4" w:color="auto"/>
+              <w:bottom w:val="single" w:sz="4" w:color="auto"/>
             </w:tcBorders>
           </w:tcPr>
           <w:p>
@@ -1704,12 +1717,12 @@
       <w:tr>
         <w:tc>
           <w:tcPr>
-            <w:tcW w:w="1065" w:type="dxa"/>
+            <w:tcW w:w="1175" w:type="dxa"/>
             <w:tcBorders>
-              <w:left w:val="single" w:sz="6" w:color="auto"/>
-              <w:top w:val="single" w:sz="6" w:color="auto"/>
-              <w:right w:val="single" w:sz="6" w:color="auto"/>
-              <w:bottom w:val="single" w:sz="6" w:color="auto"/>
+              <w:left w:val="single" w:sz="4" w:color="auto"/>
+              <w:top w:val="single" w:sz="4" w:color="auto"/>
+              <w:right w:val="single" w:sz="4" w:color="auto"/>
+              <w:bottom w:val="single" w:sz="4" w:color="auto"/>
             </w:tcBorders>
           </w:tcPr>
           <w:p>
@@ -1720,12 +1733,12 @@
         </w:tc>
         <w:tc>
           <w:tcPr>
-            <w:tcW w:w="8175" w:type="dxa"/>
+            <w:tcW w:w="9207" w:type="dxa"/>
             <w:tcBorders>
-              <w:left w:val="single" w:sz="6" w:color="auto"/>
-              <w:top w:val="single" w:sz="6" w:color="auto"/>
-              <w:right w:val="single" w:sz="6" w:color="auto"/>
-              <w:bottom w:val="single" w:sz="6" w:color="auto"/>
+              <w:left w:val="single" w:sz="4" w:color="auto"/>
+              <w:top w:val="single" w:sz="4" w:color="auto"/>
+              <w:right w:val="single" w:sz="4" w:color="auto"/>
+              <w:bottom w:val="single" w:sz="4" w:color="auto"/>
             </w:tcBorders>
           </w:tcPr>
           <w:p>
@@ -1738,12 +1751,12 @@
       <w:tr>
         <w:tc>
           <w:tcPr>
-            <w:tcW w:w="1065" w:type="dxa"/>
+            <w:tcW w:w="1175" w:type="dxa"/>
             <w:tcBorders>
-              <w:left w:val="single" w:sz="6" w:color="auto"/>
-              <w:top w:val="single" w:sz="6" w:color="auto"/>
-              <w:right w:val="single" w:sz="6" w:color="auto"/>
-              <w:bottom w:val="single" w:sz="6" w:color="auto"/>
+              <w:left w:val="single" w:sz="4" w:color="auto"/>
+              <w:top w:val="single" w:sz="4" w:color="auto"/>
+              <w:right w:val="single" w:sz="4" w:color="auto"/>
+              <w:bottom w:val="single" w:sz="4" w:color="auto"/>
             </w:tcBorders>
           </w:tcPr>
           <w:p>
@@ -1754,12 +1767,12 @@
         </w:tc>
         <w:tc>
           <w:tcPr>
-            <w:tcW w:w="8175" w:type="dxa"/>
+            <w:tcW w:w="9207" w:type="dxa"/>
             <w:tcBorders>
-              <w:left w:val="single" w:sz="6" w:color="auto"/>
-              <w:top w:val="single" w:sz="6" w:color="auto"/>
-              <w:right w:val="single" w:sz="6" w:color="auto"/>
-              <w:bottom w:val="single" w:sz="6" w:color="auto"/>
+              <w:left w:val="single" w:sz="4" w:color="auto"/>
+              <w:top w:val="single" w:sz="4" w:color="auto"/>
+              <w:right w:val="single" w:sz="4" w:color="auto"/>
+              <w:bottom w:val="single" w:sz="4" w:color="auto"/>
             </w:tcBorders>
           </w:tcPr>
           <w:p>
@@ -1779,13 +1792,13 @@
       <w:pPr>
         <w:outlineLvl w:val="1"/>
         <w:keepNext/>
-        <w:spacing w:before="150" w:after="150"/>
+        <w:spacing w:before="86" w:after="86"/>
         <w:shd w:val="clear" w:color="auto" w:fill="FFFFFF"/>
         <w:pBdr>
-          <w:top w:val="none" w:space="1" w:color="000000"/>
-          <w:left w:val="none" w:space="1" w:color="000000"/>
-          <w:bottom w:val="none" w:space="1" w:color="000000"/>
-          <w:right w:val="none" w:space="1" w:color="000000"/>
+          <w:top w:val="none" w:space="0" w:color="000000"/>
+          <w:left w:val="none" w:space="0" w:color="000000"/>
+          <w:bottom w:val="none" w:space="0" w:color="000000"/>
+          <w:right w:val="none" w:space="0" w:color="000000"/>
         </w:pBdr>
       </w:pPr>
       <w:r>
@@ -1850,13 +1863,13 @@
       <w:pPr>
         <w:outlineLvl w:val="1"/>
         <w:keepNext/>
-        <w:spacing w:before="150" w:after="150"/>
+        <w:spacing w:before="86" w:after="86"/>
         <w:shd w:val="clear" w:color="auto" w:fill="FFFFFF"/>
         <w:pBdr>
-          <w:top w:val="none" w:space="1" w:color="000000"/>
-          <w:left w:val="none" w:space="1" w:color="000000"/>
-          <w:bottom w:val="none" w:space="1" w:color="000000"/>
-          <w:right w:val="none" w:space="1" w:color="000000"/>
+          <w:top w:val="none" w:space="0" w:color="000000"/>
+          <w:left w:val="none" w:space="0" w:color="000000"/>
+          <w:bottom w:val="none" w:space="0" w:color="000000"/>
+          <w:right w:val="none" w:space="0" w:color="000000"/>
         </w:pBdr>
       </w:pPr>
       <w:r>
@@ -2122,13 +2135,13 @@
       <w:pPr>
         <w:outlineLvl w:val="1"/>
         <w:keepNext/>
-        <w:spacing w:before="150" w:after="150"/>
+        <w:spacing w:before="86" w:after="86"/>
         <w:shd w:val="clear" w:color="auto" w:fill="FFFFFF"/>
         <w:pBdr>
-          <w:top w:val="none" w:space="1" w:color="000000"/>
-          <w:left w:val="none" w:space="1" w:color="000000"/>
-          <w:bottom w:val="none" w:space="1" w:color="000000"/>
-          <w:right w:val="none" w:space="1" w:color="000000"/>
+          <w:top w:val="none" w:space="0" w:color="000000"/>
+          <w:left w:val="none" w:space="0" w:color="000000"/>
+          <w:bottom w:val="none" w:space="0" w:color="000000"/>
+          <w:right w:val="none" w:space="0" w:color="000000"/>
         </w:pBdr>
       </w:pPr>
       <w:r>
@@ -2174,13 +2187,13 @@
       <w:pPr>
         <w:outlineLvl w:val="1"/>
         <w:keepNext/>
-        <w:spacing w:before="150" w:after="150"/>
+        <w:spacing w:before="86" w:after="86"/>
         <w:shd w:val="clear" w:color="auto" w:fill="FFFFFF"/>
         <w:pBdr>
-          <w:top w:val="none" w:space="1" w:color="000000"/>
-          <w:left w:val="none" w:space="1" w:color="000000"/>
-          <w:bottom w:val="none" w:space="1" w:color="000000"/>
-          <w:right w:val="none" w:space="1" w:color="000000"/>
+          <w:top w:val="none" w:space="0" w:color="000000"/>
+          <w:left w:val="none" w:space="0" w:color="000000"/>
+          <w:bottom w:val="none" w:space="0" w:color="000000"/>
+          <w:right w:val="none" w:space="0" w:color="000000"/>
         </w:pBdr>
       </w:pPr>
       <w:r>
@@ -2330,13 +2343,13 @@
       <w:pPr>
         <w:outlineLvl w:val="1"/>
         <w:keepNext/>
-        <w:spacing w:before="150" w:after="150"/>
+        <w:spacing w:before="86" w:after="86"/>
         <w:shd w:val="clear" w:color="auto" w:fill="FFFFFF"/>
         <w:pBdr>
-          <w:top w:val="none" w:space="1" w:color="000000"/>
-          <w:left w:val="none" w:space="1" w:color="000000"/>
-          <w:bottom w:val="none" w:space="1" w:color="000000"/>
-          <w:right w:val="none" w:space="1" w:color="000000"/>
+          <w:top w:val="none" w:space="0" w:color="000000"/>
+          <w:left w:val="none" w:space="0" w:color="000000"/>
+          <w:bottom w:val="none" w:space="0" w:color="000000"/>
+          <w:right w:val="none" w:space="0" w:color="000000"/>
         </w:pBdr>
       </w:pPr>
       <w:r>
@@ -2514,13 +2527,13 @@
       <w:pPr>
         <w:outlineLvl w:val="1"/>
         <w:keepNext/>
-        <w:spacing w:before="150" w:after="150"/>
+        <w:spacing w:before="86" w:after="86"/>
         <w:shd w:val="clear" w:color="auto" w:fill="FFFFFF"/>
         <w:pBdr>
-          <w:top w:val="none" w:space="1" w:color="000000"/>
-          <w:left w:val="none" w:space="1" w:color="000000"/>
-          <w:bottom w:val="none" w:space="1" w:color="000000"/>
-          <w:right w:val="none" w:space="1" w:color="000000"/>
+          <w:top w:val="none" w:space="0" w:color="000000"/>
+          <w:left w:val="none" w:space="0" w:color="000000"/>
+          <w:bottom w:val="none" w:space="0" w:color="000000"/>
+          <w:right w:val="none" w:space="0" w:color="000000"/>
         </w:pBdr>
       </w:pPr>
       <w:r>
@@ -2629,13 +2642,13 @@
       <w:pPr>
         <w:outlineLvl w:val="1"/>
         <w:keepNext/>
-        <w:spacing w:before="150" w:after="150"/>
+        <w:spacing w:before="86" w:after="86"/>
         <w:shd w:val="clear" w:color="auto" w:fill="FFFFFF"/>
         <w:pBdr>
-          <w:top w:val="none" w:space="1" w:color="000000"/>
-          <w:left w:val="none" w:space="1" w:color="000000"/>
-          <w:bottom w:val="none" w:space="1" w:color="000000"/>
-          <w:right w:val="none" w:space="1" w:color="000000"/>
+          <w:top w:val="none" w:space="0" w:color="000000"/>
+          <w:left w:val="none" w:space="0" w:color="000000"/>
+          <w:bottom w:val="none" w:space="0" w:color="000000"/>
+          <w:right w:val="none" w:space="0" w:color="000000"/>
         </w:pBdr>
       </w:pPr>
       <w:r>
@@ -2735,13 +2748,13 @@
       <w:pPr>
         <w:outlineLvl w:val="1"/>
         <w:keepNext/>
-        <w:spacing w:before="150" w:after="150"/>
+        <w:spacing w:before="86" w:after="86"/>
         <w:shd w:val="clear" w:color="auto" w:fill="FFFFFF"/>
         <w:pBdr>
-          <w:top w:val="none" w:space="1" w:color="000000"/>
-          <w:left w:val="none" w:space="1" w:color="000000"/>
-          <w:bottom w:val="none" w:space="1" w:color="000000"/>
-          <w:right w:val="none" w:space="1" w:color="000000"/>
+          <w:top w:val="none" w:space="0" w:color="000000"/>
+          <w:left w:val="none" w:space="0" w:color="000000"/>
+          <w:bottom w:val="none" w:space="0" w:color="000000"/>
+          <w:right w:val="none" w:space="0" w:color="000000"/>
         </w:pBdr>
       </w:pPr>
       <w:r>
@@ -2877,13 +2890,13 @@
       <w:pPr>
         <w:outlineLvl w:val="1"/>
         <w:keepNext/>
-        <w:spacing w:before="150" w:after="150"/>
+        <w:spacing w:before="86" w:after="86"/>
         <w:shd w:val="clear" w:color="auto" w:fill="FFFFFF"/>
         <w:pBdr>
-          <w:top w:val="none" w:space="1" w:color="000000"/>
-          <w:left w:val="none" w:space="1" w:color="000000"/>
-          <w:bottom w:val="none" w:space="1" w:color="000000"/>
-          <w:right w:val="none" w:space="1" w:color="000000"/>
+          <w:top w:val="none" w:space="0" w:color="000000"/>
+          <w:left w:val="none" w:space="0" w:color="000000"/>
+          <w:bottom w:val="none" w:space="0" w:color="000000"/>
+          <w:right w:val="none" w:space="0" w:color="000000"/>
         </w:pBdr>
       </w:pPr>
       <w:r>
@@ -2965,13 +2978,13 @@
       <w:pPr>
         <w:outlineLvl w:val="1"/>
         <w:keepNext/>
-        <w:spacing w:before="150" w:after="150"/>
+        <w:spacing w:before="86" w:after="86"/>
         <w:shd w:val="clear" w:color="auto" w:fill="FFFFFF"/>
         <w:pBdr>
-          <w:top w:val="none" w:space="1" w:color="000000"/>
-          <w:left w:val="none" w:space="1" w:color="000000"/>
-          <w:bottom w:val="none" w:space="1" w:color="000000"/>
-          <w:right w:val="none" w:space="1" w:color="000000"/>
+          <w:top w:val="none" w:space="0" w:color="000000"/>
+          <w:left w:val="none" w:space="0" w:color="000000"/>
+          <w:bottom w:val="none" w:space="0" w:color="000000"/>
+          <w:right w:val="none" w:space="0" w:color="000000"/>
         </w:pBdr>
       </w:pPr>
       <w:r>
@@ -3091,6 +3104,50 @@
       <w:r>
         <w:t xml:space="preserve"> resources to GitHub, these extensions will not yet exist and you will need to specify where the resources should be stored during the export (which will create the two extensions on the resource).</w:t>
       </w:r>
+    </w:p>
+    <w:p>
+      <w:pPr>
+        <w:pStyle w:val="4"/>
+      </w:pPr>
+      <w:r>
+        <w:t>Limitations</w:t>
+      </w:r>
+    </w:p>
+    <w:p>
+      <w:pPr>
+        <w:numPr>
+          <w:ilvl w:val="0"/>
+          <w:numId w:val="11"/>
+        </w:numPr>
+      </w:pPr>
+      <w:r/>
+      <w:r>
+        <w:t>Trifolia only exports the individual resources associated with the implementation guide, and does not include the entire IG Publication package. For example, the "framework" (html templates) folder is not included in the export.</w:t>
+      </w:r>
+    </w:p>
+    <w:p>
+      <w:pPr>
+        <w:numPr>
+          <w:ilvl w:val="0"/>
+          <w:numId w:val="11"/>
+        </w:numPr>
+      </w:pPr>
+      <w:r/>
+      <w:r>
+        <w:t>Trifolia only allows importing FHIR resources. Trifolia-on-FHIR allows the user to select any JSON or XML file from GitHub. If the user selects an XML or JSON file that is not a FHIR resource, the import will fail.</w:t>
+      </w:r>
+    </w:p>
+    <w:p>
+      <w:pPr>
+        <w:numPr>
+          <w:ilvl w:val="0"/>
+          <w:numId w:val="11"/>
+        </w:numPr>
+      </w:pPr>
+      <w:r/>
+      <w:r>
+        <w:t>GitHub does not allow retrieving/updating very large files. For example, if attempting to import/export a large ValueSet resource, GitHub may fail with a "Payload too large" error.</w:t>
+      </w:r>
       <w:r/>
       <w:r/>
       <w:r/>
@@ -3099,13 +3156,13 @@
       <w:pPr>
         <w:outlineLvl w:val="0"/>
         <w:keepNext/>
-        <w:spacing w:before="75" w:after="405"/>
+        <w:spacing w:before="43" w:after="231"/>
         <w:shd w:val="clear" w:color="auto" w:fill="FFFFFF"/>
         <w:pBdr>
-          <w:top w:val="none" w:space="1" w:color="AAAAAA"/>
-          <w:left w:val="none" w:space="1" w:color="AAAAAA"/>
-          <w:bottom w:val="single" w:space="1" w:color="AAAAAA"/>
-          <w:right w:val="none" w:space="1" w:color="AAAAAA"/>
+          <w:top w:val="none" w:space="0" w:color="AAAAAA"/>
+          <w:left w:val="none" w:space="0" w:color="AAAAAA"/>
+          <w:bottom w:val="single" w:space="0" w:color="AAAAAA"/>
+          <w:right w:val="none" w:space="0" w:color="AAAAAA"/>
         </w:pBdr>
       </w:pPr>
       <w:r>
@@ -3132,33 +3189,33 @@
         <w:tblW w:w="5000" w:type="pct"/>
         <w:tblLayout w:type="fixed"/>
         <w:tblBorders>
-          <w:left w:val="single" w:sz="6" w:color="auto"/>
-          <w:top w:val="single" w:sz="6" w:color="auto"/>
-          <w:right w:val="single" w:sz="6" w:color="auto"/>
-          <w:bottom w:val="single" w:sz="6" w:color="auto"/>
-          <w:insideH w:val="single" w:sz="6" w:color="auto"/>
-          <w:insideV w:val="single" w:sz="6" w:color="auto"/>
+          <w:left w:val="single" w:sz="4" w:color="auto"/>
+          <w:top w:val="single" w:sz="4" w:color="auto"/>
+          <w:right w:val="single" w:sz="4" w:color="auto"/>
+          <w:bottom w:val="single" w:sz="4" w:color="auto"/>
+          <w:insideH w:val="single" w:sz="4" w:color="auto"/>
+          <w:insideV w:val="single" w:sz="4" w:color="auto"/>
         </w:tblBorders>
         <w:tblCellMar>
-          <w:top w:w="15" w:type="dxa"/>
-          <w:left w:w="15" w:type="dxa"/>
-          <w:bottom w:w="15" w:type="dxa"/>
-          <w:right w:w="15" w:type="dxa"/>
+          <w:top w:w="9" w:type="dxa"/>
+          <w:left w:w="9" w:type="dxa"/>
+          <w:bottom w:w="9" w:type="dxa"/>
+          <w:right w:w="9" w:type="dxa"/>
         </w:tblCellMar>
-        <w:tblCellSpacing w:w="15" w:type="dxa"/>
+        <w:tblCellSpacing w:w="8" w:type="dxa"/>
       </w:tblPr>
       <w:tblGrid>
-        <w:gridCol w:w="4665"/>
-        <w:gridCol w:w="4665"/>
+        <w:gridCol w:w="5211"/>
+        <w:gridCol w:w="5219"/>
       </w:tblGrid>
       <w:tr>
         <w:tc>
           <w:tcPr>
             <w:tcBorders>
-              <w:left w:val="single" w:sz="6" w:color="auto"/>
-              <w:top w:val="single" w:sz="6" w:color="auto"/>
-              <w:right w:val="single" w:sz="6" w:color="auto"/>
-              <w:bottom w:val="single" w:sz="6" w:color="auto"/>
+              <w:left w:val="single" w:sz="4" w:color="auto"/>
+              <w:top w:val="single" w:sz="4" w:color="auto"/>
+              <w:right w:val="single" w:sz="4" w:color="auto"/>
+              <w:bottom w:val="single" w:sz="4" w:color="auto"/>
             </w:tcBorders>
           </w:tcPr>
           <w:p>
@@ -3173,10 +3230,10 @@
         <w:tc>
           <w:tcPr>
             <w:tcBorders>
-              <w:left w:val="single" w:sz="6" w:color="auto"/>
-              <w:top w:val="single" w:sz="6" w:color="auto"/>
-              <w:right w:val="single" w:sz="6" w:color="auto"/>
-              <w:bottom w:val="single" w:sz="6" w:color="auto"/>
+              <w:left w:val="single" w:sz="4" w:color="auto"/>
+              <w:top w:val="single" w:sz="4" w:color="auto"/>
+              <w:right w:val="single" w:sz="4" w:color="auto"/>
+              <w:bottom w:val="single" w:sz="4" w:color="auto"/>
             </w:tcBorders>
           </w:tcPr>
           <w:p>
@@ -3193,10 +3250,10 @@
         <w:tc>
           <w:tcPr>
             <w:tcBorders>
-              <w:left w:val="single" w:sz="6" w:color="auto"/>
-              <w:top w:val="single" w:sz="6" w:color="auto"/>
-              <w:right w:val="single" w:sz="6" w:color="auto"/>
-              <w:bottom w:val="single" w:sz="6" w:color="auto"/>
+              <w:left w:val="single" w:sz="4" w:color="auto"/>
+              <w:top w:val="single" w:sz="4" w:color="auto"/>
+              <w:right w:val="single" w:sz="4" w:color="auto"/>
+              <w:bottom w:val="single" w:sz="4" w:color="auto"/>
             </w:tcBorders>
           </w:tcPr>
           <w:p>
@@ -3208,10 +3265,10 @@
         <w:tc>
           <w:tcPr>
             <w:tcBorders>
-              <w:left w:val="single" w:sz="6" w:color="auto"/>
-              <w:top w:val="single" w:sz="6" w:color="auto"/>
-              <w:right w:val="single" w:sz="6" w:color="auto"/>
-              <w:bottom w:val="single" w:sz="6" w:color="auto"/>
+              <w:left w:val="single" w:sz="4" w:color="auto"/>
+              <w:top w:val="single" w:sz="4" w:color="auto"/>
+              <w:right w:val="single" w:sz="4" w:color="auto"/>
+              <w:bottom w:val="single" w:sz="4" w:color="auto"/>
             </w:tcBorders>
           </w:tcPr>
           <w:p>
@@ -3225,10 +3282,10 @@
         <w:tc>
           <w:tcPr>
             <w:tcBorders>
-              <w:left w:val="single" w:sz="6" w:color="auto"/>
-              <w:top w:val="single" w:sz="6" w:color="auto"/>
-              <w:right w:val="single" w:sz="6" w:color="auto"/>
-              <w:bottom w:val="single" w:sz="6" w:color="auto"/>
+              <w:left w:val="single" w:sz="4" w:color="auto"/>
+              <w:top w:val="single" w:sz="4" w:color="auto"/>
+              <w:right w:val="single" w:sz="4" w:color="auto"/>
+              <w:bottom w:val="single" w:sz="4" w:color="auto"/>
             </w:tcBorders>
           </w:tcPr>
           <w:p>
@@ -3240,10 +3297,10 @@
         <w:tc>
           <w:tcPr>
             <w:tcBorders>
-              <w:left w:val="single" w:sz="6" w:color="auto"/>
-              <w:top w:val="single" w:sz="6" w:color="auto"/>
-              <w:right w:val="single" w:sz="6" w:color="auto"/>
-              <w:bottom w:val="single" w:sz="6" w:color="auto"/>
+              <w:left w:val="single" w:sz="4" w:color="auto"/>
+              <w:top w:val="single" w:sz="4" w:color="auto"/>
+              <w:right w:val="single" w:sz="4" w:color="auto"/>
+              <w:bottom w:val="single" w:sz="4" w:color="auto"/>
             </w:tcBorders>
           </w:tcPr>
           <w:p>
@@ -3257,10 +3314,10 @@
         <w:tc>
           <w:tcPr>
             <w:tcBorders>
-              <w:left w:val="single" w:sz="6" w:color="auto"/>
-              <w:top w:val="single" w:sz="6" w:color="auto"/>
-              <w:right w:val="single" w:sz="6" w:color="auto"/>
-              <w:bottom w:val="single" w:sz="6" w:color="auto"/>
+              <w:left w:val="single" w:sz="4" w:color="auto"/>
+              <w:top w:val="single" w:sz="4" w:color="auto"/>
+              <w:right w:val="single" w:sz="4" w:color="auto"/>
+              <w:bottom w:val="single" w:sz="4" w:color="auto"/>
             </w:tcBorders>
           </w:tcPr>
           <w:p>
@@ -3272,10 +3329,10 @@
         <w:tc>
           <w:tcPr>
             <w:tcBorders>
-              <w:left w:val="single" w:sz="6" w:color="auto"/>
-              <w:top w:val="single" w:sz="6" w:color="auto"/>
-              <w:right w:val="single" w:sz="6" w:color="auto"/>
-              <w:bottom w:val="single" w:sz="6" w:color="auto"/>
+              <w:left w:val="single" w:sz="4" w:color="auto"/>
+              <w:top w:val="single" w:sz="4" w:color="auto"/>
+              <w:right w:val="single" w:sz="4" w:color="auto"/>
+              <w:bottom w:val="single" w:sz="4" w:color="auto"/>
             </w:tcBorders>
           </w:tcPr>
           <w:p>
@@ -3296,7 +3353,7 @@
       <w:headerReference w:type="first" r:id="rIdHF2"/>
       <w:footerReference w:type="first" r:id="rIdHF3"/>
       <w:pgSz w:w="11905" w:h="16838"/>
-      <w:pgMar w:top="1200" w:right="1200" w:bottom="1200" w:left="1200" w:header="600" w:footer="600" w:gutter="0"/>
+      <w:pgMar w:top="686" w:right="686" w:bottom="686" w:left="686" w:header="343" w:footer="343" w:gutter="0"/>
       <w:titlePg/>
     </w:sectPr>
   </w:body>
@@ -3323,7 +3380,7 @@
         <w:sz w:val="18"/>
         <w:color w:val="969696"/>
       </w:rPr>
-      <w:t>9</w:t>
+      <w:t>8</w:t>
     </w:r>
     <w:r>
       <w:fldChar w:fldCharType="end"/>
@@ -3349,7 +3406,7 @@
         <w:sz w:val="18"/>
         <w:color w:val="969696"/>
       </w:rPr>
-      <w:t>8</w:t>
+      <w:t>7</w:t>
     </w:r>
     <w:r>
       <w:fldChar w:fldCharType="end"/>
@@ -3411,8 +3468,8 @@
       <w:lvlText w:val="·"/>
       <w:lvlJc w:val="left"/>
       <w:pPr>
-        <w:ind w:left="360" w:hanging="360"/>
-        <w:tab w:val="num" w:pos="360"/>
+        <w:ind w:left="206" w:hanging="206"/>
+        <w:tab w:val="num" w:pos="206"/>
       </w:pPr>
       <w:rPr>
         <w:rFonts w:ascii="Symbol" w:hAnsi="Symbol" w:cs="Symbol" w:eastAsia="Symbol"/>
@@ -3429,8 +3486,8 @@
       <w:lvlText w:val="o"/>
       <w:lvlJc w:val="left"/>
       <w:pPr>
-        <w:ind w:left="1080" w:hanging="360"/>
-        <w:tab w:val="num" w:pos="1080"/>
+        <w:ind w:left="617" w:hanging="206"/>
+        <w:tab w:val="num" w:pos="617"/>
       </w:pPr>
       <w:rPr>
         <w:rFonts w:ascii="Courier New" w:hAnsi="Courier New" w:cs="Courier New" w:eastAsia="Courier New"/>
@@ -3447,8 +3504,8 @@
       <w:lvlText w:val="§"/>
       <w:lvlJc w:val="left"/>
       <w:pPr>
-        <w:ind w:left="1800" w:hanging="360"/>
-        <w:tab w:val="num" w:pos="1800"/>
+        <w:ind w:left="1029" w:hanging="206"/>
+        <w:tab w:val="num" w:pos="1029"/>
       </w:pPr>
       <w:rPr>
         <w:rFonts w:ascii="Wingdings" w:hAnsi="Wingdings" w:cs="Wingdings" w:eastAsia="Wingdings"/>
@@ -3465,8 +3522,8 @@
       <w:lvlText w:val="·"/>
       <w:lvlJc w:val="left"/>
       <w:pPr>
-        <w:ind w:left="2520" w:hanging="360"/>
-        <w:tab w:val="num" w:pos="2520"/>
+        <w:ind w:left="1440" w:hanging="206"/>
+        <w:tab w:val="num" w:pos="1440"/>
       </w:pPr>
       <w:rPr>
         <w:rFonts w:ascii="Symbol" w:hAnsi="Symbol" w:cs="Symbol" w:eastAsia="Symbol"/>
@@ -3483,8 +3540,8 @@
       <w:lvlText w:val="o"/>
       <w:lvlJc w:val="left"/>
       <w:pPr>
-        <w:ind w:left="3240" w:hanging="360"/>
-        <w:tab w:val="num" w:pos="3240"/>
+        <w:ind w:left="1851" w:hanging="206"/>
+        <w:tab w:val="num" w:pos="1851"/>
       </w:pPr>
       <w:rPr>
         <w:rFonts w:ascii="Courier New" w:hAnsi="Courier New" w:cs="Courier New" w:eastAsia="Courier New"/>
@@ -3501,8 +3558,8 @@
       <w:lvlText w:val="§"/>
       <w:lvlJc w:val="left"/>
       <w:pPr>
-        <w:ind w:left="3960" w:hanging="360"/>
-        <w:tab w:val="num" w:pos="3960"/>
+        <w:ind w:left="2263" w:hanging="206"/>
+        <w:tab w:val="num" w:pos="2263"/>
       </w:pPr>
       <w:rPr>
         <w:rFonts w:ascii="Wingdings" w:hAnsi="Wingdings" w:cs="Wingdings" w:eastAsia="Wingdings"/>
@@ -3519,8 +3576,8 @@
       <w:lvlText w:val="·"/>
       <w:lvlJc w:val="left"/>
       <w:pPr>
-        <w:ind w:left="4680" w:hanging="360"/>
-        <w:tab w:val="num" w:pos="4680"/>
+        <w:ind w:left="2674" w:hanging="206"/>
+        <w:tab w:val="num" w:pos="2674"/>
       </w:pPr>
       <w:rPr>
         <w:rFonts w:ascii="Symbol" w:hAnsi="Symbol" w:cs="Symbol" w:eastAsia="Symbol"/>
@@ -3537,8 +3594,8 @@
       <w:lvlText w:val="o"/>
       <w:lvlJc w:val="left"/>
       <w:pPr>
-        <w:ind w:left="5400" w:hanging="360"/>
-        <w:tab w:val="num" w:pos="5400"/>
+        <w:ind w:left="3086" w:hanging="206"/>
+        <w:tab w:val="num" w:pos="3086"/>
       </w:pPr>
       <w:rPr>
         <w:rFonts w:ascii="Courier New" w:hAnsi="Courier New" w:cs="Courier New" w:eastAsia="Courier New"/>
@@ -3555,8 +3612,8 @@
       <w:lvlText w:val="§"/>
       <w:lvlJc w:val="left"/>
       <w:pPr>
-        <w:ind w:left="6120" w:hanging="360"/>
-        <w:tab w:val="num" w:pos="6120"/>
+        <w:ind w:left="3497" w:hanging="206"/>
+        <w:tab w:val="num" w:pos="3497"/>
       </w:pPr>
       <w:rPr>
         <w:rFonts w:ascii="Wingdings" w:hAnsi="Wingdings" w:cs="Wingdings" w:eastAsia="Wingdings"/>
@@ -3576,8 +3633,8 @@
       <w:lvlText w:val="·"/>
       <w:lvlJc w:val="left"/>
       <w:pPr>
-        <w:ind w:left="360" w:hanging="360"/>
-        <w:tab w:val="num" w:pos="360"/>
+        <w:ind w:left="206" w:hanging="206"/>
+        <w:tab w:val="num" w:pos="206"/>
       </w:pPr>
       <w:rPr>
         <w:rFonts w:ascii="Symbol" w:hAnsi="Symbol" w:cs="Symbol" w:eastAsia="Symbol"/>
@@ -3594,8 +3651,8 @@
       <w:lvlText w:val="o"/>
       <w:lvlJc w:val="left"/>
       <w:pPr>
-        <w:ind w:left="1080" w:hanging="360"/>
-        <w:tab w:val="num" w:pos="1080"/>
+        <w:ind w:left="617" w:hanging="206"/>
+        <w:tab w:val="num" w:pos="617"/>
       </w:pPr>
       <w:rPr>
         <w:rFonts w:ascii="Courier New" w:hAnsi="Courier New" w:cs="Courier New" w:eastAsia="Courier New"/>
@@ -3612,8 +3669,8 @@
       <w:lvlText w:val="§"/>
       <w:lvlJc w:val="left"/>
       <w:pPr>
-        <w:ind w:left="1800" w:hanging="360"/>
-        <w:tab w:val="num" w:pos="1800"/>
+        <w:ind w:left="1029" w:hanging="206"/>
+        <w:tab w:val="num" w:pos="1029"/>
       </w:pPr>
       <w:rPr>
         <w:rFonts w:ascii="Wingdings" w:hAnsi="Wingdings" w:cs="Wingdings" w:eastAsia="Wingdings"/>
@@ -3630,8 +3687,8 @@
       <w:lvlText w:val="·"/>
       <w:lvlJc w:val="left"/>
       <w:pPr>
-        <w:ind w:left="2520" w:hanging="360"/>
-        <w:tab w:val="num" w:pos="2520"/>
+        <w:ind w:left="1440" w:hanging="206"/>
+        <w:tab w:val="num" w:pos="1440"/>
       </w:pPr>
       <w:rPr>
         <w:rFonts w:ascii="Symbol" w:hAnsi="Symbol" w:cs="Symbol" w:eastAsia="Symbol"/>
@@ -3648,8 +3705,8 @@
       <w:lvlText w:val="o"/>
       <w:lvlJc w:val="left"/>
       <w:pPr>
-        <w:ind w:left="3240" w:hanging="360"/>
-        <w:tab w:val="num" w:pos="3240"/>
+        <w:ind w:left="1851" w:hanging="206"/>
+        <w:tab w:val="num" w:pos="1851"/>
       </w:pPr>
       <w:rPr>
         <w:rFonts w:ascii="Courier New" w:hAnsi="Courier New" w:cs="Courier New" w:eastAsia="Courier New"/>
@@ -3666,8 +3723,8 @@
       <w:lvlText w:val="§"/>
       <w:lvlJc w:val="left"/>
       <w:pPr>
-        <w:ind w:left="3960" w:hanging="360"/>
-        <w:tab w:val="num" w:pos="3960"/>
+        <w:ind w:left="2263" w:hanging="206"/>
+        <w:tab w:val="num" w:pos="2263"/>
       </w:pPr>
       <w:rPr>
         <w:rFonts w:ascii="Wingdings" w:hAnsi="Wingdings" w:cs="Wingdings" w:eastAsia="Wingdings"/>
@@ -3684,8 +3741,8 @@
       <w:lvlText w:val="·"/>
       <w:lvlJc w:val="left"/>
       <w:pPr>
-        <w:ind w:left="4680" w:hanging="360"/>
-        <w:tab w:val="num" w:pos="4680"/>
+        <w:ind w:left="2674" w:hanging="206"/>
+        <w:tab w:val="num" w:pos="2674"/>
       </w:pPr>
       <w:rPr>
         <w:rFonts w:ascii="Symbol" w:hAnsi="Symbol" w:cs="Symbol" w:eastAsia="Symbol"/>
@@ -3702,8 +3759,8 @@
       <w:lvlText w:val="o"/>
       <w:lvlJc w:val="left"/>
       <w:pPr>
-        <w:ind w:left="5400" w:hanging="360"/>
-        <w:tab w:val="num" w:pos="5400"/>
+        <w:ind w:left="3086" w:hanging="206"/>
+        <w:tab w:val="num" w:pos="3086"/>
       </w:pPr>
       <w:rPr>
         <w:rFonts w:ascii="Courier New" w:hAnsi="Courier New" w:cs="Courier New" w:eastAsia="Courier New"/>
@@ -3720,8 +3777,8 @@
       <w:lvlText w:val="§"/>
       <w:lvlJc w:val="left"/>
       <w:pPr>
-        <w:ind w:left="6120" w:hanging="360"/>
-        <w:tab w:val="num" w:pos="6120"/>
+        <w:ind w:left="3497" w:hanging="206"/>
+        <w:tab w:val="num" w:pos="3497"/>
       </w:pPr>
       <w:rPr>
         <w:rFonts w:ascii="Wingdings" w:hAnsi="Wingdings" w:cs="Wingdings" w:eastAsia="Wingdings"/>
@@ -3741,8 +3798,8 @@
       <w:lvlText w:val="·"/>
       <w:lvlJc w:val="left"/>
       <w:pPr>
-        <w:ind w:left="360" w:hanging="360"/>
-        <w:tab w:val="num" w:pos="360"/>
+        <w:ind w:left="206" w:hanging="206"/>
+        <w:tab w:val="num" w:pos="206"/>
       </w:pPr>
       <w:rPr>
         <w:rFonts w:ascii="Symbol" w:hAnsi="Symbol" w:cs="Symbol" w:eastAsia="Symbol"/>
@@ -3759,8 +3816,8 @@
       <w:lvlText w:val="o"/>
       <w:lvlJc w:val="left"/>
       <w:pPr>
-        <w:ind w:left="1080" w:hanging="360"/>
-        <w:tab w:val="num" w:pos="1080"/>
+        <w:ind w:left="617" w:hanging="206"/>
+        <w:tab w:val="num" w:pos="617"/>
       </w:pPr>
       <w:rPr>
         <w:rFonts w:ascii="Courier New" w:hAnsi="Courier New" w:cs="Courier New" w:eastAsia="Courier New"/>
@@ -3777,8 +3834,8 @@
       <w:lvlText w:val="§"/>
       <w:lvlJc w:val="left"/>
       <w:pPr>
-        <w:ind w:left="1800" w:hanging="360"/>
-        <w:tab w:val="num" w:pos="1800"/>
+        <w:ind w:left="1029" w:hanging="206"/>
+        <w:tab w:val="num" w:pos="1029"/>
       </w:pPr>
       <w:rPr>
         <w:rFonts w:ascii="Wingdings" w:hAnsi="Wingdings" w:cs="Wingdings" w:eastAsia="Wingdings"/>
@@ -3795,8 +3852,8 @@
       <w:lvlText w:val="·"/>
       <w:lvlJc w:val="left"/>
       <w:pPr>
-        <w:ind w:left="2520" w:hanging="360"/>
-        <w:tab w:val="num" w:pos="2520"/>
+        <w:ind w:left="1440" w:hanging="206"/>
+        <w:tab w:val="num" w:pos="1440"/>
       </w:pPr>
       <w:rPr>
         <w:rFonts w:ascii="Symbol" w:hAnsi="Symbol" w:cs="Symbol" w:eastAsia="Symbol"/>
@@ -3813,8 +3870,8 @@
       <w:lvlText w:val="o"/>
       <w:lvlJc w:val="left"/>
       <w:pPr>
-        <w:ind w:left="3240" w:hanging="360"/>
-        <w:tab w:val="num" w:pos="3240"/>
+        <w:ind w:left="1851" w:hanging="206"/>
+        <w:tab w:val="num" w:pos="1851"/>
       </w:pPr>
       <w:rPr>
         <w:rFonts w:ascii="Courier New" w:hAnsi="Courier New" w:cs="Courier New" w:eastAsia="Courier New"/>
@@ -3831,8 +3888,8 @@
       <w:lvlText w:val="§"/>
       <w:lvlJc w:val="left"/>
       <w:pPr>
-        <w:ind w:left="3960" w:hanging="360"/>
-        <w:tab w:val="num" w:pos="3960"/>
+        <w:ind w:left="2263" w:hanging="206"/>
+        <w:tab w:val="num" w:pos="2263"/>
       </w:pPr>
       <w:rPr>
         <w:rFonts w:ascii="Wingdings" w:hAnsi="Wingdings" w:cs="Wingdings" w:eastAsia="Wingdings"/>
@@ -3849,8 +3906,8 @@
       <w:lvlText w:val="·"/>
       <w:lvlJc w:val="left"/>
       <w:pPr>
-        <w:ind w:left="4680" w:hanging="360"/>
-        <w:tab w:val="num" w:pos="4680"/>
+        <w:ind w:left="2674" w:hanging="206"/>
+        <w:tab w:val="num" w:pos="2674"/>
       </w:pPr>
       <w:rPr>
         <w:rFonts w:ascii="Symbol" w:hAnsi="Symbol" w:cs="Symbol" w:eastAsia="Symbol"/>
@@ -3867,8 +3924,8 @@
       <w:lvlText w:val="o"/>
       <w:lvlJc w:val="left"/>
       <w:pPr>
-        <w:ind w:left="5400" w:hanging="360"/>
-        <w:tab w:val="num" w:pos="5400"/>
+        <w:ind w:left="3086" w:hanging="206"/>
+        <w:tab w:val="num" w:pos="3086"/>
       </w:pPr>
       <w:rPr>
         <w:rFonts w:ascii="Courier New" w:hAnsi="Courier New" w:cs="Courier New" w:eastAsia="Courier New"/>
@@ -3885,8 +3942,8 @@
       <w:lvlText w:val="§"/>
       <w:lvlJc w:val="left"/>
       <w:pPr>
-        <w:ind w:left="6120" w:hanging="360"/>
-        <w:tab w:val="num" w:pos="6120"/>
+        <w:ind w:left="3497" w:hanging="206"/>
+        <w:tab w:val="num" w:pos="3497"/>
       </w:pPr>
       <w:rPr>
         <w:rFonts w:ascii="Wingdings" w:hAnsi="Wingdings" w:cs="Wingdings" w:eastAsia="Wingdings"/>
@@ -3907,8 +3964,8 @@
       <w:lvlJc w:val="left"/>
       <w:start w:val="1"/>
       <w:pPr>
-        <w:ind w:left="360" w:hanging="360"/>
-        <w:tab w:val="num" w:pos="360"/>
+        <w:ind w:left="206" w:hanging="206"/>
+        <w:tab w:val="num" w:pos="206"/>
       </w:pPr>
       <w:rPr>
         <w:rFonts w:ascii="Arial" w:hAnsi="Arial" w:cs="Arial" w:eastAsia="Arial"/>
@@ -3926,8 +3983,8 @@
       <w:lvlJc w:val="left"/>
       <w:start w:val="1"/>
       <w:pPr>
-        <w:ind w:left="1080" w:hanging="360"/>
-        <w:tab w:val="num" w:pos="1080"/>
+        <w:ind w:left="617" w:hanging="206"/>
+        <w:tab w:val="num" w:pos="617"/>
       </w:pPr>
       <w:rPr>
         <w:rFonts w:ascii="Arial" w:hAnsi="Arial" w:cs="Arial" w:eastAsia="Arial"/>
@@ -3945,8 +4002,8 @@
       <w:lvlJc w:val="left"/>
       <w:start w:val="1"/>
       <w:pPr>
-        <w:ind w:left="1800" w:hanging="360"/>
-        <w:tab w:val="num" w:pos="1800"/>
+        <w:ind w:left="1029" w:hanging="206"/>
+        <w:tab w:val="num" w:pos="1029"/>
       </w:pPr>
       <w:rPr>
         <w:rFonts w:ascii="Arial" w:hAnsi="Arial" w:cs="Arial" w:eastAsia="Arial"/>
@@ -3964,8 +4021,8 @@
       <w:lvlJc w:val="left"/>
       <w:start w:val="1"/>
       <w:pPr>
-        <w:ind w:left="2520" w:hanging="360"/>
-        <w:tab w:val="num" w:pos="2520"/>
+        <w:ind w:left="1440" w:hanging="206"/>
+        <w:tab w:val="num" w:pos="1440"/>
       </w:pPr>
       <w:rPr>
         <w:rFonts w:ascii="Arial" w:hAnsi="Arial" w:cs="Arial" w:eastAsia="Arial"/>
@@ -3983,8 +4040,8 @@
       <w:lvlJc w:val="left"/>
       <w:start w:val="1"/>
       <w:pPr>
-        <w:ind w:left="3240" w:hanging="360"/>
-        <w:tab w:val="num" w:pos="3240"/>
+        <w:ind w:left="1851" w:hanging="206"/>
+        <w:tab w:val="num" w:pos="1851"/>
       </w:pPr>
       <w:rPr>
         <w:rFonts w:ascii="Arial" w:hAnsi="Arial" w:cs="Arial" w:eastAsia="Arial"/>
@@ -4002,8 +4059,8 @@
       <w:lvlJc w:val="left"/>
       <w:start w:val="1"/>
       <w:pPr>
-        <w:ind w:left="3960" w:hanging="360"/>
-        <w:tab w:val="num" w:pos="3960"/>
+        <w:ind w:left="2263" w:hanging="206"/>
+        <w:tab w:val="num" w:pos="2263"/>
       </w:pPr>
       <w:rPr>
         <w:rFonts w:ascii="Arial" w:hAnsi="Arial" w:cs="Arial" w:eastAsia="Arial"/>
@@ -4021,8 +4078,8 @@
       <w:lvlJc w:val="left"/>
       <w:start w:val="1"/>
       <w:pPr>
-        <w:ind w:left="4680" w:hanging="360"/>
-        <w:tab w:val="num" w:pos="4680"/>
+        <w:ind w:left="2674" w:hanging="206"/>
+        <w:tab w:val="num" w:pos="2674"/>
       </w:pPr>
       <w:rPr>
         <w:rFonts w:ascii="Arial" w:hAnsi="Arial" w:cs="Arial" w:eastAsia="Arial"/>
@@ -4040,8 +4097,8 @@
       <w:lvlJc w:val="left"/>
       <w:start w:val="1"/>
       <w:pPr>
-        <w:ind w:left="5400" w:hanging="360"/>
-        <w:tab w:val="num" w:pos="5400"/>
+        <w:ind w:left="3086" w:hanging="206"/>
+        <w:tab w:val="num" w:pos="3086"/>
       </w:pPr>
       <w:rPr>
         <w:rFonts w:ascii="Arial" w:hAnsi="Arial" w:cs="Arial" w:eastAsia="Arial"/>
@@ -4059,8 +4116,8 @@
       <w:lvlJc w:val="left"/>
       <w:start w:val="1"/>
       <w:pPr>
-        <w:ind w:left="6120" w:hanging="360"/>
-        <w:tab w:val="num" w:pos="6120"/>
+        <w:ind w:left="3497" w:hanging="206"/>
+        <w:tab w:val="num" w:pos="3497"/>
       </w:pPr>
       <w:rPr>
         <w:rFonts w:ascii="Arial" w:hAnsi="Arial" w:cs="Arial" w:eastAsia="Arial"/>
@@ -4080,8 +4137,8 @@
       <w:lvlText w:val="·"/>
       <w:lvlJc w:val="left"/>
       <w:pPr>
-        <w:ind w:left="360" w:hanging="360"/>
-        <w:tab w:val="num" w:pos="360"/>
+        <w:ind w:left="206" w:hanging="206"/>
+        <w:tab w:val="num" w:pos="206"/>
       </w:pPr>
       <w:rPr>
         <w:rFonts w:ascii="Symbol" w:hAnsi="Symbol" w:cs="Symbol" w:eastAsia="Symbol"/>
@@ -4098,8 +4155,8 @@
       <w:lvlText w:val="o"/>
       <w:lvlJc w:val="left"/>
       <w:pPr>
-        <w:ind w:left="1080" w:hanging="360"/>
-        <w:tab w:val="num" w:pos="1080"/>
+        <w:ind w:left="617" w:hanging="206"/>
+        <w:tab w:val="num" w:pos="617"/>
       </w:pPr>
       <w:rPr>
         <w:rFonts w:ascii="Courier New" w:hAnsi="Courier New" w:cs="Courier New" w:eastAsia="Courier New"/>
@@ -4116,8 +4173,8 @@
       <w:lvlText w:val="§"/>
       <w:lvlJc w:val="left"/>
       <w:pPr>
-        <w:ind w:left="1800" w:hanging="360"/>
-        <w:tab w:val="num" w:pos="1800"/>
+        <w:ind w:left="1029" w:hanging="206"/>
+        <w:tab w:val="num" w:pos="1029"/>
       </w:pPr>
       <w:rPr>
         <w:rFonts w:ascii="Wingdings" w:hAnsi="Wingdings" w:cs="Wingdings" w:eastAsia="Wingdings"/>
@@ -4134,8 +4191,8 @@
       <w:lvlText w:val="·"/>
       <w:lvlJc w:val="left"/>
       <w:pPr>
-        <w:ind w:left="2520" w:hanging="360"/>
-        <w:tab w:val="num" w:pos="2520"/>
+        <w:ind w:left="1440" w:hanging="206"/>
+        <w:tab w:val="num" w:pos="1440"/>
       </w:pPr>
       <w:rPr>
         <w:rFonts w:ascii="Symbol" w:hAnsi="Symbol" w:cs="Symbol" w:eastAsia="Symbol"/>
@@ -4152,8 +4209,8 @@
       <w:lvlText w:val="o"/>
       <w:lvlJc w:val="left"/>
       <w:pPr>
-        <w:ind w:left="3240" w:hanging="360"/>
-        <w:tab w:val="num" w:pos="3240"/>
+        <w:ind w:left="1851" w:hanging="206"/>
+        <w:tab w:val="num" w:pos="1851"/>
       </w:pPr>
       <w:rPr>
         <w:rFonts w:ascii="Courier New" w:hAnsi="Courier New" w:cs="Courier New" w:eastAsia="Courier New"/>
@@ -4170,8 +4227,8 @@
       <w:lvlText w:val="§"/>
       <w:lvlJc w:val="left"/>
       <w:pPr>
-        <w:ind w:left="3960" w:hanging="360"/>
-        <w:tab w:val="num" w:pos="3960"/>
+        <w:ind w:left="2263" w:hanging="206"/>
+        <w:tab w:val="num" w:pos="2263"/>
       </w:pPr>
       <w:rPr>
         <w:rFonts w:ascii="Wingdings" w:hAnsi="Wingdings" w:cs="Wingdings" w:eastAsia="Wingdings"/>
@@ -4188,8 +4245,8 @@
       <w:lvlText w:val="·"/>
       <w:lvlJc w:val="left"/>
       <w:pPr>
-        <w:ind w:left="4680" w:hanging="360"/>
-        <w:tab w:val="num" w:pos="4680"/>
+        <w:ind w:left="2674" w:hanging="206"/>
+        <w:tab w:val="num" w:pos="2674"/>
       </w:pPr>
       <w:rPr>
         <w:rFonts w:ascii="Symbol" w:hAnsi="Symbol" w:cs="Symbol" w:eastAsia="Symbol"/>
@@ -4206,8 +4263,8 @@
       <w:lvlText w:val="o"/>
       <w:lvlJc w:val="left"/>
       <w:pPr>
-        <w:ind w:left="5400" w:hanging="360"/>
-        <w:tab w:val="num" w:pos="5400"/>
+        <w:ind w:left="3086" w:hanging="206"/>
+        <w:tab w:val="num" w:pos="3086"/>
       </w:pPr>
       <w:rPr>
         <w:rFonts w:ascii="Courier New" w:hAnsi="Courier New" w:cs="Courier New" w:eastAsia="Courier New"/>
@@ -4224,8 +4281,8 @@
       <w:lvlText w:val="§"/>
       <w:lvlJc w:val="left"/>
       <w:pPr>
-        <w:ind w:left="6120" w:hanging="360"/>
-        <w:tab w:val="num" w:pos="6120"/>
+        <w:ind w:left="3497" w:hanging="206"/>
+        <w:tab w:val="num" w:pos="3497"/>
       </w:pPr>
       <w:rPr>
         <w:rFonts w:ascii="Wingdings" w:hAnsi="Wingdings" w:cs="Wingdings" w:eastAsia="Wingdings"/>
@@ -4245,8 +4302,8 @@
       <w:lvlText w:val="·"/>
       <w:lvlJc w:val="left"/>
       <w:pPr>
-        <w:ind w:left="360" w:hanging="360"/>
-        <w:tab w:val="num" w:pos="360"/>
+        <w:ind w:left="206" w:hanging="206"/>
+        <w:tab w:val="num" w:pos="206"/>
       </w:pPr>
       <w:rPr>
         <w:rFonts w:ascii="Symbol" w:hAnsi="Symbol" w:cs="Symbol" w:eastAsia="Symbol"/>
@@ -4263,8 +4320,8 @@
       <w:lvlText w:val="o"/>
       <w:lvlJc w:val="left"/>
       <w:pPr>
-        <w:ind w:left="1080" w:hanging="360"/>
-        <w:tab w:val="num" w:pos="1080"/>
+        <w:ind w:left="617" w:hanging="206"/>
+        <w:tab w:val="num" w:pos="617"/>
       </w:pPr>
       <w:rPr>
         <w:rFonts w:ascii="Courier New" w:hAnsi="Courier New" w:cs="Courier New" w:eastAsia="Courier New"/>
@@ -4281,8 +4338,8 @@
       <w:lvlText w:val="§"/>
       <w:lvlJc w:val="left"/>
       <w:pPr>
-        <w:ind w:left="1800" w:hanging="360"/>
-        <w:tab w:val="num" w:pos="1800"/>
+        <w:ind w:left="1029" w:hanging="206"/>
+        <w:tab w:val="num" w:pos="1029"/>
       </w:pPr>
       <w:rPr>
         <w:rFonts w:ascii="Wingdings" w:hAnsi="Wingdings" w:cs="Wingdings" w:eastAsia="Wingdings"/>
@@ -4299,8 +4356,8 @@
       <w:lvlText w:val="·"/>
       <w:lvlJc w:val="left"/>
       <w:pPr>
-        <w:ind w:left="2520" w:hanging="360"/>
-        <w:tab w:val="num" w:pos="2520"/>
+        <w:ind w:left="1440" w:hanging="206"/>
+        <w:tab w:val="num" w:pos="1440"/>
       </w:pPr>
       <w:rPr>
         <w:rFonts w:ascii="Symbol" w:hAnsi="Symbol" w:cs="Symbol" w:eastAsia="Symbol"/>
@@ -4317,8 +4374,8 @@
       <w:lvlText w:val="o"/>
       <w:lvlJc w:val="left"/>
       <w:pPr>
-        <w:ind w:left="3240" w:hanging="360"/>
-        <w:tab w:val="num" w:pos="3240"/>
+        <w:ind w:left="1851" w:hanging="206"/>
+        <w:tab w:val="num" w:pos="1851"/>
       </w:pPr>
       <w:rPr>
         <w:rFonts w:ascii="Courier New" w:hAnsi="Courier New" w:cs="Courier New" w:eastAsia="Courier New"/>
@@ -4335,8 +4392,8 @@
       <w:lvlText w:val="§"/>
       <w:lvlJc w:val="left"/>
       <w:pPr>
-        <w:ind w:left="3960" w:hanging="360"/>
-        <w:tab w:val="num" w:pos="3960"/>
+        <w:ind w:left="2263" w:hanging="206"/>
+        <w:tab w:val="num" w:pos="2263"/>
       </w:pPr>
       <w:rPr>
         <w:rFonts w:ascii="Wingdings" w:hAnsi="Wingdings" w:cs="Wingdings" w:eastAsia="Wingdings"/>
@@ -4353,8 +4410,8 @@
       <w:lvlText w:val="·"/>
       <w:lvlJc w:val="left"/>
       <w:pPr>
-        <w:ind w:left="4680" w:hanging="360"/>
-        <w:tab w:val="num" w:pos="4680"/>
+        <w:ind w:left="2674" w:hanging="206"/>
+        <w:tab w:val="num" w:pos="2674"/>
       </w:pPr>
       <w:rPr>
         <w:rFonts w:ascii="Symbol" w:hAnsi="Symbol" w:cs="Symbol" w:eastAsia="Symbol"/>
@@ -4371,8 +4428,8 @@
       <w:lvlText w:val="o"/>
       <w:lvlJc w:val="left"/>
       <w:pPr>
-        <w:ind w:left="5400" w:hanging="360"/>
-        <w:tab w:val="num" w:pos="5400"/>
+        <w:ind w:left="3086" w:hanging="206"/>
+        <w:tab w:val="num" w:pos="3086"/>
       </w:pPr>
       <w:rPr>
         <w:rFonts w:ascii="Courier New" w:hAnsi="Courier New" w:cs="Courier New" w:eastAsia="Courier New"/>
@@ -4389,8 +4446,8 @@
       <w:lvlText w:val="§"/>
       <w:lvlJc w:val="left"/>
       <w:pPr>
-        <w:ind w:left="6120" w:hanging="360"/>
-        <w:tab w:val="num" w:pos="6120"/>
+        <w:ind w:left="3497" w:hanging="206"/>
+        <w:tab w:val="num" w:pos="3497"/>
       </w:pPr>
       <w:rPr>
         <w:rFonts w:ascii="Wingdings" w:hAnsi="Wingdings" w:cs="Wingdings" w:eastAsia="Wingdings"/>
@@ -4410,8 +4467,8 @@
       <w:lvlText w:val="·"/>
       <w:lvlJc w:val="left"/>
       <w:pPr>
-        <w:ind w:left="360" w:hanging="360"/>
-        <w:tab w:val="num" w:pos="360"/>
+        <w:ind w:left="206" w:hanging="206"/>
+        <w:tab w:val="num" w:pos="206"/>
       </w:pPr>
       <w:rPr>
         <w:rFonts w:ascii="Symbol" w:hAnsi="Symbol" w:cs="Symbol" w:eastAsia="Symbol"/>
@@ -4428,8 +4485,8 @@
       <w:lvlText w:val="o"/>
       <w:lvlJc w:val="left"/>
       <w:pPr>
-        <w:ind w:left="1080" w:hanging="360"/>
-        <w:tab w:val="num" w:pos="1080"/>
+        <w:ind w:left="617" w:hanging="206"/>
+        <w:tab w:val="num" w:pos="617"/>
       </w:pPr>
       <w:rPr>
         <w:rFonts w:ascii="Courier New" w:hAnsi="Courier New" w:cs="Courier New" w:eastAsia="Courier New"/>
@@ -4446,8 +4503,8 @@
       <w:lvlText w:val="§"/>
       <w:lvlJc w:val="left"/>
       <w:pPr>
-        <w:ind w:left="1800" w:hanging="360"/>
-        <w:tab w:val="num" w:pos="1800"/>
+        <w:ind w:left="1029" w:hanging="206"/>
+        <w:tab w:val="num" w:pos="1029"/>
       </w:pPr>
       <w:rPr>
         <w:rFonts w:ascii="Wingdings" w:hAnsi="Wingdings" w:cs="Wingdings" w:eastAsia="Wingdings"/>
@@ -4464,8 +4521,8 @@
       <w:lvlText w:val="·"/>
       <w:lvlJc w:val="left"/>
       <w:pPr>
-        <w:ind w:left="2520" w:hanging="360"/>
-        <w:tab w:val="num" w:pos="2520"/>
+        <w:ind w:left="1440" w:hanging="206"/>
+        <w:tab w:val="num" w:pos="1440"/>
       </w:pPr>
       <w:rPr>
         <w:rFonts w:ascii="Symbol" w:hAnsi="Symbol" w:cs="Symbol" w:eastAsia="Symbol"/>
@@ -4482,8 +4539,8 @@
       <w:lvlText w:val="o"/>
       <w:lvlJc w:val="left"/>
       <w:pPr>
-        <w:ind w:left="3240" w:hanging="360"/>
-        <w:tab w:val="num" w:pos="3240"/>
+        <w:ind w:left="1851" w:hanging="206"/>
+        <w:tab w:val="num" w:pos="1851"/>
       </w:pPr>
       <w:rPr>
         <w:rFonts w:ascii="Courier New" w:hAnsi="Courier New" w:cs="Courier New" w:eastAsia="Courier New"/>
@@ -4500,8 +4557,8 @@
       <w:lvlText w:val="§"/>
       <w:lvlJc w:val="left"/>
       <w:pPr>
-        <w:ind w:left="3960" w:hanging="360"/>
-        <w:tab w:val="num" w:pos="3960"/>
+        <w:ind w:left="2263" w:hanging="206"/>
+        <w:tab w:val="num" w:pos="2263"/>
       </w:pPr>
       <w:rPr>
         <w:rFonts w:ascii="Wingdings" w:hAnsi="Wingdings" w:cs="Wingdings" w:eastAsia="Wingdings"/>
@@ -4518,8 +4575,8 @@
       <w:lvlText w:val="·"/>
       <w:lvlJc w:val="left"/>
       <w:pPr>
-        <w:ind w:left="4680" w:hanging="360"/>
-        <w:tab w:val="num" w:pos="4680"/>
+        <w:ind w:left="2674" w:hanging="206"/>
+        <w:tab w:val="num" w:pos="2674"/>
       </w:pPr>
       <w:rPr>
         <w:rFonts w:ascii="Symbol" w:hAnsi="Symbol" w:cs="Symbol" w:eastAsia="Symbol"/>
@@ -4536,8 +4593,8 @@
       <w:lvlText w:val="o"/>
       <w:lvlJc w:val="left"/>
       <w:pPr>
-        <w:ind w:left="5400" w:hanging="360"/>
-        <w:tab w:val="num" w:pos="5400"/>
+        <w:ind w:left="3086" w:hanging="206"/>
+        <w:tab w:val="num" w:pos="3086"/>
       </w:pPr>
       <w:rPr>
         <w:rFonts w:ascii="Courier New" w:hAnsi="Courier New" w:cs="Courier New" w:eastAsia="Courier New"/>
@@ -4554,8 +4611,8 @@
       <w:lvlText w:val="§"/>
       <w:lvlJc w:val="left"/>
       <w:pPr>
-        <w:ind w:left="6120" w:hanging="360"/>
-        <w:tab w:val="num" w:pos="6120"/>
+        <w:ind w:left="3497" w:hanging="206"/>
+        <w:tab w:val="num" w:pos="3497"/>
       </w:pPr>
       <w:rPr>
         <w:rFonts w:ascii="Wingdings" w:hAnsi="Wingdings" w:cs="Wingdings" w:eastAsia="Wingdings"/>
@@ -4575,8 +4632,8 @@
       <w:lvlText w:val="·"/>
       <w:lvlJc w:val="left"/>
       <w:pPr>
-        <w:ind w:left="360" w:hanging="360"/>
-        <w:tab w:val="num" w:pos="360"/>
+        <w:ind w:left="206" w:hanging="206"/>
+        <w:tab w:val="num" w:pos="206"/>
       </w:pPr>
       <w:rPr>
         <w:rFonts w:ascii="Symbol" w:hAnsi="Symbol" w:cs="Symbol" w:eastAsia="Symbol"/>
@@ -4593,8 +4650,8 @@
       <w:lvlText w:val="o"/>
       <w:lvlJc w:val="left"/>
       <w:pPr>
-        <w:ind w:left="1080" w:hanging="360"/>
-        <w:tab w:val="num" w:pos="1080"/>
+        <w:ind w:left="617" w:hanging="206"/>
+        <w:tab w:val="num" w:pos="617"/>
       </w:pPr>
       <w:rPr>
         <w:rFonts w:ascii="Courier New" w:hAnsi="Courier New" w:cs="Courier New" w:eastAsia="Courier New"/>
@@ -4611,8 +4668,8 @@
       <w:lvlText w:val="§"/>
       <w:lvlJc w:val="left"/>
       <w:pPr>
-        <w:ind w:left="1800" w:hanging="360"/>
-        <w:tab w:val="num" w:pos="1800"/>
+        <w:ind w:left="1029" w:hanging="206"/>
+        <w:tab w:val="num" w:pos="1029"/>
       </w:pPr>
       <w:rPr>
         <w:rFonts w:ascii="Wingdings" w:hAnsi="Wingdings" w:cs="Wingdings" w:eastAsia="Wingdings"/>
@@ -4629,8 +4686,8 @@
       <w:lvlText w:val="·"/>
       <w:lvlJc w:val="left"/>
       <w:pPr>
-        <w:ind w:left="2520" w:hanging="360"/>
-        <w:tab w:val="num" w:pos="2520"/>
+        <w:ind w:left="1440" w:hanging="206"/>
+        <w:tab w:val="num" w:pos="1440"/>
       </w:pPr>
       <w:rPr>
         <w:rFonts w:ascii="Symbol" w:hAnsi="Symbol" w:cs="Symbol" w:eastAsia="Symbol"/>
@@ -4647,8 +4704,8 @@
       <w:lvlText w:val="o"/>
       <w:lvlJc w:val="left"/>
       <w:pPr>
-        <w:ind w:left="3240" w:hanging="360"/>
-        <w:tab w:val="num" w:pos="3240"/>
+        <w:ind w:left="1851" w:hanging="206"/>
+        <w:tab w:val="num" w:pos="1851"/>
       </w:pPr>
       <w:rPr>
         <w:rFonts w:ascii="Courier New" w:hAnsi="Courier New" w:cs="Courier New" w:eastAsia="Courier New"/>
@@ -4665,8 +4722,8 @@
       <w:lvlText w:val="§"/>
       <w:lvlJc w:val="left"/>
       <w:pPr>
-        <w:ind w:left="3960" w:hanging="360"/>
-        <w:tab w:val="num" w:pos="3960"/>
+        <w:ind w:left="2263" w:hanging="206"/>
+        <w:tab w:val="num" w:pos="2263"/>
       </w:pPr>
       <w:rPr>
         <w:rFonts w:ascii="Wingdings" w:hAnsi="Wingdings" w:cs="Wingdings" w:eastAsia="Wingdings"/>
@@ -4683,8 +4740,8 @@
       <w:lvlText w:val="·"/>
       <w:lvlJc w:val="left"/>
       <w:pPr>
-        <w:ind w:left="4680" w:hanging="360"/>
-        <w:tab w:val="num" w:pos="4680"/>
+        <w:ind w:left="2674" w:hanging="206"/>
+        <w:tab w:val="num" w:pos="2674"/>
       </w:pPr>
       <w:rPr>
         <w:rFonts w:ascii="Symbol" w:hAnsi="Symbol" w:cs="Symbol" w:eastAsia="Symbol"/>
@@ -4701,8 +4758,8 @@
       <w:lvlText w:val="o"/>
       <w:lvlJc w:val="left"/>
       <w:pPr>
-        <w:ind w:left="5400" w:hanging="360"/>
-        <w:tab w:val="num" w:pos="5400"/>
+        <w:ind w:left="3086" w:hanging="206"/>
+        <w:tab w:val="num" w:pos="3086"/>
       </w:pPr>
       <w:rPr>
         <w:rFonts w:ascii="Courier New" w:hAnsi="Courier New" w:cs="Courier New" w:eastAsia="Courier New"/>
@@ -4719,8 +4776,8 @@
       <w:lvlText w:val="§"/>
       <w:lvlJc w:val="left"/>
       <w:pPr>
-        <w:ind w:left="6120" w:hanging="360"/>
-        <w:tab w:val="num" w:pos="6120"/>
+        <w:ind w:left="3497" w:hanging="206"/>
+        <w:tab w:val="num" w:pos="3497"/>
       </w:pPr>
       <w:rPr>
         <w:rFonts w:ascii="Wingdings" w:hAnsi="Wingdings" w:cs="Wingdings" w:eastAsia="Wingdings"/>
@@ -4740,8 +4797,8 @@
       <w:lvlText w:val="·"/>
       <w:lvlJc w:val="left"/>
       <w:pPr>
-        <w:ind w:left="360" w:hanging="360"/>
-        <w:tab w:val="num" w:pos="360"/>
+        <w:ind w:left="206" w:hanging="206"/>
+        <w:tab w:val="num" w:pos="206"/>
       </w:pPr>
       <w:rPr>
         <w:rFonts w:ascii="Symbol" w:hAnsi="Symbol" w:cs="Symbol" w:eastAsia="Symbol"/>
@@ -4758,8 +4815,8 @@
       <w:lvlText w:val="o"/>
       <w:lvlJc w:val="left"/>
       <w:pPr>
-        <w:ind w:left="1080" w:hanging="360"/>
-        <w:tab w:val="num" w:pos="1080"/>
+        <w:ind w:left="617" w:hanging="206"/>
+        <w:tab w:val="num" w:pos="617"/>
       </w:pPr>
       <w:rPr>
         <w:rFonts w:ascii="Courier New" w:hAnsi="Courier New" w:cs="Courier New" w:eastAsia="Courier New"/>
@@ -4776,8 +4833,8 @@
       <w:lvlText w:val="§"/>
       <w:lvlJc w:val="left"/>
       <w:pPr>
-        <w:ind w:left="1800" w:hanging="360"/>
-        <w:tab w:val="num" w:pos="1800"/>
+        <w:ind w:left="1029" w:hanging="206"/>
+        <w:tab w:val="num" w:pos="1029"/>
       </w:pPr>
       <w:rPr>
         <w:rFonts w:ascii="Wingdings" w:hAnsi="Wingdings" w:cs="Wingdings" w:eastAsia="Wingdings"/>
@@ -4794,8 +4851,8 @@
       <w:lvlText w:val="·"/>
       <w:lvlJc w:val="left"/>
       <w:pPr>
-        <w:ind w:left="2520" w:hanging="360"/>
-        <w:tab w:val="num" w:pos="2520"/>
+        <w:ind w:left="1440" w:hanging="206"/>
+        <w:tab w:val="num" w:pos="1440"/>
       </w:pPr>
       <w:rPr>
         <w:rFonts w:ascii="Symbol" w:hAnsi="Symbol" w:cs="Symbol" w:eastAsia="Symbol"/>
@@ -4812,8 +4869,8 @@
       <w:lvlText w:val="o"/>
       <w:lvlJc w:val="left"/>
       <w:pPr>
-        <w:ind w:left="3240" w:hanging="360"/>
-        <w:tab w:val="num" w:pos="3240"/>
+        <w:ind w:left="1851" w:hanging="206"/>
+        <w:tab w:val="num" w:pos="1851"/>
       </w:pPr>
       <w:rPr>
         <w:rFonts w:ascii="Courier New" w:hAnsi="Courier New" w:cs="Courier New" w:eastAsia="Courier New"/>
@@ -4830,8 +4887,8 @@
       <w:lvlText w:val="§"/>
       <w:lvlJc w:val="left"/>
       <w:pPr>
-        <w:ind w:left="3960" w:hanging="360"/>
-        <w:tab w:val="num" w:pos="3960"/>
+        <w:ind w:left="2263" w:hanging="206"/>
+        <w:tab w:val="num" w:pos="2263"/>
       </w:pPr>
       <w:rPr>
         <w:rFonts w:ascii="Wingdings" w:hAnsi="Wingdings" w:cs="Wingdings" w:eastAsia="Wingdings"/>
@@ -4848,8 +4905,8 @@
       <w:lvlText w:val="·"/>
       <w:lvlJc w:val="left"/>
       <w:pPr>
-        <w:ind w:left="4680" w:hanging="360"/>
-        <w:tab w:val="num" w:pos="4680"/>
+        <w:ind w:left="2674" w:hanging="206"/>
+        <w:tab w:val="num" w:pos="2674"/>
       </w:pPr>
       <w:rPr>
         <w:rFonts w:ascii="Symbol" w:hAnsi="Symbol" w:cs="Symbol" w:eastAsia="Symbol"/>
@@ -4866,8 +4923,8 @@
       <w:lvlText w:val="o"/>
       <w:lvlJc w:val="left"/>
       <w:pPr>
-        <w:ind w:left="5400" w:hanging="360"/>
-        <w:tab w:val="num" w:pos="5400"/>
+        <w:ind w:left="3086" w:hanging="206"/>
+        <w:tab w:val="num" w:pos="3086"/>
       </w:pPr>
       <w:rPr>
         <w:rFonts w:ascii="Courier New" w:hAnsi="Courier New" w:cs="Courier New" w:eastAsia="Courier New"/>
@@ -4884,8 +4941,8 @@
       <w:lvlText w:val="§"/>
       <w:lvlJc w:val="left"/>
       <w:pPr>
-        <w:ind w:left="6120" w:hanging="360"/>
-        <w:tab w:val="num" w:pos="6120"/>
+        <w:ind w:left="3497" w:hanging="206"/>
+        <w:tab w:val="num" w:pos="3497"/>
       </w:pPr>
       <w:rPr>
         <w:rFonts w:ascii="Wingdings" w:hAnsi="Wingdings" w:cs="Wingdings" w:eastAsia="Wingdings"/>
@@ -4906,8 +4963,8 @@
       <w:lvlJc w:val="left"/>
       <w:start w:val="1"/>
       <w:pPr>
-        <w:ind w:left="360" w:hanging="360"/>
-        <w:tab w:val="num" w:pos="360"/>
+        <w:ind w:left="206" w:hanging="206"/>
+        <w:tab w:val="num" w:pos="206"/>
       </w:pPr>
       <w:rPr>
         <w:rFonts w:ascii="Arial" w:hAnsi="Arial" w:cs="Arial" w:eastAsia="Arial"/>
@@ -4925,8 +4982,8 @@
       <w:lvlJc w:val="left"/>
       <w:start w:val="1"/>
       <w:pPr>
-        <w:ind w:left="1080" w:hanging="360"/>
-        <w:tab w:val="num" w:pos="1080"/>
+        <w:ind w:left="617" w:hanging="206"/>
+        <w:tab w:val="num" w:pos="617"/>
       </w:pPr>
       <w:rPr>
         <w:rFonts w:ascii="Arial" w:hAnsi="Arial" w:cs="Arial" w:eastAsia="Arial"/>
@@ -4944,8 +5001,8 @@
       <w:lvlJc w:val="left"/>
       <w:start w:val="1"/>
       <w:pPr>
-        <w:ind w:left="1800" w:hanging="360"/>
-        <w:tab w:val="num" w:pos="1800"/>
+        <w:ind w:left="1029" w:hanging="206"/>
+        <w:tab w:val="num" w:pos="1029"/>
       </w:pPr>
       <w:rPr>
         <w:rFonts w:ascii="Arial" w:hAnsi="Arial" w:cs="Arial" w:eastAsia="Arial"/>
@@ -4963,8 +5020,8 @@
       <w:lvlJc w:val="left"/>
       <w:start w:val="1"/>
       <w:pPr>
-        <w:ind w:left="2520" w:hanging="360"/>
-        <w:tab w:val="num" w:pos="2520"/>
+        <w:ind w:left="1440" w:hanging="206"/>
+        <w:tab w:val="num" w:pos="1440"/>
       </w:pPr>
       <w:rPr>
         <w:rFonts w:ascii="Arial" w:hAnsi="Arial" w:cs="Arial" w:eastAsia="Arial"/>
@@ -4982,8 +5039,8 @@
       <w:lvlJc w:val="left"/>
       <w:start w:val="1"/>
       <w:pPr>
-        <w:ind w:left="3240" w:hanging="360"/>
-        <w:tab w:val="num" w:pos="3240"/>
+        <w:ind w:left="1851" w:hanging="206"/>
+        <w:tab w:val="num" w:pos="1851"/>
       </w:pPr>
       <w:rPr>
         <w:rFonts w:ascii="Arial" w:hAnsi="Arial" w:cs="Arial" w:eastAsia="Arial"/>
@@ -5001,8 +5058,8 @@
       <w:lvlJc w:val="left"/>
       <w:start w:val="1"/>
       <w:pPr>
-        <w:ind w:left="3960" w:hanging="360"/>
-        <w:tab w:val="num" w:pos="3960"/>
+        <w:ind w:left="2263" w:hanging="206"/>
+        <w:tab w:val="num" w:pos="2263"/>
       </w:pPr>
       <w:rPr>
         <w:rFonts w:ascii="Arial" w:hAnsi="Arial" w:cs="Arial" w:eastAsia="Arial"/>
@@ -5020,8 +5077,8 @@
       <w:lvlJc w:val="left"/>
       <w:start w:val="1"/>
       <w:pPr>
-        <w:ind w:left="4680" w:hanging="360"/>
-        <w:tab w:val="num" w:pos="4680"/>
+        <w:ind w:left="2674" w:hanging="206"/>
+        <w:tab w:val="num" w:pos="2674"/>
       </w:pPr>
       <w:rPr>
         <w:rFonts w:ascii="Arial" w:hAnsi="Arial" w:cs="Arial" w:eastAsia="Arial"/>
@@ -5039,8 +5096,8 @@
       <w:lvlJc w:val="left"/>
       <w:start w:val="1"/>
       <w:pPr>
-        <w:ind w:left="5400" w:hanging="360"/>
-        <w:tab w:val="num" w:pos="5400"/>
+        <w:ind w:left="3086" w:hanging="206"/>
+        <w:tab w:val="num" w:pos="3086"/>
       </w:pPr>
       <w:rPr>
         <w:rFonts w:ascii="Arial" w:hAnsi="Arial" w:cs="Arial" w:eastAsia="Arial"/>
@@ -5058,8 +5115,8 @@
       <w:lvlJc w:val="left"/>
       <w:start w:val="1"/>
       <w:pPr>
-        <w:ind w:left="6120" w:hanging="360"/>
-        <w:tab w:val="num" w:pos="6120"/>
+        <w:ind w:left="3497" w:hanging="206"/>
+        <w:tab w:val="num" w:pos="3497"/>
       </w:pPr>
       <w:rPr>
         <w:rFonts w:ascii="Arial" w:hAnsi="Arial" w:cs="Arial" w:eastAsia="Arial"/>
@@ -5067,6 +5124,171 @@
         <w:i w:val="0"/>
         <w:strike w:val="0"/>
         <w:sz w:val="20"/>
+        <w:color w:val="auto"/>
+        <w:u w:val="none"/>
+      </w:rPr>
+    </w:lvl>
+  </w:abstractNum>
+  <w:abstractNum w:abstractNumId="10">
+    <w:multiLevelType w:val="multilevel"/>
+    <w:lvl w:ilvl="0">
+      <w:numFmt w:val="bullet"/>
+      <w:lvlText w:val="·"/>
+      <w:lvlJc w:val="left"/>
+      <w:pPr>
+        <w:ind w:left="206" w:hanging="206"/>
+        <w:tab w:val="num" w:pos="206"/>
+      </w:pPr>
+      <w:rPr>
+        <w:rFonts w:ascii="Symbol" w:hAnsi="Symbol" w:cs="Symbol" w:eastAsia="Symbol"/>
+        <w:b w:val="0"/>
+        <w:i w:val="0"/>
+        <w:strike w:val="0"/>
+        <w:sz w:val="24"/>
+        <w:color w:val="auto"/>
+        <w:u w:val="none"/>
+      </w:rPr>
+    </w:lvl>
+    <w:lvl w:ilvl="1">
+      <w:numFmt w:val="bullet"/>
+      <w:lvlText w:val="o"/>
+      <w:lvlJc w:val="left"/>
+      <w:pPr>
+        <w:ind w:left="617" w:hanging="206"/>
+        <w:tab w:val="num" w:pos="617"/>
+      </w:pPr>
+      <w:rPr>
+        <w:rFonts w:ascii="Courier New" w:hAnsi="Courier New" w:cs="Courier New" w:eastAsia="Courier New"/>
+        <w:b w:val="0"/>
+        <w:i w:val="0"/>
+        <w:strike w:val="0"/>
+        <w:sz w:val="24"/>
+        <w:color w:val="auto"/>
+        <w:u w:val="none"/>
+      </w:rPr>
+    </w:lvl>
+    <w:lvl w:ilvl="2">
+      <w:numFmt w:val="bullet"/>
+      <w:lvlText w:val="§"/>
+      <w:lvlJc w:val="left"/>
+      <w:pPr>
+        <w:ind w:left="1029" w:hanging="206"/>
+        <w:tab w:val="num" w:pos="1029"/>
+      </w:pPr>
+      <w:rPr>
+        <w:rFonts w:ascii="Wingdings" w:hAnsi="Wingdings" w:cs="Wingdings" w:eastAsia="Wingdings"/>
+        <w:b w:val="0"/>
+        <w:i w:val="0"/>
+        <w:strike w:val="0"/>
+        <w:sz w:val="24"/>
+        <w:color w:val="auto"/>
+        <w:u w:val="none"/>
+      </w:rPr>
+    </w:lvl>
+    <w:lvl w:ilvl="3">
+      <w:numFmt w:val="bullet"/>
+      <w:lvlText w:val="·"/>
+      <w:lvlJc w:val="left"/>
+      <w:pPr>
+        <w:ind w:left="1440" w:hanging="206"/>
+        <w:tab w:val="num" w:pos="1440"/>
+      </w:pPr>
+      <w:rPr>
+        <w:rFonts w:ascii="Symbol" w:hAnsi="Symbol" w:cs="Symbol" w:eastAsia="Symbol"/>
+        <w:b w:val="0"/>
+        <w:i w:val="0"/>
+        <w:strike w:val="0"/>
+        <w:sz w:val="24"/>
+        <w:color w:val="auto"/>
+        <w:u w:val="none"/>
+      </w:rPr>
+    </w:lvl>
+    <w:lvl w:ilvl="4">
+      <w:numFmt w:val="bullet"/>
+      <w:lvlText w:val="o"/>
+      <w:lvlJc w:val="left"/>
+      <w:pPr>
+        <w:ind w:left="1851" w:hanging="206"/>
+        <w:tab w:val="num" w:pos="1851"/>
+      </w:pPr>
+      <w:rPr>
+        <w:rFonts w:ascii="Courier New" w:hAnsi="Courier New" w:cs="Courier New" w:eastAsia="Courier New"/>
+        <w:b w:val="0"/>
+        <w:i w:val="0"/>
+        <w:strike w:val="0"/>
+        <w:sz w:val="24"/>
+        <w:color w:val="auto"/>
+        <w:u w:val="none"/>
+      </w:rPr>
+    </w:lvl>
+    <w:lvl w:ilvl="5">
+      <w:numFmt w:val="bullet"/>
+      <w:lvlText w:val="§"/>
+      <w:lvlJc w:val="left"/>
+      <w:pPr>
+        <w:ind w:left="2263" w:hanging="206"/>
+        <w:tab w:val="num" w:pos="2263"/>
+      </w:pPr>
+      <w:rPr>
+        <w:rFonts w:ascii="Wingdings" w:hAnsi="Wingdings" w:cs="Wingdings" w:eastAsia="Wingdings"/>
+        <w:b w:val="0"/>
+        <w:i w:val="0"/>
+        <w:strike w:val="0"/>
+        <w:sz w:val="24"/>
+        <w:color w:val="auto"/>
+        <w:u w:val="none"/>
+      </w:rPr>
+    </w:lvl>
+    <w:lvl w:ilvl="6">
+      <w:numFmt w:val="bullet"/>
+      <w:lvlText w:val="·"/>
+      <w:lvlJc w:val="left"/>
+      <w:pPr>
+        <w:ind w:left="2674" w:hanging="206"/>
+        <w:tab w:val="num" w:pos="2674"/>
+      </w:pPr>
+      <w:rPr>
+        <w:rFonts w:ascii="Symbol" w:hAnsi="Symbol" w:cs="Symbol" w:eastAsia="Symbol"/>
+        <w:b w:val="0"/>
+        <w:i w:val="0"/>
+        <w:strike w:val="0"/>
+        <w:sz w:val="24"/>
+        <w:color w:val="auto"/>
+        <w:u w:val="none"/>
+      </w:rPr>
+    </w:lvl>
+    <w:lvl w:ilvl="7">
+      <w:numFmt w:val="bullet"/>
+      <w:lvlText w:val="o"/>
+      <w:lvlJc w:val="left"/>
+      <w:pPr>
+        <w:ind w:left="3086" w:hanging="206"/>
+        <w:tab w:val="num" w:pos="3086"/>
+      </w:pPr>
+      <w:rPr>
+        <w:rFonts w:ascii="Courier New" w:hAnsi="Courier New" w:cs="Courier New" w:eastAsia="Courier New"/>
+        <w:b w:val="0"/>
+        <w:i w:val="0"/>
+        <w:strike w:val="0"/>
+        <w:sz w:val="24"/>
+        <w:color w:val="auto"/>
+        <w:u w:val="none"/>
+      </w:rPr>
+    </w:lvl>
+    <w:lvl w:ilvl="8">
+      <w:numFmt w:val="bullet"/>
+      <w:lvlText w:val="§"/>
+      <w:lvlJc w:val="left"/>
+      <w:pPr>
+        <w:ind w:left="3497" w:hanging="206"/>
+        <w:tab w:val="num" w:pos="3497"/>
+      </w:pPr>
+      <w:rPr>
+        <w:rFonts w:ascii="Wingdings" w:hAnsi="Wingdings" w:cs="Wingdings" w:eastAsia="Wingdings"/>
+        <w:b w:val="0"/>
+        <w:i w:val="0"/>
+        <w:strike w:val="0"/>
+        <w:sz w:val="24"/>
         <w:color w:val="auto"/>
         <w:u w:val="none"/>
       </w:rPr>
@@ -5102,6 +5324,9 @@
   <w:num w:numId="10">
     <w:abstractNumId w:val="9"/>
   </w:num>
+  <w:num w:numId="11">
+    <w:abstractNumId w:val="10"/>
+  </w:num>
 </w:numbering>
 </file>
 
@@ -5130,7 +5355,7 @@
     <w:qFormat/>
     <w:basedOn w:val="0"/>
     <w:pPr>
-      <w:ind w:left="360"/>
+      <w:ind w:left="206"/>
     </w:pPr>
   </w:style>
   <w:style w:type="paragraph" w:styleId="2">
@@ -5155,7 +5380,7 @@
     <w:pPr>
       <w:outlineLvl w:val="0"/>
       <w:keepNext/>
-      <w:spacing w:before="240" w:after="60"/>
+      <w:spacing w:before="137" w:after="34"/>
     </w:pPr>
     <w:rPr>
       <w:b/>
@@ -5181,7 +5406,7 @@
     <w:pPr>
       <w:outlineLvl w:val="1"/>
       <w:keepNext/>
-      <w:spacing w:before="240" w:after="60"/>
+      <w:spacing w:before="137" w:after="34"/>
     </w:pPr>
     <w:rPr>
       <w:b/>
@@ -5209,7 +5434,7 @@
     <w:pPr>
       <w:outlineLvl w:val="2"/>
       <w:keepNext/>
-      <w:spacing w:before="240" w:after="60"/>
+      <w:spacing w:before="137" w:after="34"/>
     </w:pPr>
     <w:rPr>
       <w:b/>
@@ -5235,7 +5460,7 @@
     <w:pPr>
       <w:outlineLvl w:val="3"/>
       <w:keepNext/>
-      <w:spacing w:before="240" w:after="60"/>
+      <w:spacing w:before="137" w:after="34"/>
     </w:pPr>
     <w:rPr>
       <w:b/>
@@ -5263,7 +5488,7 @@
     <w:pPr>
       <w:outlineLvl w:val="4"/>
       <w:keepNext/>
-      <w:spacing w:before="240" w:after="60"/>
+      <w:spacing w:before="137" w:after="34"/>
     </w:pPr>
     <w:rPr>
       <w:b/>
@@ -5291,7 +5516,7 @@
     <w:pPr>
       <w:outlineLvl w:val="5"/>
       <w:keepNext/>
-      <w:spacing w:before="240" w:after="60"/>
+      <w:spacing w:before="137" w:after="34"/>
     </w:pPr>
     <w:rPr>
       <w:b/>
@@ -5317,7 +5542,7 @@
     <w:pPr>
       <w:outlineLvl w:val="6"/>
       <w:keepNext/>
-      <w:spacing w:before="240" w:after="60"/>
+      <w:spacing w:before="137" w:after="34"/>
     </w:pPr>
     <w:rPr>
       <w:b/>
@@ -5343,7 +5568,7 @@
     <w:pPr>
       <w:outlineLvl w:val="7"/>
       <w:keepNext/>
-      <w:spacing w:before="240" w:after="60"/>
+      <w:spacing w:before="137" w:after="34"/>
     </w:pPr>
     <w:rPr>
       <w:i/>
@@ -5369,7 +5594,7 @@
     <w:pPr>
       <w:outlineLvl w:val="8"/>
       <w:keepNext/>
-      <w:spacing w:before="240" w:after="60"/>
+      <w:spacing w:before="137" w:after="34"/>
     </w:pPr>
   </w:style>
   <w:style w:type="character" w:styleId="c11">
@@ -5403,7 +5628,7 @@
     <w:link w:val="c14"/>
     <w:pPr>
       <w:jc w:val="center"/>
-      <w:spacing w:before="240" w:after="60"/>
+      <w:spacing w:before="137" w:after="34"/>
     </w:pPr>
     <w:rPr>
       <w:b/>
@@ -5504,7 +5729,7 @@
     <w:next w:val="0"/>
     <w:link w:val="c21"/>
     <w:pPr>
-      <w:ind w:left="360" w:right="360"/>
+      <w:ind w:left="206" w:right="206"/>
     </w:pPr>
     <w:rPr>
       <w:b/>
@@ -5544,13 +5769,13 @@
     <w:basedOn w:val="0"/>
     <w:link w:val="c24"/>
     <w:pPr>
-      <w:ind w:left="360" w:right="360"/>
-      <w:spacing w:before="45" w:after="45"/>
+      <w:ind w:left="206" w:right="206"/>
+      <w:spacing w:before="26" w:after="26"/>
       <w:pBdr>
-        <w:top w:val="single" w:sz="6" w:space="3"/>
-        <w:left w:val="single" w:sz="6" w:space="3"/>
-        <w:bottom w:val="single" w:sz="6" w:space="3"/>
-        <w:right w:val="single" w:sz="6" w:space="3"/>
+        <w:top w:val="single" w:sz="4" w:space="1"/>
+        <w:left w:val="single" w:sz="4" w:space="1"/>
+        <w:bottom w:val="single" w:sz="4" w:space="1"/>
+        <w:right w:val="single" w:sz="4" w:space="1"/>
       </w:pBdr>
     </w:pPr>
     <w:rPr>

</xml_diff>

<commit_message>
Updating help document's "What's new" based on tech edits
</commit_message>
<xml_diff>
--- a/src/help/Trifolia-on-FHIR.docx
+++ b/src/help/Trifolia-on-FHIR.docx
@@ -361,7 +361,7 @@
           <w:sz w:val="24"/>
           <w:color w:val="000000"/>
         </w:rPr>
-        <w:t>5</w:t>
+        <w:t>4</w:t>
       </w:r>
       <w:r>
         <w:fldChar w:fldCharType="end"/>
@@ -413,7 +413,7 @@
           <w:sz w:val="24"/>
           <w:color w:val="000000"/>
         </w:rPr>
-        <w:t>5</w:t>
+        <w:t>4</w:t>
       </w:r>
       <w:r>
         <w:fldChar w:fldCharType="end"/>
@@ -677,7 +677,7 @@
           <w:sz w:val="24"/>
           <w:color w:val="000000"/>
         </w:rPr>
-        <w:t>6</w:t>
+        <w:t>5</w:t>
       </w:r>
       <w:r>
         <w:fldChar w:fldCharType="end"/>
@@ -1234,7 +1234,7 @@
     </w:p>
     <w:p>
       <w:r>
-        <w:t>Release 1.0 on January 13, 2019</w:t>
+        <w:t>Release 1.0 on January 15, 2019</w:t>
       </w:r>
     </w:p>
     <w:p>
@@ -1247,12 +1247,12 @@
     </w:p>
     <w:p>
       <w:r>
-        <w:t>After careful consideration, we have decided to make Trifolia-on-FHIR an open-source product. The source code can be found on GitHub: https://github.com/lantanagroup/trifolia-on-fhir</w:t>
-      </w:r>
-    </w:p>
-    <w:p>
-      <w:r>
-        <w:t>We hope to achieve two primary goals by open-sourcing the product:</w:t>
+        <w:t>After careful consideration, Lantana has decided to make Trifolia-on-FHIR (ToF) an open-source product. The source code can be found on GitHub: https://github.com/lantanagroup/trifolia-on-fhir</w:t>
+      </w:r>
+    </w:p>
+    <w:p>
+      <w:r>
+        <w:t>We have two primary reasons for open-sourcing the product:</w:t>
       </w:r>
     </w:p>
     <w:p>
@@ -1289,7 +1289,7 @@
     </w:p>
     <w:p>
       <w:r>
-        <w:t>Please be sure to provide your name and email address when submitting a support request. We use JIRA to capture the support requests, and it does not (at this time) require the user's name and email address. In the future, we hope to make these fields required. Until then, it is important that you provide your name and email address so that we know who to contact when a change has been made related to a request.</w:t>
+        <w:t>We use JIRA to capture the support requests, and it does not (at this time) require the user's name and email address. Therefore, you can submit a request without completing these fields, but we would not be able to follow-up on the request. In the future, we hope to make these fields required. Until then, it is important that you provide your name and email address so that we know who to contact when a change has been made related to a request.</w:t>
       </w:r>
     </w:p>
     <w:p>
@@ -1302,7 +1302,7 @@
     </w:p>
     <w:p>
       <w:r>
-        <w:t>ToF uses an older version of the FHIR IG Publisher by default. The latest version of the FHIR IG Publisher has a number of issues which would prevent users from successfully publishing their implementation guide. Once these issues have been addressed/resolved, we will update ToF to use the newer version. Until then, you may encounter publishing issues with R4 implementation guides.</w:t>
+        <w:t>ToF uses an older version of the FHIR IG Publisher by default. The latest version of the FHIR IG Publisher has several issues which would prevent users from successfully publishing their implementation guide. Once these issues have been addressed or resolved, we will update ToF to use the newer version. Until then, you may encounter publishing issues with R4 implementation guides.</w:t>
       </w:r>
     </w:p>
     <w:p>
@@ -1315,7 +1315,7 @@
     </w:p>
     <w:p>
       <w:r>
-        <w:t>ToF has the official R4 FHIR models loaded for use within the UI's validation. ToF is dependent on other tools, such as the HAPI FHIR server, and the FHIR IG publisher for to provide end-to-end implementation guide design and publication. If the underlying FHIR Server (ex: HAPI) or the FHIR IG publisher does not support the published FHIR R4 models, you may encounter various issues in the application.</w:t>
+        <w:t>ToF has the official R4 FHIR models loaded for use within the user interface’s validation. ToF is dependent on other tools, such as the HAPI FHIR server, and the FHIR IG publisher to provide end-to-end implementation guide design and publication. If the underlying FHIR Server (ex: HAPI) or the FHIR IG publisher does not support the published FHIR R4 models, you may encounter various issues in the application.</w:t>
       </w:r>
     </w:p>
     <w:p>
@@ -1323,25 +1323,12 @@
         <w:pStyle w:val="4"/>
       </w:pPr>
       <w:r>
-        <w:t>GitHub Integration</w:t>
-      </w:r>
-    </w:p>
-    <w:p>
-      <w:r>
-        <w:t>Trifolia-on-FHIR has integrated with GitHub so that resources can be imported and exported between the two services. This integration does have some limitations, which are described in the help documentation's "GitHub Integration" page.</w:t>
-      </w:r>
-    </w:p>
-    <w:p>
-      <w:pPr>
-        <w:pStyle w:val="4"/>
-      </w:pPr>
-      <w:r>
-        <w:t>Development log</w:t>
-      </w:r>
-    </w:p>
-    <w:p>
-      <w:r>
-        <w:t>Only listing issues addressed after release 0.4.</w:t>
+        <w:t>Development Log</w:t>
+      </w:r>
+    </w:p>
+    <w:p>
+      <w:r>
+        <w:t>This table only lists issues addressed after release 0.4. Changes were not tracked prior to version 0.4.</w:t>
       </w:r>
     </w:p>
     <w:tbl>
@@ -1349,34 +1336,35 @@
         <w:tblW w:w="5000" w:type="pct"/>
         <w:tblLayout w:type="fixed"/>
         <w:tblBorders>
-          <w:left w:val="single" w:sz="4" w:color="auto"/>
-          <w:top w:val="single" w:sz="4" w:color="auto"/>
-          <w:right w:val="single" w:sz="4" w:color="auto"/>
-          <w:bottom w:val="single" w:sz="4" w:color="auto"/>
-          <w:insideH w:val="single" w:sz="4" w:color="auto"/>
-          <w:insideV w:val="single" w:sz="4" w:color="auto"/>
+          <w:left w:val="single" w:sz="7" w:color="auto"/>
+          <w:top w:val="single" w:sz="7" w:color="auto"/>
+          <w:right w:val="single" w:sz="7" w:color="auto"/>
+          <w:bottom w:val="single" w:sz="7" w:color="auto"/>
+          <w:insideH w:val="single" w:sz="7" w:color="auto"/>
+          <w:insideV w:val="single" w:sz="7" w:color="auto"/>
         </w:tblBorders>
         <w:tblCellMar>
-          <w:top w:w="9" w:type="dxa"/>
-          <w:left w:w="9" w:type="dxa"/>
-          <w:bottom w:w="9" w:type="dxa"/>
-          <w:right w:w="9" w:type="dxa"/>
+          <w:top w:w="0" w:type="dxa"/>
+          <w:left w:w="111" w:type="dxa"/>
+          <w:bottom w:w="0" w:type="dxa"/>
+          <w:right w:w="111" w:type="dxa"/>
         </w:tblCellMar>
-        <w:tblCellSpacing w:w="8" w:type="dxa"/>
+        <w:tblCellSpacing w:w="17" w:type="dxa"/>
+        <w:tblInd w:w="9" w:type="dxa"/>
       </w:tblPr>
       <w:tblGrid>
-        <w:gridCol w:w="1199"/>
-        <w:gridCol w:w="9231"/>
+        <w:gridCol w:w="1474"/>
+        <w:gridCol w:w="8940"/>
       </w:tblGrid>
       <w:tr>
         <w:tc>
           <w:tcPr>
-            <w:tcW w:w="1175" w:type="dxa"/>
+            <w:tcW w:w="1423" w:type="dxa"/>
             <w:tcBorders>
-              <w:left w:val="single" w:sz="4" w:color="auto"/>
-              <w:top w:val="single" w:sz="4" w:color="auto"/>
-              <w:right w:val="single" w:sz="4" w:color="auto"/>
-              <w:bottom w:val="single" w:sz="4" w:color="auto"/>
+              <w:left w:val="single" w:sz="7" w:color="000000"/>
+              <w:top w:val="single" w:sz="7" w:color="000000"/>
+              <w:right w:val="single" w:sz="7" w:color="000000"/>
+              <w:bottom w:val="single" w:sz="7" w:color="000000"/>
             </w:tcBorders>
           </w:tcPr>
           <w:p>
@@ -1390,12 +1378,12 @@
         </w:tc>
         <w:tc>
           <w:tcPr>
-            <w:tcW w:w="9207" w:type="dxa"/>
+            <w:tcW w:w="8888" w:type="dxa"/>
             <w:tcBorders>
-              <w:left w:val="single" w:sz="4" w:color="auto"/>
-              <w:top w:val="single" w:sz="4" w:color="auto"/>
-              <w:right w:val="single" w:sz="4" w:color="auto"/>
-              <w:bottom w:val="single" w:sz="4" w:color="auto"/>
+              <w:left w:val="single" w:sz="7" w:color="000000"/>
+              <w:top w:val="single" w:sz="7" w:color="000000"/>
+              <w:right w:val="single" w:sz="7" w:color="000000"/>
+              <w:bottom w:val="single" w:sz="7" w:color="000000"/>
             </w:tcBorders>
           </w:tcPr>
           <w:p>
@@ -1411,12 +1399,12 @@
       <w:tr>
         <w:tc>
           <w:tcPr>
-            <w:tcW w:w="1175" w:type="dxa"/>
+            <w:tcW w:w="1423" w:type="dxa"/>
             <w:tcBorders>
-              <w:left w:val="single" w:sz="4" w:color="auto"/>
-              <w:top w:val="single" w:sz="4" w:color="auto"/>
-              <w:right w:val="single" w:sz="4" w:color="auto"/>
-              <w:bottom w:val="single" w:sz="4" w:color="auto"/>
+              <w:left w:val="single" w:sz="7" w:color="000000"/>
+              <w:top w:val="single" w:sz="7" w:color="000000"/>
+              <w:right w:val="single" w:sz="7" w:color="000000"/>
+              <w:bottom w:val="single" w:sz="7" w:color="000000"/>
             </w:tcBorders>
           </w:tcPr>
           <w:p>
@@ -1427,17 +1415,17 @@
         </w:tc>
         <w:tc>
           <w:tcPr>
-            <w:tcW w:w="9207" w:type="dxa"/>
+            <w:tcW w:w="8888" w:type="dxa"/>
             <w:tcBorders>
-              <w:left w:val="single" w:sz="4" w:color="auto"/>
-              <w:top w:val="single" w:sz="4" w:color="auto"/>
-              <w:right w:val="single" w:sz="4" w:color="auto"/>
-              <w:bottom w:val="single" w:sz="4" w:color="auto"/>
+              <w:left w:val="single" w:sz="7" w:color="000000"/>
+              <w:top w:val="single" w:sz="7" w:color="000000"/>
+              <w:right w:val="single" w:sz="7" w:color="000000"/>
+              <w:bottom w:val="single" w:sz="7" w:color="000000"/>
             </w:tcBorders>
           </w:tcPr>
           <w:p>
             <w:r>
-              <w:t>Popup for selecting a resource reference does not page</w:t>
+              <w:t>Pop-up for selecting a resource reference does not page</w:t>
             </w:r>
           </w:p>
         </w:tc>
@@ -1445,12 +1433,12 @@
       <w:tr>
         <w:tc>
           <w:tcPr>
-            <w:tcW w:w="1175" w:type="dxa"/>
+            <w:tcW w:w="1423" w:type="dxa"/>
             <w:tcBorders>
-              <w:left w:val="single" w:sz="4" w:color="auto"/>
-              <w:top w:val="single" w:sz="4" w:color="auto"/>
-              <w:right w:val="single" w:sz="4" w:color="auto"/>
-              <w:bottom w:val="single" w:sz="4" w:color="auto"/>
+              <w:left w:val="single" w:sz="7" w:color="000000"/>
+              <w:top w:val="single" w:sz="7" w:color="000000"/>
+              <w:right w:val="single" w:sz="7" w:color="000000"/>
+              <w:bottom w:val="single" w:sz="7" w:color="000000"/>
             </w:tcBorders>
           </w:tcPr>
           <w:p>
@@ -1461,17 +1449,17 @@
         </w:tc>
         <w:tc>
           <w:tcPr>
-            <w:tcW w:w="9207" w:type="dxa"/>
+            <w:tcW w:w="8888" w:type="dxa"/>
             <w:tcBorders>
-              <w:left w:val="single" w:sz="4" w:color="auto"/>
-              <w:top w:val="single" w:sz="4" w:color="auto"/>
-              <w:right w:val="single" w:sz="4" w:color="auto"/>
-              <w:bottom w:val="single" w:sz="4" w:color="auto"/>
+              <w:left w:val="single" w:sz="7" w:color="000000"/>
+              <w:top w:val="single" w:sz="7" w:color="000000"/>
+              <w:right w:val="single" w:sz="7" w:color="000000"/>
+              <w:bottom w:val="single" w:sz="7" w:color="000000"/>
             </w:tcBorders>
           </w:tcPr>
           <w:p>
             <w:r>
-              <w:t>Add additional validations for ImplementationGuide</w:t>
+              <w:t>Add additional validations for implementation guides</w:t>
             </w:r>
           </w:p>
         </w:tc>
@@ -1479,12 +1467,12 @@
       <w:tr>
         <w:tc>
           <w:tcPr>
-            <w:tcW w:w="1175" w:type="dxa"/>
+            <w:tcW w:w="1423" w:type="dxa"/>
             <w:tcBorders>
-              <w:left w:val="single" w:sz="4" w:color="auto"/>
-              <w:top w:val="single" w:sz="4" w:color="auto"/>
-              <w:right w:val="single" w:sz="4" w:color="auto"/>
-              <w:bottom w:val="single" w:sz="4" w:color="auto"/>
+              <w:left w:val="single" w:sz="7" w:color="000000"/>
+              <w:top w:val="single" w:sz="7" w:color="000000"/>
+              <w:right w:val="single" w:sz="7" w:color="000000"/>
+              <w:bottom w:val="single" w:sz="7" w:color="000000"/>
             </w:tcBorders>
           </w:tcPr>
           <w:p>
@@ -1495,12 +1483,12 @@
         </w:tc>
         <w:tc>
           <w:tcPr>
-            <w:tcW w:w="9207" w:type="dxa"/>
+            <w:tcW w:w="8888" w:type="dxa"/>
             <w:tcBorders>
-              <w:left w:val="single" w:sz="4" w:color="auto"/>
-              <w:top w:val="single" w:sz="4" w:color="auto"/>
-              <w:right w:val="single" w:sz="4" w:color="auto"/>
-              <w:bottom w:val="single" w:sz="4" w:color="auto"/>
+              <w:left w:val="single" w:sz="7" w:color="000000"/>
+              <w:top w:val="single" w:sz="7" w:color="000000"/>
+              <w:right w:val="single" w:sz="7" w:color="000000"/>
+              <w:bottom w:val="single" w:sz="7" w:color="000000"/>
             </w:tcBorders>
           </w:tcPr>
           <w:p>
@@ -1513,12 +1501,12 @@
       <w:tr>
         <w:tc>
           <w:tcPr>
-            <w:tcW w:w="1175" w:type="dxa"/>
+            <w:tcW w:w="1423" w:type="dxa"/>
             <w:tcBorders>
-              <w:left w:val="single" w:sz="4" w:color="auto"/>
-              <w:top w:val="single" w:sz="4" w:color="auto"/>
-              <w:right w:val="single" w:sz="4" w:color="auto"/>
-              <w:bottom w:val="single" w:sz="4" w:color="auto"/>
+              <w:left w:val="single" w:sz="7" w:color="000000"/>
+              <w:top w:val="single" w:sz="7" w:color="000000"/>
+              <w:right w:val="single" w:sz="7" w:color="000000"/>
+              <w:bottom w:val="single" w:sz="7" w:color="000000"/>
             </w:tcBorders>
           </w:tcPr>
           <w:p>
@@ -1529,12 +1517,12 @@
         </w:tc>
         <w:tc>
           <w:tcPr>
-            <w:tcW w:w="9207" w:type="dxa"/>
+            <w:tcW w:w="8888" w:type="dxa"/>
             <w:tcBorders>
-              <w:left w:val="single" w:sz="4" w:color="auto"/>
-              <w:top w:val="single" w:sz="4" w:color="auto"/>
-              <w:right w:val="single" w:sz="4" w:color="auto"/>
-              <w:bottom w:val="single" w:sz="4" w:color="auto"/>
+              <w:left w:val="single" w:sz="7" w:color="000000"/>
+              <w:top w:val="single" w:sz="7" w:color="000000"/>
+              <w:right w:val="single" w:sz="7" w:color="000000"/>
+              <w:bottom w:val="single" w:sz="7" w:color="000000"/>
             </w:tcBorders>
           </w:tcPr>
           <w:p>
@@ -1547,12 +1535,12 @@
       <w:tr>
         <w:tc>
           <w:tcPr>
-            <w:tcW w:w="1175" w:type="dxa"/>
+            <w:tcW w:w="1423" w:type="dxa"/>
             <w:tcBorders>
-              <w:left w:val="single" w:sz="4" w:color="auto"/>
-              <w:top w:val="single" w:sz="4" w:color="auto"/>
-              <w:right w:val="single" w:sz="4" w:color="auto"/>
-              <w:bottom w:val="single" w:sz="4" w:color="auto"/>
+              <w:left w:val="single" w:sz="7" w:color="000000"/>
+              <w:top w:val="single" w:sz="7" w:color="000000"/>
+              <w:right w:val="single" w:sz="7" w:color="000000"/>
+              <w:bottom w:val="single" w:sz="7" w:color="000000"/>
             </w:tcBorders>
           </w:tcPr>
           <w:p>
@@ -1563,17 +1551,17 @@
         </w:tc>
         <w:tc>
           <w:tcPr>
-            <w:tcW w:w="9207" w:type="dxa"/>
+            <w:tcW w:w="8888" w:type="dxa"/>
             <w:tcBorders>
-              <w:left w:val="single" w:sz="4" w:color="auto"/>
-              <w:top w:val="single" w:sz="4" w:color="auto"/>
-              <w:right w:val="single" w:sz="4" w:color="auto"/>
-              <w:bottom w:val="single" w:sz="4" w:color="auto"/>
+              <w:left w:val="single" w:sz="7" w:color="000000"/>
+              <w:top w:val="single" w:sz="7" w:color="000000"/>
+              <w:right w:val="single" w:sz="7" w:color="000000"/>
+              <w:bottom w:val="single" w:sz="7" w:color="000000"/>
             </w:tcBorders>
           </w:tcPr>
           <w:p>
             <w:r>
-              <w:t>Page the concepts when editing a code system</w:t>
+              <w:t>Allow user to page the concepts when editing a code system</w:t>
             </w:r>
           </w:p>
         </w:tc>
@@ -1581,12 +1569,12 @@
       <w:tr>
         <w:tc>
           <w:tcPr>
-            <w:tcW w:w="1175" w:type="dxa"/>
+            <w:tcW w:w="1423" w:type="dxa"/>
             <w:tcBorders>
-              <w:left w:val="single" w:sz="4" w:color="auto"/>
-              <w:top w:val="single" w:sz="4" w:color="auto"/>
-              <w:right w:val="single" w:sz="4" w:color="auto"/>
-              <w:bottom w:val="single" w:sz="4" w:color="auto"/>
+              <w:left w:val="single" w:sz="7" w:color="000000"/>
+              <w:top w:val="single" w:sz="7" w:color="000000"/>
+              <w:right w:val="single" w:sz="7" w:color="000000"/>
+              <w:bottom w:val="single" w:sz="7" w:color="000000"/>
             </w:tcBorders>
           </w:tcPr>
           <w:p>
@@ -1597,12 +1585,12 @@
         </w:tc>
         <w:tc>
           <w:tcPr>
-            <w:tcW w:w="9207" w:type="dxa"/>
+            <w:tcW w:w="8888" w:type="dxa"/>
             <w:tcBorders>
-              <w:left w:val="single" w:sz="4" w:color="auto"/>
-              <w:top w:val="single" w:sz="4" w:color="auto"/>
-              <w:right w:val="single" w:sz="4" w:color="auto"/>
-              <w:bottom w:val="single" w:sz="4" w:color="auto"/>
+              <w:left w:val="single" w:sz="7" w:color="000000"/>
+              <w:top w:val="single" w:sz="7" w:color="000000"/>
+              <w:right w:val="single" w:sz="7" w:color="000000"/>
+              <w:bottom w:val="single" w:sz="7" w:color="000000"/>
             </w:tcBorders>
           </w:tcPr>
           <w:p>
@@ -1615,12 +1603,12 @@
       <w:tr>
         <w:tc>
           <w:tcPr>
-            <w:tcW w:w="1175" w:type="dxa"/>
+            <w:tcW w:w="1423" w:type="dxa"/>
             <w:tcBorders>
-              <w:left w:val="single" w:sz="4" w:color="auto"/>
-              <w:top w:val="single" w:sz="4" w:color="auto"/>
-              <w:right w:val="single" w:sz="4" w:color="auto"/>
-              <w:bottom w:val="single" w:sz="4" w:color="auto"/>
+              <w:left w:val="single" w:sz="7" w:color="000000"/>
+              <w:top w:val="single" w:sz="7" w:color="000000"/>
+              <w:right w:val="single" w:sz="7" w:color="000000"/>
+              <w:bottom w:val="single" w:sz="7" w:color="000000"/>
             </w:tcBorders>
           </w:tcPr>
           <w:p>
@@ -1631,17 +1619,17 @@
         </w:tc>
         <w:tc>
           <w:tcPr>
-            <w:tcW w:w="9207" w:type="dxa"/>
+            <w:tcW w:w="8888" w:type="dxa"/>
             <w:tcBorders>
-              <w:left w:val="single" w:sz="4" w:color="auto"/>
-              <w:top w:val="single" w:sz="4" w:color="auto"/>
-              <w:right w:val="single" w:sz="4" w:color="auto"/>
-              <w:bottom w:val="single" w:sz="4" w:color="auto"/>
+              <w:left w:val="single" w:sz="7" w:color="000000"/>
+              <w:top w:val="single" w:sz="7" w:color="000000"/>
+              <w:right w:val="single" w:sz="7" w:color="000000"/>
+              <w:bottom w:val="single" w:sz="7" w:color="000000"/>
             </w:tcBorders>
           </w:tcPr>
           <w:p>
             <w:r>
-              <w:t>Provide default values for IG fields</w:t>
+              <w:t>Provide default values for implementation guide fields</w:t>
             </w:r>
           </w:p>
         </w:tc>
@@ -1649,12 +1637,12 @@
       <w:tr>
         <w:tc>
           <w:tcPr>
-            <w:tcW w:w="1175" w:type="dxa"/>
+            <w:tcW w:w="1423" w:type="dxa"/>
             <w:tcBorders>
-              <w:left w:val="single" w:sz="4" w:color="auto"/>
-              <w:top w:val="single" w:sz="4" w:color="auto"/>
-              <w:right w:val="single" w:sz="4" w:color="auto"/>
-              <w:bottom w:val="single" w:sz="4" w:color="auto"/>
+              <w:left w:val="single" w:sz="7" w:color="000000"/>
+              <w:top w:val="single" w:sz="7" w:color="000000"/>
+              <w:right w:val="single" w:sz="7" w:color="000000"/>
+              <w:bottom w:val="single" w:sz="7" w:color="000000"/>
             </w:tcBorders>
           </w:tcPr>
           <w:p>
@@ -1665,12 +1653,12 @@
         </w:tc>
         <w:tc>
           <w:tcPr>
-            <w:tcW w:w="9207" w:type="dxa"/>
+            <w:tcW w:w="8888" w:type="dxa"/>
             <w:tcBorders>
-              <w:left w:val="single" w:sz="4" w:color="auto"/>
-              <w:top w:val="single" w:sz="4" w:color="auto"/>
-              <w:right w:val="single" w:sz="4" w:color="auto"/>
-              <w:bottom w:val="single" w:sz="4" w:color="auto"/>
+              <w:left w:val="single" w:sz="7" w:color="000000"/>
+              <w:top w:val="single" w:sz="7" w:color="000000"/>
+              <w:right w:val="single" w:sz="7" w:color="000000"/>
+              <w:bottom w:val="single" w:sz="7" w:color="000000"/>
             </w:tcBorders>
           </w:tcPr>
           <w:p>
@@ -1683,12 +1671,12 @@
       <w:tr>
         <w:tc>
           <w:tcPr>
-            <w:tcW w:w="1175" w:type="dxa"/>
+            <w:tcW w:w="1423" w:type="dxa"/>
             <w:tcBorders>
-              <w:left w:val="single" w:sz="4" w:color="auto"/>
-              <w:top w:val="single" w:sz="4" w:color="auto"/>
-              <w:right w:val="single" w:sz="4" w:color="auto"/>
-              <w:bottom w:val="single" w:sz="4" w:color="auto"/>
+              <w:left w:val="single" w:sz="7" w:color="000000"/>
+              <w:top w:val="single" w:sz="7" w:color="000000"/>
+              <w:right w:val="single" w:sz="7" w:color="000000"/>
+              <w:bottom w:val="single" w:sz="7" w:color="000000"/>
             </w:tcBorders>
           </w:tcPr>
           <w:p>
@@ -1699,12 +1687,12 @@
         </w:tc>
         <w:tc>
           <w:tcPr>
-            <w:tcW w:w="9207" w:type="dxa"/>
+            <w:tcW w:w="8888" w:type="dxa"/>
             <w:tcBorders>
-              <w:left w:val="single" w:sz="4" w:color="auto"/>
-              <w:top w:val="single" w:sz="4" w:color="auto"/>
-              <w:right w:val="single" w:sz="4" w:color="auto"/>
-              <w:bottom w:val="single" w:sz="4" w:color="auto"/>
+              <w:left w:val="single" w:sz="7" w:color="000000"/>
+              <w:top w:val="single" w:sz="7" w:color="000000"/>
+              <w:right w:val="single" w:sz="7" w:color="000000"/>
+              <w:bottom w:val="single" w:sz="7" w:color="000000"/>
             </w:tcBorders>
           </w:tcPr>
           <w:p>
@@ -1717,12 +1705,12 @@
       <w:tr>
         <w:tc>
           <w:tcPr>
-            <w:tcW w:w="1175" w:type="dxa"/>
+            <w:tcW w:w="1423" w:type="dxa"/>
             <w:tcBorders>
-              <w:left w:val="single" w:sz="4" w:color="auto"/>
-              <w:top w:val="single" w:sz="4" w:color="auto"/>
-              <w:right w:val="single" w:sz="4" w:color="auto"/>
-              <w:bottom w:val="single" w:sz="4" w:color="auto"/>
+              <w:left w:val="single" w:sz="7" w:color="000000"/>
+              <w:top w:val="single" w:sz="7" w:color="000000"/>
+              <w:right w:val="single" w:sz="7" w:color="000000"/>
+              <w:bottom w:val="single" w:sz="7" w:color="000000"/>
             </w:tcBorders>
           </w:tcPr>
           <w:p>
@@ -1733,12 +1721,12 @@
         </w:tc>
         <w:tc>
           <w:tcPr>
-            <w:tcW w:w="9207" w:type="dxa"/>
+            <w:tcW w:w="8888" w:type="dxa"/>
             <w:tcBorders>
-              <w:left w:val="single" w:sz="4" w:color="auto"/>
-              <w:top w:val="single" w:sz="4" w:color="auto"/>
-              <w:right w:val="single" w:sz="4" w:color="auto"/>
-              <w:bottom w:val="single" w:sz="4" w:color="auto"/>
+              <w:left w:val="single" w:sz="7" w:color="000000"/>
+              <w:top w:val="single" w:sz="7" w:color="000000"/>
+              <w:right w:val="single" w:sz="7" w:color="000000"/>
+              <w:bottom w:val="single" w:sz="7" w:color="000000"/>
             </w:tcBorders>
           </w:tcPr>
           <w:p>
@@ -1751,12 +1739,12 @@
       <w:tr>
         <w:tc>
           <w:tcPr>
-            <w:tcW w:w="1175" w:type="dxa"/>
+            <w:tcW w:w="1423" w:type="dxa"/>
             <w:tcBorders>
-              <w:left w:val="single" w:sz="4" w:color="auto"/>
-              <w:top w:val="single" w:sz="4" w:color="auto"/>
-              <w:right w:val="single" w:sz="4" w:color="auto"/>
-              <w:bottom w:val="single" w:sz="4" w:color="auto"/>
+              <w:left w:val="single" w:sz="7" w:color="000000"/>
+              <w:top w:val="single" w:sz="7" w:color="000000"/>
+              <w:right w:val="single" w:sz="7" w:color="000000"/>
+              <w:bottom w:val="single" w:sz="7" w:color="000000"/>
             </w:tcBorders>
           </w:tcPr>
           <w:p>
@@ -1767,23 +1755,27 @@
         </w:tc>
         <w:tc>
           <w:tcPr>
-            <w:tcW w:w="9207" w:type="dxa"/>
+            <w:tcW w:w="8888" w:type="dxa"/>
             <w:tcBorders>
-              <w:left w:val="single" w:sz="4" w:color="auto"/>
-              <w:top w:val="single" w:sz="4" w:color="auto"/>
-              <w:right w:val="single" w:sz="4" w:color="auto"/>
-              <w:bottom w:val="single" w:sz="4" w:color="auto"/>
+              <w:left w:val="single" w:sz="7" w:color="000000"/>
+              <w:top w:val="single" w:sz="7" w:color="000000"/>
+              <w:right w:val="single" w:sz="7" w:color="000000"/>
+              <w:bottom w:val="single" w:sz="7" w:color="000000"/>
             </w:tcBorders>
           </w:tcPr>
           <w:p>
             <w:r>
-              <w:t>Allow type-ahead searching for new profile "Type" field</w:t>
+              <w:t>Allow type-ahead searching for a new profile’s "Type" field</w:t>
             </w:r>
           </w:p>
         </w:tc>
       </w:tr>
     </w:tbl>
     <w:p>
+      <w:pPr>
+        <w:widowControl/>
+        <w:spacing w:after="163" w:lineRule="auto" w:line="256"/>
+      </w:pPr>
       <w:r/>
       <w:r/>
       <w:r/>
@@ -3633,8 +3625,8 @@
       <w:lvlText w:val="·"/>
       <w:lvlJc w:val="left"/>
       <w:pPr>
-        <w:ind w:left="206" w:hanging="206"/>
-        <w:tab w:val="num" w:pos="206"/>
+        <w:ind w:left="360" w:hanging="360"/>
+        <w:tab w:val="num" w:pos="360"/>
       </w:pPr>
       <w:rPr>
         <w:rFonts w:ascii="Symbol" w:hAnsi="Symbol" w:cs="Symbol" w:eastAsia="Symbol"/>
@@ -3651,8 +3643,8 @@
       <w:lvlText w:val="o"/>
       <w:lvlJc w:val="left"/>
       <w:pPr>
-        <w:ind w:left="617" w:hanging="206"/>
-        <w:tab w:val="num" w:pos="617"/>
+        <w:ind w:left="1080" w:hanging="360"/>
+        <w:tab w:val="num" w:pos="1080"/>
       </w:pPr>
       <w:rPr>
         <w:rFonts w:ascii="Courier New" w:hAnsi="Courier New" w:cs="Courier New" w:eastAsia="Courier New"/>
@@ -3669,8 +3661,8 @@
       <w:lvlText w:val="§"/>
       <w:lvlJc w:val="left"/>
       <w:pPr>
-        <w:ind w:left="1029" w:hanging="206"/>
-        <w:tab w:val="num" w:pos="1029"/>
+        <w:ind w:left="1800" w:hanging="360"/>
+        <w:tab w:val="num" w:pos="1800"/>
       </w:pPr>
       <w:rPr>
         <w:rFonts w:ascii="Wingdings" w:hAnsi="Wingdings" w:cs="Wingdings" w:eastAsia="Wingdings"/>
@@ -3687,8 +3679,8 @@
       <w:lvlText w:val="·"/>
       <w:lvlJc w:val="left"/>
       <w:pPr>
-        <w:ind w:left="1440" w:hanging="206"/>
-        <w:tab w:val="num" w:pos="1440"/>
+        <w:ind w:left="2520" w:hanging="360"/>
+        <w:tab w:val="num" w:pos="2520"/>
       </w:pPr>
       <w:rPr>
         <w:rFonts w:ascii="Symbol" w:hAnsi="Symbol" w:cs="Symbol" w:eastAsia="Symbol"/>
@@ -3705,8 +3697,8 @@
       <w:lvlText w:val="o"/>
       <w:lvlJc w:val="left"/>
       <w:pPr>
-        <w:ind w:left="1851" w:hanging="206"/>
-        <w:tab w:val="num" w:pos="1851"/>
+        <w:ind w:left="3240" w:hanging="360"/>
+        <w:tab w:val="num" w:pos="3240"/>
       </w:pPr>
       <w:rPr>
         <w:rFonts w:ascii="Courier New" w:hAnsi="Courier New" w:cs="Courier New" w:eastAsia="Courier New"/>
@@ -3723,8 +3715,8 @@
       <w:lvlText w:val="§"/>
       <w:lvlJc w:val="left"/>
       <w:pPr>
-        <w:ind w:left="2263" w:hanging="206"/>
-        <w:tab w:val="num" w:pos="2263"/>
+        <w:ind w:left="3960" w:hanging="360"/>
+        <w:tab w:val="num" w:pos="3960"/>
       </w:pPr>
       <w:rPr>
         <w:rFonts w:ascii="Wingdings" w:hAnsi="Wingdings" w:cs="Wingdings" w:eastAsia="Wingdings"/>
@@ -3741,8 +3733,8 @@
       <w:lvlText w:val="·"/>
       <w:lvlJc w:val="left"/>
       <w:pPr>
-        <w:ind w:left="2674" w:hanging="206"/>
-        <w:tab w:val="num" w:pos="2674"/>
+        <w:ind w:left="4680" w:hanging="360"/>
+        <w:tab w:val="num" w:pos="4680"/>
       </w:pPr>
       <w:rPr>
         <w:rFonts w:ascii="Symbol" w:hAnsi="Symbol" w:cs="Symbol" w:eastAsia="Symbol"/>
@@ -3759,8 +3751,8 @@
       <w:lvlText w:val="o"/>
       <w:lvlJc w:val="left"/>
       <w:pPr>
-        <w:ind w:left="3086" w:hanging="206"/>
-        <w:tab w:val="num" w:pos="3086"/>
+        <w:ind w:left="5400" w:hanging="360"/>
+        <w:tab w:val="num" w:pos="5400"/>
       </w:pPr>
       <w:rPr>
         <w:rFonts w:ascii="Courier New" w:hAnsi="Courier New" w:cs="Courier New" w:eastAsia="Courier New"/>
@@ -3777,8 +3769,8 @@
       <w:lvlText w:val="§"/>
       <w:lvlJc w:val="left"/>
       <w:pPr>
-        <w:ind w:left="3497" w:hanging="206"/>
-        <w:tab w:val="num" w:pos="3497"/>
+        <w:ind w:left="6120" w:hanging="360"/>
+        <w:tab w:val="num" w:pos="6120"/>
       </w:pPr>
       <w:rPr>
         <w:rFonts w:ascii="Wingdings" w:hAnsi="Wingdings" w:cs="Wingdings" w:eastAsia="Wingdings"/>

</xml_diff>

<commit_message>
Updating help documentation Including Dave's write-up on "getting started"
</commit_message>
<xml_diff>
--- a/src/help/Trifolia-on-FHIR.docx
+++ b/src/help/Trifolia-on-FHIR.docx
@@ -624,7 +624,7 @@
           <w:sz w:val="24"/>
           <w:color w:val="000000"/>
         </w:rPr>
-        <w:t>5</w:t>
+        <w:t>6</w:t>
       </w:r>
       <w:r>
         <w:fldChar w:fldCharType="end"/>
@@ -677,7 +677,7 @@
           <w:sz w:val="24"/>
           <w:color w:val="000000"/>
         </w:rPr>
-        <w:t>5</w:t>
+        <w:t>6</w:t>
       </w:r>
       <w:r>
         <w:fldChar w:fldCharType="end"/>
@@ -888,7 +888,7 @@
           <w:sz w:val="24"/>
           <w:color w:val="000000"/>
         </w:rPr>
-        <w:t>6</w:t>
+        <w:t>7</w:t>
       </w:r>
       <w:r>
         <w:fldChar w:fldCharType="end"/>
@@ -2510,8 +2510,293 @@
       <w:r/>
       <w:r/>
       <w:r/>
+    </w:p>
+    <w:p>
+      <w:pPr>
+        <w:outlineLvl w:val="0"/>
+        <w:keepNext/>
+        <w:spacing w:before="43" w:after="231"/>
+        <w:shd w:val="clear" w:color="auto" w:fill="FFFFFF"/>
+        <w:pBdr>
+          <w:top w:val="none" w:space="0" w:color="AAAAAA"/>
+          <w:left w:val="none" w:space="0" w:color="AAAAAA"/>
+          <w:bottom w:val="single" w:space="0" w:color="AAAAAA"/>
+          <w:right w:val="none" w:space="0" w:color="AAAAAA"/>
+        </w:pBdr>
+      </w:pPr>
+      <w:r>
+        <w:rPr>
+          <w:sz w:val="1"/>
+        </w:rPr>
+        <w:br w:type="textWrapping" w:clear="all"/>
+      </w:r>
       <w:bookmarkStart w:id="9" w:name="_topic_GettingStarted"/>
       <w:bookmarkEnd w:id="9"/>
+      <w:r>
+        <w:rPr>
+          <w:rFonts w:ascii="Tahoma" w:hAnsi="Tahoma" w:cs="Tahoma" w:eastAsia="Tahoma"/>
+          <w:b/>
+          <w:sz w:val="28"/>
+          <w:color w:val="365F91"/>
+        </w:rPr>
+        <w:t>Getting Started</w:t>
+      </w:r>
+      <w:r/>
+    </w:p>
+    <w:p>
+      <w:r>
+        <w:t>The purpose of this guide is to guide new users through Trifolia on FHIR:</w:t>
+      </w:r>
+    </w:p>
+    <w:p>
+      <w:pPr>
+        <w:numPr>
+          <w:ilvl w:val="0"/>
+          <w:numId w:val="7"/>
+        </w:numPr>
+      </w:pPr>
+      <w:r/>
+      <w:r>
+        <w:t>Create account and Login</w:t>
+      </w:r>
+    </w:p>
+    <w:p>
+      <w:pPr>
+        <w:numPr>
+          <w:ilvl w:val="0"/>
+          <w:numId w:val="7"/>
+        </w:numPr>
+      </w:pPr>
+      <w:r/>
+      <w:r>
+        <w:t>Select FHIR Release version (gear icon in top right)</w:t>
+      </w:r>
+    </w:p>
+    <w:p>
+      <w:pPr>
+        <w:numPr>
+          <w:ilvl w:val="0"/>
+          <w:numId w:val="7"/>
+        </w:numPr>
+      </w:pPr>
+      <w:r/>
+      <w:r>
+        <w:t>Create new Implementation Guide</w:t>
+      </w:r>
+    </w:p>
+    <w:p>
+      <w:pPr>
+        <w:numPr>
+          <w:ilvl w:val="1"/>
+          <w:numId w:val="7"/>
+        </w:numPr>
+      </w:pPr>
+      <w:r/>
+      <w:r>
+        <w:t>Option A: Manually- Navigate to Browse Implementation Guides &gt;  click ‘plus’ button above existing IGs (right)</w:t>
+      </w:r>
+    </w:p>
+    <w:p>
+      <w:pPr>
+        <w:numPr>
+          <w:ilvl w:val="1"/>
+          <w:numId w:val="7"/>
+        </w:numPr>
+      </w:pPr>
+      <w:r/>
+      <w:r>
+        <w:t>Option B: Import IG.xml from Github or locally (Import button at top)</w:t>
+      </w:r>
+    </w:p>
+    <w:p>
+      <w:pPr>
+        <w:numPr>
+          <w:ilvl w:val="0"/>
+          <w:numId w:val="7"/>
+        </w:numPr>
+      </w:pPr>
+      <w:r/>
+      <w:r>
+        <w:t xml:space="preserve">Modify IG. Be sure to always </w:t>
+      </w:r>
+      <w:r>
+        <w:rPr>
+          <w:i/>
+        </w:rPr>
+        <w:t>Save</w:t>
+      </w:r>
+      <w:r>
+        <w:t xml:space="preserve"> (bottom left)</w:t>
+      </w:r>
+    </w:p>
+    <w:p>
+      <w:pPr>
+        <w:numPr>
+          <w:ilvl w:val="0"/>
+          <w:numId w:val="7"/>
+        </w:numPr>
+      </w:pPr>
+      <w:r/>
+      <w:r>
+        <w:t>Create/import additional templates/profiles</w:t>
+      </w:r>
+    </w:p>
+    <w:p>
+      <w:pPr>
+        <w:numPr>
+          <w:ilvl w:val="1"/>
+          <w:numId w:val="7"/>
+        </w:numPr>
+      </w:pPr>
+      <w:r/>
+      <w:r>
+        <w:t>Option A: Manually- Navigate to Browse Templates/Profiles</w:t>
+      </w:r>
+    </w:p>
+    <w:p>
+      <w:pPr>
+        <w:numPr>
+          <w:ilvl w:val="1"/>
+          <w:numId w:val="7"/>
+        </w:numPr>
+      </w:pPr>
+      <w:r/>
+      <w:r>
+        <w:t>Option B: Import directories from Github or locally</w:t>
+      </w:r>
+    </w:p>
+    <w:p>
+      <w:pPr>
+        <w:numPr>
+          <w:ilvl w:val="0"/>
+          <w:numId w:val="7"/>
+        </w:numPr>
+      </w:pPr>
+      <w:r/>
+      <w:r>
+        <w:t>Modify and constrain the templates/profiles to use case</w:t>
+      </w:r>
+    </w:p>
+    <w:p>
+      <w:pPr>
+        <w:numPr>
+          <w:ilvl w:val="0"/>
+          <w:numId w:val="7"/>
+        </w:numPr>
+      </w:pPr>
+      <w:r/>
+      <w:r>
+        <w:t xml:space="preserve">Resolve all Validation errors and warnings on Validation (tab) within each profile </w:t>
+      </w:r>
+    </w:p>
+    <w:p>
+      <w:pPr>
+        <w:numPr>
+          <w:ilvl w:val="0"/>
+          <w:numId w:val="7"/>
+        </w:numPr>
+      </w:pPr>
+      <w:r/>
+      <w:r>
+        <w:t>Export selected IG package. Suggested settings for initial export:</w:t>
+      </w:r>
+    </w:p>
+    <w:p>
+      <w:pPr>
+        <w:numPr>
+          <w:ilvl w:val="1"/>
+          <w:numId w:val="7"/>
+        </w:numPr>
+      </w:pPr>
+      <w:r/>
+      <w:r>
+        <w:t xml:space="preserve">Export Format: HTML (IG publisher) </w:t>
+      </w:r>
+    </w:p>
+    <w:p>
+      <w:pPr>
+        <w:numPr>
+          <w:ilvl w:val="1"/>
+          <w:numId w:val="7"/>
+        </w:numPr>
+      </w:pPr>
+      <w:r/>
+      <w:r>
+        <w:t>Run the IG Publisher: Yes</w:t>
+      </w:r>
+    </w:p>
+    <w:p>
+      <w:pPr>
+        <w:numPr>
+          <w:ilvl w:val="1"/>
+          <w:numId w:val="7"/>
+        </w:numPr>
+      </w:pPr>
+      <w:r/>
+      <w:r>
+        <w:t>Run the latest version of the IG Publisher: Yes</w:t>
+      </w:r>
+    </w:p>
+    <w:p>
+      <w:pPr>
+        <w:numPr>
+          <w:ilvl w:val="1"/>
+          <w:numId w:val="7"/>
+        </w:numPr>
+      </w:pPr>
+      <w:r/>
+      <w:r>
+        <w:t>Use terminology server: Yes/No (Suggest No if IG uses large standard codesets)</w:t>
+      </w:r>
+    </w:p>
+    <w:p>
+      <w:pPr>
+        <w:numPr>
+          <w:ilvl w:val="2"/>
+          <w:numId w:val="7"/>
+        </w:numPr>
+      </w:pPr>
+      <w:r/>
+      <w:r>
+        <w:t>Selecting Yes will verify applicable codesets externally</w:t>
+      </w:r>
+    </w:p>
+    <w:p>
+      <w:pPr>
+        <w:numPr>
+          <w:ilvl w:val="1"/>
+          <w:numId w:val="7"/>
+        </w:numPr>
+      </w:pPr>
+      <w:r/>
+      <w:r>
+        <w:t>Download: Yes</w:t>
+      </w:r>
+    </w:p>
+    <w:p>
+      <w:pPr>
+        <w:numPr>
+          <w:ilvl w:val="1"/>
+          <w:numId w:val="7"/>
+        </w:numPr>
+      </w:pPr>
+      <w:r/>
+      <w:r>
+        <w:t>Output format: Yes/No</w:t>
+      </w:r>
+    </w:p>
+    <w:p>
+      <w:pPr>
+        <w:numPr>
+          <w:ilvl w:val="0"/>
+          <w:numId w:val="7"/>
+        </w:numPr>
+      </w:pPr>
+      <w:r/>
+      <w:r>
+        <w:t>Confirm build logs against CI-publisher on Zulip &gt; Notifications</w:t>
+      </w:r>
+      <w:r/>
       <w:r/>
       <w:r/>
     </w:p>
@@ -2574,7 +2859,7 @@
       <w:pPr>
         <w:numPr>
           <w:ilvl w:val="0"/>
-          <w:numId w:val="7"/>
+          <w:numId w:val="8"/>
         </w:numPr>
       </w:pPr>
       <w:r/>
@@ -2595,7 +2880,7 @@
       <w:pPr>
         <w:numPr>
           <w:ilvl w:val="0"/>
-          <w:numId w:val="7"/>
+          <w:numId w:val="8"/>
         </w:numPr>
       </w:pPr>
       <w:r/>
@@ -2607,7 +2892,7 @@
       <w:pPr>
         <w:numPr>
           <w:ilvl w:val="1"/>
-          <w:numId w:val="7"/>
+          <w:numId w:val="8"/>
         </w:numPr>
       </w:pPr>
       <w:r/>
@@ -2619,7 +2904,7 @@
       <w:pPr>
         <w:numPr>
           <w:ilvl w:val="1"/>
-          <w:numId w:val="7"/>
+          <w:numId w:val="8"/>
         </w:numPr>
       </w:pPr>
       <w:r/>
@@ -2682,7 +2967,7 @@
       <w:pPr>
         <w:numPr>
           <w:ilvl w:val="0"/>
-          <w:numId w:val="8"/>
+          <w:numId w:val="9"/>
         </w:numPr>
       </w:pPr>
       <w:r/>
@@ -2694,7 +2979,7 @@
       <w:pPr>
         <w:numPr>
           <w:ilvl w:val="0"/>
-          <w:numId w:val="8"/>
+          <w:numId w:val="9"/>
         </w:numPr>
       </w:pPr>
       <w:r/>
@@ -2706,7 +2991,7 @@
       <w:pPr>
         <w:numPr>
           <w:ilvl w:val="0"/>
-          <w:numId w:val="8"/>
+          <w:numId w:val="9"/>
         </w:numPr>
       </w:pPr>
       <w:r/>
@@ -2718,7 +3003,7 @@
       <w:pPr>
         <w:numPr>
           <w:ilvl w:val="0"/>
-          <w:numId w:val="8"/>
+          <w:numId w:val="9"/>
         </w:numPr>
       </w:pPr>
       <w:r/>
@@ -2800,7 +3085,7 @@
       <w:pPr>
         <w:numPr>
           <w:ilvl w:val="0"/>
-          <w:numId w:val="9"/>
+          <w:numId w:val="10"/>
         </w:numPr>
       </w:pPr>
       <w:r/>
@@ -2823,7 +3108,7 @@
       <w:pPr>
         <w:numPr>
           <w:ilvl w:val="0"/>
-          <w:numId w:val="9"/>
+          <w:numId w:val="10"/>
         </w:numPr>
       </w:pPr>
       <w:r/>
@@ -2855,7 +3140,7 @@
       <w:pPr>
         <w:numPr>
           <w:ilvl w:val="1"/>
-          <w:numId w:val="9"/>
+          <w:numId w:val="10"/>
         </w:numPr>
       </w:pPr>
       <w:r/>
@@ -2867,7 +3152,7 @@
       <w:pPr>
         <w:numPr>
           <w:ilvl w:val="1"/>
-          <w:numId w:val="9"/>
+          <w:numId w:val="10"/>
         </w:numPr>
       </w:pPr>
       <w:r/>
@@ -3038,71 +3323,12 @@
       <w:pPr>
         <w:numPr>
           <w:ilvl w:val="0"/>
-          <w:numId w:val="10"/>
+          <w:numId w:val="11"/>
         </w:numPr>
       </w:pPr>
       <w:r/>
       <w:r>
         <w:t>Import resources from a GitHub repository into the selected FHIR server</w:t>
-      </w:r>
-    </w:p>
-    <w:p>
-      <w:pPr>
-        <w:numPr>
-          <w:ilvl w:val="0"/>
-          <w:numId w:val="10"/>
-        </w:numPr>
-      </w:pPr>
-      <w:r/>
-      <w:r>
-        <w:t>Edit the resources using ToF</w:t>
-      </w:r>
-    </w:p>
-    <w:p>
-      <w:pPr>
-        <w:numPr>
-          <w:ilvl w:val="0"/>
-          <w:numId w:val="10"/>
-        </w:numPr>
-      </w:pPr>
-      <w:r/>
-      <w:r>
-        <w:t>Export the resources back to the GitHub repository after they have the desired changes</w:t>
-      </w:r>
-    </w:p>
-    <w:p>
-      <w:pPr>
-        <w:pStyle w:val="4"/>
-      </w:pPr>
-      <w:r>
-        <w:t>Extensions</w:t>
-      </w:r>
-    </w:p>
-    <w:p>
-      <w:r>
-        <w:t>When importing resources, two extensions are added to each resource representing the location within GitHub for where the resource came from. This enables ToF to know where in GItHub to export the resources back to.</w:t>
-      </w:r>
-    </w:p>
-    <w:p>
-      <w:r>
-        <w:t xml:space="preserve">If you are exporting </w:t>
-      </w:r>
-      <w:r>
-        <w:rPr>
-          <w:i/>
-        </w:rPr>
-        <w:t>new</w:t>
-      </w:r>
-      <w:r>
-        <w:t xml:space="preserve"> resources to GitHub, these extensions will not yet exist and you will need to specify where the resources should be stored during the export (which will create the two extensions on the resource).</w:t>
-      </w:r>
-    </w:p>
-    <w:p>
-      <w:pPr>
-        <w:pStyle w:val="4"/>
-      </w:pPr>
-      <w:r>
-        <w:t>Limitations</w:t>
       </w:r>
     </w:p>
     <w:p>
@@ -3114,7 +3340,7 @@
       </w:pPr>
       <w:r/>
       <w:r>
-        <w:t>Trifolia only exports the individual resources associated with the implementation guide, and does not include the entire IG Publication package. For example, the "framework" (html templates) folder is not included in the export.</w:t>
+        <w:t>Edit the resources using ToF</w:t>
       </w:r>
     </w:p>
     <w:p>
@@ -3126,6 +3352,65 @@
       </w:pPr>
       <w:r/>
       <w:r>
+        <w:t>Export the resources back to the GitHub repository after they have the desired changes</w:t>
+      </w:r>
+    </w:p>
+    <w:p>
+      <w:pPr>
+        <w:pStyle w:val="4"/>
+      </w:pPr>
+      <w:r>
+        <w:t>Extensions</w:t>
+      </w:r>
+    </w:p>
+    <w:p>
+      <w:r>
+        <w:t>When importing resources, two extensions are added to each resource representing the location within GitHub for where the resource came from. This enables ToF to know where in GItHub to export the resources back to.</w:t>
+      </w:r>
+    </w:p>
+    <w:p>
+      <w:r>
+        <w:t xml:space="preserve">If you are exporting </w:t>
+      </w:r>
+      <w:r>
+        <w:rPr>
+          <w:i/>
+        </w:rPr>
+        <w:t>new</w:t>
+      </w:r>
+      <w:r>
+        <w:t xml:space="preserve"> resources to GitHub, these extensions will not yet exist and you will need to specify where the resources should be stored during the export (which will create the two extensions on the resource).</w:t>
+      </w:r>
+    </w:p>
+    <w:p>
+      <w:pPr>
+        <w:pStyle w:val="4"/>
+      </w:pPr>
+      <w:r>
+        <w:t>Limitations</w:t>
+      </w:r>
+    </w:p>
+    <w:p>
+      <w:pPr>
+        <w:numPr>
+          <w:ilvl w:val="0"/>
+          <w:numId w:val="12"/>
+        </w:numPr>
+      </w:pPr>
+      <w:r/>
+      <w:r>
+        <w:t>Trifolia only exports the individual resources associated with the implementation guide, and does not include the entire IG Publication package. For example, the "framework" (html templates) folder is not included in the export.</w:t>
+      </w:r>
+    </w:p>
+    <w:p>
+      <w:pPr>
+        <w:numPr>
+          <w:ilvl w:val="0"/>
+          <w:numId w:val="12"/>
+        </w:numPr>
+      </w:pPr>
+      <w:r/>
+      <w:r>
         <w:t>Trifolia only allows importing FHIR resources. Trifolia-on-FHIR allows the user to select any JSON or XML file from GitHub. If the user selects an XML or JSON file that is not a FHIR resource, the import will fail.</w:t>
       </w:r>
     </w:p>
@@ -3133,12 +3418,25 @@
       <w:pPr>
         <w:numPr>
           <w:ilvl w:val="0"/>
-          <w:numId w:val="11"/>
+          <w:numId w:val="12"/>
         </w:numPr>
       </w:pPr>
       <w:r/>
       <w:r>
         <w:t>GitHub does not allow retrieving/updating very large files. For example, if attempting to import/export a large ValueSet resource, GitHub may fail with a "Payload too large" error.</w:t>
+      </w:r>
+    </w:p>
+    <w:p>
+      <w:pPr>
+        <w:pStyle w:val="4"/>
+      </w:pPr>
+      <w:r>
+        <w:t>Signing Out</w:t>
+      </w:r>
+    </w:p>
+    <w:p>
+      <w:r>
+        <w:t>When you sign out of GitHub within Trifolia, this clears your GitHub session only within Trifolia. GitHub maintains its own session within your browser. To sign out of GitHub entirely, you will need to go to github.com and click "Sign out".</w:t>
       </w:r>
       <w:r/>
       <w:r/>
@@ -3418,7 +3716,7 @@
         <w:sz w:val="18"/>
         <w:color w:val="969696"/>
       </w:rPr>
-      <w:t>Copyright © 2018 by Lantana Consulting Group. All Rights Reserved.</w:t>
+      <w:t>Copyright © 2019 by Lantana Consulting Group. All Rights Reserved.</w:t>
     </w:r>
   </w:p>
 </w:ftr>
@@ -4455,163 +4753,172 @@
   <w:abstractNum w:abstractNumId="6">
     <w:multiLevelType w:val="multilevel"/>
     <w:lvl w:ilvl="0">
-      <w:numFmt w:val="bullet"/>
-      <w:lvlText w:val="·"/>
-      <w:lvlJc w:val="left"/>
+      <w:numFmt w:val="decimal"/>
+      <w:lvlText w:val="%1."/>
+      <w:lvlJc w:val="left"/>
+      <w:start w:val="1"/>
       <w:pPr>
         <w:ind w:left="206" w:hanging="206"/>
         <w:tab w:val="num" w:pos="206"/>
       </w:pPr>
       <w:rPr>
-        <w:rFonts w:ascii="Symbol" w:hAnsi="Symbol" w:cs="Symbol" w:eastAsia="Symbol"/>
-        <w:b w:val="0"/>
-        <w:i w:val="0"/>
-        <w:strike w:val="0"/>
-        <w:sz w:val="24"/>
+        <w:rFonts w:ascii="Arial" w:hAnsi="Arial" w:cs="Arial" w:eastAsia="Arial"/>
+        <w:b w:val="0"/>
+        <w:i w:val="0"/>
+        <w:strike w:val="0"/>
+        <w:sz w:val="20"/>
         <w:color w:val="auto"/>
         <w:u w:val="none"/>
       </w:rPr>
     </w:lvl>
     <w:lvl w:ilvl="1">
-      <w:numFmt w:val="bullet"/>
-      <w:lvlText w:val="o"/>
-      <w:lvlJc w:val="left"/>
+      <w:numFmt w:val="decimal"/>
+      <w:lvlText w:val="%2."/>
+      <w:lvlJc w:val="left"/>
+      <w:start w:val="1"/>
       <w:pPr>
         <w:ind w:left="617" w:hanging="206"/>
         <w:tab w:val="num" w:pos="617"/>
       </w:pPr>
       <w:rPr>
-        <w:rFonts w:ascii="Courier New" w:hAnsi="Courier New" w:cs="Courier New" w:eastAsia="Courier New"/>
-        <w:b w:val="0"/>
-        <w:i w:val="0"/>
-        <w:strike w:val="0"/>
-        <w:sz w:val="24"/>
+        <w:rFonts w:ascii="Arial" w:hAnsi="Arial" w:cs="Arial" w:eastAsia="Arial"/>
+        <w:b w:val="0"/>
+        <w:i w:val="0"/>
+        <w:strike w:val="0"/>
+        <w:sz w:val="20"/>
         <w:color w:val="auto"/>
         <w:u w:val="none"/>
       </w:rPr>
     </w:lvl>
     <w:lvl w:ilvl="2">
-      <w:numFmt w:val="bullet"/>
-      <w:lvlText w:val="§"/>
-      <w:lvlJc w:val="left"/>
+      <w:numFmt w:val="decimal"/>
+      <w:lvlText w:val="%3."/>
+      <w:lvlJc w:val="left"/>
+      <w:start w:val="1"/>
       <w:pPr>
         <w:ind w:left="1029" w:hanging="206"/>
         <w:tab w:val="num" w:pos="1029"/>
       </w:pPr>
       <w:rPr>
-        <w:rFonts w:ascii="Wingdings" w:hAnsi="Wingdings" w:cs="Wingdings" w:eastAsia="Wingdings"/>
-        <w:b w:val="0"/>
-        <w:i w:val="0"/>
-        <w:strike w:val="0"/>
-        <w:sz w:val="24"/>
+        <w:rFonts w:ascii="Arial" w:hAnsi="Arial" w:cs="Arial" w:eastAsia="Arial"/>
+        <w:b w:val="0"/>
+        <w:i w:val="0"/>
+        <w:strike w:val="0"/>
+        <w:sz w:val="20"/>
         <w:color w:val="auto"/>
         <w:u w:val="none"/>
       </w:rPr>
     </w:lvl>
     <w:lvl w:ilvl="3">
-      <w:numFmt w:val="bullet"/>
-      <w:lvlText w:val="·"/>
-      <w:lvlJc w:val="left"/>
+      <w:numFmt w:val="decimal"/>
+      <w:lvlText w:val="%4."/>
+      <w:lvlJc w:val="left"/>
+      <w:start w:val="1"/>
       <w:pPr>
         <w:ind w:left="1440" w:hanging="206"/>
         <w:tab w:val="num" w:pos="1440"/>
       </w:pPr>
       <w:rPr>
-        <w:rFonts w:ascii="Symbol" w:hAnsi="Symbol" w:cs="Symbol" w:eastAsia="Symbol"/>
-        <w:b w:val="0"/>
-        <w:i w:val="0"/>
-        <w:strike w:val="0"/>
-        <w:sz w:val="24"/>
+        <w:rFonts w:ascii="Arial" w:hAnsi="Arial" w:cs="Arial" w:eastAsia="Arial"/>
+        <w:b w:val="0"/>
+        <w:i w:val="0"/>
+        <w:strike w:val="0"/>
+        <w:sz w:val="20"/>
         <w:color w:val="auto"/>
         <w:u w:val="none"/>
       </w:rPr>
     </w:lvl>
     <w:lvl w:ilvl="4">
-      <w:numFmt w:val="bullet"/>
-      <w:lvlText w:val="o"/>
-      <w:lvlJc w:val="left"/>
+      <w:numFmt w:val="decimal"/>
+      <w:lvlText w:val="%5."/>
+      <w:lvlJc w:val="left"/>
+      <w:start w:val="1"/>
       <w:pPr>
         <w:ind w:left="1851" w:hanging="206"/>
         <w:tab w:val="num" w:pos="1851"/>
       </w:pPr>
       <w:rPr>
-        <w:rFonts w:ascii="Courier New" w:hAnsi="Courier New" w:cs="Courier New" w:eastAsia="Courier New"/>
-        <w:b w:val="0"/>
-        <w:i w:val="0"/>
-        <w:strike w:val="0"/>
-        <w:sz w:val="24"/>
+        <w:rFonts w:ascii="Arial" w:hAnsi="Arial" w:cs="Arial" w:eastAsia="Arial"/>
+        <w:b w:val="0"/>
+        <w:i w:val="0"/>
+        <w:strike w:val="0"/>
+        <w:sz w:val="20"/>
         <w:color w:val="auto"/>
         <w:u w:val="none"/>
       </w:rPr>
     </w:lvl>
     <w:lvl w:ilvl="5">
-      <w:numFmt w:val="bullet"/>
-      <w:lvlText w:val="§"/>
-      <w:lvlJc w:val="left"/>
+      <w:numFmt w:val="decimal"/>
+      <w:lvlText w:val="%6."/>
+      <w:lvlJc w:val="left"/>
+      <w:start w:val="1"/>
       <w:pPr>
         <w:ind w:left="2263" w:hanging="206"/>
         <w:tab w:val="num" w:pos="2263"/>
       </w:pPr>
       <w:rPr>
-        <w:rFonts w:ascii="Wingdings" w:hAnsi="Wingdings" w:cs="Wingdings" w:eastAsia="Wingdings"/>
-        <w:b w:val="0"/>
-        <w:i w:val="0"/>
-        <w:strike w:val="0"/>
-        <w:sz w:val="24"/>
+        <w:rFonts w:ascii="Arial" w:hAnsi="Arial" w:cs="Arial" w:eastAsia="Arial"/>
+        <w:b w:val="0"/>
+        <w:i w:val="0"/>
+        <w:strike w:val="0"/>
+        <w:sz w:val="20"/>
         <w:color w:val="auto"/>
         <w:u w:val="none"/>
       </w:rPr>
     </w:lvl>
     <w:lvl w:ilvl="6">
-      <w:numFmt w:val="bullet"/>
-      <w:lvlText w:val="·"/>
-      <w:lvlJc w:val="left"/>
+      <w:numFmt w:val="decimal"/>
+      <w:lvlText w:val="%7."/>
+      <w:lvlJc w:val="left"/>
+      <w:start w:val="1"/>
       <w:pPr>
         <w:ind w:left="2674" w:hanging="206"/>
         <w:tab w:val="num" w:pos="2674"/>
       </w:pPr>
       <w:rPr>
-        <w:rFonts w:ascii="Symbol" w:hAnsi="Symbol" w:cs="Symbol" w:eastAsia="Symbol"/>
-        <w:b w:val="0"/>
-        <w:i w:val="0"/>
-        <w:strike w:val="0"/>
-        <w:sz w:val="24"/>
+        <w:rFonts w:ascii="Arial" w:hAnsi="Arial" w:cs="Arial" w:eastAsia="Arial"/>
+        <w:b w:val="0"/>
+        <w:i w:val="0"/>
+        <w:strike w:val="0"/>
+        <w:sz w:val="20"/>
         <w:color w:val="auto"/>
         <w:u w:val="none"/>
       </w:rPr>
     </w:lvl>
     <w:lvl w:ilvl="7">
-      <w:numFmt w:val="bullet"/>
-      <w:lvlText w:val="o"/>
-      <w:lvlJc w:val="left"/>
+      <w:numFmt w:val="decimal"/>
+      <w:lvlText w:val="%8."/>
+      <w:lvlJc w:val="left"/>
+      <w:start w:val="1"/>
       <w:pPr>
         <w:ind w:left="3086" w:hanging="206"/>
         <w:tab w:val="num" w:pos="3086"/>
       </w:pPr>
       <w:rPr>
-        <w:rFonts w:ascii="Courier New" w:hAnsi="Courier New" w:cs="Courier New" w:eastAsia="Courier New"/>
-        <w:b w:val="0"/>
-        <w:i w:val="0"/>
-        <w:strike w:val="0"/>
-        <w:sz w:val="24"/>
+        <w:rFonts w:ascii="Arial" w:hAnsi="Arial" w:cs="Arial" w:eastAsia="Arial"/>
+        <w:b w:val="0"/>
+        <w:i w:val="0"/>
+        <w:strike w:val="0"/>
+        <w:sz w:val="20"/>
         <w:color w:val="auto"/>
         <w:u w:val="none"/>
       </w:rPr>
     </w:lvl>
     <w:lvl w:ilvl="8">
-      <w:numFmt w:val="bullet"/>
-      <w:lvlText w:val="§"/>
-      <w:lvlJc w:val="left"/>
+      <w:numFmt w:val="decimal"/>
+      <w:lvlText w:val="%9."/>
+      <w:lvlJc w:val="left"/>
+      <w:start w:val="1"/>
       <w:pPr>
         <w:ind w:left="3497" w:hanging="206"/>
         <w:tab w:val="num" w:pos="3497"/>
       </w:pPr>
       <w:rPr>
-        <w:rFonts w:ascii="Wingdings" w:hAnsi="Wingdings" w:cs="Wingdings" w:eastAsia="Wingdings"/>
-        <w:b w:val="0"/>
-        <w:i w:val="0"/>
-        <w:strike w:val="0"/>
-        <w:sz w:val="24"/>
+        <w:rFonts w:ascii="Arial" w:hAnsi="Arial" w:cs="Arial" w:eastAsia="Arial"/>
+        <w:b w:val="0"/>
+        <w:i w:val="0"/>
+        <w:strike w:val="0"/>
+        <w:sz w:val="20"/>
         <w:color w:val="auto"/>
         <w:u w:val="none"/>
       </w:rPr>
@@ -4950,6 +5257,171 @@
   <w:abstractNum w:abstractNumId="9">
     <w:multiLevelType w:val="multilevel"/>
     <w:lvl w:ilvl="0">
+      <w:numFmt w:val="bullet"/>
+      <w:lvlText w:val="·"/>
+      <w:lvlJc w:val="left"/>
+      <w:pPr>
+        <w:ind w:left="206" w:hanging="206"/>
+        <w:tab w:val="num" w:pos="206"/>
+      </w:pPr>
+      <w:rPr>
+        <w:rFonts w:ascii="Symbol" w:hAnsi="Symbol" w:cs="Symbol" w:eastAsia="Symbol"/>
+        <w:b w:val="0"/>
+        <w:i w:val="0"/>
+        <w:strike w:val="0"/>
+        <w:sz w:val="24"/>
+        <w:color w:val="auto"/>
+        <w:u w:val="none"/>
+      </w:rPr>
+    </w:lvl>
+    <w:lvl w:ilvl="1">
+      <w:numFmt w:val="bullet"/>
+      <w:lvlText w:val="o"/>
+      <w:lvlJc w:val="left"/>
+      <w:pPr>
+        <w:ind w:left="617" w:hanging="206"/>
+        <w:tab w:val="num" w:pos="617"/>
+      </w:pPr>
+      <w:rPr>
+        <w:rFonts w:ascii="Courier New" w:hAnsi="Courier New" w:cs="Courier New" w:eastAsia="Courier New"/>
+        <w:b w:val="0"/>
+        <w:i w:val="0"/>
+        <w:strike w:val="0"/>
+        <w:sz w:val="24"/>
+        <w:color w:val="auto"/>
+        <w:u w:val="none"/>
+      </w:rPr>
+    </w:lvl>
+    <w:lvl w:ilvl="2">
+      <w:numFmt w:val="bullet"/>
+      <w:lvlText w:val="§"/>
+      <w:lvlJc w:val="left"/>
+      <w:pPr>
+        <w:ind w:left="1029" w:hanging="206"/>
+        <w:tab w:val="num" w:pos="1029"/>
+      </w:pPr>
+      <w:rPr>
+        <w:rFonts w:ascii="Wingdings" w:hAnsi="Wingdings" w:cs="Wingdings" w:eastAsia="Wingdings"/>
+        <w:b w:val="0"/>
+        <w:i w:val="0"/>
+        <w:strike w:val="0"/>
+        <w:sz w:val="24"/>
+        <w:color w:val="auto"/>
+        <w:u w:val="none"/>
+      </w:rPr>
+    </w:lvl>
+    <w:lvl w:ilvl="3">
+      <w:numFmt w:val="bullet"/>
+      <w:lvlText w:val="·"/>
+      <w:lvlJc w:val="left"/>
+      <w:pPr>
+        <w:ind w:left="1440" w:hanging="206"/>
+        <w:tab w:val="num" w:pos="1440"/>
+      </w:pPr>
+      <w:rPr>
+        <w:rFonts w:ascii="Symbol" w:hAnsi="Symbol" w:cs="Symbol" w:eastAsia="Symbol"/>
+        <w:b w:val="0"/>
+        <w:i w:val="0"/>
+        <w:strike w:val="0"/>
+        <w:sz w:val="24"/>
+        <w:color w:val="auto"/>
+        <w:u w:val="none"/>
+      </w:rPr>
+    </w:lvl>
+    <w:lvl w:ilvl="4">
+      <w:numFmt w:val="bullet"/>
+      <w:lvlText w:val="o"/>
+      <w:lvlJc w:val="left"/>
+      <w:pPr>
+        <w:ind w:left="1851" w:hanging="206"/>
+        <w:tab w:val="num" w:pos="1851"/>
+      </w:pPr>
+      <w:rPr>
+        <w:rFonts w:ascii="Courier New" w:hAnsi="Courier New" w:cs="Courier New" w:eastAsia="Courier New"/>
+        <w:b w:val="0"/>
+        <w:i w:val="0"/>
+        <w:strike w:val="0"/>
+        <w:sz w:val="24"/>
+        <w:color w:val="auto"/>
+        <w:u w:val="none"/>
+      </w:rPr>
+    </w:lvl>
+    <w:lvl w:ilvl="5">
+      <w:numFmt w:val="bullet"/>
+      <w:lvlText w:val="§"/>
+      <w:lvlJc w:val="left"/>
+      <w:pPr>
+        <w:ind w:left="2263" w:hanging="206"/>
+        <w:tab w:val="num" w:pos="2263"/>
+      </w:pPr>
+      <w:rPr>
+        <w:rFonts w:ascii="Wingdings" w:hAnsi="Wingdings" w:cs="Wingdings" w:eastAsia="Wingdings"/>
+        <w:b w:val="0"/>
+        <w:i w:val="0"/>
+        <w:strike w:val="0"/>
+        <w:sz w:val="24"/>
+        <w:color w:val="auto"/>
+        <w:u w:val="none"/>
+      </w:rPr>
+    </w:lvl>
+    <w:lvl w:ilvl="6">
+      <w:numFmt w:val="bullet"/>
+      <w:lvlText w:val="·"/>
+      <w:lvlJc w:val="left"/>
+      <w:pPr>
+        <w:ind w:left="2674" w:hanging="206"/>
+        <w:tab w:val="num" w:pos="2674"/>
+      </w:pPr>
+      <w:rPr>
+        <w:rFonts w:ascii="Symbol" w:hAnsi="Symbol" w:cs="Symbol" w:eastAsia="Symbol"/>
+        <w:b w:val="0"/>
+        <w:i w:val="0"/>
+        <w:strike w:val="0"/>
+        <w:sz w:val="24"/>
+        <w:color w:val="auto"/>
+        <w:u w:val="none"/>
+      </w:rPr>
+    </w:lvl>
+    <w:lvl w:ilvl="7">
+      <w:numFmt w:val="bullet"/>
+      <w:lvlText w:val="o"/>
+      <w:lvlJc w:val="left"/>
+      <w:pPr>
+        <w:ind w:left="3086" w:hanging="206"/>
+        <w:tab w:val="num" w:pos="3086"/>
+      </w:pPr>
+      <w:rPr>
+        <w:rFonts w:ascii="Courier New" w:hAnsi="Courier New" w:cs="Courier New" w:eastAsia="Courier New"/>
+        <w:b w:val="0"/>
+        <w:i w:val="0"/>
+        <w:strike w:val="0"/>
+        <w:sz w:val="24"/>
+        <w:color w:val="auto"/>
+        <w:u w:val="none"/>
+      </w:rPr>
+    </w:lvl>
+    <w:lvl w:ilvl="8">
+      <w:numFmt w:val="bullet"/>
+      <w:lvlText w:val="§"/>
+      <w:lvlJc w:val="left"/>
+      <w:pPr>
+        <w:ind w:left="3497" w:hanging="206"/>
+        <w:tab w:val="num" w:pos="3497"/>
+      </w:pPr>
+      <w:rPr>
+        <w:rFonts w:ascii="Wingdings" w:hAnsi="Wingdings" w:cs="Wingdings" w:eastAsia="Wingdings"/>
+        <w:b w:val="0"/>
+        <w:i w:val="0"/>
+        <w:strike w:val="0"/>
+        <w:sz w:val="24"/>
+        <w:color w:val="auto"/>
+        <w:u w:val="none"/>
+      </w:rPr>
+    </w:lvl>
+  </w:abstractNum>
+  <w:abstractNum w:abstractNumId="10">
+    <w:multiLevelType w:val="multilevel"/>
+    <w:lvl w:ilvl="0">
       <w:numFmt w:val="decimal"/>
       <w:lvlText w:val="%1."/>
       <w:lvlJc w:val="left"/>
@@ -5121,7 +5593,7 @@
       </w:rPr>
     </w:lvl>
   </w:abstractNum>
-  <w:abstractNum w:abstractNumId="10">
+  <w:abstractNum w:abstractNumId="11">
     <w:multiLevelType w:val="multilevel"/>
     <w:lvl w:ilvl="0">
       <w:numFmt w:val="bullet"/>
@@ -5318,6 +5790,9 @@
   </w:num>
   <w:num w:numId="11">
     <w:abstractNumId w:val="10"/>
+  </w:num>
+  <w:num w:numId="12">
+    <w:abstractNumId w:val="11"/>
   </w:num>
 </w:numbering>
 </file>

</xml_diff>

<commit_message>
Updating help documentation's "What's new" for 1.0 release per request
</commit_message>
<xml_diff>
--- a/src/help/Trifolia-on-FHIR.docx
+++ b/src/help/Trifolia-on-FHIR.docx
@@ -5,7 +5,7 @@
     <w:p>
       <w:pPr>
         <w:jc w:val="center"/>
-        <w:spacing w:before="2571"/>
+        <w:spacing w:before="4500"/>
       </w:pPr>
       <w:r>
         <w:rPr>
@@ -25,13 +25,13 @@
       <w:pPr>
         <w:outlineLvl w:val="0"/>
         <w:keepNext/>
-        <w:spacing w:before="43" w:after="231"/>
+        <w:spacing w:before="75" w:after="405"/>
         <w:shd w:val="clear" w:color="auto" w:fill="FFFFFF"/>
         <w:pBdr>
-          <w:top w:val="none" w:space="0" w:color="AAAAAA"/>
-          <w:left w:val="none" w:space="0" w:color="AAAAAA"/>
-          <w:bottom w:val="single" w:space="0" w:color="AAAAAA"/>
-          <w:right w:val="none" w:space="0" w:color="AAAAAA"/>
+          <w:top w:val="none" w:space="1" w:color="AAAAAA"/>
+          <w:left w:val="none" w:space="1" w:color="AAAAAA"/>
+          <w:bottom w:val="single" w:space="1" w:color="AAAAAA"/>
+          <w:right w:val="none" w:space="1" w:color="AAAAAA"/>
         </w:pBdr>
       </w:pPr>
       <w:r>
@@ -54,13 +54,13 @@
       <w:pPr>
         <w:shd w:val="clear" w:color="auto" w:fill="FFFFFF"/>
         <w:pBdr>
-          <w:top w:val="none" w:space="0" w:color="000000"/>
-          <w:left w:val="none" w:space="0" w:color="000000"/>
-          <w:bottom w:val="none" w:space="0" w:color="000000"/>
-          <w:right w:val="none" w:space="0" w:color="000000"/>
+          <w:top w:val="none" w:space="1" w:color="000000"/>
+          <w:left w:val="none" w:space="1" w:color="000000"/>
+          <w:bottom w:val="none" w:space="1" w:color="000000"/>
+          <w:right w:val="none" w:space="1" w:color="000000"/>
         </w:pBdr>
         <w:tabs>
-          <w:tab w:val="right" w:pos="10526" w:leader="dot"/>
+          <w:tab w:val="right" w:pos="9495" w:leader="dot"/>
         </w:tabs>
       </w:pPr>
       <w:hyperlink w:anchor="_topic_Introduction">
@@ -104,16 +104,16 @@
     </w:p>
     <w:p>
       <w:pPr>
-        <w:ind w:left="171"/>
+        <w:ind w:left="300"/>
         <w:shd w:val="clear" w:color="auto" w:fill="FFFFFF"/>
         <w:pBdr>
-          <w:top w:val="none" w:space="0" w:color="000000"/>
-          <w:left w:val="none" w:space="0" w:color="000000"/>
-          <w:bottom w:val="none" w:space="0" w:color="000000"/>
-          <w:right w:val="none" w:space="0" w:color="000000"/>
+          <w:top w:val="none" w:space="1" w:color="000000"/>
+          <w:left w:val="none" w:space="1" w:color="000000"/>
+          <w:bottom w:val="none" w:space="1" w:color="000000"/>
+          <w:right w:val="none" w:space="1" w:color="000000"/>
         </w:pBdr>
         <w:tabs>
-          <w:tab w:val="right" w:pos="10526" w:leader="dot"/>
+          <w:tab w:val="right" w:pos="9495" w:leader="dot"/>
         </w:tabs>
       </w:pPr>
       <w:hyperlink w:anchor="_topic_Welcome">
@@ -157,16 +157,16 @@
     </w:p>
     <w:p>
       <w:pPr>
-        <w:ind w:left="171"/>
+        <w:ind w:left="300"/>
         <w:shd w:val="clear" w:color="auto" w:fill="FFFFFF"/>
         <w:pBdr>
-          <w:top w:val="none" w:space="0" w:color="000000"/>
-          <w:left w:val="none" w:space="0" w:color="000000"/>
-          <w:bottom w:val="none" w:space="0" w:color="000000"/>
-          <w:right w:val="none" w:space="0" w:color="000000"/>
+          <w:top w:val="none" w:space="1" w:color="000000"/>
+          <w:left w:val="none" w:space="1" w:color="000000"/>
+          <w:bottom w:val="none" w:space="1" w:color="000000"/>
+          <w:right w:val="none" w:space="1" w:color="000000"/>
         </w:pBdr>
         <w:tabs>
-          <w:tab w:val="right" w:pos="10526" w:leader="dot"/>
+          <w:tab w:val="right" w:pos="9495" w:leader="dot"/>
         </w:tabs>
       </w:pPr>
       <w:hyperlink w:anchor="_topic_WhatsNew">
@@ -210,16 +210,16 @@
     </w:p>
     <w:p>
       <w:pPr>
-        <w:ind w:left="171"/>
+        <w:ind w:left="300"/>
         <w:shd w:val="clear" w:color="auto" w:fill="FFFFFF"/>
         <w:pBdr>
-          <w:top w:val="none" w:space="0" w:color="000000"/>
-          <w:left w:val="none" w:space="0" w:color="000000"/>
-          <w:bottom w:val="none" w:space="0" w:color="000000"/>
-          <w:right w:val="none" w:space="0" w:color="000000"/>
+          <w:top w:val="none" w:space="1" w:color="000000"/>
+          <w:left w:val="none" w:space="1" w:color="000000"/>
+          <w:bottom w:val="none" w:space="1" w:color="000000"/>
+          <w:right w:val="none" w:space="1" w:color="000000"/>
         </w:pBdr>
         <w:tabs>
-          <w:tab w:val="right" w:pos="10526" w:leader="dot"/>
+          <w:tab w:val="right" w:pos="9495" w:leader="dot"/>
         </w:tabs>
       </w:pPr>
       <w:hyperlink w:anchor="_topic_Login">
@@ -263,16 +263,16 @@
     </w:p>
     <w:p>
       <w:pPr>
-        <w:ind w:left="171"/>
+        <w:ind w:left="300"/>
         <w:shd w:val="clear" w:color="auto" w:fill="FFFFFF"/>
         <w:pBdr>
-          <w:top w:val="none" w:space="0" w:color="000000"/>
-          <w:left w:val="none" w:space="0" w:color="000000"/>
-          <w:bottom w:val="none" w:space="0" w:color="000000"/>
-          <w:right w:val="none" w:space="0" w:color="000000"/>
+          <w:top w:val="none" w:space="1" w:color="000000"/>
+          <w:left w:val="none" w:space="1" w:color="000000"/>
+          <w:bottom w:val="none" w:space="1" w:color="000000"/>
+          <w:right w:val="none" w:space="1" w:color="000000"/>
         </w:pBdr>
         <w:tabs>
-          <w:tab w:val="right" w:pos="10526" w:leader="dot"/>
+          <w:tab w:val="right" w:pos="9495" w:leader="dot"/>
         </w:tabs>
       </w:pPr>
       <w:hyperlink w:anchor="_topic_Navigation">
@@ -316,16 +316,16 @@
     </w:p>
     <w:p>
       <w:pPr>
-        <w:ind w:left="171"/>
+        <w:ind w:left="300"/>
         <w:shd w:val="clear" w:color="auto" w:fill="FFFFFF"/>
         <w:pBdr>
-          <w:top w:val="none" w:space="0" w:color="000000"/>
-          <w:left w:val="none" w:space="0" w:color="000000"/>
-          <w:bottom w:val="none" w:space="0" w:color="000000"/>
-          <w:right w:val="none" w:space="0" w:color="000000"/>
+          <w:top w:val="none" w:space="1" w:color="000000"/>
+          <w:left w:val="none" w:space="1" w:color="000000"/>
+          <w:bottom w:val="none" w:space="1" w:color="000000"/>
+          <w:right w:val="none" w:space="1" w:color="000000"/>
         </w:pBdr>
         <w:tabs>
-          <w:tab w:val="right" w:pos="10526" w:leader="dot"/>
+          <w:tab w:val="right" w:pos="9495" w:leader="dot"/>
         </w:tabs>
       </w:pPr>
       <w:hyperlink w:anchor="_topic_FHIRVersions">
@@ -361,7 +361,7 @@
           <w:sz w:val="24"/>
           <w:color w:val="000000"/>
         </w:rPr>
-        <w:t>4</w:t>
+        <w:t>5</w:t>
       </w:r>
       <w:r>
         <w:fldChar w:fldCharType="end"/>
@@ -371,13 +371,13 @@
       <w:pPr>
         <w:shd w:val="clear" w:color="auto" w:fill="FFFFFF"/>
         <w:pBdr>
-          <w:top w:val="none" w:space="0" w:color="000000"/>
-          <w:left w:val="none" w:space="0" w:color="000000"/>
-          <w:bottom w:val="none" w:space="0" w:color="000000"/>
-          <w:right w:val="none" w:space="0" w:color="000000"/>
+          <w:top w:val="none" w:space="1" w:color="000000"/>
+          <w:left w:val="none" w:space="1" w:color="000000"/>
+          <w:bottom w:val="none" w:space="1" w:color="000000"/>
+          <w:right w:val="none" w:space="1" w:color="000000"/>
         </w:pBdr>
         <w:tabs>
-          <w:tab w:val="right" w:pos="10526" w:leader="dot"/>
+          <w:tab w:val="right" w:pos="9495" w:leader="dot"/>
         </w:tabs>
       </w:pPr>
       <w:hyperlink w:anchor="_topic_Authoring">
@@ -413,7 +413,7 @@
           <w:sz w:val="24"/>
           <w:color w:val="000000"/>
         </w:rPr>
-        <w:t>4</w:t>
+        <w:t>5</w:t>
       </w:r>
       <w:r>
         <w:fldChar w:fldCharType="end"/>
@@ -421,16 +421,16 @@
     </w:p>
     <w:p>
       <w:pPr>
-        <w:ind w:left="171"/>
+        <w:ind w:left="300"/>
         <w:shd w:val="clear" w:color="auto" w:fill="FFFFFF"/>
         <w:pBdr>
-          <w:top w:val="none" w:space="0" w:color="000000"/>
-          <w:left w:val="none" w:space="0" w:color="000000"/>
-          <w:bottom w:val="none" w:space="0" w:color="000000"/>
-          <w:right w:val="none" w:space="0" w:color="000000"/>
+          <w:top w:val="none" w:space="1" w:color="000000"/>
+          <w:left w:val="none" w:space="1" w:color="000000"/>
+          <w:bottom w:val="none" w:space="1" w:color="000000"/>
+          <w:right w:val="none" w:space="1" w:color="000000"/>
         </w:pBdr>
         <w:tabs>
-          <w:tab w:val="right" w:pos="10526" w:leader="dot"/>
+          <w:tab w:val="right" w:pos="9495" w:leader="dot"/>
         </w:tabs>
       </w:pPr>
       <w:hyperlink w:anchor="_topic_Process">
@@ -474,16 +474,16 @@
     </w:p>
     <w:p>
       <w:pPr>
-        <w:ind w:left="171"/>
+        <w:ind w:left="300"/>
         <w:shd w:val="clear" w:color="auto" w:fill="FFFFFF"/>
         <w:pBdr>
-          <w:top w:val="none" w:space="0" w:color="000000"/>
-          <w:left w:val="none" w:space="0" w:color="000000"/>
-          <w:bottom w:val="none" w:space="0" w:color="000000"/>
-          <w:right w:val="none" w:space="0" w:color="000000"/>
+          <w:top w:val="none" w:space="1" w:color="000000"/>
+          <w:left w:val="none" w:space="1" w:color="000000"/>
+          <w:bottom w:val="none" w:space="1" w:color="000000"/>
+          <w:right w:val="none" w:space="1" w:color="000000"/>
         </w:pBdr>
         <w:tabs>
-          <w:tab w:val="right" w:pos="10526" w:leader="dot"/>
+          <w:tab w:val="right" w:pos="9495" w:leader="dot"/>
         </w:tabs>
       </w:pPr>
       <w:hyperlink w:anchor="_topic_GuidelinesandBestPractices">
@@ -519,7 +519,7 @@
           <w:sz w:val="24"/>
           <w:color w:val="000000"/>
         </w:rPr>
-        <w:t>5</w:t>
+        <w:t>6</w:t>
       </w:r>
       <w:r>
         <w:fldChar w:fldCharType="end"/>
@@ -529,13 +529,13 @@
       <w:pPr>
         <w:shd w:val="clear" w:color="auto" w:fill="FFFFFF"/>
         <w:pBdr>
-          <w:top w:val="none" w:space="0" w:color="000000"/>
-          <w:left w:val="none" w:space="0" w:color="000000"/>
-          <w:bottom w:val="none" w:space="0" w:color="000000"/>
-          <w:right w:val="none" w:space="0" w:color="000000"/>
+          <w:top w:val="none" w:space="1" w:color="000000"/>
+          <w:left w:val="none" w:space="1" w:color="000000"/>
+          <w:bottom w:val="none" w:space="1" w:color="000000"/>
+          <w:right w:val="none" w:space="1" w:color="000000"/>
         </w:pBdr>
         <w:tabs>
-          <w:tab w:val="right" w:pos="10526" w:leader="dot"/>
+          <w:tab w:val="right" w:pos="9495" w:leader="dot"/>
         </w:tabs>
       </w:pPr>
       <w:hyperlink w:anchor="_topic_GettingStarted">
@@ -571,7 +571,7 @@
           <w:sz w:val="24"/>
           <w:color w:val="000000"/>
         </w:rPr>
-        <w:t>5</w:t>
+        <w:t>6</w:t>
       </w:r>
       <w:r>
         <w:fldChar w:fldCharType="end"/>
@@ -579,16 +579,16 @@
     </w:p>
     <w:p>
       <w:pPr>
-        <w:ind w:left="171"/>
+        <w:ind w:left="300"/>
         <w:shd w:val="clear" w:color="auto" w:fill="FFFFFF"/>
         <w:pBdr>
-          <w:top w:val="none" w:space="0" w:color="000000"/>
-          <w:left w:val="none" w:space="0" w:color="000000"/>
-          <w:bottom w:val="none" w:space="0" w:color="000000"/>
-          <w:right w:val="none" w:space="0" w:color="000000"/>
+          <w:top w:val="none" w:space="1" w:color="000000"/>
+          <w:left w:val="none" w:space="1" w:color="000000"/>
+          <w:bottom w:val="none" w:space="1" w:color="000000"/>
+          <w:right w:val="none" w:space="1" w:color="000000"/>
         </w:pBdr>
         <w:tabs>
-          <w:tab w:val="right" w:pos="10526" w:leader="dot"/>
+          <w:tab w:val="right" w:pos="9495" w:leader="dot"/>
         </w:tabs>
       </w:pPr>
       <w:hyperlink w:anchor="_topic_SystemRequirements">
@@ -624,7 +624,7 @@
           <w:sz w:val="24"/>
           <w:color w:val="000000"/>
         </w:rPr>
-        <w:t>6</w:t>
+        <w:t>7</w:t>
       </w:r>
       <w:r>
         <w:fldChar w:fldCharType="end"/>
@@ -632,16 +632,16 @@
     </w:p>
     <w:p>
       <w:pPr>
-        <w:ind w:left="171"/>
+        <w:ind w:left="300"/>
         <w:shd w:val="clear" w:color="auto" w:fill="FFFFFF"/>
         <w:pBdr>
-          <w:top w:val="none" w:space="0" w:color="000000"/>
-          <w:left w:val="none" w:space="0" w:color="000000"/>
-          <w:bottom w:val="none" w:space="0" w:color="000000"/>
-          <w:right w:val="none" w:space="0" w:color="000000"/>
+          <w:top w:val="none" w:space="1" w:color="000000"/>
+          <w:left w:val="none" w:space="1" w:color="000000"/>
+          <w:bottom w:val="none" w:space="1" w:color="000000"/>
+          <w:right w:val="none" w:space="1" w:color="000000"/>
         </w:pBdr>
         <w:tabs>
-          <w:tab w:val="right" w:pos="10526" w:leader="dot"/>
+          <w:tab w:val="right" w:pos="9495" w:leader="dot"/>
         </w:tabs>
       </w:pPr>
       <w:hyperlink w:anchor="_topic_Help">
@@ -677,7 +677,7 @@
           <w:sz w:val="24"/>
           <w:color w:val="000000"/>
         </w:rPr>
-        <w:t>6</w:t>
+        <w:t>7</w:t>
       </w:r>
       <w:r>
         <w:fldChar w:fldCharType="end"/>
@@ -687,13 +687,13 @@
       <w:pPr>
         <w:shd w:val="clear" w:color="auto" w:fill="FFFFFF"/>
         <w:pBdr>
-          <w:top w:val="none" w:space="0" w:color="000000"/>
-          <w:left w:val="none" w:space="0" w:color="000000"/>
-          <w:bottom w:val="none" w:space="0" w:color="000000"/>
-          <w:right w:val="none" w:space="0" w:color="000000"/>
+          <w:top w:val="none" w:space="1" w:color="000000"/>
+          <w:left w:val="none" w:space="1" w:color="000000"/>
+          <w:bottom w:val="none" w:space="1" w:color="000000"/>
+          <w:right w:val="none" w:space="1" w:color="000000"/>
         </w:pBdr>
         <w:tabs>
-          <w:tab w:val="right" w:pos="10526" w:leader="dot"/>
+          <w:tab w:val="right" w:pos="9495" w:leader="dot"/>
         </w:tabs>
       </w:pPr>
       <w:hyperlink w:anchor="_topic_ExportImport">
@@ -729,7 +729,7 @@
           <w:sz w:val="24"/>
           <w:color w:val="000000"/>
         </w:rPr>
-        <w:t>6</w:t>
+        <w:t>7</w:t>
       </w:r>
       <w:r>
         <w:fldChar w:fldCharType="end"/>
@@ -737,16 +737,16 @@
     </w:p>
     <w:p>
       <w:pPr>
-        <w:ind w:left="171"/>
+        <w:ind w:left="300"/>
         <w:shd w:val="clear" w:color="auto" w:fill="FFFFFF"/>
         <w:pBdr>
-          <w:top w:val="none" w:space="0" w:color="000000"/>
-          <w:left w:val="none" w:space="0" w:color="000000"/>
-          <w:bottom w:val="none" w:space="0" w:color="000000"/>
-          <w:right w:val="none" w:space="0" w:color="000000"/>
+          <w:top w:val="none" w:space="1" w:color="000000"/>
+          <w:left w:val="none" w:space="1" w:color="000000"/>
+          <w:bottom w:val="none" w:space="1" w:color="000000"/>
+          <w:right w:val="none" w:space="1" w:color="000000"/>
         </w:pBdr>
         <w:tabs>
-          <w:tab w:val="right" w:pos="10526" w:leader="dot"/>
+          <w:tab w:val="right" w:pos="9495" w:leader="dot"/>
         </w:tabs>
       </w:pPr>
       <w:hyperlink w:anchor="_topic_Export">
@@ -782,7 +782,7 @@
           <w:sz w:val="24"/>
           <w:color w:val="000000"/>
         </w:rPr>
-        <w:t>6</w:t>
+        <w:t>7</w:t>
       </w:r>
       <w:r>
         <w:fldChar w:fldCharType="end"/>
@@ -790,16 +790,16 @@
     </w:p>
     <w:p>
       <w:pPr>
-        <w:ind w:left="171"/>
+        <w:ind w:left="300"/>
         <w:shd w:val="clear" w:color="auto" w:fill="FFFFFF"/>
         <w:pBdr>
-          <w:top w:val="none" w:space="0" w:color="000000"/>
-          <w:left w:val="none" w:space="0" w:color="000000"/>
-          <w:bottom w:val="none" w:space="0" w:color="000000"/>
-          <w:right w:val="none" w:space="0" w:color="000000"/>
+          <w:top w:val="none" w:space="1" w:color="000000"/>
+          <w:left w:val="none" w:space="1" w:color="000000"/>
+          <w:bottom w:val="none" w:space="1" w:color="000000"/>
+          <w:right w:val="none" w:space="1" w:color="000000"/>
         </w:pBdr>
         <w:tabs>
-          <w:tab w:val="right" w:pos="10526" w:leader="dot"/>
+          <w:tab w:val="right" w:pos="9495" w:leader="dot"/>
         </w:tabs>
       </w:pPr>
       <w:hyperlink w:anchor="_topic_Import">
@@ -835,7 +835,7 @@
           <w:sz w:val="24"/>
           <w:color w:val="000000"/>
         </w:rPr>
-        <w:t>6</w:t>
+        <w:t>7</w:t>
       </w:r>
       <w:r>
         <w:fldChar w:fldCharType="end"/>
@@ -843,16 +843,16 @@
     </w:p>
     <w:p>
       <w:pPr>
-        <w:ind w:left="171"/>
+        <w:ind w:left="300"/>
         <w:shd w:val="clear" w:color="auto" w:fill="FFFFFF"/>
         <w:pBdr>
-          <w:top w:val="none" w:space="0" w:color="000000"/>
-          <w:left w:val="none" w:space="0" w:color="000000"/>
-          <w:bottom w:val="none" w:space="0" w:color="000000"/>
-          <w:right w:val="none" w:space="0" w:color="000000"/>
+          <w:top w:val="none" w:space="1" w:color="000000"/>
+          <w:left w:val="none" w:space="1" w:color="000000"/>
+          <w:bottom w:val="none" w:space="1" w:color="000000"/>
+          <w:right w:val="none" w:space="1" w:color="000000"/>
         </w:pBdr>
         <w:tabs>
-          <w:tab w:val="right" w:pos="10526" w:leader="dot"/>
+          <w:tab w:val="right" w:pos="9495" w:leader="dot"/>
         </w:tabs>
       </w:pPr>
       <w:hyperlink w:anchor="_topic_GitHubIntegration">
@@ -888,7 +888,7 @@
           <w:sz w:val="24"/>
           <w:color w:val="000000"/>
         </w:rPr>
-        <w:t>7</w:t>
+        <w:t>8</w:t>
       </w:r>
       <w:r>
         <w:fldChar w:fldCharType="end"/>
@@ -898,13 +898,13 @@
       <w:pPr>
         <w:shd w:val="clear" w:color="auto" w:fill="FFFFFF"/>
         <w:pBdr>
-          <w:top w:val="none" w:space="0" w:color="000000"/>
-          <w:left w:val="none" w:space="0" w:color="000000"/>
-          <w:bottom w:val="none" w:space="0" w:color="000000"/>
-          <w:right w:val="none" w:space="0" w:color="000000"/>
+          <w:top w:val="none" w:space="1" w:color="000000"/>
+          <w:left w:val="none" w:space="1" w:color="000000"/>
+          <w:bottom w:val="none" w:space="1" w:color="000000"/>
+          <w:right w:val="none" w:space="1" w:color="000000"/>
         </w:pBdr>
         <w:tabs>
-          <w:tab w:val="right" w:pos="10526" w:leader="dot"/>
+          <w:tab w:val="right" w:pos="9495" w:leader="dot"/>
         </w:tabs>
       </w:pPr>
       <w:hyperlink w:anchor="_topic_Glossary">
@@ -940,7 +940,7 @@
           <w:sz w:val="24"/>
           <w:color w:val="000000"/>
         </w:rPr>
-        <w:t>7</w:t>
+        <w:t>9</w:t>
       </w:r>
       <w:r>
         <w:fldChar w:fldCharType="end"/>
@@ -960,13 +960,13 @@
       <w:pPr>
         <w:outlineLvl w:val="1"/>
         <w:keepNext/>
-        <w:spacing w:before="86" w:after="86"/>
+        <w:spacing w:before="150" w:after="150"/>
         <w:shd w:val="clear" w:color="auto" w:fill="FFFFFF"/>
         <w:pBdr>
-          <w:top w:val="none" w:space="0" w:color="000000"/>
-          <w:left w:val="none" w:space="0" w:color="000000"/>
-          <w:bottom w:val="none" w:space="0" w:color="000000"/>
-          <w:right w:val="none" w:space="0" w:color="000000"/>
+          <w:top w:val="none" w:space="1" w:color="000000"/>
+          <w:left w:val="none" w:space="1" w:color="000000"/>
+          <w:bottom w:val="none" w:space="1" w:color="000000"/>
+          <w:right w:val="none" w:space="1" w:color="000000"/>
         </w:pBdr>
       </w:pPr>
       <w:r>
@@ -1204,13 +1204,13 @@
       <w:pPr>
         <w:outlineLvl w:val="1"/>
         <w:keepNext/>
-        <w:spacing w:before="86" w:after="86"/>
+        <w:spacing w:before="150" w:after="150"/>
         <w:shd w:val="clear" w:color="auto" w:fill="FFFFFF"/>
         <w:pBdr>
-          <w:top w:val="none" w:space="0" w:color="000000"/>
-          <w:left w:val="none" w:space="0" w:color="000000"/>
-          <w:bottom w:val="none" w:space="0" w:color="000000"/>
-          <w:right w:val="none" w:space="0" w:color="000000"/>
+          <w:top w:val="none" w:space="1" w:color="000000"/>
+          <w:left w:val="none" w:space="1" w:color="000000"/>
+          <w:bottom w:val="none" w:space="1" w:color="000000"/>
+          <w:right w:val="none" w:space="1" w:color="000000"/>
         </w:pBdr>
       </w:pPr>
       <w:r>
@@ -1247,37 +1247,16 @@
     </w:p>
     <w:p>
       <w:r>
-        <w:t>After careful consideration, Lantana has decided to make Trifolia-on-FHIR (ToF) an open-source product. The source code can be found on GitHub: https://github.com/lantanagroup/trifolia-on-fhir</w:t>
-      </w:r>
-    </w:p>
-    <w:p>
-      <w:r>
-        <w:t>We have two primary reasons for open-sourcing the product:</w:t>
-      </w:r>
-    </w:p>
-    <w:p>
-      <w:pPr>
-        <w:numPr>
-          <w:ilvl w:val="0"/>
-          <w:numId w:val="2"/>
-        </w:numPr>
-      </w:pPr>
-      <w:r/>
-      <w:r>
-        <w:t>Encourage other software developers to contribute to the product</w:t>
-      </w:r>
-    </w:p>
-    <w:p>
-      <w:pPr>
-        <w:numPr>
-          <w:ilvl w:val="0"/>
-          <w:numId w:val="2"/>
-        </w:numPr>
-      </w:pPr>
-      <w:r/>
-      <w:r>
-        <w:t>Expand the group of people who can use the product</w:t>
-      </w:r>
+        <w:t xml:space="preserve">Trifolia-on-FHIR is an open-source product. The source code can be found here: </w:t>
+      </w:r>
+      <w:hyperlink r:id="hrId2" target="_blank">
+        <w:r>
+          <w:rPr>
+            <w:rStyle w:val="c13"/>
+          </w:rPr>
+          <w:t>https://github.com/lantanagroup/trifolia-on-fhir</w:t>
+        </w:r>
+      </w:hyperlink>
     </w:p>
     <w:p>
       <w:pPr>
@@ -1336,35 +1315,35 @@
         <w:tblW w:w="5000" w:type="pct"/>
         <w:tblLayout w:type="fixed"/>
         <w:tblBorders>
-          <w:left w:val="single" w:sz="7" w:color="auto"/>
-          <w:top w:val="single" w:sz="7" w:color="auto"/>
-          <w:right w:val="single" w:sz="7" w:color="auto"/>
-          <w:bottom w:val="single" w:sz="7" w:color="auto"/>
-          <w:insideH w:val="single" w:sz="7" w:color="auto"/>
-          <w:insideV w:val="single" w:sz="7" w:color="auto"/>
+          <w:left w:val="single" w:sz="12" w:color="auto"/>
+          <w:top w:val="single" w:sz="12" w:color="auto"/>
+          <w:right w:val="single" w:sz="12" w:color="auto"/>
+          <w:bottom w:val="single" w:sz="12" w:color="auto"/>
+          <w:insideH w:val="single" w:sz="12" w:color="auto"/>
+          <w:insideV w:val="single" w:sz="12" w:color="auto"/>
         </w:tblBorders>
         <w:tblCellMar>
           <w:top w:w="0" w:type="dxa"/>
-          <w:left w:w="111" w:type="dxa"/>
+          <w:left w:w="195" w:type="dxa"/>
           <w:bottom w:w="0" w:type="dxa"/>
-          <w:right w:w="111" w:type="dxa"/>
+          <w:right w:w="195" w:type="dxa"/>
         </w:tblCellMar>
-        <w:tblCellSpacing w:w="17" w:type="dxa"/>
-        <w:tblInd w:w="9" w:type="dxa"/>
+        <w:tblCellSpacing w:w="30" w:type="dxa"/>
+        <w:tblInd w:w="15" w:type="dxa"/>
       </w:tblPr>
       <w:tblGrid>
-        <w:gridCol w:w="1474"/>
-        <w:gridCol w:w="8940"/>
+        <w:gridCol w:w="1515"/>
+        <w:gridCol w:w="7785"/>
       </w:tblGrid>
       <w:tr>
         <w:tc>
           <w:tcPr>
-            <w:tcW w:w="1423" w:type="dxa"/>
+            <w:tcW w:w="1425" w:type="dxa"/>
             <w:tcBorders>
-              <w:left w:val="single" w:sz="7" w:color="000000"/>
-              <w:top w:val="single" w:sz="7" w:color="000000"/>
-              <w:right w:val="single" w:sz="7" w:color="000000"/>
-              <w:bottom w:val="single" w:sz="7" w:color="000000"/>
+              <w:left w:val="single" w:sz="12" w:color="000000"/>
+              <w:top w:val="single" w:sz="12" w:color="000000"/>
+              <w:right w:val="single" w:sz="12" w:color="000000"/>
+              <w:bottom w:val="single" w:sz="12" w:color="000000"/>
             </w:tcBorders>
           </w:tcPr>
           <w:p>
@@ -1378,12 +1357,12 @@
         </w:tc>
         <w:tc>
           <w:tcPr>
-            <w:tcW w:w="8888" w:type="dxa"/>
+            <w:tcW w:w="7695" w:type="dxa"/>
             <w:tcBorders>
-              <w:left w:val="single" w:sz="7" w:color="000000"/>
-              <w:top w:val="single" w:sz="7" w:color="000000"/>
-              <w:right w:val="single" w:sz="7" w:color="000000"/>
-              <w:bottom w:val="single" w:sz="7" w:color="000000"/>
+              <w:left w:val="single" w:sz="12" w:color="000000"/>
+              <w:top w:val="single" w:sz="12" w:color="000000"/>
+              <w:right w:val="single" w:sz="12" w:color="000000"/>
+              <w:bottom w:val="single" w:sz="12" w:color="000000"/>
             </w:tcBorders>
           </w:tcPr>
           <w:p>
@@ -1399,12 +1378,12 @@
       <w:tr>
         <w:tc>
           <w:tcPr>
-            <w:tcW w:w="1423" w:type="dxa"/>
+            <w:tcW w:w="1425" w:type="dxa"/>
             <w:tcBorders>
-              <w:left w:val="single" w:sz="7" w:color="000000"/>
-              <w:top w:val="single" w:sz="7" w:color="000000"/>
-              <w:right w:val="single" w:sz="7" w:color="000000"/>
-              <w:bottom w:val="single" w:sz="7" w:color="000000"/>
+              <w:left w:val="single" w:sz="12" w:color="000000"/>
+              <w:top w:val="single" w:sz="12" w:color="000000"/>
+              <w:right w:val="single" w:sz="12" w:color="000000"/>
+              <w:bottom w:val="single" w:sz="12" w:color="000000"/>
             </w:tcBorders>
           </w:tcPr>
           <w:p>
@@ -1415,12 +1394,12 @@
         </w:tc>
         <w:tc>
           <w:tcPr>
-            <w:tcW w:w="8888" w:type="dxa"/>
+            <w:tcW w:w="7695" w:type="dxa"/>
             <w:tcBorders>
-              <w:left w:val="single" w:sz="7" w:color="000000"/>
-              <w:top w:val="single" w:sz="7" w:color="000000"/>
-              <w:right w:val="single" w:sz="7" w:color="000000"/>
-              <w:bottom w:val="single" w:sz="7" w:color="000000"/>
+              <w:left w:val="single" w:sz="12" w:color="000000"/>
+              <w:top w:val="single" w:sz="12" w:color="000000"/>
+              <w:right w:val="single" w:sz="12" w:color="000000"/>
+              <w:bottom w:val="single" w:sz="12" w:color="000000"/>
             </w:tcBorders>
           </w:tcPr>
           <w:p>
@@ -1433,12 +1412,12 @@
       <w:tr>
         <w:tc>
           <w:tcPr>
-            <w:tcW w:w="1423" w:type="dxa"/>
+            <w:tcW w:w="1425" w:type="dxa"/>
             <w:tcBorders>
-              <w:left w:val="single" w:sz="7" w:color="000000"/>
-              <w:top w:val="single" w:sz="7" w:color="000000"/>
-              <w:right w:val="single" w:sz="7" w:color="000000"/>
-              <w:bottom w:val="single" w:sz="7" w:color="000000"/>
+              <w:left w:val="single" w:sz="12" w:color="000000"/>
+              <w:top w:val="single" w:sz="12" w:color="000000"/>
+              <w:right w:val="single" w:sz="12" w:color="000000"/>
+              <w:bottom w:val="single" w:sz="12" w:color="000000"/>
             </w:tcBorders>
           </w:tcPr>
           <w:p>
@@ -1449,12 +1428,12 @@
         </w:tc>
         <w:tc>
           <w:tcPr>
-            <w:tcW w:w="8888" w:type="dxa"/>
+            <w:tcW w:w="7695" w:type="dxa"/>
             <w:tcBorders>
-              <w:left w:val="single" w:sz="7" w:color="000000"/>
-              <w:top w:val="single" w:sz="7" w:color="000000"/>
-              <w:right w:val="single" w:sz="7" w:color="000000"/>
-              <w:bottom w:val="single" w:sz="7" w:color="000000"/>
+              <w:left w:val="single" w:sz="12" w:color="000000"/>
+              <w:top w:val="single" w:sz="12" w:color="000000"/>
+              <w:right w:val="single" w:sz="12" w:color="000000"/>
+              <w:bottom w:val="single" w:sz="12" w:color="000000"/>
             </w:tcBorders>
           </w:tcPr>
           <w:p>
@@ -1467,12 +1446,12 @@
       <w:tr>
         <w:tc>
           <w:tcPr>
-            <w:tcW w:w="1423" w:type="dxa"/>
+            <w:tcW w:w="1425" w:type="dxa"/>
             <w:tcBorders>
-              <w:left w:val="single" w:sz="7" w:color="000000"/>
-              <w:top w:val="single" w:sz="7" w:color="000000"/>
-              <w:right w:val="single" w:sz="7" w:color="000000"/>
-              <w:bottom w:val="single" w:sz="7" w:color="000000"/>
+              <w:left w:val="single" w:sz="12" w:color="000000"/>
+              <w:top w:val="single" w:sz="12" w:color="000000"/>
+              <w:right w:val="single" w:sz="12" w:color="000000"/>
+              <w:bottom w:val="single" w:sz="12" w:color="000000"/>
             </w:tcBorders>
           </w:tcPr>
           <w:p>
@@ -1483,12 +1462,12 @@
         </w:tc>
         <w:tc>
           <w:tcPr>
-            <w:tcW w:w="8888" w:type="dxa"/>
+            <w:tcW w:w="7695" w:type="dxa"/>
             <w:tcBorders>
-              <w:left w:val="single" w:sz="7" w:color="000000"/>
-              <w:top w:val="single" w:sz="7" w:color="000000"/>
-              <w:right w:val="single" w:sz="7" w:color="000000"/>
-              <w:bottom w:val="single" w:sz="7" w:color="000000"/>
+              <w:left w:val="single" w:sz="12" w:color="000000"/>
+              <w:top w:val="single" w:sz="12" w:color="000000"/>
+              <w:right w:val="single" w:sz="12" w:color="000000"/>
+              <w:bottom w:val="single" w:sz="12" w:color="000000"/>
             </w:tcBorders>
           </w:tcPr>
           <w:p>
@@ -1501,12 +1480,12 @@
       <w:tr>
         <w:tc>
           <w:tcPr>
-            <w:tcW w:w="1423" w:type="dxa"/>
+            <w:tcW w:w="1425" w:type="dxa"/>
             <w:tcBorders>
-              <w:left w:val="single" w:sz="7" w:color="000000"/>
-              <w:top w:val="single" w:sz="7" w:color="000000"/>
-              <w:right w:val="single" w:sz="7" w:color="000000"/>
-              <w:bottom w:val="single" w:sz="7" w:color="000000"/>
+              <w:left w:val="single" w:sz="12" w:color="000000"/>
+              <w:top w:val="single" w:sz="12" w:color="000000"/>
+              <w:right w:val="single" w:sz="12" w:color="000000"/>
+              <w:bottom w:val="single" w:sz="12" w:color="000000"/>
             </w:tcBorders>
           </w:tcPr>
           <w:p>
@@ -1517,12 +1496,12 @@
         </w:tc>
         <w:tc>
           <w:tcPr>
-            <w:tcW w:w="8888" w:type="dxa"/>
+            <w:tcW w:w="7695" w:type="dxa"/>
             <w:tcBorders>
-              <w:left w:val="single" w:sz="7" w:color="000000"/>
-              <w:top w:val="single" w:sz="7" w:color="000000"/>
-              <w:right w:val="single" w:sz="7" w:color="000000"/>
-              <w:bottom w:val="single" w:sz="7" w:color="000000"/>
+              <w:left w:val="single" w:sz="12" w:color="000000"/>
+              <w:top w:val="single" w:sz="12" w:color="000000"/>
+              <w:right w:val="single" w:sz="12" w:color="000000"/>
+              <w:bottom w:val="single" w:sz="12" w:color="000000"/>
             </w:tcBorders>
           </w:tcPr>
           <w:p>
@@ -1535,12 +1514,12 @@
       <w:tr>
         <w:tc>
           <w:tcPr>
-            <w:tcW w:w="1423" w:type="dxa"/>
+            <w:tcW w:w="1425" w:type="dxa"/>
             <w:tcBorders>
-              <w:left w:val="single" w:sz="7" w:color="000000"/>
-              <w:top w:val="single" w:sz="7" w:color="000000"/>
-              <w:right w:val="single" w:sz="7" w:color="000000"/>
-              <w:bottom w:val="single" w:sz="7" w:color="000000"/>
+              <w:left w:val="single" w:sz="12" w:color="000000"/>
+              <w:top w:val="single" w:sz="12" w:color="000000"/>
+              <w:right w:val="single" w:sz="12" w:color="000000"/>
+              <w:bottom w:val="single" w:sz="12" w:color="000000"/>
             </w:tcBorders>
           </w:tcPr>
           <w:p>
@@ -1551,12 +1530,12 @@
         </w:tc>
         <w:tc>
           <w:tcPr>
-            <w:tcW w:w="8888" w:type="dxa"/>
+            <w:tcW w:w="7695" w:type="dxa"/>
             <w:tcBorders>
-              <w:left w:val="single" w:sz="7" w:color="000000"/>
-              <w:top w:val="single" w:sz="7" w:color="000000"/>
-              <w:right w:val="single" w:sz="7" w:color="000000"/>
-              <w:bottom w:val="single" w:sz="7" w:color="000000"/>
+              <w:left w:val="single" w:sz="12" w:color="000000"/>
+              <w:top w:val="single" w:sz="12" w:color="000000"/>
+              <w:right w:val="single" w:sz="12" w:color="000000"/>
+              <w:bottom w:val="single" w:sz="12" w:color="000000"/>
             </w:tcBorders>
           </w:tcPr>
           <w:p>
@@ -1569,12 +1548,12 @@
       <w:tr>
         <w:tc>
           <w:tcPr>
-            <w:tcW w:w="1423" w:type="dxa"/>
+            <w:tcW w:w="1425" w:type="dxa"/>
             <w:tcBorders>
-              <w:left w:val="single" w:sz="7" w:color="000000"/>
-              <w:top w:val="single" w:sz="7" w:color="000000"/>
-              <w:right w:val="single" w:sz="7" w:color="000000"/>
-              <w:bottom w:val="single" w:sz="7" w:color="000000"/>
+              <w:left w:val="single" w:sz="12" w:color="000000"/>
+              <w:top w:val="single" w:sz="12" w:color="000000"/>
+              <w:right w:val="single" w:sz="12" w:color="000000"/>
+              <w:bottom w:val="single" w:sz="12" w:color="000000"/>
             </w:tcBorders>
           </w:tcPr>
           <w:p>
@@ -1585,12 +1564,12 @@
         </w:tc>
         <w:tc>
           <w:tcPr>
-            <w:tcW w:w="8888" w:type="dxa"/>
+            <w:tcW w:w="7695" w:type="dxa"/>
             <w:tcBorders>
-              <w:left w:val="single" w:sz="7" w:color="000000"/>
-              <w:top w:val="single" w:sz="7" w:color="000000"/>
-              <w:right w:val="single" w:sz="7" w:color="000000"/>
-              <w:bottom w:val="single" w:sz="7" w:color="000000"/>
+              <w:left w:val="single" w:sz="12" w:color="000000"/>
+              <w:top w:val="single" w:sz="12" w:color="000000"/>
+              <w:right w:val="single" w:sz="12" w:color="000000"/>
+              <w:bottom w:val="single" w:sz="12" w:color="000000"/>
             </w:tcBorders>
           </w:tcPr>
           <w:p>
@@ -1603,12 +1582,12 @@
       <w:tr>
         <w:tc>
           <w:tcPr>
-            <w:tcW w:w="1423" w:type="dxa"/>
+            <w:tcW w:w="1425" w:type="dxa"/>
             <w:tcBorders>
-              <w:left w:val="single" w:sz="7" w:color="000000"/>
-              <w:top w:val="single" w:sz="7" w:color="000000"/>
-              <w:right w:val="single" w:sz="7" w:color="000000"/>
-              <w:bottom w:val="single" w:sz="7" w:color="000000"/>
+              <w:left w:val="single" w:sz="12" w:color="000000"/>
+              <w:top w:val="single" w:sz="12" w:color="000000"/>
+              <w:right w:val="single" w:sz="12" w:color="000000"/>
+              <w:bottom w:val="single" w:sz="12" w:color="000000"/>
             </w:tcBorders>
           </w:tcPr>
           <w:p>
@@ -1619,12 +1598,12 @@
         </w:tc>
         <w:tc>
           <w:tcPr>
-            <w:tcW w:w="8888" w:type="dxa"/>
+            <w:tcW w:w="7695" w:type="dxa"/>
             <w:tcBorders>
-              <w:left w:val="single" w:sz="7" w:color="000000"/>
-              <w:top w:val="single" w:sz="7" w:color="000000"/>
-              <w:right w:val="single" w:sz="7" w:color="000000"/>
-              <w:bottom w:val="single" w:sz="7" w:color="000000"/>
+              <w:left w:val="single" w:sz="12" w:color="000000"/>
+              <w:top w:val="single" w:sz="12" w:color="000000"/>
+              <w:right w:val="single" w:sz="12" w:color="000000"/>
+              <w:bottom w:val="single" w:sz="12" w:color="000000"/>
             </w:tcBorders>
           </w:tcPr>
           <w:p>
@@ -1637,12 +1616,12 @@
       <w:tr>
         <w:tc>
           <w:tcPr>
-            <w:tcW w:w="1423" w:type="dxa"/>
+            <w:tcW w:w="1425" w:type="dxa"/>
             <w:tcBorders>
-              <w:left w:val="single" w:sz="7" w:color="000000"/>
-              <w:top w:val="single" w:sz="7" w:color="000000"/>
-              <w:right w:val="single" w:sz="7" w:color="000000"/>
-              <w:bottom w:val="single" w:sz="7" w:color="000000"/>
+              <w:left w:val="single" w:sz="12" w:color="000000"/>
+              <w:top w:val="single" w:sz="12" w:color="000000"/>
+              <w:right w:val="single" w:sz="12" w:color="000000"/>
+              <w:bottom w:val="single" w:sz="12" w:color="000000"/>
             </w:tcBorders>
           </w:tcPr>
           <w:p>
@@ -1653,12 +1632,12 @@
         </w:tc>
         <w:tc>
           <w:tcPr>
-            <w:tcW w:w="8888" w:type="dxa"/>
+            <w:tcW w:w="7695" w:type="dxa"/>
             <w:tcBorders>
-              <w:left w:val="single" w:sz="7" w:color="000000"/>
-              <w:top w:val="single" w:sz="7" w:color="000000"/>
-              <w:right w:val="single" w:sz="7" w:color="000000"/>
-              <w:bottom w:val="single" w:sz="7" w:color="000000"/>
+              <w:left w:val="single" w:sz="12" w:color="000000"/>
+              <w:top w:val="single" w:sz="12" w:color="000000"/>
+              <w:right w:val="single" w:sz="12" w:color="000000"/>
+              <w:bottom w:val="single" w:sz="12" w:color="000000"/>
             </w:tcBorders>
           </w:tcPr>
           <w:p>
@@ -1671,12 +1650,12 @@
       <w:tr>
         <w:tc>
           <w:tcPr>
-            <w:tcW w:w="1423" w:type="dxa"/>
+            <w:tcW w:w="1425" w:type="dxa"/>
             <w:tcBorders>
-              <w:left w:val="single" w:sz="7" w:color="000000"/>
-              <w:top w:val="single" w:sz="7" w:color="000000"/>
-              <w:right w:val="single" w:sz="7" w:color="000000"/>
-              <w:bottom w:val="single" w:sz="7" w:color="000000"/>
+              <w:left w:val="single" w:sz="12" w:color="000000"/>
+              <w:top w:val="single" w:sz="12" w:color="000000"/>
+              <w:right w:val="single" w:sz="12" w:color="000000"/>
+              <w:bottom w:val="single" w:sz="12" w:color="000000"/>
             </w:tcBorders>
           </w:tcPr>
           <w:p>
@@ -1687,12 +1666,12 @@
         </w:tc>
         <w:tc>
           <w:tcPr>
-            <w:tcW w:w="8888" w:type="dxa"/>
+            <w:tcW w:w="7695" w:type="dxa"/>
             <w:tcBorders>
-              <w:left w:val="single" w:sz="7" w:color="000000"/>
-              <w:top w:val="single" w:sz="7" w:color="000000"/>
-              <w:right w:val="single" w:sz="7" w:color="000000"/>
-              <w:bottom w:val="single" w:sz="7" w:color="000000"/>
+              <w:left w:val="single" w:sz="12" w:color="000000"/>
+              <w:top w:val="single" w:sz="12" w:color="000000"/>
+              <w:right w:val="single" w:sz="12" w:color="000000"/>
+              <w:bottom w:val="single" w:sz="12" w:color="000000"/>
             </w:tcBorders>
           </w:tcPr>
           <w:p>
@@ -1705,12 +1684,12 @@
       <w:tr>
         <w:tc>
           <w:tcPr>
-            <w:tcW w:w="1423" w:type="dxa"/>
+            <w:tcW w:w="1425" w:type="dxa"/>
             <w:tcBorders>
-              <w:left w:val="single" w:sz="7" w:color="000000"/>
-              <w:top w:val="single" w:sz="7" w:color="000000"/>
-              <w:right w:val="single" w:sz="7" w:color="000000"/>
-              <w:bottom w:val="single" w:sz="7" w:color="000000"/>
+              <w:left w:val="single" w:sz="12" w:color="000000"/>
+              <w:top w:val="single" w:sz="12" w:color="000000"/>
+              <w:right w:val="single" w:sz="12" w:color="000000"/>
+              <w:bottom w:val="single" w:sz="12" w:color="000000"/>
             </w:tcBorders>
           </w:tcPr>
           <w:p>
@@ -1721,12 +1700,12 @@
         </w:tc>
         <w:tc>
           <w:tcPr>
-            <w:tcW w:w="8888" w:type="dxa"/>
+            <w:tcW w:w="7695" w:type="dxa"/>
             <w:tcBorders>
-              <w:left w:val="single" w:sz="7" w:color="000000"/>
-              <w:top w:val="single" w:sz="7" w:color="000000"/>
-              <w:right w:val="single" w:sz="7" w:color="000000"/>
-              <w:bottom w:val="single" w:sz="7" w:color="000000"/>
+              <w:left w:val="single" w:sz="12" w:color="000000"/>
+              <w:top w:val="single" w:sz="12" w:color="000000"/>
+              <w:right w:val="single" w:sz="12" w:color="000000"/>
+              <w:bottom w:val="single" w:sz="12" w:color="000000"/>
             </w:tcBorders>
           </w:tcPr>
           <w:p>
@@ -1739,12 +1718,12 @@
       <w:tr>
         <w:tc>
           <w:tcPr>
-            <w:tcW w:w="1423" w:type="dxa"/>
+            <w:tcW w:w="1425" w:type="dxa"/>
             <w:tcBorders>
-              <w:left w:val="single" w:sz="7" w:color="000000"/>
-              <w:top w:val="single" w:sz="7" w:color="000000"/>
-              <w:right w:val="single" w:sz="7" w:color="000000"/>
-              <w:bottom w:val="single" w:sz="7" w:color="000000"/>
+              <w:left w:val="single" w:sz="12" w:color="000000"/>
+              <w:top w:val="single" w:sz="12" w:color="000000"/>
+              <w:right w:val="single" w:sz="12" w:color="000000"/>
+              <w:bottom w:val="single" w:sz="12" w:color="000000"/>
             </w:tcBorders>
           </w:tcPr>
           <w:p>
@@ -1755,12 +1734,12 @@
         </w:tc>
         <w:tc>
           <w:tcPr>
-            <w:tcW w:w="8888" w:type="dxa"/>
+            <w:tcW w:w="7695" w:type="dxa"/>
             <w:tcBorders>
-              <w:left w:val="single" w:sz="7" w:color="000000"/>
-              <w:top w:val="single" w:sz="7" w:color="000000"/>
-              <w:right w:val="single" w:sz="7" w:color="000000"/>
-              <w:bottom w:val="single" w:sz="7" w:color="000000"/>
+              <w:left w:val="single" w:sz="12" w:color="000000"/>
+              <w:top w:val="single" w:sz="12" w:color="000000"/>
+              <w:right w:val="single" w:sz="12" w:color="000000"/>
+              <w:bottom w:val="single" w:sz="12" w:color="000000"/>
             </w:tcBorders>
           </w:tcPr>
           <w:p>
@@ -1774,7 +1753,7 @@
     <w:p>
       <w:pPr>
         <w:widowControl/>
-        <w:spacing w:after="163" w:lineRule="auto" w:line="256"/>
+        <w:spacing w:after="285" w:lineRule="auto" w:line="256"/>
       </w:pPr>
       <w:r/>
       <w:r/>
@@ -1784,13 +1763,13 @@
       <w:pPr>
         <w:outlineLvl w:val="1"/>
         <w:keepNext/>
-        <w:spacing w:before="86" w:after="86"/>
+        <w:spacing w:before="150" w:after="150"/>
         <w:shd w:val="clear" w:color="auto" w:fill="FFFFFF"/>
         <w:pBdr>
-          <w:top w:val="none" w:space="0" w:color="000000"/>
-          <w:left w:val="none" w:space="0" w:color="000000"/>
-          <w:bottom w:val="none" w:space="0" w:color="000000"/>
-          <w:right w:val="none" w:space="0" w:color="000000"/>
+          <w:top w:val="none" w:space="1" w:color="000000"/>
+          <w:left w:val="none" w:space="1" w:color="000000"/>
+          <w:bottom w:val="none" w:space="1" w:color="000000"/>
+          <w:right w:val="none" w:space="1" w:color="000000"/>
         </w:pBdr>
       </w:pPr>
       <w:r>
@@ -1855,13 +1834,13 @@
       <w:pPr>
         <w:outlineLvl w:val="1"/>
         <w:keepNext/>
-        <w:spacing w:before="86" w:after="86"/>
+        <w:spacing w:before="150" w:after="150"/>
         <w:shd w:val="clear" w:color="auto" w:fill="FFFFFF"/>
         <w:pBdr>
-          <w:top w:val="none" w:space="0" w:color="000000"/>
-          <w:left w:val="none" w:space="0" w:color="000000"/>
-          <w:bottom w:val="none" w:space="0" w:color="000000"/>
-          <w:right w:val="none" w:space="0" w:color="000000"/>
+          <w:top w:val="none" w:space="1" w:color="000000"/>
+          <w:left w:val="none" w:space="1" w:color="000000"/>
+          <w:bottom w:val="none" w:space="1" w:color="000000"/>
+          <w:right w:val="none" w:space="1" w:color="000000"/>
         </w:pBdr>
       </w:pPr>
       <w:r>
@@ -1900,7 +1879,7 @@
       <w:pPr>
         <w:numPr>
           <w:ilvl w:val="0"/>
-          <w:numId w:val="3"/>
+          <w:numId w:val="2"/>
         </w:numPr>
       </w:pPr>
       <w:r/>
@@ -1912,7 +1891,7 @@
       <w:pPr>
         <w:numPr>
           <w:ilvl w:val="0"/>
-          <w:numId w:val="3"/>
+          <w:numId w:val="2"/>
         </w:numPr>
       </w:pPr>
       <w:r/>
@@ -1924,7 +1903,7 @@
       <w:pPr>
         <w:numPr>
           <w:ilvl w:val="1"/>
-          <w:numId w:val="3"/>
+          <w:numId w:val="2"/>
         </w:numPr>
       </w:pPr>
       <w:r/>
@@ -1936,7 +1915,7 @@
       <w:pPr>
         <w:numPr>
           <w:ilvl w:val="1"/>
-          <w:numId w:val="3"/>
+          <w:numId w:val="2"/>
         </w:numPr>
       </w:pPr>
       <w:r/>
@@ -1948,7 +1927,7 @@
       <w:pPr>
         <w:numPr>
           <w:ilvl w:val="1"/>
-          <w:numId w:val="3"/>
+          <w:numId w:val="2"/>
         </w:numPr>
       </w:pPr>
       <w:r/>
@@ -1960,7 +1939,7 @@
       <w:pPr>
         <w:numPr>
           <w:ilvl w:val="1"/>
-          <w:numId w:val="3"/>
+          <w:numId w:val="2"/>
         </w:numPr>
       </w:pPr>
       <w:r/>
@@ -1972,7 +1951,7 @@
       <w:pPr>
         <w:numPr>
           <w:ilvl w:val="1"/>
-          <w:numId w:val="3"/>
+          <w:numId w:val="2"/>
         </w:numPr>
       </w:pPr>
       <w:r/>
@@ -1984,7 +1963,7 @@
       <w:pPr>
         <w:numPr>
           <w:ilvl w:val="1"/>
-          <w:numId w:val="3"/>
+          <w:numId w:val="2"/>
         </w:numPr>
       </w:pPr>
       <w:r/>
@@ -1996,7 +1975,7 @@
       <w:pPr>
         <w:numPr>
           <w:ilvl w:val="1"/>
-          <w:numId w:val="3"/>
+          <w:numId w:val="2"/>
         </w:numPr>
       </w:pPr>
       <w:r/>
@@ -2008,7 +1987,7 @@
       <w:pPr>
         <w:numPr>
           <w:ilvl w:val="0"/>
-          <w:numId w:val="3"/>
+          <w:numId w:val="2"/>
         </w:numPr>
       </w:pPr>
       <w:r/>
@@ -2020,7 +1999,7 @@
       <w:pPr>
         <w:numPr>
           <w:ilvl w:val="0"/>
-          <w:numId w:val="3"/>
+          <w:numId w:val="2"/>
         </w:numPr>
       </w:pPr>
       <w:r/>
@@ -2042,7 +2021,7 @@
       <w:pPr>
         <w:numPr>
           <w:ilvl w:val="0"/>
-          <w:numId w:val="3"/>
+          <w:numId w:val="2"/>
         </w:numPr>
       </w:pPr>
       <w:r/>
@@ -2054,7 +2033,7 @@
       <w:pPr>
         <w:numPr>
           <w:ilvl w:val="0"/>
-          <w:numId w:val="3"/>
+          <w:numId w:val="2"/>
         </w:numPr>
       </w:pPr>
       <w:r/>
@@ -2066,7 +2045,7 @@
       <w:pPr>
         <w:numPr>
           <w:ilvl w:val="0"/>
-          <w:numId w:val="3"/>
+          <w:numId w:val="2"/>
         </w:numPr>
       </w:pPr>
       <w:r/>
@@ -2078,7 +2057,7 @@
       <w:pPr>
         <w:numPr>
           <w:ilvl w:val="0"/>
-          <w:numId w:val="3"/>
+          <w:numId w:val="2"/>
         </w:numPr>
       </w:pPr>
       <w:r/>
@@ -2090,7 +2069,7 @@
       <w:pPr>
         <w:numPr>
           <w:ilvl w:val="0"/>
-          <w:numId w:val="3"/>
+          <w:numId w:val="2"/>
         </w:numPr>
       </w:pPr>
       <w:r/>
@@ -2127,13 +2106,13 @@
       <w:pPr>
         <w:outlineLvl w:val="1"/>
         <w:keepNext/>
-        <w:spacing w:before="86" w:after="86"/>
+        <w:spacing w:before="150" w:after="150"/>
         <w:shd w:val="clear" w:color="auto" w:fill="FFFFFF"/>
         <w:pBdr>
-          <w:top w:val="none" w:space="0" w:color="000000"/>
-          <w:left w:val="none" w:space="0" w:color="000000"/>
-          <w:bottom w:val="none" w:space="0" w:color="000000"/>
-          <w:right w:val="none" w:space="0" w:color="000000"/>
+          <w:top w:val="none" w:space="1" w:color="000000"/>
+          <w:left w:val="none" w:space="1" w:color="000000"/>
+          <w:bottom w:val="none" w:space="1" w:color="000000"/>
+          <w:right w:val="none" w:space="1" w:color="000000"/>
         </w:pBdr>
       </w:pPr>
       <w:r>
@@ -2179,13 +2158,13 @@
       <w:pPr>
         <w:outlineLvl w:val="1"/>
         <w:keepNext/>
-        <w:spacing w:before="86" w:after="86"/>
+        <w:spacing w:before="150" w:after="150"/>
         <w:shd w:val="clear" w:color="auto" w:fill="FFFFFF"/>
         <w:pBdr>
-          <w:top w:val="none" w:space="0" w:color="000000"/>
-          <w:left w:val="none" w:space="0" w:color="000000"/>
-          <w:bottom w:val="none" w:space="0" w:color="000000"/>
-          <w:right w:val="none" w:space="0" w:color="000000"/>
+          <w:top w:val="none" w:space="1" w:color="000000"/>
+          <w:left w:val="none" w:space="1" w:color="000000"/>
+          <w:bottom w:val="none" w:space="1" w:color="000000"/>
+          <w:right w:val="none" w:space="1" w:color="000000"/>
         </w:pBdr>
       </w:pPr>
       <w:r>
@@ -2224,103 +2203,103 @@
       <w:pPr>
         <w:numPr>
           <w:ilvl w:val="0"/>
+          <w:numId w:val="3"/>
+        </w:numPr>
+      </w:pPr>
+      <w:r/>
+      <w:r>
+        <w:t>Create an Implementation Guide</w:t>
+      </w:r>
+    </w:p>
+    <w:p>
+      <w:pPr>
+        <w:numPr>
+          <w:ilvl w:val="0"/>
+          <w:numId w:val="3"/>
+        </w:numPr>
+      </w:pPr>
+      <w:r/>
+      <w:r>
+        <w:t>Create Profiles (StructureDefinition resources):</w:t>
+      </w:r>
+    </w:p>
+    <w:p>
+      <w:pPr>
+        <w:numPr>
+          <w:ilvl w:val="1"/>
           <w:numId w:val="4"/>
         </w:numPr>
       </w:pPr>
       <w:r/>
       <w:r>
-        <w:t>Create an Implementation Guide</w:t>
+        <w:t>Create other resources (e.g., OperationDefinition, CapabilityStatement, ValueSet and CodeSystem) as needed for the profiles and implementation guide</w:t>
+      </w:r>
+    </w:p>
+    <w:p>
+      <w:pPr>
+        <w:numPr>
+          <w:ilvl w:val="1"/>
+          <w:numId w:val="4"/>
+        </w:numPr>
+      </w:pPr>
+      <w:r/>
+      <w:r>
+        <w:t>Create samples of the profiles manually and import into ToF</w:t>
       </w:r>
     </w:p>
     <w:p>
       <w:pPr>
         <w:numPr>
           <w:ilvl w:val="0"/>
+          <w:numId w:val="3"/>
+        </w:numPr>
+      </w:pPr>
+      <w:r/>
+      <w:r>
+        <w:t>Associate profiles, other conformance resources, and samples with the Implementation Guide</w:t>
+      </w:r>
+    </w:p>
+    <w:p>
+      <w:pPr>
+        <w:numPr>
+          <w:ilvl w:val="0"/>
+          <w:numId w:val="3"/>
+        </w:numPr>
+      </w:pPr>
+      <w:r/>
+      <w:r>
+        <w:t>Export Implementation Guide using FHIR IG Publisher:</w:t>
+      </w:r>
+    </w:p>
+    <w:p>
+      <w:pPr>
+        <w:numPr>
+          <w:ilvl w:val="1"/>
           <w:numId w:val="4"/>
         </w:numPr>
       </w:pPr>
       <w:r/>
       <w:r>
-        <w:t>Create Profiles (StructureDefinition resources):</w:t>
+        <w:t>View the results of the export via the FHIR IG Publisher on the "Browse Implementation Guides" screen</w:t>
       </w:r>
     </w:p>
     <w:p>
       <w:pPr>
         <w:numPr>
           <w:ilvl w:val="1"/>
-          <w:numId w:val="5"/>
-        </w:numPr>
-      </w:pPr>
-      <w:r/>
-      <w:r>
-        <w:t>Create other resources (e.g., OperationDefinition, CapabilityStatement, ValueSet and CodeSystem) as needed for the profiles and implementation guide</w:t>
+          <w:numId w:val="4"/>
+        </w:numPr>
+      </w:pPr>
+      <w:r/>
+      <w:r>
+        <w:t>The results include a Q/A tab, which identifies all errors the FHIR IG Publisher found during publication. Users should fix errors, when possible, and re-execute the export with the FHIR IG Publisher.</w:t>
       </w:r>
     </w:p>
     <w:p>
       <w:pPr>
         <w:numPr>
           <w:ilvl w:val="1"/>
-          <w:numId w:val="5"/>
-        </w:numPr>
-      </w:pPr>
-      <w:r/>
-      <w:r>
-        <w:t>Create samples of the profiles manually and import into ToF</w:t>
-      </w:r>
-    </w:p>
-    <w:p>
-      <w:pPr>
-        <w:numPr>
-          <w:ilvl w:val="0"/>
           <w:numId w:val="4"/>
-        </w:numPr>
-      </w:pPr>
-      <w:r/>
-      <w:r>
-        <w:t>Associate profiles, other conformance resources, and samples with the Implementation Guide</w:t>
-      </w:r>
-    </w:p>
-    <w:p>
-      <w:pPr>
-        <w:numPr>
-          <w:ilvl w:val="0"/>
-          <w:numId w:val="4"/>
-        </w:numPr>
-      </w:pPr>
-      <w:r/>
-      <w:r>
-        <w:t>Export Implementation Guide using FHIR IG Publisher:</w:t>
-      </w:r>
-    </w:p>
-    <w:p>
-      <w:pPr>
-        <w:numPr>
-          <w:ilvl w:val="1"/>
-          <w:numId w:val="5"/>
-        </w:numPr>
-      </w:pPr>
-      <w:r/>
-      <w:r>
-        <w:t>View the results of the export via the FHIR IG Publisher on the "Browse Implementation Guides" screen</w:t>
-      </w:r>
-    </w:p>
-    <w:p>
-      <w:pPr>
-        <w:numPr>
-          <w:ilvl w:val="1"/>
-          <w:numId w:val="5"/>
-        </w:numPr>
-      </w:pPr>
-      <w:r/>
-      <w:r>
-        <w:t>The results include a Q/A tab, which identifies all errors the FHIR IG Publisher found during publication. Users should fix errors, when possible, and re-execute the export with the FHIR IG Publisher.</w:t>
-      </w:r>
-    </w:p>
-    <w:p>
-      <w:pPr>
-        <w:numPr>
-          <w:ilvl w:val="1"/>
-          <w:numId w:val="5"/>
         </w:numPr>
       </w:pPr>
       <w:r/>
@@ -2335,13 +2314,13 @@
       <w:pPr>
         <w:outlineLvl w:val="1"/>
         <w:keepNext/>
-        <w:spacing w:before="86" w:after="86"/>
+        <w:spacing w:before="150" w:after="150"/>
         <w:shd w:val="clear" w:color="auto" w:fill="FFFFFF"/>
         <w:pBdr>
-          <w:top w:val="none" w:space="0" w:color="000000"/>
-          <w:left w:val="none" w:space="0" w:color="000000"/>
-          <w:bottom w:val="none" w:space="0" w:color="000000"/>
-          <w:right w:val="none" w:space="0" w:color="000000"/>
+          <w:top w:val="none" w:space="1" w:color="000000"/>
+          <w:left w:val="none" w:space="1" w:color="000000"/>
+          <w:bottom w:val="none" w:space="1" w:color="000000"/>
+          <w:right w:val="none" w:space="1" w:color="000000"/>
         </w:pBdr>
       </w:pPr>
       <w:r>
@@ -2388,7 +2367,7 @@
       <w:pPr>
         <w:numPr>
           <w:ilvl w:val="0"/>
-          <w:numId w:val="6"/>
+          <w:numId w:val="5"/>
         </w:numPr>
       </w:pPr>
       <w:r/>
@@ -2415,7 +2394,7 @@
       <w:pPr>
         <w:numPr>
           <w:ilvl w:val="0"/>
-          <w:numId w:val="6"/>
+          <w:numId w:val="5"/>
         </w:numPr>
       </w:pPr>
       <w:r/>
@@ -2445,7 +2424,7 @@
       <w:pPr>
         <w:numPr>
           <w:ilvl w:val="0"/>
-          <w:numId w:val="6"/>
+          <w:numId w:val="5"/>
         </w:numPr>
       </w:pPr>
       <w:r/>
@@ -2457,7 +2436,7 @@
       <w:pPr>
         <w:numPr>
           <w:ilvl w:val="0"/>
-          <w:numId w:val="6"/>
+          <w:numId w:val="5"/>
         </w:numPr>
       </w:pPr>
       <w:r/>
@@ -2469,7 +2448,7 @@
       <w:pPr>
         <w:numPr>
           <w:ilvl w:val="0"/>
-          <w:numId w:val="6"/>
+          <w:numId w:val="5"/>
         </w:numPr>
       </w:pPr>
       <w:r/>
@@ -2515,13 +2494,13 @@
       <w:pPr>
         <w:outlineLvl w:val="0"/>
         <w:keepNext/>
-        <w:spacing w:before="43" w:after="231"/>
+        <w:spacing w:before="75" w:after="405"/>
         <w:shd w:val="clear" w:color="auto" w:fill="FFFFFF"/>
         <w:pBdr>
-          <w:top w:val="none" w:space="0" w:color="AAAAAA"/>
-          <w:left w:val="none" w:space="0" w:color="AAAAAA"/>
-          <w:bottom w:val="single" w:space="0" w:color="AAAAAA"/>
-          <w:right w:val="none" w:space="0" w:color="AAAAAA"/>
+          <w:top w:val="none" w:space="1" w:color="AAAAAA"/>
+          <w:left w:val="none" w:space="1" w:color="AAAAAA"/>
+          <w:bottom w:val="single" w:space="1" w:color="AAAAAA"/>
+          <w:right w:val="none" w:space="1" w:color="AAAAAA"/>
         </w:pBdr>
       </w:pPr>
       <w:r>
@@ -2545,14 +2524,14 @@
     </w:p>
     <w:p>
       <w:r>
-        <w:t>The purpose of this guide is to guide new users through Trifolia on FHIR:</w:t>
+        <w:t>The purpose of this page is to guide new users through Trifolia-on-FHIR:</w:t>
       </w:r>
     </w:p>
     <w:p>
       <w:pPr>
         <w:numPr>
           <w:ilvl w:val="0"/>
-          <w:numId w:val="7"/>
+          <w:numId w:val="6"/>
         </w:numPr>
       </w:pPr>
       <w:r/>
@@ -2564,7 +2543,7 @@
       <w:pPr>
         <w:numPr>
           <w:ilvl w:val="0"/>
-          <w:numId w:val="7"/>
+          <w:numId w:val="6"/>
         </w:numPr>
       </w:pPr>
       <w:r/>
@@ -2576,7 +2555,7 @@
       <w:pPr>
         <w:numPr>
           <w:ilvl w:val="0"/>
-          <w:numId w:val="7"/>
+          <w:numId w:val="6"/>
         </w:numPr>
       </w:pPr>
       <w:r/>
@@ -2593,7 +2572,7 @@
       </w:pPr>
       <w:r/>
       <w:r>
-        <w:t>Option A: Manually- Navigate to Browse Implementation Guides &gt;  click ‘plus’ button above existing IGs (right)</w:t>
+        <w:t>Option A: Create IG from scratch. Navigate to Browse Implementation Guides &gt;  click the "plus" + button at top IG list/table.</w:t>
       </w:r>
     </w:p>
     <w:p>
@@ -2605,14 +2584,14 @@
       </w:pPr>
       <w:r/>
       <w:r>
-        <w:t>Option B: Import IG.xml from Github or locally (Import button at top)</w:t>
+        <w:t>Option B: Import IG from a file. Import IG.xml from your computer ("Import" button at top and either drag-and-drop the IG.xml file into the "Files" tab or copy/paste the contents of IG.xml into the second tab).</w:t>
       </w:r>
     </w:p>
     <w:p>
       <w:pPr>
         <w:numPr>
           <w:ilvl w:val="0"/>
-          <w:numId w:val="7"/>
+          <w:numId w:val="6"/>
         </w:numPr>
       </w:pPr>
       <w:r/>
@@ -2633,7 +2612,7 @@
       <w:pPr>
         <w:numPr>
           <w:ilvl w:val="0"/>
-          <w:numId w:val="7"/>
+          <w:numId w:val="6"/>
         </w:numPr>
       </w:pPr>
       <w:r/>
@@ -2650,7 +2629,7 @@
       </w:pPr>
       <w:r/>
       <w:r>
-        <w:t>Option A: Manually- Navigate to Browse Templates/Profiles</w:t>
+        <w:t>Option A: Create Profile from scratch. Navigate to Browse Templates/Profiles &gt; click the "plus" + button at top of Profile list/table.</w:t>
       </w:r>
     </w:p>
     <w:p>
@@ -2662,14 +2641,14 @@
       </w:pPr>
       <w:r/>
       <w:r>
-        <w:t>Option B: Import directories from Github or locally</w:t>
+        <w:t>Option B: Import profiles from directories on computer</w:t>
       </w:r>
     </w:p>
     <w:p>
       <w:pPr>
         <w:numPr>
           <w:ilvl w:val="0"/>
-          <w:numId w:val="7"/>
+          <w:numId w:val="6"/>
         </w:numPr>
       </w:pPr>
       <w:r/>
@@ -2681,7 +2660,7 @@
       <w:pPr>
         <w:numPr>
           <w:ilvl w:val="0"/>
-          <w:numId w:val="7"/>
+          <w:numId w:val="6"/>
         </w:numPr>
       </w:pPr>
       <w:r/>
@@ -2693,7 +2672,7 @@
       <w:pPr>
         <w:numPr>
           <w:ilvl w:val="0"/>
-          <w:numId w:val="7"/>
+          <w:numId w:val="6"/>
         </w:numPr>
       </w:pPr>
       <w:r/>
@@ -2705,7 +2684,7 @@
       <w:pPr>
         <w:numPr>
           <w:ilvl w:val="1"/>
-          <w:numId w:val="7"/>
+          <w:numId w:val="6"/>
         </w:numPr>
       </w:pPr>
       <w:r/>
@@ -2717,7 +2696,7 @@
       <w:pPr>
         <w:numPr>
           <w:ilvl w:val="1"/>
-          <w:numId w:val="7"/>
+          <w:numId w:val="6"/>
         </w:numPr>
       </w:pPr>
       <w:r/>
@@ -2729,43 +2708,37 @@
       <w:pPr>
         <w:numPr>
           <w:ilvl w:val="1"/>
-          <w:numId w:val="7"/>
-        </w:numPr>
-      </w:pPr>
-      <w:r/>
-      <w:r>
-        <w:t>Run the latest version of the IG Publisher: Yes</w:t>
+          <w:numId w:val="6"/>
+        </w:numPr>
+      </w:pPr>
+      <w:r/>
+      <w:r>
+        <w:t>Run the latest version of the IG Publisher: No</w:t>
       </w:r>
     </w:p>
     <w:p>
       <w:pPr>
         <w:numPr>
           <w:ilvl w:val="1"/>
-          <w:numId w:val="7"/>
+          <w:numId w:val="6"/>
         </w:numPr>
       </w:pPr>
       <w:r/>
       <w:r>
         <w:t>Use terminology server: Yes/No (Suggest No if IG uses large standard codesets)</w:t>
       </w:r>
-    </w:p>
-    <w:p>
-      <w:pPr>
-        <w:numPr>
-          <w:ilvl w:val="2"/>
-          <w:numId w:val="7"/>
-        </w:numPr>
-      </w:pPr>
-      <w:r/>
-      <w:r>
-        <w:t>Selecting Yes will verify applicable codesets externally</w:t>
+      <w:r>
+        <w:br/>
+      </w:r>
+      <w:r>
+        <w:t>Selecting Yes will verify applicable value sets and code systems externally</w:t>
       </w:r>
     </w:p>
     <w:p>
       <w:pPr>
         <w:numPr>
           <w:ilvl w:val="1"/>
-          <w:numId w:val="7"/>
+          <w:numId w:val="6"/>
         </w:numPr>
       </w:pPr>
       <w:r/>
@@ -2777,19 +2750,19 @@
       <w:pPr>
         <w:numPr>
           <w:ilvl w:val="1"/>
-          <w:numId w:val="7"/>
-        </w:numPr>
-      </w:pPr>
-      <w:r/>
-      <w:r>
-        <w:t>Output format: Yes/No</w:t>
+          <w:numId w:val="6"/>
+        </w:numPr>
+      </w:pPr>
+      <w:r/>
+      <w:r>
+        <w:t>Output format: XML</w:t>
       </w:r>
     </w:p>
     <w:p>
       <w:pPr>
         <w:numPr>
           <w:ilvl w:val="0"/>
-          <w:numId w:val="7"/>
+          <w:numId w:val="6"/>
         </w:numPr>
       </w:pPr>
       <w:r/>
@@ -2804,13 +2777,13 @@
       <w:pPr>
         <w:outlineLvl w:val="1"/>
         <w:keepNext/>
-        <w:spacing w:before="86" w:after="86"/>
+        <w:spacing w:before="150" w:after="150"/>
         <w:shd w:val="clear" w:color="auto" w:fill="FFFFFF"/>
         <w:pBdr>
-          <w:top w:val="none" w:space="0" w:color="000000"/>
-          <w:left w:val="none" w:space="0" w:color="000000"/>
-          <w:bottom w:val="none" w:space="0" w:color="000000"/>
-          <w:right w:val="none" w:space="0" w:color="000000"/>
+          <w:top w:val="none" w:space="1" w:color="000000"/>
+          <w:left w:val="none" w:space="1" w:color="000000"/>
+          <w:bottom w:val="none" w:space="1" w:color="000000"/>
+          <w:right w:val="none" w:space="1" w:color="000000"/>
         </w:pBdr>
       </w:pPr>
       <w:r>
@@ -2919,13 +2892,13 @@
       <w:pPr>
         <w:outlineLvl w:val="1"/>
         <w:keepNext/>
-        <w:spacing w:before="86" w:after="86"/>
+        <w:spacing w:before="150" w:after="150"/>
         <w:shd w:val="clear" w:color="auto" w:fill="FFFFFF"/>
         <w:pBdr>
-          <w:top w:val="none" w:space="0" w:color="000000"/>
-          <w:left w:val="none" w:space="0" w:color="000000"/>
-          <w:bottom w:val="none" w:space="0" w:color="000000"/>
-          <w:right w:val="none" w:space="0" w:color="000000"/>
+          <w:top w:val="none" w:space="1" w:color="000000"/>
+          <w:left w:val="none" w:space="1" w:color="000000"/>
+          <w:bottom w:val="none" w:space="1" w:color="000000"/>
+          <w:right w:val="none" w:space="1" w:color="000000"/>
         </w:pBdr>
       </w:pPr>
       <w:r>
@@ -3025,13 +2998,13 @@
       <w:pPr>
         <w:outlineLvl w:val="1"/>
         <w:keepNext/>
-        <w:spacing w:before="86" w:after="86"/>
+        <w:spacing w:before="150" w:after="150"/>
         <w:shd w:val="clear" w:color="auto" w:fill="FFFFFF"/>
         <w:pBdr>
-          <w:top w:val="none" w:space="0" w:color="000000"/>
-          <w:left w:val="none" w:space="0" w:color="000000"/>
-          <w:bottom w:val="none" w:space="0" w:color="000000"/>
-          <w:right w:val="none" w:space="0" w:color="000000"/>
+          <w:top w:val="none" w:space="1" w:color="000000"/>
+          <w:left w:val="none" w:space="1" w:color="000000"/>
+          <w:bottom w:val="none" w:space="1" w:color="000000"/>
+          <w:right w:val="none" w:space="1" w:color="000000"/>
         </w:pBdr>
       </w:pPr>
       <w:r>
@@ -3092,7 +3065,7 @@
       <w:r>
         <w:t xml:space="preserve">Bundle exports produce a single download (pretty quickly) as a single XML file. This XML file is a FHIR </w:t>
       </w:r>
-      <w:hyperlink r:id="hrId2" target="_blank">
+      <w:hyperlink r:id="hrId3" target="_blank">
         <w:r>
           <w:rPr>
             <w:rStyle w:val="c13"/>
@@ -3115,7 +3088,7 @@
       <w:r>
         <w:t xml:space="preserve">HTML exports produce a package (ZIP file) for use with the FHIR </w:t>
       </w:r>
-      <w:hyperlink r:id="hrId3" target="_blank">
+      <w:hyperlink r:id="hrId4" target="_blank">
         <w:r>
           <w:rPr>
             <w:rStyle w:val="c13"/>
@@ -3167,13 +3140,13 @@
       <w:pPr>
         <w:outlineLvl w:val="1"/>
         <w:keepNext/>
-        <w:spacing w:before="86" w:after="86"/>
+        <w:spacing w:before="150" w:after="150"/>
         <w:shd w:val="clear" w:color="auto" w:fill="FFFFFF"/>
         <w:pBdr>
-          <w:top w:val="none" w:space="0" w:color="000000"/>
-          <w:left w:val="none" w:space="0" w:color="000000"/>
-          <w:bottom w:val="none" w:space="0" w:color="000000"/>
-          <w:right w:val="none" w:space="0" w:color="000000"/>
+          <w:top w:val="none" w:space="1" w:color="000000"/>
+          <w:left w:val="none" w:space="1" w:color="000000"/>
+          <w:bottom w:val="none" w:space="1" w:color="000000"/>
+          <w:right w:val="none" w:space="1" w:color="000000"/>
         </w:pBdr>
       </w:pPr>
       <w:r>
@@ -3255,13 +3228,13 @@
       <w:pPr>
         <w:outlineLvl w:val="1"/>
         <w:keepNext/>
-        <w:spacing w:before="86" w:after="86"/>
+        <w:spacing w:before="150" w:after="150"/>
         <w:shd w:val="clear" w:color="auto" w:fill="FFFFFF"/>
         <w:pBdr>
-          <w:top w:val="none" w:space="0" w:color="000000"/>
-          <w:left w:val="none" w:space="0" w:color="000000"/>
-          <w:bottom w:val="none" w:space="0" w:color="000000"/>
-          <w:right w:val="none" w:space="0" w:color="000000"/>
+          <w:top w:val="none" w:space="1" w:color="000000"/>
+          <w:left w:val="none" w:space="1" w:color="000000"/>
+          <w:bottom w:val="none" w:space="1" w:color="000000"/>
+          <w:right w:val="none" w:space="1" w:color="000000"/>
         </w:pBdr>
       </w:pPr>
       <w:r>
@@ -3446,13 +3419,13 @@
       <w:pPr>
         <w:outlineLvl w:val="0"/>
         <w:keepNext/>
-        <w:spacing w:before="43" w:after="231"/>
+        <w:spacing w:before="75" w:after="405"/>
         <w:shd w:val="clear" w:color="auto" w:fill="FFFFFF"/>
         <w:pBdr>
-          <w:top w:val="none" w:space="0" w:color="AAAAAA"/>
-          <w:left w:val="none" w:space="0" w:color="AAAAAA"/>
-          <w:bottom w:val="single" w:space="0" w:color="AAAAAA"/>
-          <w:right w:val="none" w:space="0" w:color="AAAAAA"/>
+          <w:top w:val="none" w:space="1" w:color="AAAAAA"/>
+          <w:left w:val="none" w:space="1" w:color="AAAAAA"/>
+          <w:bottom w:val="single" w:space="1" w:color="AAAAAA"/>
+          <w:right w:val="none" w:space="1" w:color="AAAAAA"/>
         </w:pBdr>
       </w:pPr>
       <w:r>
@@ -3479,33 +3452,33 @@
         <w:tblW w:w="5000" w:type="pct"/>
         <w:tblLayout w:type="fixed"/>
         <w:tblBorders>
-          <w:left w:val="single" w:sz="4" w:color="auto"/>
-          <w:top w:val="single" w:sz="4" w:color="auto"/>
-          <w:right w:val="single" w:sz="4" w:color="auto"/>
-          <w:bottom w:val="single" w:sz="4" w:color="auto"/>
-          <w:insideH w:val="single" w:sz="4" w:color="auto"/>
-          <w:insideV w:val="single" w:sz="4" w:color="auto"/>
+          <w:left w:val="single" w:sz="6" w:color="auto"/>
+          <w:top w:val="single" w:sz="6" w:color="auto"/>
+          <w:right w:val="single" w:sz="6" w:color="auto"/>
+          <w:bottom w:val="single" w:sz="6" w:color="auto"/>
+          <w:insideH w:val="single" w:sz="6" w:color="auto"/>
+          <w:insideV w:val="single" w:sz="6" w:color="auto"/>
         </w:tblBorders>
         <w:tblCellMar>
-          <w:top w:w="9" w:type="dxa"/>
-          <w:left w:w="9" w:type="dxa"/>
-          <w:bottom w:w="9" w:type="dxa"/>
-          <w:right w:w="9" w:type="dxa"/>
+          <w:top w:w="15" w:type="dxa"/>
+          <w:left w:w="15" w:type="dxa"/>
+          <w:bottom w:w="15" w:type="dxa"/>
+          <w:right w:w="15" w:type="dxa"/>
         </w:tblCellMar>
-        <w:tblCellSpacing w:w="8" w:type="dxa"/>
+        <w:tblCellSpacing w:w="15" w:type="dxa"/>
       </w:tblPr>
       <w:tblGrid>
-        <w:gridCol w:w="5211"/>
-        <w:gridCol w:w="5219"/>
+        <w:gridCol w:w="4665"/>
+        <w:gridCol w:w="4665"/>
       </w:tblGrid>
       <w:tr>
         <w:tc>
           <w:tcPr>
             <w:tcBorders>
-              <w:left w:val="single" w:sz="4" w:color="auto"/>
-              <w:top w:val="single" w:sz="4" w:color="auto"/>
-              <w:right w:val="single" w:sz="4" w:color="auto"/>
-              <w:bottom w:val="single" w:sz="4" w:color="auto"/>
+              <w:left w:val="single" w:sz="6" w:color="auto"/>
+              <w:top w:val="single" w:sz="6" w:color="auto"/>
+              <w:right w:val="single" w:sz="6" w:color="auto"/>
+              <w:bottom w:val="single" w:sz="6" w:color="auto"/>
             </w:tcBorders>
           </w:tcPr>
           <w:p>
@@ -3520,10 +3493,10 @@
         <w:tc>
           <w:tcPr>
             <w:tcBorders>
-              <w:left w:val="single" w:sz="4" w:color="auto"/>
-              <w:top w:val="single" w:sz="4" w:color="auto"/>
-              <w:right w:val="single" w:sz="4" w:color="auto"/>
-              <w:bottom w:val="single" w:sz="4" w:color="auto"/>
+              <w:left w:val="single" w:sz="6" w:color="auto"/>
+              <w:top w:val="single" w:sz="6" w:color="auto"/>
+              <w:right w:val="single" w:sz="6" w:color="auto"/>
+              <w:bottom w:val="single" w:sz="6" w:color="auto"/>
             </w:tcBorders>
           </w:tcPr>
           <w:p>
@@ -3540,10 +3513,10 @@
         <w:tc>
           <w:tcPr>
             <w:tcBorders>
-              <w:left w:val="single" w:sz="4" w:color="auto"/>
-              <w:top w:val="single" w:sz="4" w:color="auto"/>
-              <w:right w:val="single" w:sz="4" w:color="auto"/>
-              <w:bottom w:val="single" w:sz="4" w:color="auto"/>
+              <w:left w:val="single" w:sz="6" w:color="auto"/>
+              <w:top w:val="single" w:sz="6" w:color="auto"/>
+              <w:right w:val="single" w:sz="6" w:color="auto"/>
+              <w:bottom w:val="single" w:sz="6" w:color="auto"/>
             </w:tcBorders>
           </w:tcPr>
           <w:p>
@@ -3555,10 +3528,10 @@
         <w:tc>
           <w:tcPr>
             <w:tcBorders>
-              <w:left w:val="single" w:sz="4" w:color="auto"/>
-              <w:top w:val="single" w:sz="4" w:color="auto"/>
-              <w:right w:val="single" w:sz="4" w:color="auto"/>
-              <w:bottom w:val="single" w:sz="4" w:color="auto"/>
+              <w:left w:val="single" w:sz="6" w:color="auto"/>
+              <w:top w:val="single" w:sz="6" w:color="auto"/>
+              <w:right w:val="single" w:sz="6" w:color="auto"/>
+              <w:bottom w:val="single" w:sz="6" w:color="auto"/>
             </w:tcBorders>
           </w:tcPr>
           <w:p>
@@ -3572,10 +3545,10 @@
         <w:tc>
           <w:tcPr>
             <w:tcBorders>
-              <w:left w:val="single" w:sz="4" w:color="auto"/>
-              <w:top w:val="single" w:sz="4" w:color="auto"/>
-              <w:right w:val="single" w:sz="4" w:color="auto"/>
-              <w:bottom w:val="single" w:sz="4" w:color="auto"/>
+              <w:left w:val="single" w:sz="6" w:color="auto"/>
+              <w:top w:val="single" w:sz="6" w:color="auto"/>
+              <w:right w:val="single" w:sz="6" w:color="auto"/>
+              <w:bottom w:val="single" w:sz="6" w:color="auto"/>
             </w:tcBorders>
           </w:tcPr>
           <w:p>
@@ -3587,10 +3560,10 @@
         <w:tc>
           <w:tcPr>
             <w:tcBorders>
-              <w:left w:val="single" w:sz="4" w:color="auto"/>
-              <w:top w:val="single" w:sz="4" w:color="auto"/>
-              <w:right w:val="single" w:sz="4" w:color="auto"/>
-              <w:bottom w:val="single" w:sz="4" w:color="auto"/>
+              <w:left w:val="single" w:sz="6" w:color="auto"/>
+              <w:top w:val="single" w:sz="6" w:color="auto"/>
+              <w:right w:val="single" w:sz="6" w:color="auto"/>
+              <w:bottom w:val="single" w:sz="6" w:color="auto"/>
             </w:tcBorders>
           </w:tcPr>
           <w:p>
@@ -3604,10 +3577,10 @@
         <w:tc>
           <w:tcPr>
             <w:tcBorders>
-              <w:left w:val="single" w:sz="4" w:color="auto"/>
-              <w:top w:val="single" w:sz="4" w:color="auto"/>
-              <w:right w:val="single" w:sz="4" w:color="auto"/>
-              <w:bottom w:val="single" w:sz="4" w:color="auto"/>
+              <w:left w:val="single" w:sz="6" w:color="auto"/>
+              <w:top w:val="single" w:sz="6" w:color="auto"/>
+              <w:right w:val="single" w:sz="6" w:color="auto"/>
+              <w:bottom w:val="single" w:sz="6" w:color="auto"/>
             </w:tcBorders>
           </w:tcPr>
           <w:p>
@@ -3619,10 +3592,10 @@
         <w:tc>
           <w:tcPr>
             <w:tcBorders>
-              <w:left w:val="single" w:sz="4" w:color="auto"/>
-              <w:top w:val="single" w:sz="4" w:color="auto"/>
-              <w:right w:val="single" w:sz="4" w:color="auto"/>
-              <w:bottom w:val="single" w:sz="4" w:color="auto"/>
+              <w:left w:val="single" w:sz="6" w:color="auto"/>
+              <w:top w:val="single" w:sz="6" w:color="auto"/>
+              <w:right w:val="single" w:sz="6" w:color="auto"/>
+              <w:bottom w:val="single" w:sz="6" w:color="auto"/>
             </w:tcBorders>
           </w:tcPr>
           <w:p>
@@ -3632,6 +3605,102 @@
           </w:p>
         </w:tc>
       </w:tr>
+      <w:tr>
+        <w:tc>
+          <w:tcPr>
+            <w:tcBorders>
+              <w:left w:val="single" w:sz="6" w:color="auto"/>
+              <w:top w:val="single" w:sz="6" w:color="auto"/>
+              <w:right w:val="single" w:sz="6" w:color="auto"/>
+              <w:bottom w:val="single" w:sz="6" w:color="auto"/>
+            </w:tcBorders>
+          </w:tcPr>
+          <w:p>
+            <w:r>
+              <w:t>IG</w:t>
+            </w:r>
+          </w:p>
+        </w:tc>
+        <w:tc>
+          <w:tcPr>
+            <w:tcBorders>
+              <w:left w:val="single" w:sz="6" w:color="auto"/>
+              <w:top w:val="single" w:sz="6" w:color="auto"/>
+              <w:right w:val="single" w:sz="6" w:color="auto"/>
+              <w:bottom w:val="single" w:sz="6" w:color="auto"/>
+            </w:tcBorders>
+          </w:tcPr>
+          <w:p>
+            <w:r>
+              <w:t>Implementation Guide</w:t>
+            </w:r>
+          </w:p>
+        </w:tc>
+      </w:tr>
+      <w:tr>
+        <w:tc>
+          <w:tcPr>
+            <w:tcBorders>
+              <w:left w:val="single" w:sz="6" w:color="auto"/>
+              <w:top w:val="single" w:sz="6" w:color="auto"/>
+              <w:right w:val="single" w:sz="6" w:color="auto"/>
+              <w:bottom w:val="single" w:sz="6" w:color="auto"/>
+            </w:tcBorders>
+          </w:tcPr>
+          <w:p>
+            <w:r>
+              <w:t>VS</w:t>
+            </w:r>
+          </w:p>
+        </w:tc>
+        <w:tc>
+          <w:tcPr>
+            <w:tcBorders>
+              <w:left w:val="single" w:sz="6" w:color="auto"/>
+              <w:top w:val="single" w:sz="6" w:color="auto"/>
+              <w:right w:val="single" w:sz="6" w:color="auto"/>
+              <w:bottom w:val="single" w:sz="6" w:color="auto"/>
+            </w:tcBorders>
+          </w:tcPr>
+          <w:p>
+            <w:r>
+              <w:t>Value Set</w:t>
+            </w:r>
+          </w:p>
+        </w:tc>
+      </w:tr>
+      <w:tr>
+        <w:tc>
+          <w:tcPr>
+            <w:tcBorders>
+              <w:left w:val="single" w:sz="6" w:color="auto"/>
+              <w:top w:val="single" w:sz="6" w:color="auto"/>
+              <w:right w:val="single" w:sz="6" w:color="auto"/>
+              <w:bottom w:val="single" w:sz="6" w:color="auto"/>
+            </w:tcBorders>
+          </w:tcPr>
+          <w:p>
+            <w:r>
+              <w:t>CS</w:t>
+            </w:r>
+          </w:p>
+        </w:tc>
+        <w:tc>
+          <w:tcPr>
+            <w:tcBorders>
+              <w:left w:val="single" w:sz="6" w:color="auto"/>
+              <w:top w:val="single" w:sz="6" w:color="auto"/>
+              <w:right w:val="single" w:sz="6" w:color="auto"/>
+              <w:bottom w:val="single" w:sz="6" w:color="auto"/>
+            </w:tcBorders>
+          </w:tcPr>
+          <w:p>
+            <w:r>
+              <w:t>Code System</w:t>
+            </w:r>
+          </w:p>
+        </w:tc>
+      </w:tr>
     </w:tbl>
     <w:p>
       <w:r/>
@@ -3643,7 +3712,7 @@
       <w:headerReference w:type="first" r:id="rIdHF2"/>
       <w:footerReference w:type="first" r:id="rIdHF3"/>
       <w:pgSz w:w="11905" w:h="16838"/>
-      <w:pgMar w:top="686" w:right="686" w:bottom="686" w:left="686" w:header="343" w:footer="343" w:gutter="0"/>
+      <w:pgMar w:top="1200" w:right="1200" w:bottom="1200" w:left="1200" w:header="600" w:footer="600" w:gutter="0"/>
       <w:titlePg/>
     </w:sectPr>
   </w:body>
@@ -3670,7 +3739,7 @@
         <w:sz w:val="18"/>
         <w:color w:val="969696"/>
       </w:rPr>
-      <w:t>8</w:t>
+      <w:t>10</w:t>
     </w:r>
     <w:r>
       <w:fldChar w:fldCharType="end"/>
@@ -3696,7 +3765,7 @@
         <w:sz w:val="18"/>
         <w:color w:val="969696"/>
       </w:rPr>
-      <w:t>7</w:t>
+      <w:t>9</w:t>
     </w:r>
     <w:r>
       <w:fldChar w:fldCharType="end"/>
@@ -3758,8 +3827,8 @@
       <w:lvlText w:val="·"/>
       <w:lvlJc w:val="left"/>
       <w:pPr>
-        <w:ind w:left="206" w:hanging="206"/>
-        <w:tab w:val="num" w:pos="206"/>
+        <w:ind w:left="360" w:hanging="360"/>
+        <w:tab w:val="num" w:pos="360"/>
       </w:pPr>
       <w:rPr>
         <w:rFonts w:ascii="Symbol" w:hAnsi="Symbol" w:cs="Symbol" w:eastAsia="Symbol"/>
@@ -3776,8 +3845,8 @@
       <w:lvlText w:val="o"/>
       <w:lvlJc w:val="left"/>
       <w:pPr>
-        <w:ind w:left="617" w:hanging="206"/>
-        <w:tab w:val="num" w:pos="617"/>
+        <w:ind w:left="1080" w:hanging="360"/>
+        <w:tab w:val="num" w:pos="1080"/>
       </w:pPr>
       <w:rPr>
         <w:rFonts w:ascii="Courier New" w:hAnsi="Courier New" w:cs="Courier New" w:eastAsia="Courier New"/>
@@ -3794,8 +3863,8 @@
       <w:lvlText w:val="§"/>
       <w:lvlJc w:val="left"/>
       <w:pPr>
-        <w:ind w:left="1029" w:hanging="206"/>
-        <w:tab w:val="num" w:pos="1029"/>
+        <w:ind w:left="1800" w:hanging="360"/>
+        <w:tab w:val="num" w:pos="1800"/>
       </w:pPr>
       <w:rPr>
         <w:rFonts w:ascii="Wingdings" w:hAnsi="Wingdings" w:cs="Wingdings" w:eastAsia="Wingdings"/>
@@ -3812,8 +3881,8 @@
       <w:lvlText w:val="·"/>
       <w:lvlJc w:val="left"/>
       <w:pPr>
-        <w:ind w:left="1440" w:hanging="206"/>
-        <w:tab w:val="num" w:pos="1440"/>
+        <w:ind w:left="2520" w:hanging="360"/>
+        <w:tab w:val="num" w:pos="2520"/>
       </w:pPr>
       <w:rPr>
         <w:rFonts w:ascii="Symbol" w:hAnsi="Symbol" w:cs="Symbol" w:eastAsia="Symbol"/>
@@ -3830,8 +3899,8 @@
       <w:lvlText w:val="o"/>
       <w:lvlJc w:val="left"/>
       <w:pPr>
-        <w:ind w:left="1851" w:hanging="206"/>
-        <w:tab w:val="num" w:pos="1851"/>
+        <w:ind w:left="3240" w:hanging="360"/>
+        <w:tab w:val="num" w:pos="3240"/>
       </w:pPr>
       <w:rPr>
         <w:rFonts w:ascii="Courier New" w:hAnsi="Courier New" w:cs="Courier New" w:eastAsia="Courier New"/>
@@ -3848,8 +3917,8 @@
       <w:lvlText w:val="§"/>
       <w:lvlJc w:val="left"/>
       <w:pPr>
-        <w:ind w:left="2263" w:hanging="206"/>
-        <w:tab w:val="num" w:pos="2263"/>
+        <w:ind w:left="3960" w:hanging="360"/>
+        <w:tab w:val="num" w:pos="3960"/>
       </w:pPr>
       <w:rPr>
         <w:rFonts w:ascii="Wingdings" w:hAnsi="Wingdings" w:cs="Wingdings" w:eastAsia="Wingdings"/>
@@ -3866,8 +3935,8 @@
       <w:lvlText w:val="·"/>
       <w:lvlJc w:val="left"/>
       <w:pPr>
-        <w:ind w:left="2674" w:hanging="206"/>
-        <w:tab w:val="num" w:pos="2674"/>
+        <w:ind w:left="4680" w:hanging="360"/>
+        <w:tab w:val="num" w:pos="4680"/>
       </w:pPr>
       <w:rPr>
         <w:rFonts w:ascii="Symbol" w:hAnsi="Symbol" w:cs="Symbol" w:eastAsia="Symbol"/>
@@ -3884,8 +3953,8 @@
       <w:lvlText w:val="o"/>
       <w:lvlJc w:val="left"/>
       <w:pPr>
-        <w:ind w:left="3086" w:hanging="206"/>
-        <w:tab w:val="num" w:pos="3086"/>
+        <w:ind w:left="5400" w:hanging="360"/>
+        <w:tab w:val="num" w:pos="5400"/>
       </w:pPr>
       <w:rPr>
         <w:rFonts w:ascii="Courier New" w:hAnsi="Courier New" w:cs="Courier New" w:eastAsia="Courier New"/>
@@ -3902,8 +3971,8 @@
       <w:lvlText w:val="§"/>
       <w:lvlJc w:val="left"/>
       <w:pPr>
-        <w:ind w:left="3497" w:hanging="206"/>
-        <w:tab w:val="num" w:pos="3497"/>
+        <w:ind w:left="6120" w:hanging="360"/>
+        <w:tab w:val="num" w:pos="6120"/>
       </w:pPr>
       <w:rPr>
         <w:rFonts w:ascii="Wingdings" w:hAnsi="Wingdings" w:cs="Wingdings" w:eastAsia="Wingdings"/>
@@ -4084,163 +4153,172 @@
   <w:abstractNum w:abstractNumId="2">
     <w:multiLevelType w:val="multilevel"/>
     <w:lvl w:ilvl="0">
-      <w:numFmt w:val="bullet"/>
-      <w:lvlText w:val="·"/>
-      <w:lvlJc w:val="left"/>
-      <w:pPr>
-        <w:ind w:left="206" w:hanging="206"/>
-        <w:tab w:val="num" w:pos="206"/>
-      </w:pPr>
-      <w:rPr>
-        <w:rFonts w:ascii="Symbol" w:hAnsi="Symbol" w:cs="Symbol" w:eastAsia="Symbol"/>
-        <w:b w:val="0"/>
-        <w:i w:val="0"/>
-        <w:strike w:val="0"/>
-        <w:sz w:val="24"/>
+      <w:numFmt w:val="decimal"/>
+      <w:lvlText w:val="%1."/>
+      <w:lvlJc w:val="left"/>
+      <w:start w:val="1"/>
+      <w:pPr>
+        <w:ind w:left="360" w:hanging="360"/>
+        <w:tab w:val="num" w:pos="360"/>
+      </w:pPr>
+      <w:rPr>
+        <w:rFonts w:ascii="Arial" w:hAnsi="Arial" w:cs="Arial" w:eastAsia="Arial"/>
+        <w:b w:val="0"/>
+        <w:i w:val="0"/>
+        <w:strike w:val="0"/>
+        <w:sz w:val="20"/>
         <w:color w:val="auto"/>
         <w:u w:val="none"/>
       </w:rPr>
     </w:lvl>
     <w:lvl w:ilvl="1">
-      <w:numFmt w:val="bullet"/>
-      <w:lvlText w:val="o"/>
-      <w:lvlJc w:val="left"/>
-      <w:pPr>
-        <w:ind w:left="617" w:hanging="206"/>
-        <w:tab w:val="num" w:pos="617"/>
-      </w:pPr>
-      <w:rPr>
-        <w:rFonts w:ascii="Courier New" w:hAnsi="Courier New" w:cs="Courier New" w:eastAsia="Courier New"/>
-        <w:b w:val="0"/>
-        <w:i w:val="0"/>
-        <w:strike w:val="0"/>
-        <w:sz w:val="24"/>
+      <w:numFmt w:val="decimal"/>
+      <w:lvlText w:val="%2."/>
+      <w:lvlJc w:val="left"/>
+      <w:start w:val="1"/>
+      <w:pPr>
+        <w:ind w:left="1080" w:hanging="360"/>
+        <w:tab w:val="num" w:pos="1080"/>
+      </w:pPr>
+      <w:rPr>
+        <w:rFonts w:ascii="Arial" w:hAnsi="Arial" w:cs="Arial" w:eastAsia="Arial"/>
+        <w:b w:val="0"/>
+        <w:i w:val="0"/>
+        <w:strike w:val="0"/>
+        <w:sz w:val="20"/>
         <w:color w:val="auto"/>
         <w:u w:val="none"/>
       </w:rPr>
     </w:lvl>
     <w:lvl w:ilvl="2">
-      <w:numFmt w:val="bullet"/>
-      <w:lvlText w:val="§"/>
-      <w:lvlJc w:val="left"/>
-      <w:pPr>
-        <w:ind w:left="1029" w:hanging="206"/>
-        <w:tab w:val="num" w:pos="1029"/>
-      </w:pPr>
-      <w:rPr>
-        <w:rFonts w:ascii="Wingdings" w:hAnsi="Wingdings" w:cs="Wingdings" w:eastAsia="Wingdings"/>
-        <w:b w:val="0"/>
-        <w:i w:val="0"/>
-        <w:strike w:val="0"/>
-        <w:sz w:val="24"/>
+      <w:numFmt w:val="decimal"/>
+      <w:lvlText w:val="%3."/>
+      <w:lvlJc w:val="left"/>
+      <w:start w:val="1"/>
+      <w:pPr>
+        <w:ind w:left="1800" w:hanging="360"/>
+        <w:tab w:val="num" w:pos="1800"/>
+      </w:pPr>
+      <w:rPr>
+        <w:rFonts w:ascii="Arial" w:hAnsi="Arial" w:cs="Arial" w:eastAsia="Arial"/>
+        <w:b w:val="0"/>
+        <w:i w:val="0"/>
+        <w:strike w:val="0"/>
+        <w:sz w:val="20"/>
         <w:color w:val="auto"/>
         <w:u w:val="none"/>
       </w:rPr>
     </w:lvl>
     <w:lvl w:ilvl="3">
-      <w:numFmt w:val="bullet"/>
-      <w:lvlText w:val="·"/>
-      <w:lvlJc w:val="left"/>
-      <w:pPr>
-        <w:ind w:left="1440" w:hanging="206"/>
-        <w:tab w:val="num" w:pos="1440"/>
-      </w:pPr>
-      <w:rPr>
-        <w:rFonts w:ascii="Symbol" w:hAnsi="Symbol" w:cs="Symbol" w:eastAsia="Symbol"/>
-        <w:b w:val="0"/>
-        <w:i w:val="0"/>
-        <w:strike w:val="0"/>
-        <w:sz w:val="24"/>
+      <w:numFmt w:val="decimal"/>
+      <w:lvlText w:val="%4."/>
+      <w:lvlJc w:val="left"/>
+      <w:start w:val="1"/>
+      <w:pPr>
+        <w:ind w:left="2520" w:hanging="360"/>
+        <w:tab w:val="num" w:pos="2520"/>
+      </w:pPr>
+      <w:rPr>
+        <w:rFonts w:ascii="Arial" w:hAnsi="Arial" w:cs="Arial" w:eastAsia="Arial"/>
+        <w:b w:val="0"/>
+        <w:i w:val="0"/>
+        <w:strike w:val="0"/>
+        <w:sz w:val="20"/>
         <w:color w:val="auto"/>
         <w:u w:val="none"/>
       </w:rPr>
     </w:lvl>
     <w:lvl w:ilvl="4">
-      <w:numFmt w:val="bullet"/>
-      <w:lvlText w:val="o"/>
-      <w:lvlJc w:val="left"/>
-      <w:pPr>
-        <w:ind w:left="1851" w:hanging="206"/>
-        <w:tab w:val="num" w:pos="1851"/>
-      </w:pPr>
-      <w:rPr>
-        <w:rFonts w:ascii="Courier New" w:hAnsi="Courier New" w:cs="Courier New" w:eastAsia="Courier New"/>
-        <w:b w:val="0"/>
-        <w:i w:val="0"/>
-        <w:strike w:val="0"/>
-        <w:sz w:val="24"/>
+      <w:numFmt w:val="decimal"/>
+      <w:lvlText w:val="%5."/>
+      <w:lvlJc w:val="left"/>
+      <w:start w:val="1"/>
+      <w:pPr>
+        <w:ind w:left="3240" w:hanging="360"/>
+        <w:tab w:val="num" w:pos="3240"/>
+      </w:pPr>
+      <w:rPr>
+        <w:rFonts w:ascii="Arial" w:hAnsi="Arial" w:cs="Arial" w:eastAsia="Arial"/>
+        <w:b w:val="0"/>
+        <w:i w:val="0"/>
+        <w:strike w:val="0"/>
+        <w:sz w:val="20"/>
         <w:color w:val="auto"/>
         <w:u w:val="none"/>
       </w:rPr>
     </w:lvl>
     <w:lvl w:ilvl="5">
-      <w:numFmt w:val="bullet"/>
-      <w:lvlText w:val="§"/>
-      <w:lvlJc w:val="left"/>
-      <w:pPr>
-        <w:ind w:left="2263" w:hanging="206"/>
-        <w:tab w:val="num" w:pos="2263"/>
-      </w:pPr>
-      <w:rPr>
-        <w:rFonts w:ascii="Wingdings" w:hAnsi="Wingdings" w:cs="Wingdings" w:eastAsia="Wingdings"/>
-        <w:b w:val="0"/>
-        <w:i w:val="0"/>
-        <w:strike w:val="0"/>
-        <w:sz w:val="24"/>
+      <w:numFmt w:val="decimal"/>
+      <w:lvlText w:val="%6."/>
+      <w:lvlJc w:val="left"/>
+      <w:start w:val="1"/>
+      <w:pPr>
+        <w:ind w:left="3960" w:hanging="360"/>
+        <w:tab w:val="num" w:pos="3960"/>
+      </w:pPr>
+      <w:rPr>
+        <w:rFonts w:ascii="Arial" w:hAnsi="Arial" w:cs="Arial" w:eastAsia="Arial"/>
+        <w:b w:val="0"/>
+        <w:i w:val="0"/>
+        <w:strike w:val="0"/>
+        <w:sz w:val="20"/>
         <w:color w:val="auto"/>
         <w:u w:val="none"/>
       </w:rPr>
     </w:lvl>
     <w:lvl w:ilvl="6">
-      <w:numFmt w:val="bullet"/>
-      <w:lvlText w:val="·"/>
-      <w:lvlJc w:val="left"/>
-      <w:pPr>
-        <w:ind w:left="2674" w:hanging="206"/>
-        <w:tab w:val="num" w:pos="2674"/>
-      </w:pPr>
-      <w:rPr>
-        <w:rFonts w:ascii="Symbol" w:hAnsi="Symbol" w:cs="Symbol" w:eastAsia="Symbol"/>
-        <w:b w:val="0"/>
-        <w:i w:val="0"/>
-        <w:strike w:val="0"/>
-        <w:sz w:val="24"/>
+      <w:numFmt w:val="decimal"/>
+      <w:lvlText w:val="%7."/>
+      <w:lvlJc w:val="left"/>
+      <w:start w:val="1"/>
+      <w:pPr>
+        <w:ind w:left="4680" w:hanging="360"/>
+        <w:tab w:val="num" w:pos="4680"/>
+      </w:pPr>
+      <w:rPr>
+        <w:rFonts w:ascii="Arial" w:hAnsi="Arial" w:cs="Arial" w:eastAsia="Arial"/>
+        <w:b w:val="0"/>
+        <w:i w:val="0"/>
+        <w:strike w:val="0"/>
+        <w:sz w:val="20"/>
         <w:color w:val="auto"/>
         <w:u w:val="none"/>
       </w:rPr>
     </w:lvl>
     <w:lvl w:ilvl="7">
-      <w:numFmt w:val="bullet"/>
-      <w:lvlText w:val="o"/>
-      <w:lvlJc w:val="left"/>
-      <w:pPr>
-        <w:ind w:left="3086" w:hanging="206"/>
-        <w:tab w:val="num" w:pos="3086"/>
-      </w:pPr>
-      <w:rPr>
-        <w:rFonts w:ascii="Courier New" w:hAnsi="Courier New" w:cs="Courier New" w:eastAsia="Courier New"/>
-        <w:b w:val="0"/>
-        <w:i w:val="0"/>
-        <w:strike w:val="0"/>
-        <w:sz w:val="24"/>
+      <w:numFmt w:val="decimal"/>
+      <w:lvlText w:val="%8."/>
+      <w:lvlJc w:val="left"/>
+      <w:start w:val="1"/>
+      <w:pPr>
+        <w:ind w:left="5400" w:hanging="360"/>
+        <w:tab w:val="num" w:pos="5400"/>
+      </w:pPr>
+      <w:rPr>
+        <w:rFonts w:ascii="Arial" w:hAnsi="Arial" w:cs="Arial" w:eastAsia="Arial"/>
+        <w:b w:val="0"/>
+        <w:i w:val="0"/>
+        <w:strike w:val="0"/>
+        <w:sz w:val="20"/>
         <w:color w:val="auto"/>
         <w:u w:val="none"/>
       </w:rPr>
     </w:lvl>
     <w:lvl w:ilvl="8">
-      <w:numFmt w:val="bullet"/>
-      <w:lvlText w:val="§"/>
-      <w:lvlJc w:val="left"/>
-      <w:pPr>
-        <w:ind w:left="3497" w:hanging="206"/>
-        <w:tab w:val="num" w:pos="3497"/>
-      </w:pPr>
-      <w:rPr>
-        <w:rFonts w:ascii="Wingdings" w:hAnsi="Wingdings" w:cs="Wingdings" w:eastAsia="Wingdings"/>
-        <w:b w:val="0"/>
-        <w:i w:val="0"/>
-        <w:strike w:val="0"/>
-        <w:sz w:val="24"/>
+      <w:numFmt w:val="decimal"/>
+      <w:lvlText w:val="%9."/>
+      <w:lvlJc w:val="left"/>
+      <w:start w:val="1"/>
+      <w:pPr>
+        <w:ind w:left="6120" w:hanging="360"/>
+        <w:tab w:val="num" w:pos="6120"/>
+      </w:pPr>
+      <w:rPr>
+        <w:rFonts w:ascii="Arial" w:hAnsi="Arial" w:cs="Arial" w:eastAsia="Arial"/>
+        <w:b w:val="0"/>
+        <w:i w:val="0"/>
+        <w:strike w:val="0"/>
+        <w:sz w:val="20"/>
         <w:color w:val="auto"/>
         <w:u w:val="none"/>
       </w:rPr>
@@ -4249,172 +4327,163 @@
   <w:abstractNum w:abstractNumId="3">
     <w:multiLevelType w:val="multilevel"/>
     <w:lvl w:ilvl="0">
-      <w:numFmt w:val="decimal"/>
-      <w:lvlText w:val="%1."/>
-      <w:lvlJc w:val="left"/>
-      <w:start w:val="1"/>
-      <w:pPr>
-        <w:ind w:left="206" w:hanging="206"/>
-        <w:tab w:val="num" w:pos="206"/>
-      </w:pPr>
-      <w:rPr>
-        <w:rFonts w:ascii="Arial" w:hAnsi="Arial" w:cs="Arial" w:eastAsia="Arial"/>
-        <w:b w:val="0"/>
-        <w:i w:val="0"/>
-        <w:strike w:val="0"/>
-        <w:sz w:val="20"/>
+      <w:numFmt w:val="bullet"/>
+      <w:lvlText w:val="·"/>
+      <w:lvlJc w:val="left"/>
+      <w:pPr>
+        <w:ind w:left="360" w:hanging="360"/>
+        <w:tab w:val="num" w:pos="360"/>
+      </w:pPr>
+      <w:rPr>
+        <w:rFonts w:ascii="Symbol" w:hAnsi="Symbol" w:cs="Symbol" w:eastAsia="Symbol"/>
+        <w:b w:val="0"/>
+        <w:i w:val="0"/>
+        <w:strike w:val="0"/>
+        <w:sz w:val="24"/>
         <w:color w:val="auto"/>
         <w:u w:val="none"/>
       </w:rPr>
     </w:lvl>
     <w:lvl w:ilvl="1">
-      <w:numFmt w:val="decimal"/>
-      <w:lvlText w:val="%2."/>
-      <w:lvlJc w:val="left"/>
-      <w:start w:val="1"/>
-      <w:pPr>
-        <w:ind w:left="617" w:hanging="206"/>
-        <w:tab w:val="num" w:pos="617"/>
-      </w:pPr>
-      <w:rPr>
-        <w:rFonts w:ascii="Arial" w:hAnsi="Arial" w:cs="Arial" w:eastAsia="Arial"/>
-        <w:b w:val="0"/>
-        <w:i w:val="0"/>
-        <w:strike w:val="0"/>
-        <w:sz w:val="20"/>
+      <w:numFmt w:val="bullet"/>
+      <w:lvlText w:val="o"/>
+      <w:lvlJc w:val="left"/>
+      <w:pPr>
+        <w:ind w:left="1080" w:hanging="360"/>
+        <w:tab w:val="num" w:pos="1080"/>
+      </w:pPr>
+      <w:rPr>
+        <w:rFonts w:ascii="Courier New" w:hAnsi="Courier New" w:cs="Courier New" w:eastAsia="Courier New"/>
+        <w:b w:val="0"/>
+        <w:i w:val="0"/>
+        <w:strike w:val="0"/>
+        <w:sz w:val="24"/>
         <w:color w:val="auto"/>
         <w:u w:val="none"/>
       </w:rPr>
     </w:lvl>
     <w:lvl w:ilvl="2">
-      <w:numFmt w:val="decimal"/>
-      <w:lvlText w:val="%3."/>
-      <w:lvlJc w:val="left"/>
-      <w:start w:val="1"/>
-      <w:pPr>
-        <w:ind w:left="1029" w:hanging="206"/>
-        <w:tab w:val="num" w:pos="1029"/>
-      </w:pPr>
-      <w:rPr>
-        <w:rFonts w:ascii="Arial" w:hAnsi="Arial" w:cs="Arial" w:eastAsia="Arial"/>
-        <w:b w:val="0"/>
-        <w:i w:val="0"/>
-        <w:strike w:val="0"/>
-        <w:sz w:val="20"/>
+      <w:numFmt w:val="bullet"/>
+      <w:lvlText w:val="§"/>
+      <w:lvlJc w:val="left"/>
+      <w:pPr>
+        <w:ind w:left="1800" w:hanging="360"/>
+        <w:tab w:val="num" w:pos="1800"/>
+      </w:pPr>
+      <w:rPr>
+        <w:rFonts w:ascii="Wingdings" w:hAnsi="Wingdings" w:cs="Wingdings" w:eastAsia="Wingdings"/>
+        <w:b w:val="0"/>
+        <w:i w:val="0"/>
+        <w:strike w:val="0"/>
+        <w:sz w:val="24"/>
         <w:color w:val="auto"/>
         <w:u w:val="none"/>
       </w:rPr>
     </w:lvl>
     <w:lvl w:ilvl="3">
-      <w:numFmt w:val="decimal"/>
-      <w:lvlText w:val="%4."/>
-      <w:lvlJc w:val="left"/>
-      <w:start w:val="1"/>
-      <w:pPr>
-        <w:ind w:left="1440" w:hanging="206"/>
-        <w:tab w:val="num" w:pos="1440"/>
-      </w:pPr>
-      <w:rPr>
-        <w:rFonts w:ascii="Arial" w:hAnsi="Arial" w:cs="Arial" w:eastAsia="Arial"/>
-        <w:b w:val="0"/>
-        <w:i w:val="0"/>
-        <w:strike w:val="0"/>
-        <w:sz w:val="20"/>
+      <w:numFmt w:val="bullet"/>
+      <w:lvlText w:val="·"/>
+      <w:lvlJc w:val="left"/>
+      <w:pPr>
+        <w:ind w:left="2520" w:hanging="360"/>
+        <w:tab w:val="num" w:pos="2520"/>
+      </w:pPr>
+      <w:rPr>
+        <w:rFonts w:ascii="Symbol" w:hAnsi="Symbol" w:cs="Symbol" w:eastAsia="Symbol"/>
+        <w:b w:val="0"/>
+        <w:i w:val="0"/>
+        <w:strike w:val="0"/>
+        <w:sz w:val="24"/>
         <w:color w:val="auto"/>
         <w:u w:val="none"/>
       </w:rPr>
     </w:lvl>
     <w:lvl w:ilvl="4">
-      <w:numFmt w:val="decimal"/>
-      <w:lvlText w:val="%5."/>
-      <w:lvlJc w:val="left"/>
-      <w:start w:val="1"/>
-      <w:pPr>
-        <w:ind w:left="1851" w:hanging="206"/>
-        <w:tab w:val="num" w:pos="1851"/>
-      </w:pPr>
-      <w:rPr>
-        <w:rFonts w:ascii="Arial" w:hAnsi="Arial" w:cs="Arial" w:eastAsia="Arial"/>
-        <w:b w:val="0"/>
-        <w:i w:val="0"/>
-        <w:strike w:val="0"/>
-        <w:sz w:val="20"/>
+      <w:numFmt w:val="bullet"/>
+      <w:lvlText w:val="o"/>
+      <w:lvlJc w:val="left"/>
+      <w:pPr>
+        <w:ind w:left="3240" w:hanging="360"/>
+        <w:tab w:val="num" w:pos="3240"/>
+      </w:pPr>
+      <w:rPr>
+        <w:rFonts w:ascii="Courier New" w:hAnsi="Courier New" w:cs="Courier New" w:eastAsia="Courier New"/>
+        <w:b w:val="0"/>
+        <w:i w:val="0"/>
+        <w:strike w:val="0"/>
+        <w:sz w:val="24"/>
         <w:color w:val="auto"/>
         <w:u w:val="none"/>
       </w:rPr>
     </w:lvl>
     <w:lvl w:ilvl="5">
-      <w:numFmt w:val="decimal"/>
-      <w:lvlText w:val="%6."/>
-      <w:lvlJc w:val="left"/>
-      <w:start w:val="1"/>
-      <w:pPr>
-        <w:ind w:left="2263" w:hanging="206"/>
-        <w:tab w:val="num" w:pos="2263"/>
-      </w:pPr>
-      <w:rPr>
-        <w:rFonts w:ascii="Arial" w:hAnsi="Arial" w:cs="Arial" w:eastAsia="Arial"/>
-        <w:b w:val="0"/>
-        <w:i w:val="0"/>
-        <w:strike w:val="0"/>
-        <w:sz w:val="20"/>
+      <w:numFmt w:val="bullet"/>
+      <w:lvlText w:val="§"/>
+      <w:lvlJc w:val="left"/>
+      <w:pPr>
+        <w:ind w:left="3960" w:hanging="360"/>
+        <w:tab w:val="num" w:pos="3960"/>
+      </w:pPr>
+      <w:rPr>
+        <w:rFonts w:ascii="Wingdings" w:hAnsi="Wingdings" w:cs="Wingdings" w:eastAsia="Wingdings"/>
+        <w:b w:val="0"/>
+        <w:i w:val="0"/>
+        <w:strike w:val="0"/>
+        <w:sz w:val="24"/>
         <w:color w:val="auto"/>
         <w:u w:val="none"/>
       </w:rPr>
     </w:lvl>
     <w:lvl w:ilvl="6">
-      <w:numFmt w:val="decimal"/>
-      <w:lvlText w:val="%7."/>
-      <w:lvlJc w:val="left"/>
-      <w:start w:val="1"/>
-      <w:pPr>
-        <w:ind w:left="2674" w:hanging="206"/>
-        <w:tab w:val="num" w:pos="2674"/>
-      </w:pPr>
-      <w:rPr>
-        <w:rFonts w:ascii="Arial" w:hAnsi="Arial" w:cs="Arial" w:eastAsia="Arial"/>
-        <w:b w:val="0"/>
-        <w:i w:val="0"/>
-        <w:strike w:val="0"/>
-        <w:sz w:val="20"/>
+      <w:numFmt w:val="bullet"/>
+      <w:lvlText w:val="·"/>
+      <w:lvlJc w:val="left"/>
+      <w:pPr>
+        <w:ind w:left="4680" w:hanging="360"/>
+        <w:tab w:val="num" w:pos="4680"/>
+      </w:pPr>
+      <w:rPr>
+        <w:rFonts w:ascii="Symbol" w:hAnsi="Symbol" w:cs="Symbol" w:eastAsia="Symbol"/>
+        <w:b w:val="0"/>
+        <w:i w:val="0"/>
+        <w:strike w:val="0"/>
+        <w:sz w:val="24"/>
         <w:color w:val="auto"/>
         <w:u w:val="none"/>
       </w:rPr>
     </w:lvl>
     <w:lvl w:ilvl="7">
-      <w:numFmt w:val="decimal"/>
-      <w:lvlText w:val="%8."/>
-      <w:lvlJc w:val="left"/>
-      <w:start w:val="1"/>
-      <w:pPr>
-        <w:ind w:left="3086" w:hanging="206"/>
-        <w:tab w:val="num" w:pos="3086"/>
-      </w:pPr>
-      <w:rPr>
-        <w:rFonts w:ascii="Arial" w:hAnsi="Arial" w:cs="Arial" w:eastAsia="Arial"/>
-        <w:b w:val="0"/>
-        <w:i w:val="0"/>
-        <w:strike w:val="0"/>
-        <w:sz w:val="20"/>
+      <w:numFmt w:val="bullet"/>
+      <w:lvlText w:val="o"/>
+      <w:lvlJc w:val="left"/>
+      <w:pPr>
+        <w:ind w:left="5400" w:hanging="360"/>
+        <w:tab w:val="num" w:pos="5400"/>
+      </w:pPr>
+      <w:rPr>
+        <w:rFonts w:ascii="Courier New" w:hAnsi="Courier New" w:cs="Courier New" w:eastAsia="Courier New"/>
+        <w:b w:val="0"/>
+        <w:i w:val="0"/>
+        <w:strike w:val="0"/>
+        <w:sz w:val="24"/>
         <w:color w:val="auto"/>
         <w:u w:val="none"/>
       </w:rPr>
     </w:lvl>
     <w:lvl w:ilvl="8">
-      <w:numFmt w:val="decimal"/>
-      <w:lvlText w:val="%9."/>
-      <w:lvlJc w:val="left"/>
-      <w:start w:val="1"/>
-      <w:pPr>
-        <w:ind w:left="3497" w:hanging="206"/>
-        <w:tab w:val="num" w:pos="3497"/>
-      </w:pPr>
-      <w:rPr>
-        <w:rFonts w:ascii="Arial" w:hAnsi="Arial" w:cs="Arial" w:eastAsia="Arial"/>
-        <w:b w:val="0"/>
-        <w:i w:val="0"/>
-        <w:strike w:val="0"/>
-        <w:sz w:val="20"/>
+      <w:numFmt w:val="bullet"/>
+      <w:lvlText w:val="§"/>
+      <w:lvlJc w:val="left"/>
+      <w:pPr>
+        <w:ind w:left="6120" w:hanging="360"/>
+        <w:tab w:val="num" w:pos="6120"/>
+      </w:pPr>
+      <w:rPr>
+        <w:rFonts w:ascii="Wingdings" w:hAnsi="Wingdings" w:cs="Wingdings" w:eastAsia="Wingdings"/>
+        <w:b w:val="0"/>
+        <w:i w:val="0"/>
+        <w:strike w:val="0"/>
+        <w:sz w:val="24"/>
         <w:color w:val="auto"/>
         <w:u w:val="none"/>
       </w:rPr>
@@ -4427,8 +4496,8 @@
       <w:lvlText w:val="·"/>
       <w:lvlJc w:val="left"/>
       <w:pPr>
-        <w:ind w:left="206" w:hanging="206"/>
-        <w:tab w:val="num" w:pos="206"/>
+        <w:ind w:left="360" w:hanging="360"/>
+        <w:tab w:val="num" w:pos="360"/>
       </w:pPr>
       <w:rPr>
         <w:rFonts w:ascii="Symbol" w:hAnsi="Symbol" w:cs="Symbol" w:eastAsia="Symbol"/>
@@ -4445,8 +4514,8 @@
       <w:lvlText w:val="o"/>
       <w:lvlJc w:val="left"/>
       <w:pPr>
-        <w:ind w:left="617" w:hanging="206"/>
-        <w:tab w:val="num" w:pos="617"/>
+        <w:ind w:left="1080" w:hanging="360"/>
+        <w:tab w:val="num" w:pos="1080"/>
       </w:pPr>
       <w:rPr>
         <w:rFonts w:ascii="Courier New" w:hAnsi="Courier New" w:cs="Courier New" w:eastAsia="Courier New"/>
@@ -4463,8 +4532,8 @@
       <w:lvlText w:val="§"/>
       <w:lvlJc w:val="left"/>
       <w:pPr>
-        <w:ind w:left="1029" w:hanging="206"/>
-        <w:tab w:val="num" w:pos="1029"/>
+        <w:ind w:left="1800" w:hanging="360"/>
+        <w:tab w:val="num" w:pos="1800"/>
       </w:pPr>
       <w:rPr>
         <w:rFonts w:ascii="Wingdings" w:hAnsi="Wingdings" w:cs="Wingdings" w:eastAsia="Wingdings"/>
@@ -4481,8 +4550,8 @@
       <w:lvlText w:val="·"/>
       <w:lvlJc w:val="left"/>
       <w:pPr>
-        <w:ind w:left="1440" w:hanging="206"/>
-        <w:tab w:val="num" w:pos="1440"/>
+        <w:ind w:left="2520" w:hanging="360"/>
+        <w:tab w:val="num" w:pos="2520"/>
       </w:pPr>
       <w:rPr>
         <w:rFonts w:ascii="Symbol" w:hAnsi="Symbol" w:cs="Symbol" w:eastAsia="Symbol"/>
@@ -4499,8 +4568,8 @@
       <w:lvlText w:val="o"/>
       <w:lvlJc w:val="left"/>
       <w:pPr>
-        <w:ind w:left="1851" w:hanging="206"/>
-        <w:tab w:val="num" w:pos="1851"/>
+        <w:ind w:left="3240" w:hanging="360"/>
+        <w:tab w:val="num" w:pos="3240"/>
       </w:pPr>
       <w:rPr>
         <w:rFonts w:ascii="Courier New" w:hAnsi="Courier New" w:cs="Courier New" w:eastAsia="Courier New"/>
@@ -4517,8 +4586,8 @@
       <w:lvlText w:val="§"/>
       <w:lvlJc w:val="left"/>
       <w:pPr>
-        <w:ind w:left="2263" w:hanging="206"/>
-        <w:tab w:val="num" w:pos="2263"/>
+        <w:ind w:left="3960" w:hanging="360"/>
+        <w:tab w:val="num" w:pos="3960"/>
       </w:pPr>
       <w:rPr>
         <w:rFonts w:ascii="Wingdings" w:hAnsi="Wingdings" w:cs="Wingdings" w:eastAsia="Wingdings"/>
@@ -4535,8 +4604,8 @@
       <w:lvlText w:val="·"/>
       <w:lvlJc w:val="left"/>
       <w:pPr>
-        <w:ind w:left="2674" w:hanging="206"/>
-        <w:tab w:val="num" w:pos="2674"/>
+        <w:ind w:left="4680" w:hanging="360"/>
+        <w:tab w:val="num" w:pos="4680"/>
       </w:pPr>
       <w:rPr>
         <w:rFonts w:ascii="Symbol" w:hAnsi="Symbol" w:cs="Symbol" w:eastAsia="Symbol"/>
@@ -4553,8 +4622,8 @@
       <w:lvlText w:val="o"/>
       <w:lvlJc w:val="left"/>
       <w:pPr>
-        <w:ind w:left="3086" w:hanging="206"/>
-        <w:tab w:val="num" w:pos="3086"/>
+        <w:ind w:left="5400" w:hanging="360"/>
+        <w:tab w:val="num" w:pos="5400"/>
       </w:pPr>
       <w:rPr>
         <w:rFonts w:ascii="Courier New" w:hAnsi="Courier New" w:cs="Courier New" w:eastAsia="Courier New"/>
@@ -4571,8 +4640,8 @@
       <w:lvlText w:val="§"/>
       <w:lvlJc w:val="left"/>
       <w:pPr>
-        <w:ind w:left="3497" w:hanging="206"/>
-        <w:tab w:val="num" w:pos="3497"/>
+        <w:ind w:left="6120" w:hanging="360"/>
+        <w:tab w:val="num" w:pos="6120"/>
       </w:pPr>
       <w:rPr>
         <w:rFonts w:ascii="Wingdings" w:hAnsi="Wingdings" w:cs="Wingdings" w:eastAsia="Wingdings"/>
@@ -4588,163 +4657,172 @@
   <w:abstractNum w:abstractNumId="5">
     <w:multiLevelType w:val="multilevel"/>
     <w:lvl w:ilvl="0">
-      <w:numFmt w:val="bullet"/>
-      <w:lvlText w:val="·"/>
-      <w:lvlJc w:val="left"/>
-      <w:pPr>
-        <w:ind w:left="206" w:hanging="206"/>
-        <w:tab w:val="num" w:pos="206"/>
-      </w:pPr>
-      <w:rPr>
-        <w:rFonts w:ascii="Symbol" w:hAnsi="Symbol" w:cs="Symbol" w:eastAsia="Symbol"/>
-        <w:b w:val="0"/>
-        <w:i w:val="0"/>
-        <w:strike w:val="0"/>
-        <w:sz w:val="24"/>
+      <w:numFmt w:val="decimal"/>
+      <w:lvlText w:val="%1."/>
+      <w:lvlJc w:val="left"/>
+      <w:start w:val="1"/>
+      <w:pPr>
+        <w:ind w:left="360" w:hanging="360"/>
+        <w:tab w:val="num" w:pos="360"/>
+      </w:pPr>
+      <w:rPr>
+        <w:rFonts w:ascii="Arial" w:hAnsi="Arial" w:cs="Arial" w:eastAsia="Arial"/>
+        <w:b w:val="0"/>
+        <w:i w:val="0"/>
+        <w:strike w:val="0"/>
+        <w:sz w:val="20"/>
         <w:color w:val="auto"/>
         <w:u w:val="none"/>
       </w:rPr>
     </w:lvl>
     <w:lvl w:ilvl="1">
-      <w:numFmt w:val="bullet"/>
-      <w:lvlText w:val="o"/>
-      <w:lvlJc w:val="left"/>
-      <w:pPr>
-        <w:ind w:left="617" w:hanging="206"/>
-        <w:tab w:val="num" w:pos="617"/>
-      </w:pPr>
-      <w:rPr>
-        <w:rFonts w:ascii="Courier New" w:hAnsi="Courier New" w:cs="Courier New" w:eastAsia="Courier New"/>
-        <w:b w:val="0"/>
-        <w:i w:val="0"/>
-        <w:strike w:val="0"/>
-        <w:sz w:val="24"/>
+      <w:numFmt w:val="decimal"/>
+      <w:lvlText w:val="%2."/>
+      <w:lvlJc w:val="left"/>
+      <w:start w:val="1"/>
+      <w:pPr>
+        <w:ind w:left="1080" w:hanging="360"/>
+        <w:tab w:val="num" w:pos="1080"/>
+      </w:pPr>
+      <w:rPr>
+        <w:rFonts w:ascii="Arial" w:hAnsi="Arial" w:cs="Arial" w:eastAsia="Arial"/>
+        <w:b w:val="0"/>
+        <w:i w:val="0"/>
+        <w:strike w:val="0"/>
+        <w:sz w:val="20"/>
         <w:color w:val="auto"/>
         <w:u w:val="none"/>
       </w:rPr>
     </w:lvl>
     <w:lvl w:ilvl="2">
-      <w:numFmt w:val="bullet"/>
-      <w:lvlText w:val="§"/>
-      <w:lvlJc w:val="left"/>
-      <w:pPr>
-        <w:ind w:left="1029" w:hanging="206"/>
-        <w:tab w:val="num" w:pos="1029"/>
-      </w:pPr>
-      <w:rPr>
-        <w:rFonts w:ascii="Wingdings" w:hAnsi="Wingdings" w:cs="Wingdings" w:eastAsia="Wingdings"/>
-        <w:b w:val="0"/>
-        <w:i w:val="0"/>
-        <w:strike w:val="0"/>
-        <w:sz w:val="24"/>
+      <w:numFmt w:val="decimal"/>
+      <w:lvlText w:val="%3."/>
+      <w:lvlJc w:val="left"/>
+      <w:start w:val="1"/>
+      <w:pPr>
+        <w:ind w:left="1800" w:hanging="360"/>
+        <w:tab w:val="num" w:pos="1800"/>
+      </w:pPr>
+      <w:rPr>
+        <w:rFonts w:ascii="Arial" w:hAnsi="Arial" w:cs="Arial" w:eastAsia="Arial"/>
+        <w:b w:val="0"/>
+        <w:i w:val="0"/>
+        <w:strike w:val="0"/>
+        <w:sz w:val="20"/>
         <w:color w:val="auto"/>
         <w:u w:val="none"/>
       </w:rPr>
     </w:lvl>
     <w:lvl w:ilvl="3">
-      <w:numFmt w:val="bullet"/>
-      <w:lvlText w:val="·"/>
-      <w:lvlJc w:val="left"/>
-      <w:pPr>
-        <w:ind w:left="1440" w:hanging="206"/>
-        <w:tab w:val="num" w:pos="1440"/>
-      </w:pPr>
-      <w:rPr>
-        <w:rFonts w:ascii="Symbol" w:hAnsi="Symbol" w:cs="Symbol" w:eastAsia="Symbol"/>
-        <w:b w:val="0"/>
-        <w:i w:val="0"/>
-        <w:strike w:val="0"/>
-        <w:sz w:val="24"/>
+      <w:numFmt w:val="decimal"/>
+      <w:lvlText w:val="%4."/>
+      <w:lvlJc w:val="left"/>
+      <w:start w:val="1"/>
+      <w:pPr>
+        <w:ind w:left="2520" w:hanging="360"/>
+        <w:tab w:val="num" w:pos="2520"/>
+      </w:pPr>
+      <w:rPr>
+        <w:rFonts w:ascii="Arial" w:hAnsi="Arial" w:cs="Arial" w:eastAsia="Arial"/>
+        <w:b w:val="0"/>
+        <w:i w:val="0"/>
+        <w:strike w:val="0"/>
+        <w:sz w:val="20"/>
         <w:color w:val="auto"/>
         <w:u w:val="none"/>
       </w:rPr>
     </w:lvl>
     <w:lvl w:ilvl="4">
-      <w:numFmt w:val="bullet"/>
-      <w:lvlText w:val="o"/>
-      <w:lvlJc w:val="left"/>
-      <w:pPr>
-        <w:ind w:left="1851" w:hanging="206"/>
-        <w:tab w:val="num" w:pos="1851"/>
-      </w:pPr>
-      <w:rPr>
-        <w:rFonts w:ascii="Courier New" w:hAnsi="Courier New" w:cs="Courier New" w:eastAsia="Courier New"/>
-        <w:b w:val="0"/>
-        <w:i w:val="0"/>
-        <w:strike w:val="0"/>
-        <w:sz w:val="24"/>
+      <w:numFmt w:val="decimal"/>
+      <w:lvlText w:val="%5."/>
+      <w:lvlJc w:val="left"/>
+      <w:start w:val="1"/>
+      <w:pPr>
+        <w:ind w:left="3240" w:hanging="360"/>
+        <w:tab w:val="num" w:pos="3240"/>
+      </w:pPr>
+      <w:rPr>
+        <w:rFonts w:ascii="Arial" w:hAnsi="Arial" w:cs="Arial" w:eastAsia="Arial"/>
+        <w:b w:val="0"/>
+        <w:i w:val="0"/>
+        <w:strike w:val="0"/>
+        <w:sz w:val="20"/>
         <w:color w:val="auto"/>
         <w:u w:val="none"/>
       </w:rPr>
     </w:lvl>
     <w:lvl w:ilvl="5">
-      <w:numFmt w:val="bullet"/>
-      <w:lvlText w:val="§"/>
-      <w:lvlJc w:val="left"/>
-      <w:pPr>
-        <w:ind w:left="2263" w:hanging="206"/>
-        <w:tab w:val="num" w:pos="2263"/>
-      </w:pPr>
-      <w:rPr>
-        <w:rFonts w:ascii="Wingdings" w:hAnsi="Wingdings" w:cs="Wingdings" w:eastAsia="Wingdings"/>
-        <w:b w:val="0"/>
-        <w:i w:val="0"/>
-        <w:strike w:val="0"/>
-        <w:sz w:val="24"/>
+      <w:numFmt w:val="decimal"/>
+      <w:lvlText w:val="%6."/>
+      <w:lvlJc w:val="left"/>
+      <w:start w:val="1"/>
+      <w:pPr>
+        <w:ind w:left="3960" w:hanging="360"/>
+        <w:tab w:val="num" w:pos="3960"/>
+      </w:pPr>
+      <w:rPr>
+        <w:rFonts w:ascii="Arial" w:hAnsi="Arial" w:cs="Arial" w:eastAsia="Arial"/>
+        <w:b w:val="0"/>
+        <w:i w:val="0"/>
+        <w:strike w:val="0"/>
+        <w:sz w:val="20"/>
         <w:color w:val="auto"/>
         <w:u w:val="none"/>
       </w:rPr>
     </w:lvl>
     <w:lvl w:ilvl="6">
-      <w:numFmt w:val="bullet"/>
-      <w:lvlText w:val="·"/>
-      <w:lvlJc w:val="left"/>
-      <w:pPr>
-        <w:ind w:left="2674" w:hanging="206"/>
-        <w:tab w:val="num" w:pos="2674"/>
-      </w:pPr>
-      <w:rPr>
-        <w:rFonts w:ascii="Symbol" w:hAnsi="Symbol" w:cs="Symbol" w:eastAsia="Symbol"/>
-        <w:b w:val="0"/>
-        <w:i w:val="0"/>
-        <w:strike w:val="0"/>
-        <w:sz w:val="24"/>
+      <w:numFmt w:val="decimal"/>
+      <w:lvlText w:val="%7."/>
+      <w:lvlJc w:val="left"/>
+      <w:start w:val="1"/>
+      <w:pPr>
+        <w:ind w:left="4680" w:hanging="360"/>
+        <w:tab w:val="num" w:pos="4680"/>
+      </w:pPr>
+      <w:rPr>
+        <w:rFonts w:ascii="Arial" w:hAnsi="Arial" w:cs="Arial" w:eastAsia="Arial"/>
+        <w:b w:val="0"/>
+        <w:i w:val="0"/>
+        <w:strike w:val="0"/>
+        <w:sz w:val="20"/>
         <w:color w:val="auto"/>
         <w:u w:val="none"/>
       </w:rPr>
     </w:lvl>
     <w:lvl w:ilvl="7">
-      <w:numFmt w:val="bullet"/>
-      <w:lvlText w:val="o"/>
-      <w:lvlJc w:val="left"/>
-      <w:pPr>
-        <w:ind w:left="3086" w:hanging="206"/>
-        <w:tab w:val="num" w:pos="3086"/>
-      </w:pPr>
-      <w:rPr>
-        <w:rFonts w:ascii="Courier New" w:hAnsi="Courier New" w:cs="Courier New" w:eastAsia="Courier New"/>
-        <w:b w:val="0"/>
-        <w:i w:val="0"/>
-        <w:strike w:val="0"/>
-        <w:sz w:val="24"/>
+      <w:numFmt w:val="decimal"/>
+      <w:lvlText w:val="%8."/>
+      <w:lvlJc w:val="left"/>
+      <w:start w:val="1"/>
+      <w:pPr>
+        <w:ind w:left="5400" w:hanging="360"/>
+        <w:tab w:val="num" w:pos="5400"/>
+      </w:pPr>
+      <w:rPr>
+        <w:rFonts w:ascii="Arial" w:hAnsi="Arial" w:cs="Arial" w:eastAsia="Arial"/>
+        <w:b w:val="0"/>
+        <w:i w:val="0"/>
+        <w:strike w:val="0"/>
+        <w:sz w:val="20"/>
         <w:color w:val="auto"/>
         <w:u w:val="none"/>
       </w:rPr>
     </w:lvl>
     <w:lvl w:ilvl="8">
-      <w:numFmt w:val="bullet"/>
-      <w:lvlText w:val="§"/>
-      <w:lvlJc w:val="left"/>
-      <w:pPr>
-        <w:ind w:left="3497" w:hanging="206"/>
-        <w:tab w:val="num" w:pos="3497"/>
-      </w:pPr>
-      <w:rPr>
-        <w:rFonts w:ascii="Wingdings" w:hAnsi="Wingdings" w:cs="Wingdings" w:eastAsia="Wingdings"/>
-        <w:b w:val="0"/>
-        <w:i w:val="0"/>
-        <w:strike w:val="0"/>
-        <w:sz w:val="24"/>
+      <w:numFmt w:val="decimal"/>
+      <w:lvlText w:val="%9."/>
+      <w:lvlJc w:val="left"/>
+      <w:start w:val="1"/>
+      <w:pPr>
+        <w:ind w:left="6120" w:hanging="360"/>
+        <w:tab w:val="num" w:pos="6120"/>
+      </w:pPr>
+      <w:rPr>
+        <w:rFonts w:ascii="Arial" w:hAnsi="Arial" w:cs="Arial" w:eastAsia="Arial"/>
+        <w:b w:val="0"/>
+        <w:i w:val="0"/>
+        <w:strike w:val="0"/>
+        <w:sz w:val="20"/>
         <w:color w:val="auto"/>
         <w:u w:val="none"/>
       </w:rPr>
@@ -4753,172 +4831,163 @@
   <w:abstractNum w:abstractNumId="6">
     <w:multiLevelType w:val="multilevel"/>
     <w:lvl w:ilvl="0">
-      <w:numFmt w:val="decimal"/>
-      <w:lvlText w:val="%1."/>
-      <w:lvlJc w:val="left"/>
-      <w:start w:val="1"/>
-      <w:pPr>
-        <w:ind w:left="206" w:hanging="206"/>
-        <w:tab w:val="num" w:pos="206"/>
-      </w:pPr>
-      <w:rPr>
-        <w:rFonts w:ascii="Arial" w:hAnsi="Arial" w:cs="Arial" w:eastAsia="Arial"/>
-        <w:b w:val="0"/>
-        <w:i w:val="0"/>
-        <w:strike w:val="0"/>
-        <w:sz w:val="20"/>
+      <w:numFmt w:val="bullet"/>
+      <w:lvlText w:val="·"/>
+      <w:lvlJc w:val="left"/>
+      <w:pPr>
+        <w:ind w:left="360" w:hanging="360"/>
+        <w:tab w:val="num" w:pos="360"/>
+      </w:pPr>
+      <w:rPr>
+        <w:rFonts w:ascii="Symbol" w:hAnsi="Symbol" w:cs="Symbol" w:eastAsia="Symbol"/>
+        <w:b w:val="0"/>
+        <w:i w:val="0"/>
+        <w:strike w:val="0"/>
+        <w:sz w:val="24"/>
         <w:color w:val="auto"/>
         <w:u w:val="none"/>
       </w:rPr>
     </w:lvl>
     <w:lvl w:ilvl="1">
-      <w:numFmt w:val="decimal"/>
-      <w:lvlText w:val="%2."/>
-      <w:lvlJc w:val="left"/>
-      <w:start w:val="1"/>
-      <w:pPr>
-        <w:ind w:left="617" w:hanging="206"/>
-        <w:tab w:val="num" w:pos="617"/>
-      </w:pPr>
-      <w:rPr>
-        <w:rFonts w:ascii="Arial" w:hAnsi="Arial" w:cs="Arial" w:eastAsia="Arial"/>
-        <w:b w:val="0"/>
-        <w:i w:val="0"/>
-        <w:strike w:val="0"/>
-        <w:sz w:val="20"/>
+      <w:numFmt w:val="bullet"/>
+      <w:lvlText w:val="o"/>
+      <w:lvlJc w:val="left"/>
+      <w:pPr>
+        <w:ind w:left="1080" w:hanging="360"/>
+        <w:tab w:val="num" w:pos="1080"/>
+      </w:pPr>
+      <w:rPr>
+        <w:rFonts w:ascii="Courier New" w:hAnsi="Courier New" w:cs="Courier New" w:eastAsia="Courier New"/>
+        <w:b w:val="0"/>
+        <w:i w:val="0"/>
+        <w:strike w:val="0"/>
+        <w:sz w:val="24"/>
         <w:color w:val="auto"/>
         <w:u w:val="none"/>
       </w:rPr>
     </w:lvl>
     <w:lvl w:ilvl="2">
-      <w:numFmt w:val="decimal"/>
-      <w:lvlText w:val="%3."/>
-      <w:lvlJc w:val="left"/>
-      <w:start w:val="1"/>
-      <w:pPr>
-        <w:ind w:left="1029" w:hanging="206"/>
-        <w:tab w:val="num" w:pos="1029"/>
-      </w:pPr>
-      <w:rPr>
-        <w:rFonts w:ascii="Arial" w:hAnsi="Arial" w:cs="Arial" w:eastAsia="Arial"/>
-        <w:b w:val="0"/>
-        <w:i w:val="0"/>
-        <w:strike w:val="0"/>
-        <w:sz w:val="20"/>
+      <w:numFmt w:val="bullet"/>
+      <w:lvlText w:val="§"/>
+      <w:lvlJc w:val="left"/>
+      <w:pPr>
+        <w:ind w:left="1800" w:hanging="360"/>
+        <w:tab w:val="num" w:pos="1800"/>
+      </w:pPr>
+      <w:rPr>
+        <w:rFonts w:ascii="Wingdings" w:hAnsi="Wingdings" w:cs="Wingdings" w:eastAsia="Wingdings"/>
+        <w:b w:val="0"/>
+        <w:i w:val="0"/>
+        <w:strike w:val="0"/>
+        <w:sz w:val="24"/>
         <w:color w:val="auto"/>
         <w:u w:val="none"/>
       </w:rPr>
     </w:lvl>
     <w:lvl w:ilvl="3">
-      <w:numFmt w:val="decimal"/>
-      <w:lvlText w:val="%4."/>
-      <w:lvlJc w:val="left"/>
-      <w:start w:val="1"/>
-      <w:pPr>
-        <w:ind w:left="1440" w:hanging="206"/>
-        <w:tab w:val="num" w:pos="1440"/>
-      </w:pPr>
-      <w:rPr>
-        <w:rFonts w:ascii="Arial" w:hAnsi="Arial" w:cs="Arial" w:eastAsia="Arial"/>
-        <w:b w:val="0"/>
-        <w:i w:val="0"/>
-        <w:strike w:val="0"/>
-        <w:sz w:val="20"/>
+      <w:numFmt w:val="bullet"/>
+      <w:lvlText w:val="·"/>
+      <w:lvlJc w:val="left"/>
+      <w:pPr>
+        <w:ind w:left="2520" w:hanging="360"/>
+        <w:tab w:val="num" w:pos="2520"/>
+      </w:pPr>
+      <w:rPr>
+        <w:rFonts w:ascii="Symbol" w:hAnsi="Symbol" w:cs="Symbol" w:eastAsia="Symbol"/>
+        <w:b w:val="0"/>
+        <w:i w:val="0"/>
+        <w:strike w:val="0"/>
+        <w:sz w:val="24"/>
         <w:color w:val="auto"/>
         <w:u w:val="none"/>
       </w:rPr>
     </w:lvl>
     <w:lvl w:ilvl="4">
-      <w:numFmt w:val="decimal"/>
-      <w:lvlText w:val="%5."/>
-      <w:lvlJc w:val="left"/>
-      <w:start w:val="1"/>
-      <w:pPr>
-        <w:ind w:left="1851" w:hanging="206"/>
-        <w:tab w:val="num" w:pos="1851"/>
-      </w:pPr>
-      <w:rPr>
-        <w:rFonts w:ascii="Arial" w:hAnsi="Arial" w:cs="Arial" w:eastAsia="Arial"/>
-        <w:b w:val="0"/>
-        <w:i w:val="0"/>
-        <w:strike w:val="0"/>
-        <w:sz w:val="20"/>
+      <w:numFmt w:val="bullet"/>
+      <w:lvlText w:val="o"/>
+      <w:lvlJc w:val="left"/>
+      <w:pPr>
+        <w:ind w:left="3240" w:hanging="360"/>
+        <w:tab w:val="num" w:pos="3240"/>
+      </w:pPr>
+      <w:rPr>
+        <w:rFonts w:ascii="Courier New" w:hAnsi="Courier New" w:cs="Courier New" w:eastAsia="Courier New"/>
+        <w:b w:val="0"/>
+        <w:i w:val="0"/>
+        <w:strike w:val="0"/>
+        <w:sz w:val="24"/>
         <w:color w:val="auto"/>
         <w:u w:val="none"/>
       </w:rPr>
     </w:lvl>
     <w:lvl w:ilvl="5">
-      <w:numFmt w:val="decimal"/>
-      <w:lvlText w:val="%6."/>
-      <w:lvlJc w:val="left"/>
-      <w:start w:val="1"/>
-      <w:pPr>
-        <w:ind w:left="2263" w:hanging="206"/>
-        <w:tab w:val="num" w:pos="2263"/>
-      </w:pPr>
-      <w:rPr>
-        <w:rFonts w:ascii="Arial" w:hAnsi="Arial" w:cs="Arial" w:eastAsia="Arial"/>
-        <w:b w:val="0"/>
-        <w:i w:val="0"/>
-        <w:strike w:val="0"/>
-        <w:sz w:val="20"/>
+      <w:numFmt w:val="bullet"/>
+      <w:lvlText w:val="§"/>
+      <w:lvlJc w:val="left"/>
+      <w:pPr>
+        <w:ind w:left="3960" w:hanging="360"/>
+        <w:tab w:val="num" w:pos="3960"/>
+      </w:pPr>
+      <w:rPr>
+        <w:rFonts w:ascii="Wingdings" w:hAnsi="Wingdings" w:cs="Wingdings" w:eastAsia="Wingdings"/>
+        <w:b w:val="0"/>
+        <w:i w:val="0"/>
+        <w:strike w:val="0"/>
+        <w:sz w:val="24"/>
         <w:color w:val="auto"/>
         <w:u w:val="none"/>
       </w:rPr>
     </w:lvl>
     <w:lvl w:ilvl="6">
-      <w:numFmt w:val="decimal"/>
-      <w:lvlText w:val="%7."/>
-      <w:lvlJc w:val="left"/>
-      <w:start w:val="1"/>
-      <w:pPr>
-        <w:ind w:left="2674" w:hanging="206"/>
-        <w:tab w:val="num" w:pos="2674"/>
-      </w:pPr>
-      <w:rPr>
-        <w:rFonts w:ascii="Arial" w:hAnsi="Arial" w:cs="Arial" w:eastAsia="Arial"/>
-        <w:b w:val="0"/>
-        <w:i w:val="0"/>
-        <w:strike w:val="0"/>
-        <w:sz w:val="20"/>
+      <w:numFmt w:val="bullet"/>
+      <w:lvlText w:val="·"/>
+      <w:lvlJc w:val="left"/>
+      <w:pPr>
+        <w:ind w:left="4680" w:hanging="360"/>
+        <w:tab w:val="num" w:pos="4680"/>
+      </w:pPr>
+      <w:rPr>
+        <w:rFonts w:ascii="Symbol" w:hAnsi="Symbol" w:cs="Symbol" w:eastAsia="Symbol"/>
+        <w:b w:val="0"/>
+        <w:i w:val="0"/>
+        <w:strike w:val="0"/>
+        <w:sz w:val="24"/>
         <w:color w:val="auto"/>
         <w:u w:val="none"/>
       </w:rPr>
     </w:lvl>
     <w:lvl w:ilvl="7">
-      <w:numFmt w:val="decimal"/>
-      <w:lvlText w:val="%8."/>
-      <w:lvlJc w:val="left"/>
-      <w:start w:val="1"/>
-      <w:pPr>
-        <w:ind w:left="3086" w:hanging="206"/>
-        <w:tab w:val="num" w:pos="3086"/>
-      </w:pPr>
-      <w:rPr>
-        <w:rFonts w:ascii="Arial" w:hAnsi="Arial" w:cs="Arial" w:eastAsia="Arial"/>
-        <w:b w:val="0"/>
-        <w:i w:val="0"/>
-        <w:strike w:val="0"/>
-        <w:sz w:val="20"/>
+      <w:numFmt w:val="bullet"/>
+      <w:lvlText w:val="o"/>
+      <w:lvlJc w:val="left"/>
+      <w:pPr>
+        <w:ind w:left="5400" w:hanging="360"/>
+        <w:tab w:val="num" w:pos="5400"/>
+      </w:pPr>
+      <w:rPr>
+        <w:rFonts w:ascii="Courier New" w:hAnsi="Courier New" w:cs="Courier New" w:eastAsia="Courier New"/>
+        <w:b w:val="0"/>
+        <w:i w:val="0"/>
+        <w:strike w:val="0"/>
+        <w:sz w:val="24"/>
         <w:color w:val="auto"/>
         <w:u w:val="none"/>
       </w:rPr>
     </w:lvl>
     <w:lvl w:ilvl="8">
-      <w:numFmt w:val="decimal"/>
-      <w:lvlText w:val="%9."/>
-      <w:lvlJc w:val="left"/>
-      <w:start w:val="1"/>
-      <w:pPr>
-        <w:ind w:left="3497" w:hanging="206"/>
-        <w:tab w:val="num" w:pos="3497"/>
-      </w:pPr>
-      <w:rPr>
-        <w:rFonts w:ascii="Arial" w:hAnsi="Arial" w:cs="Arial" w:eastAsia="Arial"/>
-        <w:b w:val="0"/>
-        <w:i w:val="0"/>
-        <w:strike w:val="0"/>
-        <w:sz w:val="20"/>
+      <w:numFmt w:val="bullet"/>
+      <w:lvlText w:val="§"/>
+      <w:lvlJc w:val="left"/>
+      <w:pPr>
+        <w:ind w:left="6120" w:hanging="360"/>
+        <w:tab w:val="num" w:pos="6120"/>
+      </w:pPr>
+      <w:rPr>
+        <w:rFonts w:ascii="Wingdings" w:hAnsi="Wingdings" w:cs="Wingdings" w:eastAsia="Wingdings"/>
+        <w:b w:val="0"/>
+        <w:i w:val="0"/>
+        <w:strike w:val="0"/>
+        <w:sz w:val="24"/>
         <w:color w:val="auto"/>
         <w:u w:val="none"/>
       </w:rPr>
@@ -4931,8 +5000,8 @@
       <w:lvlText w:val="·"/>
       <w:lvlJc w:val="left"/>
       <w:pPr>
-        <w:ind w:left="206" w:hanging="206"/>
-        <w:tab w:val="num" w:pos="206"/>
+        <w:ind w:left="360" w:hanging="360"/>
+        <w:tab w:val="num" w:pos="360"/>
       </w:pPr>
       <w:rPr>
         <w:rFonts w:ascii="Symbol" w:hAnsi="Symbol" w:cs="Symbol" w:eastAsia="Symbol"/>
@@ -4949,8 +5018,8 @@
       <w:lvlText w:val="o"/>
       <w:lvlJc w:val="left"/>
       <w:pPr>
-        <w:ind w:left="617" w:hanging="206"/>
-        <w:tab w:val="num" w:pos="617"/>
+        <w:ind w:left="1080" w:hanging="360"/>
+        <w:tab w:val="num" w:pos="1080"/>
       </w:pPr>
       <w:rPr>
         <w:rFonts w:ascii="Courier New" w:hAnsi="Courier New" w:cs="Courier New" w:eastAsia="Courier New"/>
@@ -4967,8 +5036,8 @@
       <w:lvlText w:val="§"/>
       <w:lvlJc w:val="left"/>
       <w:pPr>
-        <w:ind w:left="1029" w:hanging="206"/>
-        <w:tab w:val="num" w:pos="1029"/>
+        <w:ind w:left="1800" w:hanging="360"/>
+        <w:tab w:val="num" w:pos="1800"/>
       </w:pPr>
       <w:rPr>
         <w:rFonts w:ascii="Wingdings" w:hAnsi="Wingdings" w:cs="Wingdings" w:eastAsia="Wingdings"/>
@@ -4985,8 +5054,8 @@
       <w:lvlText w:val="·"/>
       <w:lvlJc w:val="left"/>
       <w:pPr>
-        <w:ind w:left="1440" w:hanging="206"/>
-        <w:tab w:val="num" w:pos="1440"/>
+        <w:ind w:left="2520" w:hanging="360"/>
+        <w:tab w:val="num" w:pos="2520"/>
       </w:pPr>
       <w:rPr>
         <w:rFonts w:ascii="Symbol" w:hAnsi="Symbol" w:cs="Symbol" w:eastAsia="Symbol"/>
@@ -5003,8 +5072,8 @@
       <w:lvlText w:val="o"/>
       <w:lvlJc w:val="left"/>
       <w:pPr>
-        <w:ind w:left="1851" w:hanging="206"/>
-        <w:tab w:val="num" w:pos="1851"/>
+        <w:ind w:left="3240" w:hanging="360"/>
+        <w:tab w:val="num" w:pos="3240"/>
       </w:pPr>
       <w:rPr>
         <w:rFonts w:ascii="Courier New" w:hAnsi="Courier New" w:cs="Courier New" w:eastAsia="Courier New"/>
@@ -5021,8 +5090,8 @@
       <w:lvlText w:val="§"/>
       <w:lvlJc w:val="left"/>
       <w:pPr>
-        <w:ind w:left="2263" w:hanging="206"/>
-        <w:tab w:val="num" w:pos="2263"/>
+        <w:ind w:left="3960" w:hanging="360"/>
+        <w:tab w:val="num" w:pos="3960"/>
       </w:pPr>
       <w:rPr>
         <w:rFonts w:ascii="Wingdings" w:hAnsi="Wingdings" w:cs="Wingdings" w:eastAsia="Wingdings"/>
@@ -5039,8 +5108,8 @@
       <w:lvlText w:val="·"/>
       <w:lvlJc w:val="left"/>
       <w:pPr>
-        <w:ind w:left="2674" w:hanging="206"/>
-        <w:tab w:val="num" w:pos="2674"/>
+        <w:ind w:left="4680" w:hanging="360"/>
+        <w:tab w:val="num" w:pos="4680"/>
       </w:pPr>
       <w:rPr>
         <w:rFonts w:ascii="Symbol" w:hAnsi="Symbol" w:cs="Symbol" w:eastAsia="Symbol"/>
@@ -5057,8 +5126,8 @@
       <w:lvlText w:val="o"/>
       <w:lvlJc w:val="left"/>
       <w:pPr>
-        <w:ind w:left="3086" w:hanging="206"/>
-        <w:tab w:val="num" w:pos="3086"/>
+        <w:ind w:left="5400" w:hanging="360"/>
+        <w:tab w:val="num" w:pos="5400"/>
       </w:pPr>
       <w:rPr>
         <w:rFonts w:ascii="Courier New" w:hAnsi="Courier New" w:cs="Courier New" w:eastAsia="Courier New"/>
@@ -5075,8 +5144,8 @@
       <w:lvlText w:val="§"/>
       <w:lvlJc w:val="left"/>
       <w:pPr>
-        <w:ind w:left="3497" w:hanging="206"/>
-        <w:tab w:val="num" w:pos="3497"/>
+        <w:ind w:left="6120" w:hanging="360"/>
+        <w:tab w:val="num" w:pos="6120"/>
       </w:pPr>
       <w:rPr>
         <w:rFonts w:ascii="Wingdings" w:hAnsi="Wingdings" w:cs="Wingdings" w:eastAsia="Wingdings"/>
@@ -5096,8 +5165,8 @@
       <w:lvlText w:val="·"/>
       <w:lvlJc w:val="left"/>
       <w:pPr>
-        <w:ind w:left="206" w:hanging="206"/>
-        <w:tab w:val="num" w:pos="206"/>
+        <w:ind w:left="360" w:hanging="360"/>
+        <w:tab w:val="num" w:pos="360"/>
       </w:pPr>
       <w:rPr>
         <w:rFonts w:ascii="Symbol" w:hAnsi="Symbol" w:cs="Symbol" w:eastAsia="Symbol"/>
@@ -5114,8 +5183,8 @@
       <w:lvlText w:val="o"/>
       <w:lvlJc w:val="left"/>
       <w:pPr>
-        <w:ind w:left="617" w:hanging="206"/>
-        <w:tab w:val="num" w:pos="617"/>
+        <w:ind w:left="1080" w:hanging="360"/>
+        <w:tab w:val="num" w:pos="1080"/>
       </w:pPr>
       <w:rPr>
         <w:rFonts w:ascii="Courier New" w:hAnsi="Courier New" w:cs="Courier New" w:eastAsia="Courier New"/>
@@ -5132,8 +5201,8 @@
       <w:lvlText w:val="§"/>
       <w:lvlJc w:val="left"/>
       <w:pPr>
-        <w:ind w:left="1029" w:hanging="206"/>
-        <w:tab w:val="num" w:pos="1029"/>
+        <w:ind w:left="1800" w:hanging="360"/>
+        <w:tab w:val="num" w:pos="1800"/>
       </w:pPr>
       <w:rPr>
         <w:rFonts w:ascii="Wingdings" w:hAnsi="Wingdings" w:cs="Wingdings" w:eastAsia="Wingdings"/>
@@ -5150,8 +5219,8 @@
       <w:lvlText w:val="·"/>
       <w:lvlJc w:val="left"/>
       <w:pPr>
-        <w:ind w:left="1440" w:hanging="206"/>
-        <w:tab w:val="num" w:pos="1440"/>
+        <w:ind w:left="2520" w:hanging="360"/>
+        <w:tab w:val="num" w:pos="2520"/>
       </w:pPr>
       <w:rPr>
         <w:rFonts w:ascii="Symbol" w:hAnsi="Symbol" w:cs="Symbol" w:eastAsia="Symbol"/>
@@ -5168,8 +5237,8 @@
       <w:lvlText w:val="o"/>
       <w:lvlJc w:val="left"/>
       <w:pPr>
-        <w:ind w:left="1851" w:hanging="206"/>
-        <w:tab w:val="num" w:pos="1851"/>
+        <w:ind w:left="3240" w:hanging="360"/>
+        <w:tab w:val="num" w:pos="3240"/>
       </w:pPr>
       <w:rPr>
         <w:rFonts w:ascii="Courier New" w:hAnsi="Courier New" w:cs="Courier New" w:eastAsia="Courier New"/>
@@ -5186,8 +5255,8 @@
       <w:lvlText w:val="§"/>
       <w:lvlJc w:val="left"/>
       <w:pPr>
-        <w:ind w:left="2263" w:hanging="206"/>
-        <w:tab w:val="num" w:pos="2263"/>
+        <w:ind w:left="3960" w:hanging="360"/>
+        <w:tab w:val="num" w:pos="3960"/>
       </w:pPr>
       <w:rPr>
         <w:rFonts w:ascii="Wingdings" w:hAnsi="Wingdings" w:cs="Wingdings" w:eastAsia="Wingdings"/>
@@ -5204,8 +5273,8 @@
       <w:lvlText w:val="·"/>
       <w:lvlJc w:val="left"/>
       <w:pPr>
-        <w:ind w:left="2674" w:hanging="206"/>
-        <w:tab w:val="num" w:pos="2674"/>
+        <w:ind w:left="4680" w:hanging="360"/>
+        <w:tab w:val="num" w:pos="4680"/>
       </w:pPr>
       <w:rPr>
         <w:rFonts w:ascii="Symbol" w:hAnsi="Symbol" w:cs="Symbol" w:eastAsia="Symbol"/>
@@ -5222,8 +5291,8 @@
       <w:lvlText w:val="o"/>
       <w:lvlJc w:val="left"/>
       <w:pPr>
-        <w:ind w:left="3086" w:hanging="206"/>
-        <w:tab w:val="num" w:pos="3086"/>
+        <w:ind w:left="5400" w:hanging="360"/>
+        <w:tab w:val="num" w:pos="5400"/>
       </w:pPr>
       <w:rPr>
         <w:rFonts w:ascii="Courier New" w:hAnsi="Courier New" w:cs="Courier New" w:eastAsia="Courier New"/>
@@ -5240,8 +5309,8 @@
       <w:lvlText w:val="§"/>
       <w:lvlJc w:val="left"/>
       <w:pPr>
-        <w:ind w:left="3497" w:hanging="206"/>
-        <w:tab w:val="num" w:pos="3497"/>
+        <w:ind w:left="6120" w:hanging="360"/>
+        <w:tab w:val="num" w:pos="6120"/>
       </w:pPr>
       <w:rPr>
         <w:rFonts w:ascii="Wingdings" w:hAnsi="Wingdings" w:cs="Wingdings" w:eastAsia="Wingdings"/>
@@ -5261,8 +5330,8 @@
       <w:lvlText w:val="·"/>
       <w:lvlJc w:val="left"/>
       <w:pPr>
-        <w:ind w:left="206" w:hanging="206"/>
-        <w:tab w:val="num" w:pos="206"/>
+        <w:ind w:left="360" w:hanging="360"/>
+        <w:tab w:val="num" w:pos="360"/>
       </w:pPr>
       <w:rPr>
         <w:rFonts w:ascii="Symbol" w:hAnsi="Symbol" w:cs="Symbol" w:eastAsia="Symbol"/>
@@ -5279,8 +5348,8 @@
       <w:lvlText w:val="o"/>
       <w:lvlJc w:val="left"/>
       <w:pPr>
-        <w:ind w:left="617" w:hanging="206"/>
-        <w:tab w:val="num" w:pos="617"/>
+        <w:ind w:left="1080" w:hanging="360"/>
+        <w:tab w:val="num" w:pos="1080"/>
       </w:pPr>
       <w:rPr>
         <w:rFonts w:ascii="Courier New" w:hAnsi="Courier New" w:cs="Courier New" w:eastAsia="Courier New"/>
@@ -5297,8 +5366,8 @@
       <w:lvlText w:val="§"/>
       <w:lvlJc w:val="left"/>
       <w:pPr>
-        <w:ind w:left="1029" w:hanging="206"/>
-        <w:tab w:val="num" w:pos="1029"/>
+        <w:ind w:left="1800" w:hanging="360"/>
+        <w:tab w:val="num" w:pos="1800"/>
       </w:pPr>
       <w:rPr>
         <w:rFonts w:ascii="Wingdings" w:hAnsi="Wingdings" w:cs="Wingdings" w:eastAsia="Wingdings"/>
@@ -5315,8 +5384,8 @@
       <w:lvlText w:val="·"/>
       <w:lvlJc w:val="left"/>
       <w:pPr>
-        <w:ind w:left="1440" w:hanging="206"/>
-        <w:tab w:val="num" w:pos="1440"/>
+        <w:ind w:left="2520" w:hanging="360"/>
+        <w:tab w:val="num" w:pos="2520"/>
       </w:pPr>
       <w:rPr>
         <w:rFonts w:ascii="Symbol" w:hAnsi="Symbol" w:cs="Symbol" w:eastAsia="Symbol"/>
@@ -5333,8 +5402,8 @@
       <w:lvlText w:val="o"/>
       <w:lvlJc w:val="left"/>
       <w:pPr>
-        <w:ind w:left="1851" w:hanging="206"/>
-        <w:tab w:val="num" w:pos="1851"/>
+        <w:ind w:left="3240" w:hanging="360"/>
+        <w:tab w:val="num" w:pos="3240"/>
       </w:pPr>
       <w:rPr>
         <w:rFonts w:ascii="Courier New" w:hAnsi="Courier New" w:cs="Courier New" w:eastAsia="Courier New"/>
@@ -5351,8 +5420,8 @@
       <w:lvlText w:val="§"/>
       <w:lvlJc w:val="left"/>
       <w:pPr>
-        <w:ind w:left="2263" w:hanging="206"/>
-        <w:tab w:val="num" w:pos="2263"/>
+        <w:ind w:left="3960" w:hanging="360"/>
+        <w:tab w:val="num" w:pos="3960"/>
       </w:pPr>
       <w:rPr>
         <w:rFonts w:ascii="Wingdings" w:hAnsi="Wingdings" w:cs="Wingdings" w:eastAsia="Wingdings"/>
@@ -5369,8 +5438,8 @@
       <w:lvlText w:val="·"/>
       <w:lvlJc w:val="left"/>
       <w:pPr>
-        <w:ind w:left="2674" w:hanging="206"/>
-        <w:tab w:val="num" w:pos="2674"/>
+        <w:ind w:left="4680" w:hanging="360"/>
+        <w:tab w:val="num" w:pos="4680"/>
       </w:pPr>
       <w:rPr>
         <w:rFonts w:ascii="Symbol" w:hAnsi="Symbol" w:cs="Symbol" w:eastAsia="Symbol"/>
@@ -5387,8 +5456,8 @@
       <w:lvlText w:val="o"/>
       <w:lvlJc w:val="left"/>
       <w:pPr>
-        <w:ind w:left="3086" w:hanging="206"/>
-        <w:tab w:val="num" w:pos="3086"/>
+        <w:ind w:left="5400" w:hanging="360"/>
+        <w:tab w:val="num" w:pos="5400"/>
       </w:pPr>
       <w:rPr>
         <w:rFonts w:ascii="Courier New" w:hAnsi="Courier New" w:cs="Courier New" w:eastAsia="Courier New"/>
@@ -5405,8 +5474,8 @@
       <w:lvlText w:val="§"/>
       <w:lvlJc w:val="left"/>
       <w:pPr>
-        <w:ind w:left="3497" w:hanging="206"/>
-        <w:tab w:val="num" w:pos="3497"/>
+        <w:ind w:left="6120" w:hanging="360"/>
+        <w:tab w:val="num" w:pos="6120"/>
       </w:pPr>
       <w:rPr>
         <w:rFonts w:ascii="Wingdings" w:hAnsi="Wingdings" w:cs="Wingdings" w:eastAsia="Wingdings"/>
@@ -5427,8 +5496,8 @@
       <w:lvlJc w:val="left"/>
       <w:start w:val="1"/>
       <w:pPr>
-        <w:ind w:left="206" w:hanging="206"/>
-        <w:tab w:val="num" w:pos="206"/>
+        <w:ind w:left="360" w:hanging="360"/>
+        <w:tab w:val="num" w:pos="360"/>
       </w:pPr>
       <w:rPr>
         <w:rFonts w:ascii="Arial" w:hAnsi="Arial" w:cs="Arial" w:eastAsia="Arial"/>
@@ -5446,8 +5515,8 @@
       <w:lvlJc w:val="left"/>
       <w:start w:val="1"/>
       <w:pPr>
-        <w:ind w:left="617" w:hanging="206"/>
-        <w:tab w:val="num" w:pos="617"/>
+        <w:ind w:left="1080" w:hanging="360"/>
+        <w:tab w:val="num" w:pos="1080"/>
       </w:pPr>
       <w:rPr>
         <w:rFonts w:ascii="Arial" w:hAnsi="Arial" w:cs="Arial" w:eastAsia="Arial"/>
@@ -5465,8 +5534,8 @@
       <w:lvlJc w:val="left"/>
       <w:start w:val="1"/>
       <w:pPr>
-        <w:ind w:left="1029" w:hanging="206"/>
-        <w:tab w:val="num" w:pos="1029"/>
+        <w:ind w:left="1800" w:hanging="360"/>
+        <w:tab w:val="num" w:pos="1800"/>
       </w:pPr>
       <w:rPr>
         <w:rFonts w:ascii="Arial" w:hAnsi="Arial" w:cs="Arial" w:eastAsia="Arial"/>
@@ -5484,8 +5553,8 @@
       <w:lvlJc w:val="left"/>
       <w:start w:val="1"/>
       <w:pPr>
-        <w:ind w:left="1440" w:hanging="206"/>
-        <w:tab w:val="num" w:pos="1440"/>
+        <w:ind w:left="2520" w:hanging="360"/>
+        <w:tab w:val="num" w:pos="2520"/>
       </w:pPr>
       <w:rPr>
         <w:rFonts w:ascii="Arial" w:hAnsi="Arial" w:cs="Arial" w:eastAsia="Arial"/>
@@ -5503,8 +5572,8 @@
       <w:lvlJc w:val="left"/>
       <w:start w:val="1"/>
       <w:pPr>
-        <w:ind w:left="1851" w:hanging="206"/>
-        <w:tab w:val="num" w:pos="1851"/>
+        <w:ind w:left="3240" w:hanging="360"/>
+        <w:tab w:val="num" w:pos="3240"/>
       </w:pPr>
       <w:rPr>
         <w:rFonts w:ascii="Arial" w:hAnsi="Arial" w:cs="Arial" w:eastAsia="Arial"/>
@@ -5522,8 +5591,8 @@
       <w:lvlJc w:val="left"/>
       <w:start w:val="1"/>
       <w:pPr>
-        <w:ind w:left="2263" w:hanging="206"/>
-        <w:tab w:val="num" w:pos="2263"/>
+        <w:ind w:left="3960" w:hanging="360"/>
+        <w:tab w:val="num" w:pos="3960"/>
       </w:pPr>
       <w:rPr>
         <w:rFonts w:ascii="Arial" w:hAnsi="Arial" w:cs="Arial" w:eastAsia="Arial"/>
@@ -5541,8 +5610,8 @@
       <w:lvlJc w:val="left"/>
       <w:start w:val="1"/>
       <w:pPr>
-        <w:ind w:left="2674" w:hanging="206"/>
-        <w:tab w:val="num" w:pos="2674"/>
+        <w:ind w:left="4680" w:hanging="360"/>
+        <w:tab w:val="num" w:pos="4680"/>
       </w:pPr>
       <w:rPr>
         <w:rFonts w:ascii="Arial" w:hAnsi="Arial" w:cs="Arial" w:eastAsia="Arial"/>
@@ -5560,8 +5629,8 @@
       <w:lvlJc w:val="left"/>
       <w:start w:val="1"/>
       <w:pPr>
-        <w:ind w:left="3086" w:hanging="206"/>
-        <w:tab w:val="num" w:pos="3086"/>
+        <w:ind w:left="5400" w:hanging="360"/>
+        <w:tab w:val="num" w:pos="5400"/>
       </w:pPr>
       <w:rPr>
         <w:rFonts w:ascii="Arial" w:hAnsi="Arial" w:cs="Arial" w:eastAsia="Arial"/>
@@ -5579,8 +5648,8 @@
       <w:lvlJc w:val="left"/>
       <w:start w:val="1"/>
       <w:pPr>
-        <w:ind w:left="3497" w:hanging="206"/>
-        <w:tab w:val="num" w:pos="3497"/>
+        <w:ind w:left="6120" w:hanging="360"/>
+        <w:tab w:val="num" w:pos="6120"/>
       </w:pPr>
       <w:rPr>
         <w:rFonts w:ascii="Arial" w:hAnsi="Arial" w:cs="Arial" w:eastAsia="Arial"/>
@@ -5600,8 +5669,8 @@
       <w:lvlText w:val="·"/>
       <w:lvlJc w:val="left"/>
       <w:pPr>
-        <w:ind w:left="206" w:hanging="206"/>
-        <w:tab w:val="num" w:pos="206"/>
+        <w:ind w:left="360" w:hanging="360"/>
+        <w:tab w:val="num" w:pos="360"/>
       </w:pPr>
       <w:rPr>
         <w:rFonts w:ascii="Symbol" w:hAnsi="Symbol" w:cs="Symbol" w:eastAsia="Symbol"/>
@@ -5618,8 +5687,8 @@
       <w:lvlText w:val="o"/>
       <w:lvlJc w:val="left"/>
       <w:pPr>
-        <w:ind w:left="617" w:hanging="206"/>
-        <w:tab w:val="num" w:pos="617"/>
+        <w:ind w:left="1080" w:hanging="360"/>
+        <w:tab w:val="num" w:pos="1080"/>
       </w:pPr>
       <w:rPr>
         <w:rFonts w:ascii="Courier New" w:hAnsi="Courier New" w:cs="Courier New" w:eastAsia="Courier New"/>
@@ -5636,8 +5705,8 @@
       <w:lvlText w:val="§"/>
       <w:lvlJc w:val="left"/>
       <w:pPr>
-        <w:ind w:left="1029" w:hanging="206"/>
-        <w:tab w:val="num" w:pos="1029"/>
+        <w:ind w:left="1800" w:hanging="360"/>
+        <w:tab w:val="num" w:pos="1800"/>
       </w:pPr>
       <w:rPr>
         <w:rFonts w:ascii="Wingdings" w:hAnsi="Wingdings" w:cs="Wingdings" w:eastAsia="Wingdings"/>
@@ -5654,8 +5723,8 @@
       <w:lvlText w:val="·"/>
       <w:lvlJc w:val="left"/>
       <w:pPr>
-        <w:ind w:left="1440" w:hanging="206"/>
-        <w:tab w:val="num" w:pos="1440"/>
+        <w:ind w:left="2520" w:hanging="360"/>
+        <w:tab w:val="num" w:pos="2520"/>
       </w:pPr>
       <w:rPr>
         <w:rFonts w:ascii="Symbol" w:hAnsi="Symbol" w:cs="Symbol" w:eastAsia="Symbol"/>
@@ -5672,8 +5741,8 @@
       <w:lvlText w:val="o"/>
       <w:lvlJc w:val="left"/>
       <w:pPr>
-        <w:ind w:left="1851" w:hanging="206"/>
-        <w:tab w:val="num" w:pos="1851"/>
+        <w:ind w:left="3240" w:hanging="360"/>
+        <w:tab w:val="num" w:pos="3240"/>
       </w:pPr>
       <w:rPr>
         <w:rFonts w:ascii="Courier New" w:hAnsi="Courier New" w:cs="Courier New" w:eastAsia="Courier New"/>
@@ -5690,8 +5759,8 @@
       <w:lvlText w:val="§"/>
       <w:lvlJc w:val="left"/>
       <w:pPr>
-        <w:ind w:left="2263" w:hanging="206"/>
-        <w:tab w:val="num" w:pos="2263"/>
+        <w:ind w:left="3960" w:hanging="360"/>
+        <w:tab w:val="num" w:pos="3960"/>
       </w:pPr>
       <w:rPr>
         <w:rFonts w:ascii="Wingdings" w:hAnsi="Wingdings" w:cs="Wingdings" w:eastAsia="Wingdings"/>
@@ -5708,8 +5777,8 @@
       <w:lvlText w:val="·"/>
       <w:lvlJc w:val="left"/>
       <w:pPr>
-        <w:ind w:left="2674" w:hanging="206"/>
-        <w:tab w:val="num" w:pos="2674"/>
+        <w:ind w:left="4680" w:hanging="360"/>
+        <w:tab w:val="num" w:pos="4680"/>
       </w:pPr>
       <w:rPr>
         <w:rFonts w:ascii="Symbol" w:hAnsi="Symbol" w:cs="Symbol" w:eastAsia="Symbol"/>
@@ -5726,8 +5795,8 @@
       <w:lvlText w:val="o"/>
       <w:lvlJc w:val="left"/>
       <w:pPr>
-        <w:ind w:left="3086" w:hanging="206"/>
-        <w:tab w:val="num" w:pos="3086"/>
+        <w:ind w:left="5400" w:hanging="360"/>
+        <w:tab w:val="num" w:pos="5400"/>
       </w:pPr>
       <w:rPr>
         <w:rFonts w:ascii="Courier New" w:hAnsi="Courier New" w:cs="Courier New" w:eastAsia="Courier New"/>
@@ -5744,8 +5813,8 @@
       <w:lvlText w:val="§"/>
       <w:lvlJc w:val="left"/>
       <w:pPr>
-        <w:ind w:left="3497" w:hanging="206"/>
-        <w:tab w:val="num" w:pos="3497"/>
+        <w:ind w:left="6120" w:hanging="360"/>
+        <w:tab w:val="num" w:pos="6120"/>
       </w:pPr>
       <w:rPr>
         <w:rFonts w:ascii="Wingdings" w:hAnsi="Wingdings" w:cs="Wingdings" w:eastAsia="Wingdings"/>
@@ -5822,7 +5891,7 @@
     <w:qFormat/>
     <w:basedOn w:val="0"/>
     <w:pPr>
-      <w:ind w:left="206"/>
+      <w:ind w:left="360"/>
     </w:pPr>
   </w:style>
   <w:style w:type="paragraph" w:styleId="2">
@@ -5847,7 +5916,7 @@
     <w:pPr>
       <w:outlineLvl w:val="0"/>
       <w:keepNext/>
-      <w:spacing w:before="137" w:after="34"/>
+      <w:spacing w:before="240" w:after="60"/>
     </w:pPr>
     <w:rPr>
       <w:b/>
@@ -5873,7 +5942,7 @@
     <w:pPr>
       <w:outlineLvl w:val="1"/>
       <w:keepNext/>
-      <w:spacing w:before="137" w:after="34"/>
+      <w:spacing w:before="240" w:after="60"/>
     </w:pPr>
     <w:rPr>
       <w:b/>
@@ -5901,7 +5970,7 @@
     <w:pPr>
       <w:outlineLvl w:val="2"/>
       <w:keepNext/>
-      <w:spacing w:before="137" w:after="34"/>
+      <w:spacing w:before="240" w:after="60"/>
     </w:pPr>
     <w:rPr>
       <w:b/>
@@ -5927,7 +5996,7 @@
     <w:pPr>
       <w:outlineLvl w:val="3"/>
       <w:keepNext/>
-      <w:spacing w:before="137" w:after="34"/>
+      <w:spacing w:before="240" w:after="60"/>
     </w:pPr>
     <w:rPr>
       <w:b/>
@@ -5955,7 +6024,7 @@
     <w:pPr>
       <w:outlineLvl w:val="4"/>
       <w:keepNext/>
-      <w:spacing w:before="137" w:after="34"/>
+      <w:spacing w:before="240" w:after="60"/>
     </w:pPr>
     <w:rPr>
       <w:b/>
@@ -5983,7 +6052,7 @@
     <w:pPr>
       <w:outlineLvl w:val="5"/>
       <w:keepNext/>
-      <w:spacing w:before="137" w:after="34"/>
+      <w:spacing w:before="240" w:after="60"/>
     </w:pPr>
     <w:rPr>
       <w:b/>
@@ -6009,7 +6078,7 @@
     <w:pPr>
       <w:outlineLvl w:val="6"/>
       <w:keepNext/>
-      <w:spacing w:before="137" w:after="34"/>
+      <w:spacing w:before="240" w:after="60"/>
     </w:pPr>
     <w:rPr>
       <w:b/>
@@ -6035,7 +6104,7 @@
     <w:pPr>
       <w:outlineLvl w:val="7"/>
       <w:keepNext/>
-      <w:spacing w:before="137" w:after="34"/>
+      <w:spacing w:before="240" w:after="60"/>
     </w:pPr>
     <w:rPr>
       <w:i/>
@@ -6061,7 +6130,7 @@
     <w:pPr>
       <w:outlineLvl w:val="8"/>
       <w:keepNext/>
-      <w:spacing w:before="137" w:after="34"/>
+      <w:spacing w:before="240" w:after="60"/>
     </w:pPr>
   </w:style>
   <w:style w:type="character" w:styleId="c11">
@@ -6095,7 +6164,7 @@
     <w:link w:val="c14"/>
     <w:pPr>
       <w:jc w:val="center"/>
-      <w:spacing w:before="137" w:after="34"/>
+      <w:spacing w:before="240" w:after="60"/>
     </w:pPr>
     <w:rPr>
       <w:b/>
@@ -6196,7 +6265,7 @@
     <w:next w:val="0"/>
     <w:link w:val="c21"/>
     <w:pPr>
-      <w:ind w:left="206" w:right="206"/>
+      <w:ind w:left="360" w:right="360"/>
     </w:pPr>
     <w:rPr>
       <w:b/>
@@ -6236,13 +6305,13 @@
     <w:basedOn w:val="0"/>
     <w:link w:val="c24"/>
     <w:pPr>
-      <w:ind w:left="206" w:right="206"/>
-      <w:spacing w:before="26" w:after="26"/>
+      <w:ind w:left="360" w:right="360"/>
+      <w:spacing w:before="45" w:after="45"/>
       <w:pBdr>
-        <w:top w:val="single" w:sz="4" w:space="1"/>
-        <w:left w:val="single" w:sz="4" w:space="1"/>
-        <w:bottom w:val="single" w:sz="4" w:space="1"/>
-        <w:right w:val="single" w:sz="4" w:space="1"/>
+        <w:top w:val="single" w:sz="6" w:space="3"/>
+        <w:left w:val="single" w:sz="6" w:space="3"/>
+        <w:bottom w:val="single" w:sz="6" w:space="3"/>
+        <w:right w:val="single" w:sz="6" w:space="3"/>
       </w:pBdr>
     </w:pPr>
     <w:rPr>

</xml_diff>

<commit_message>
Adding extensions to hold an IG dependency's name and location. Using the extension to build the R4 control file.
</commit_message>
<xml_diff>
--- a/src/help/Trifolia-on-FHIR.docx
+++ b/src/help/Trifolia-on-FHIR.docx
@@ -835,7 +835,7 @@
           <w:sz w:val="24"/>
           <w:color w:val="000000"/>
         </w:rPr>
-        <w:t>7</w:t>
+        <w:t>8</w:t>
       </w:r>
       <w:r>
         <w:fldChar w:fldCharType="end"/>
@@ -930,6 +930,58 @@
       </w:r>
       <w:r>
         <w:instrText xml:space="preserve">PAGEREF _topic_Glossary \h  \* MERGEFORMAT </w:instrText>
+      </w:r>
+      <w:r>
+        <w:fldChar w:fldCharType="separate"/>
+      </w:r>
+      <w:r>
+        <w:rPr>
+          <w:rFonts w:ascii="Tahoma" w:hAnsi="Tahoma" w:cs="Tahoma" w:eastAsia="Tahoma"/>
+          <w:sz w:val="24"/>
+          <w:color w:val="000000"/>
+        </w:rPr>
+        <w:t>9</w:t>
+      </w:r>
+      <w:r>
+        <w:fldChar w:fldCharType="end"/>
+      </w:r>
+    </w:p>
+    <w:p>
+      <w:pPr>
+        <w:shd w:val="clear" w:color="auto" w:fill="FFFFFF"/>
+        <w:pBdr>
+          <w:top w:val="none" w:space="1" w:color="000000"/>
+          <w:left w:val="none" w:space="1" w:color="000000"/>
+          <w:bottom w:val="none" w:space="1" w:color="000000"/>
+          <w:right w:val="none" w:space="1" w:color="000000"/>
+        </w:pBdr>
+        <w:tabs>
+          <w:tab w:val="right" w:pos="9495" w:leader="dot"/>
+        </w:tabs>
+      </w:pPr>
+      <w:hyperlink w:anchor="_topic_FAQ">
+        <w:r>
+          <w:rPr>
+            <w:rFonts w:ascii="Tahoma" w:hAnsi="Tahoma" w:cs="Tahoma" w:eastAsia="Tahoma"/>
+            <w:sz w:val="24"/>
+            <w:color w:val="000000"/>
+          </w:rPr>
+          <w:t>FAQ</w:t>
+        </w:r>
+      </w:hyperlink>
+      <w:r>
+        <w:rPr>
+          <w:rFonts w:ascii="Tahoma" w:hAnsi="Tahoma" w:cs="Tahoma" w:eastAsia="Tahoma"/>
+          <w:sz w:val="24"/>
+          <w:color w:val="000000"/>
+        </w:rPr>
+        <w:tab/>
+      </w:r>
+      <w:r>
+        <w:fldChar w:fldCharType="begin"/>
+      </w:r>
+      <w:r>
+        <w:instrText xml:space="preserve">PAGEREF _topic_FAQ \h  \* MERGEFORMAT </w:instrText>
       </w:r>
       <w:r>
         <w:fldChar w:fldCharType="separate"/>
@@ -2884,6 +2936,18 @@
       <w:r>
         <w:t>Must support the $validate operation</w:t>
       </w:r>
+    </w:p>
+    <w:p>
+      <w:pPr>
+        <w:numPr>
+          <w:ilvl w:val="1"/>
+          <w:numId w:val="8"/>
+        </w:numPr>
+      </w:pPr>
+      <w:r/>
+      <w:r>
+        <w:t>Must support _has (reverse chaining) search criteria. For example: GET /StructureDefinition?_has:ImplementationGuide:resource:_id=&lt;IG_ID&gt;</w:t>
+      </w:r>
       <w:r/>
       <w:r/>
       <w:r/>
@@ -3703,6 +3767,83 @@
       </w:tr>
     </w:tbl>
     <w:p>
+      <w:r/>
+      <w:r/>
+      <w:r/>
+    </w:p>
+    <w:p>
+      <w:pPr>
+        <w:outlineLvl w:val="0"/>
+        <w:keepNext/>
+        <w:spacing w:before="75" w:after="405"/>
+        <w:shd w:val="clear" w:color="auto" w:fill="FFFFFF"/>
+        <w:pBdr>
+          <w:top w:val="none" w:space="1" w:color="AAAAAA"/>
+          <w:left w:val="none" w:space="1" w:color="AAAAAA"/>
+          <w:bottom w:val="single" w:space="1" w:color="AAAAAA"/>
+          <w:right w:val="none" w:space="1" w:color="AAAAAA"/>
+        </w:pBdr>
+      </w:pPr>
+      <w:r>
+        <w:rPr>
+          <w:sz w:val="1"/>
+        </w:rPr>
+        <w:br w:type="textWrapping" w:clear="all"/>
+      </w:r>
+      <w:bookmarkStart w:id="17" w:name="_topic_FAQ"/>
+      <w:bookmarkEnd w:id="17"/>
+      <w:r>
+        <w:rPr>
+          <w:rFonts w:ascii="Tahoma" w:hAnsi="Tahoma" w:cs="Tahoma" w:eastAsia="Tahoma"/>
+          <w:b/>
+          <w:sz w:val="28"/>
+          <w:color w:val="365F91"/>
+        </w:rPr>
+        <w:t>FAQ</w:t>
+      </w:r>
+      <w:r/>
+    </w:p>
+    <w:p>
+      <w:pPr>
+        <w:pStyle w:val="4"/>
+      </w:pPr>
+      <w:r>
+        <w:t>General</w:t>
+      </w:r>
+    </w:p>
+    <w:p>
+      <w:r>
+        <w:rPr>
+          <w:b/>
+        </w:rPr>
+        <w:t>My implementation guide has pages, but the table of contents is empty?</w:t>
+      </w:r>
+    </w:p>
+    <w:p>
+      <w:r>
+        <w:t>Make sure that the "Table of Contents" page's "Auto Generate Table of Contents?" field is set to "Yes".</w:t>
+      </w:r>
+    </w:p>
+    <w:p>
+      <w:pPr>
+        <w:pStyle w:val="4"/>
+      </w:pPr>
+      <w:r>
+        <w:t>Exporting/Publishing with the FHIR IG Publisher</w:t>
+      </w:r>
+    </w:p>
+    <w:p>
+      <w:r>
+        <w:rPr>
+          <w:b/>
+        </w:rPr>
+        <w:t>The IG Publisher reports "Property name not found"</w:t>
+      </w:r>
+    </w:p>
+    <w:p>
+      <w:r>
+        <w:t>This may be due to dependencies being listed in the ImplementationGuide resource incorrectly.</w:t>
+      </w:r>
       <w:r/>
       <w:r/>
     </w:p>

</xml_diff>

<commit_message>
Updating help documentation for 1.1.0 release
</commit_message>
<xml_diff>
--- a/src/help/Trifolia-on-FHIR.docx
+++ b/src/help/Trifolia-on-FHIR.docx
@@ -519,7 +519,7 @@
           <w:sz w:val="24"/>
           <w:color w:val="000000"/>
         </w:rPr>
-        <w:t>6</w:t>
+        <w:t>5</w:t>
       </w:r>
       <w:r>
         <w:fldChar w:fldCharType="end"/>
@@ -835,7 +835,7 @@
           <w:sz w:val="24"/>
           <w:color w:val="000000"/>
         </w:rPr>
-        <w:t>8</w:t>
+        <w:t>7</w:t>
       </w:r>
       <w:r>
         <w:fldChar w:fldCharType="end"/>
@@ -1248,6 +1248,35 @@
       <w:r>
         <w:t>Import any resource or transaction bundle.</w:t>
       </w:r>
+    </w:p>
+    <w:p>
+      <w:pPr>
+        <w:pStyle w:val="4"/>
+      </w:pPr>
+      <w:r>
+        <w:t>Requesting Support</w:t>
+      </w:r>
+    </w:p>
+    <w:p>
+      <w:r>
+        <w:t xml:space="preserve">Click the "Support Request" button in the lower-right side of the screen to submit a support request. This will open JIRA Service Desk in a separate window. You will be asked to login (or register) with an Atlassian account to view and submit support requests. </w:t>
+      </w:r>
+    </w:p>
+    <w:p>
+      <w:r>
+        <w:t xml:space="preserve">Additionally, the FHIR Zulip chat has a channel dedicated for Trifolia-on-FHIR questions and announcements, located on chat.fhir.org in the </w:t>
+      </w:r>
+      <w:hyperlink r:id="hrId2" target="_blank" w:anchor="narrow/stream/186812-trifolia-on-fhir">
+        <w:r>
+          <w:rPr>
+            <w:rStyle w:val="c13"/>
+          </w:rPr>
+          <w:t>#trifolia-on-fhir</w:t>
+        </w:r>
+      </w:hyperlink>
+      <w:r>
+        <w:t xml:space="preserve"> channel.</w:t>
+      </w:r>
       <w:r/>
       <w:r/>
       <w:r/>
@@ -1286,7 +1315,10 @@
     </w:p>
     <w:p>
       <w:r>
-        <w:t>Release 1.0 on January 15, 2019</w:t>
+        <w:rPr>
+          <w:b/>
+        </w:rPr>
+        <w:t>Release 1.1 on February 20, 2019</w:t>
       </w:r>
     </w:p>
     <w:p>
@@ -1294,33 +1326,30 @@
         <w:pStyle w:val="4"/>
       </w:pPr>
       <w:r>
-        <w:t>Open-source</w:t>
-      </w:r>
-    </w:p>
-    <w:p>
-      <w:r>
-        <w:t xml:space="preserve">Trifolia-on-FHIR is an open-source product. The source code can be found here: </w:t>
-      </w:r>
-      <w:hyperlink r:id="hrId2" target="_blank">
-        <w:r>
-          <w:rPr>
-            <w:rStyle w:val="c13"/>
-          </w:rPr>
-          <w:t>https://github.com/lantanagroup/trifolia-on-fhir</w:t>
-        </w:r>
-      </w:hyperlink>
+        <w:t>Improved support for R4</w:t>
+      </w:r>
+    </w:p>
+    <w:p>
+      <w:r>
+        <w:t>Trifolia-on-FHIR is tested with the HAPI FHIR server. Until recently, HAPI has been using an old version of the FHIR R4 specification. To work with HAPI, Trifolia-on-FHIR has had to implement some work-arounds to accommodate an old version of FHIR R4 in HAPI while supporting a newer version of the FHIR IG Publisher.</w:t>
+      </w:r>
+    </w:p>
+    <w:p>
+      <w:r>
+        <w:t>Recently HAPI released updates to its R4 support. We have cleaned up the R4 logic in Trifolia-on-FHIR and have upgraded our free-to-use installation of Trifolia to include the latest version of the HAPI R4 server.</w:t>
+      </w:r>
     </w:p>
     <w:p>
       <w:pPr>
         <w:pStyle w:val="4"/>
       </w:pPr>
       <w:r>
-        <w:t>Requesting Support</w:t>
-      </w:r>
-    </w:p>
-    <w:p>
-      <w:r>
-        <w:t xml:space="preserve">Click the "Support Request" button in the lower-right side of the screen to submit a support request. This will open JIRA Service Desk in a separate window. You will be asked to login (or register) with an Atlassian account to view and submit support requests. </w:t>
+        <w:t>Version history</w:t>
+      </w:r>
+    </w:p>
+    <w:p>
+      <w:r>
+        <w:t>The implementation guide edit screen has a new tab for "History" which allows you to see the version history of the resource, and even load one of the historical versions into the current editor. This is being tested out on the implementation guide editing screen first. Once the functionality is refined, it will be added to the other editing screens.</w:t>
       </w:r>
     </w:p>
     <w:p>
@@ -1328,38 +1357,7 @@
         <w:pStyle w:val="4"/>
       </w:pPr>
       <w:r>
-        <w:t>FHIR IG Publisher</w:t>
-      </w:r>
-    </w:p>
-    <w:p>
-      <w:r>
-        <w:t>ToF uses an older version of the FHIR IG Publisher by default. The latest version of the FHIR IG Publisher has several issues which would prevent users from successfully publishing their implementation guide. Once these issues have been addressed or resolved, we will update ToF to use the newer version. Until then, you may encounter publishing issues with R4 implementation guides.</w:t>
-      </w:r>
-    </w:p>
-    <w:p>
-      <w:pPr>
-        <w:pStyle w:val="4"/>
-      </w:pPr>
-      <w:r>
-        <w:t>Support for R4</w:t>
-      </w:r>
-    </w:p>
-    <w:p>
-      <w:r>
-        <w:t>ToF has the official R4 FHIR models loaded for use within the user interface’s validation. ToF is dependent on other tools, such as the HAPI FHIR server, and the FHIR IG publisher to provide end-to-end implementation guide design and publication. If the underlying FHIR Server (ex: HAPI) or the FHIR IG publisher does not support the published FHIR R4 models, you may encounter various issues in the application.</w:t>
-      </w:r>
-    </w:p>
-    <w:p>
-      <w:pPr>
-        <w:pStyle w:val="4"/>
-      </w:pPr>
-      <w:r>
         <w:t>Development Log</w:t>
-      </w:r>
-    </w:p>
-    <w:p>
-      <w:r>
-        <w:t>This table only lists issues addressed after release 0.4. Changes were not tracked prior to version 0.4.</w:t>
       </w:r>
     </w:p>
     <w:tbl>
@@ -1381,16 +1379,35 @@
           <w:right w:w="195" w:type="dxa"/>
         </w:tblCellMar>
         <w:tblCellSpacing w:w="30" w:type="dxa"/>
-        <w:tblInd w:w="15" w:type="dxa"/>
       </w:tblPr>
       <w:tblGrid>
-        <w:gridCol w:w="1515"/>
-        <w:gridCol w:w="7785"/>
+        <w:gridCol w:w="1365"/>
+        <w:gridCol w:w="1335"/>
+        <w:gridCol w:w="6600"/>
       </w:tblGrid>
       <w:tr>
         <w:tc>
           <w:tcPr>
-            <w:tcW w:w="1425" w:type="dxa"/>
+            <w:tcW w:w="1275" w:type="dxa"/>
+            <w:tcBorders>
+              <w:left w:val="single" w:sz="12" w:color="000000"/>
+              <w:top w:val="single" w:sz="12" w:color="000000"/>
+              <w:right w:val="single" w:sz="12" w:color="000000"/>
+              <w:bottom w:val="single" w:sz="12" w:color="000000"/>
+            </w:tcBorders>
+          </w:tcPr>
+          <w:p>
+            <w:r>
+              <w:rPr>
+                <w:b/>
+              </w:rPr>
+              <w:t>Key</w:t>
+            </w:r>
+          </w:p>
+        </w:tc>
+        <w:tc>
+          <w:tcPr>
+            <w:tcW w:w="1275" w:type="dxa"/>
             <w:tcBorders>
               <w:left w:val="single" w:sz="12" w:color="000000"/>
               <w:top w:val="single" w:sz="12" w:color="000000"/>
@@ -1409,7 +1426,7 @@
         </w:tc>
         <w:tc>
           <w:tcPr>
-            <w:tcW w:w="7695" w:type="dxa"/>
+            <w:tcW w:w="6510" w:type="dxa"/>
             <w:tcBorders>
               <w:left w:val="single" w:sz="12" w:color="000000"/>
               <w:top w:val="single" w:sz="12" w:color="000000"/>
@@ -1430,7 +1447,28 @@
       <w:tr>
         <w:tc>
           <w:tcPr>
-            <w:tcW w:w="1425" w:type="dxa"/>
+            <w:tcW w:w="1275" w:type="dxa"/>
+            <w:tcBorders>
+              <w:left w:val="single" w:sz="12" w:color="000000"/>
+              <w:top w:val="single" w:sz="12" w:color="000000"/>
+              <w:right w:val="single" w:sz="12" w:color="000000"/>
+              <w:bottom w:val="single" w:sz="12" w:color="000000"/>
+            </w:tcBorders>
+          </w:tcPr>
+          <w:p>
+            <w:hyperlink r:id="hrId3" target="_blank">
+              <w:r>
+                <w:rPr>
+                  <w:rStyle w:val="c13"/>
+                </w:rPr>
+                <w:t>TRIFFHIR-32</w:t>
+              </w:r>
+            </w:hyperlink>
+          </w:p>
+        </w:tc>
+        <w:tc>
+          <w:tcPr>
+            <w:tcW w:w="1275" w:type="dxa"/>
             <w:tcBorders>
               <w:left w:val="single" w:sz="12" w:color="000000"/>
               <w:top w:val="single" w:sz="12" w:color="000000"/>
@@ -1440,13 +1478,13 @@
           </w:tcPr>
           <w:p>
             <w:r>
-              <w:t>Defect</w:t>
+              <w:t>New Feature</w:t>
             </w:r>
           </w:p>
         </w:tc>
         <w:tc>
           <w:tcPr>
-            <w:tcW w:w="7695" w:type="dxa"/>
+            <w:tcW w:w="6510" w:type="dxa"/>
             <w:tcBorders>
               <w:left w:val="single" w:sz="12" w:color="000000"/>
               <w:top w:val="single" w:sz="12" w:color="000000"/>
@@ -1456,7 +1494,7 @@
           </w:tcPr>
           <w:p>
             <w:r>
-              <w:t>Pop-up for selecting a resource reference does not page</w:t>
+              <w:t>Value set expansion limitations and use of terminology server</w:t>
             </w:r>
           </w:p>
         </w:tc>
@@ -1464,7 +1502,28 @@
       <w:tr>
         <w:tc>
           <w:tcPr>
-            <w:tcW w:w="1425" w:type="dxa"/>
+            <w:tcW w:w="1275" w:type="dxa"/>
+            <w:tcBorders>
+              <w:left w:val="single" w:sz="12" w:color="000000"/>
+              <w:top w:val="single" w:sz="12" w:color="000000"/>
+              <w:right w:val="single" w:sz="12" w:color="000000"/>
+              <w:bottom w:val="single" w:sz="12" w:color="000000"/>
+            </w:tcBorders>
+          </w:tcPr>
+          <w:p>
+            <w:hyperlink r:id="hrId4" target="_blank">
+              <w:r>
+                <w:rPr>
+                  <w:rStyle w:val="c13"/>
+                </w:rPr>
+                <w:t>TRIFFHIR-46</w:t>
+              </w:r>
+            </w:hyperlink>
+          </w:p>
+        </w:tc>
+        <w:tc>
+          <w:tcPr>
+            <w:tcW w:w="1275" w:type="dxa"/>
             <w:tcBorders>
               <w:left w:val="single" w:sz="12" w:color="000000"/>
               <w:top w:val="single" w:sz="12" w:color="000000"/>
@@ -1480,7 +1539,7 @@
         </w:tc>
         <w:tc>
           <w:tcPr>
-            <w:tcW w:w="7695" w:type="dxa"/>
+            <w:tcW w:w="6510" w:type="dxa"/>
             <w:tcBorders>
               <w:left w:val="single" w:sz="12" w:color="000000"/>
               <w:top w:val="single" w:sz="12" w:color="000000"/>
@@ -1490,7 +1549,7 @@
           </w:tcPr>
           <w:p>
             <w:r>
-              <w:t>Add additional validations for implementation guides</w:t>
+              <w:t>Allow specifying the ID of a resource upon creation</w:t>
             </w:r>
           </w:p>
         </w:tc>
@@ -1498,7 +1557,28 @@
       <w:tr>
         <w:tc>
           <w:tcPr>
-            <w:tcW w:w="1425" w:type="dxa"/>
+            <w:tcW w:w="1275" w:type="dxa"/>
+            <w:tcBorders>
+              <w:left w:val="single" w:sz="12" w:color="000000"/>
+              <w:top w:val="single" w:sz="12" w:color="000000"/>
+              <w:right w:val="single" w:sz="12" w:color="000000"/>
+              <w:bottom w:val="single" w:sz="12" w:color="000000"/>
+            </w:tcBorders>
+          </w:tcPr>
+          <w:p>
+            <w:hyperlink r:id="hrId5" target="_blank">
+              <w:r>
+                <w:rPr>
+                  <w:rStyle w:val="c13"/>
+                </w:rPr>
+                <w:t>TRIFFHIR-85</w:t>
+              </w:r>
+            </w:hyperlink>
+          </w:p>
+        </w:tc>
+        <w:tc>
+          <w:tcPr>
+            <w:tcW w:w="1275" w:type="dxa"/>
             <w:tcBorders>
               <w:left w:val="single" w:sz="12" w:color="000000"/>
               <w:top w:val="single" w:sz="12" w:color="000000"/>
@@ -1514,7 +1594,7 @@
         </w:tc>
         <w:tc>
           <w:tcPr>
-            <w:tcW w:w="7695" w:type="dxa"/>
+            <w:tcW w:w="6510" w:type="dxa"/>
             <w:tcBorders>
               <w:left w:val="single" w:sz="12" w:color="000000"/>
               <w:top w:val="single" w:sz="12" w:color="000000"/>
@@ -1524,7 +1604,7 @@
           </w:tcPr>
           <w:p>
             <w:r>
-              <w:t>Remove checkmarks from optional fields</w:t>
+              <w:t>Profiles/Extensions page - put a label on the third search dropdown "Implementation Guide"</w:t>
             </w:r>
           </w:p>
         </w:tc>
@@ -1532,7 +1612,138 @@
       <w:tr>
         <w:tc>
           <w:tcPr>
-            <w:tcW w:w="1425" w:type="dxa"/>
+            <w:tcW w:w="1275" w:type="dxa"/>
+            <w:tcBorders>
+              <w:left w:val="single" w:sz="12" w:color="000000"/>
+              <w:top w:val="single" w:sz="12" w:color="000000"/>
+              <w:right w:val="single" w:sz="12" w:color="000000"/>
+              <w:bottom w:val="single" w:sz="12" w:color="000000"/>
+            </w:tcBorders>
+          </w:tcPr>
+          <w:p>
+            <w:hyperlink r:id="hrId6" target="_blank">
+              <w:r>
+                <w:rPr>
+                  <w:rStyle w:val="c13"/>
+                </w:rPr>
+                <w:t>TRIFFHIR-140</w:t>
+              </w:r>
+            </w:hyperlink>
+          </w:p>
+        </w:tc>
+        <w:tc>
+          <w:tcPr>
+            <w:tcW w:w="1275" w:type="dxa"/>
+            <w:tcBorders>
+              <w:left w:val="single" w:sz="12" w:color="000000"/>
+              <w:top w:val="single" w:sz="12" w:color="000000"/>
+              <w:right w:val="single" w:sz="12" w:color="000000"/>
+              <w:bottom w:val="single" w:sz="12" w:color="000000"/>
+            </w:tcBorders>
+          </w:tcPr>
+          <w:p>
+            <w:r>
+              <w:t>Improvement</w:t>
+            </w:r>
+          </w:p>
+        </w:tc>
+        <w:tc>
+          <w:tcPr>
+            <w:tcW w:w="6510" w:type="dxa"/>
+            <w:tcBorders>
+              <w:left w:val="single" w:sz="12" w:color="000000"/>
+              <w:top w:val="single" w:sz="12" w:color="000000"/>
+              <w:right w:val="single" w:sz="12" w:color="000000"/>
+              <w:bottom w:val="single" w:sz="12" w:color="000000"/>
+            </w:tcBorders>
+          </w:tcPr>
+          <w:p>
+            <w:r>
+              <w:t>Display the currently selected FHIR server on all screens</w:t>
+            </w:r>
+          </w:p>
+        </w:tc>
+      </w:tr>
+      <w:tr>
+        <w:tc>
+          <w:tcPr>
+            <w:tcW w:w="1275" w:type="dxa"/>
+            <w:tcBorders>
+              <w:left w:val="single" w:sz="12" w:color="000000"/>
+              <w:top w:val="single" w:sz="12" w:color="000000"/>
+              <w:right w:val="single" w:sz="12" w:color="000000"/>
+              <w:bottom w:val="single" w:sz="12" w:color="000000"/>
+            </w:tcBorders>
+          </w:tcPr>
+          <w:p>
+            <w:hyperlink r:id="hrId7" target="_blank">
+              <w:r>
+                <w:rPr>
+                  <w:rStyle w:val="c13"/>
+                </w:rPr>
+                <w:t>TRIFFHIR-107</w:t>
+              </w:r>
+            </w:hyperlink>
+          </w:p>
+        </w:tc>
+        <w:tc>
+          <w:tcPr>
+            <w:tcW w:w="1275" w:type="dxa"/>
+            <w:tcBorders>
+              <w:left w:val="single" w:sz="12" w:color="000000"/>
+              <w:top w:val="single" w:sz="12" w:color="000000"/>
+              <w:right w:val="single" w:sz="12" w:color="000000"/>
+              <w:bottom w:val="single" w:sz="12" w:color="000000"/>
+            </w:tcBorders>
+          </w:tcPr>
+          <w:p>
+            <w:r>
+              <w:t>Improvement</w:t>
+            </w:r>
+          </w:p>
+        </w:tc>
+        <w:tc>
+          <w:tcPr>
+            <w:tcW w:w="6510" w:type="dxa"/>
+            <w:tcBorders>
+              <w:left w:val="single" w:sz="12" w:color="000000"/>
+              <w:top w:val="single" w:sz="12" w:color="000000"/>
+              <w:right w:val="single" w:sz="12" w:color="000000"/>
+              <w:bottom w:val="single" w:sz="12" w:color="000000"/>
+            </w:tcBorders>
+          </w:tcPr>
+          <w:p>
+            <w:r>
+              <w:t>Prompt user to confirm when removing an implementation guide</w:t>
+            </w:r>
+          </w:p>
+        </w:tc>
+      </w:tr>
+      <w:tr>
+        <w:tc>
+          <w:tcPr>
+            <w:tcW w:w="1275" w:type="dxa"/>
+            <w:tcBorders>
+              <w:left w:val="single" w:sz="12" w:color="000000"/>
+              <w:top w:val="single" w:sz="12" w:color="000000"/>
+              <w:right w:val="single" w:sz="12" w:color="000000"/>
+              <w:bottom w:val="single" w:sz="12" w:color="000000"/>
+            </w:tcBorders>
+          </w:tcPr>
+          <w:p>
+            <w:hyperlink r:id="hrId8" target="_blank">
+              <w:r>
+                <w:rPr>
+                  <w:rStyle w:val="c13"/>
+                </w:rPr>
+                <w:t>TRIFFHIR-141</w:t>
+              </w:r>
+            </w:hyperlink>
+          </w:p>
+        </w:tc>
+        <w:tc>
+          <w:tcPr>
+            <w:tcW w:w="1275" w:type="dxa"/>
             <w:tcBorders>
               <w:left w:val="single" w:sz="12" w:color="000000"/>
               <w:top w:val="single" w:sz="12" w:color="000000"/>
@@ -1548,7 +1759,7 @@
         </w:tc>
         <w:tc>
           <w:tcPr>
-            <w:tcW w:w="7695" w:type="dxa"/>
+            <w:tcW w:w="6510" w:type="dxa"/>
             <w:tcBorders>
               <w:left w:val="single" w:sz="12" w:color="000000"/>
               <w:top w:val="single" w:sz="12" w:color="000000"/>
@@ -1558,7 +1769,7 @@
           </w:tcPr>
           <w:p>
             <w:r>
-              <w:t>GitHub Integration</w:t>
+              <w:t>Add support for google analytics</w:t>
             </w:r>
           </w:p>
         </w:tc>
@@ -1566,7 +1777,28 @@
       <w:tr>
         <w:tc>
           <w:tcPr>
-            <w:tcW w:w="1425" w:type="dxa"/>
+            <w:tcW w:w="1275" w:type="dxa"/>
+            <w:tcBorders>
+              <w:left w:val="single" w:sz="12" w:color="000000"/>
+              <w:top w:val="single" w:sz="12" w:color="000000"/>
+              <w:right w:val="single" w:sz="12" w:color="000000"/>
+              <w:bottom w:val="single" w:sz="12" w:color="000000"/>
+            </w:tcBorders>
+          </w:tcPr>
+          <w:p>
+            <w:hyperlink r:id="hrId9" target="_blank">
+              <w:r>
+                <w:rPr>
+                  <w:rStyle w:val="c13"/>
+                </w:rPr>
+                <w:t>TRIFFHIR-118</w:t>
+              </w:r>
+            </w:hyperlink>
+          </w:p>
+        </w:tc>
+        <w:tc>
+          <w:tcPr>
+            <w:tcW w:w="1275" w:type="dxa"/>
             <w:tcBorders>
               <w:left w:val="single" w:sz="12" w:color="000000"/>
               <w:top w:val="single" w:sz="12" w:color="000000"/>
@@ -1576,13 +1808,13 @@
           </w:tcPr>
           <w:p>
             <w:r>
-              <w:t>Improvement</w:t>
+              <w:t>Task</w:t>
             </w:r>
           </w:p>
         </w:tc>
         <w:tc>
           <w:tcPr>
-            <w:tcW w:w="7695" w:type="dxa"/>
+            <w:tcW w:w="6510" w:type="dxa"/>
             <w:tcBorders>
               <w:left w:val="single" w:sz="12" w:color="000000"/>
               <w:top w:val="single" w:sz="12" w:color="000000"/>
@@ -1592,7 +1824,7 @@
           </w:tcPr>
           <w:p>
             <w:r>
-              <w:t>Allow user to page the concepts when editing a code system</w:t>
+              <w:t>PackageID and FHIRVersion fields not saving</w:t>
             </w:r>
           </w:p>
         </w:tc>
@@ -1600,7 +1832,28 @@
       <w:tr>
         <w:tc>
           <w:tcPr>
-            <w:tcW w:w="1425" w:type="dxa"/>
+            <w:tcW w:w="1275" w:type="dxa"/>
+            <w:tcBorders>
+              <w:left w:val="single" w:sz="12" w:color="000000"/>
+              <w:top w:val="single" w:sz="12" w:color="000000"/>
+              <w:right w:val="single" w:sz="12" w:color="000000"/>
+              <w:bottom w:val="single" w:sz="12" w:color="000000"/>
+            </w:tcBorders>
+          </w:tcPr>
+          <w:p>
+            <w:hyperlink r:id="hrId10" target="_blank">
+              <w:r>
+                <w:rPr>
+                  <w:rStyle w:val="c13"/>
+                </w:rPr>
+                <w:t>TRIFFHIR-135</w:t>
+              </w:r>
+            </w:hyperlink>
+          </w:p>
+        </w:tc>
+        <w:tc>
+          <w:tcPr>
+            <w:tcW w:w="1275" w:type="dxa"/>
             <w:tcBorders>
               <w:left w:val="single" w:sz="12" w:color="000000"/>
               <w:top w:val="single" w:sz="12" w:color="000000"/>
@@ -1610,13 +1863,13 @@
           </w:tcPr>
           <w:p>
             <w:r>
-              <w:t>Improvement</w:t>
+              <w:t>Task</w:t>
             </w:r>
           </w:p>
         </w:tc>
         <w:tc>
           <w:tcPr>
-            <w:tcW w:w="7695" w:type="dxa"/>
+            <w:tcW w:w="6510" w:type="dxa"/>
             <w:tcBorders>
               <w:left w:val="single" w:sz="12" w:color="000000"/>
               <w:top w:val="single" w:sz="12" w:color="000000"/>
@@ -1626,7 +1879,7 @@
           </w:tcPr>
           <w:p>
             <w:r>
-              <w:t>Change "Response Format" to "Output Format"</w:t>
+              <w:t>Authentication framework improvements</w:t>
             </w:r>
           </w:p>
         </w:tc>
@@ -1634,7 +1887,7 @@
       <w:tr>
         <w:tc>
           <w:tcPr>
-            <w:tcW w:w="1425" w:type="dxa"/>
+            <w:tcW w:w="1275" w:type="dxa"/>
             <w:tcBorders>
               <w:left w:val="single" w:sz="12" w:color="000000"/>
               <w:top w:val="single" w:sz="12" w:color="000000"/>
@@ -1643,66 +1896,19 @@
             </w:tcBorders>
           </w:tcPr>
           <w:p>
-            <w:r>
-              <w:t>Improvement</w:t>
-            </w:r>
+            <w:hyperlink r:id="hrId11" target="_blank">
+              <w:r>
+                <w:rPr>
+                  <w:rStyle w:val="c13"/>
+                </w:rPr>
+                <w:t>TRIFFHIR-142</w:t>
+              </w:r>
+            </w:hyperlink>
           </w:p>
         </w:tc>
         <w:tc>
           <w:tcPr>
-            <w:tcW w:w="7695" w:type="dxa"/>
-            <w:tcBorders>
-              <w:left w:val="single" w:sz="12" w:color="000000"/>
-              <w:top w:val="single" w:sz="12" w:color="000000"/>
-              <w:right w:val="single" w:sz="12" w:color="000000"/>
-              <w:bottom w:val="single" w:sz="12" w:color="000000"/>
-            </w:tcBorders>
-          </w:tcPr>
-          <w:p>
-            <w:r>
-              <w:t>Provide default values for implementation guide fields</w:t>
-            </w:r>
-          </w:p>
-        </w:tc>
-      </w:tr>
-      <w:tr>
-        <w:tc>
-          <w:tcPr>
-            <w:tcW w:w="1425" w:type="dxa"/>
-            <w:tcBorders>
-              <w:left w:val="single" w:sz="12" w:color="000000"/>
-              <w:top w:val="single" w:sz="12" w:color="000000"/>
-              <w:right w:val="single" w:sz="12" w:color="000000"/>
-              <w:bottom w:val="single" w:sz="12" w:color="000000"/>
-            </w:tcBorders>
-          </w:tcPr>
-          <w:p>
-            <w:r>
-              <w:t>Improvement</w:t>
-            </w:r>
-          </w:p>
-        </w:tc>
-        <w:tc>
-          <w:tcPr>
-            <w:tcW w:w="7695" w:type="dxa"/>
-            <w:tcBorders>
-              <w:left w:val="single" w:sz="12" w:color="000000"/>
-              <w:top w:val="single" w:sz="12" w:color="000000"/>
-              <w:right w:val="single" w:sz="12" w:color="000000"/>
-              <w:bottom w:val="single" w:sz="12" w:color="000000"/>
-            </w:tcBorders>
-          </w:tcPr>
-          <w:p>
-            <w:r>
-              <w:t>Make it easier to add multiple resources to an IG</w:t>
-            </w:r>
-          </w:p>
-        </w:tc>
-      </w:tr>
-      <w:tr>
-        <w:tc>
-          <w:tcPr>
-            <w:tcW w:w="1425" w:type="dxa"/>
+            <w:tcW w:w="1275" w:type="dxa"/>
             <w:tcBorders>
               <w:left w:val="single" w:sz="12" w:color="000000"/>
               <w:top w:val="single" w:sz="12" w:color="000000"/>
@@ -1718,7 +1924,7 @@
         </w:tc>
         <w:tc>
           <w:tcPr>
-            <w:tcW w:w="7695" w:type="dxa"/>
+            <w:tcW w:w="6510" w:type="dxa"/>
             <w:tcBorders>
               <w:left w:val="single" w:sz="12" w:color="000000"/>
               <w:top w:val="single" w:sz="12" w:color="000000"/>
@@ -1728,7 +1934,7 @@
           </w:tcPr>
           <w:p>
             <w:r>
-              <w:t>Add tooltip icons to Value Set Editing</w:t>
+              <w:t>Display version history on implementation guide editing screen</w:t>
             </w:r>
           </w:p>
         </w:tc>
@@ -1736,7 +1942,28 @@
       <w:tr>
         <w:tc>
           <w:tcPr>
-            <w:tcW w:w="1425" w:type="dxa"/>
+            <w:tcW w:w="1275" w:type="dxa"/>
+            <w:tcBorders>
+              <w:left w:val="single" w:sz="12" w:color="000000"/>
+              <w:top w:val="single" w:sz="12" w:color="000000"/>
+              <w:right w:val="single" w:sz="12" w:color="000000"/>
+              <w:bottom w:val="single" w:sz="12" w:color="000000"/>
+            </w:tcBorders>
+          </w:tcPr>
+          <w:p>
+            <w:hyperlink r:id="hrId12" target="_blank">
+              <w:r>
+                <w:rPr>
+                  <w:rStyle w:val="c13"/>
+                </w:rPr>
+                <w:t>TRIFFHIR-77</w:t>
+              </w:r>
+            </w:hyperlink>
+          </w:p>
+        </w:tc>
+        <w:tc>
+          <w:tcPr>
+            <w:tcW w:w="1275" w:type="dxa"/>
             <w:tcBorders>
               <w:left w:val="single" w:sz="12" w:color="000000"/>
               <w:top w:val="single" w:sz="12" w:color="000000"/>
@@ -1746,13 +1973,13 @@
           </w:tcPr>
           <w:p>
             <w:r>
-              <w:t>New Feature</w:t>
+              <w:t>Task</w:t>
             </w:r>
           </w:p>
         </w:tc>
         <w:tc>
           <w:tcPr>
-            <w:tcW w:w="7695" w:type="dxa"/>
+            <w:tcW w:w="6510" w:type="dxa"/>
             <w:tcBorders>
               <w:left w:val="single" w:sz="12" w:color="000000"/>
               <w:top w:val="single" w:sz="12" w:color="000000"/>
@@ -1762,41 +1989,7 @@
           </w:tcPr>
           <w:p>
             <w:r>
-              <w:t>Add tooltip icons to Code System Editing</w:t>
-            </w:r>
-          </w:p>
-        </w:tc>
-      </w:tr>
-      <w:tr>
-        <w:tc>
-          <w:tcPr>
-            <w:tcW w:w="1425" w:type="dxa"/>
-            <w:tcBorders>
-              <w:left w:val="single" w:sz="12" w:color="000000"/>
-              <w:top w:val="single" w:sz="12" w:color="000000"/>
-              <w:right w:val="single" w:sz="12" w:color="000000"/>
-              <w:bottom w:val="single" w:sz="12" w:color="000000"/>
-            </w:tcBorders>
-          </w:tcPr>
-          <w:p>
-            <w:r>
-              <w:t>Improvement</w:t>
-            </w:r>
-          </w:p>
-        </w:tc>
-        <w:tc>
-          <w:tcPr>
-            <w:tcW w:w="7695" w:type="dxa"/>
-            <w:tcBorders>
-              <w:left w:val="single" w:sz="12" w:color="000000"/>
-              <w:top w:val="single" w:sz="12" w:color="000000"/>
-              <w:right w:val="single" w:sz="12" w:color="000000"/>
-              <w:bottom w:val="single" w:sz="12" w:color="000000"/>
-            </w:tcBorders>
-          </w:tcPr>
-          <w:p>
-            <w:r>
-              <w:t>Allow type-ahead searching for a new profile’s "Type" field</w:t>
+              <w:t>Tech-editing review changes</w:t>
             </w:r>
           </w:p>
         </w:tc>
@@ -3129,7 +3322,7 @@
       <w:r>
         <w:t xml:space="preserve">Bundle exports produce a single download (pretty quickly) as a single XML file. This XML file is a FHIR </w:t>
       </w:r>
-      <w:hyperlink r:id="hrId3" target="_blank">
+      <w:hyperlink r:id="hrId13" target="_blank">
         <w:r>
           <w:rPr>
             <w:rStyle w:val="c13"/>
@@ -3152,7 +3345,7 @@
       <w:r>
         <w:t xml:space="preserve">HTML exports produce a package (ZIP file) for use with the FHIR </w:t>
       </w:r>
-      <w:hyperlink r:id="hrId4" target="_blank">
+      <w:hyperlink r:id="hrId14" target="_blank">
         <w:r>
           <w:rPr>
             <w:rStyle w:val="c13"/>

</xml_diff>

<commit_message>
TRIFFHIR-144: Add ToF API documentation Incremented version number in package.json
</commit_message>
<xml_diff>
--- a/src/help/Trifolia-on-FHIR.docx
+++ b/src/help/Trifolia-on-FHIR.docx
@@ -624,7 +624,7 @@
           <w:sz w:val="24"/>
           <w:color w:val="000000"/>
         </w:rPr>
-        <w:t>7</w:t>
+        <w:t>6</w:t>
       </w:r>
       <w:r>
         <w:fldChar w:fldCharType="end"/>
@@ -940,7 +940,7 @@
           <w:sz w:val="24"/>
           <w:color w:val="000000"/>
         </w:rPr>
-        <w:t>9</w:t>
+        <w:t>8</w:t>
       </w:r>
       <w:r>
         <w:fldChar w:fldCharType="end"/>
@@ -997,6 +997,58 @@
       <w:r>
         <w:fldChar w:fldCharType="end"/>
       </w:r>
+    </w:p>
+    <w:p>
+      <w:pPr>
+        <w:shd w:val="clear" w:color="auto" w:fill="FFFFFF"/>
+        <w:pBdr>
+          <w:top w:val="none" w:space="1" w:color="000000"/>
+          <w:left w:val="none" w:space="1" w:color="000000"/>
+          <w:bottom w:val="none" w:space="1" w:color="000000"/>
+          <w:right w:val="none" w:space="1" w:color="000000"/>
+        </w:pBdr>
+        <w:tabs>
+          <w:tab w:val="right" w:pos="9495" w:leader="dot"/>
+        </w:tabs>
+      </w:pPr>
+      <w:hyperlink w:anchor="_topic_API">
+        <w:r>
+          <w:rPr>
+            <w:rFonts w:ascii="Tahoma" w:hAnsi="Tahoma" w:cs="Tahoma" w:eastAsia="Tahoma"/>
+            <w:sz w:val="24"/>
+            <w:color w:val="000000"/>
+          </w:rPr>
+          <w:t>API</w:t>
+        </w:r>
+      </w:hyperlink>
+      <w:r>
+        <w:rPr>
+          <w:rFonts w:ascii="Tahoma" w:hAnsi="Tahoma" w:cs="Tahoma" w:eastAsia="Tahoma"/>
+          <w:sz w:val="24"/>
+          <w:color w:val="000000"/>
+        </w:rPr>
+        <w:tab/>
+      </w:r>
+      <w:r>
+        <w:fldChar w:fldCharType="begin"/>
+      </w:r>
+      <w:r>
+        <w:instrText xml:space="preserve">PAGEREF _topic_API \h  \* MERGEFORMAT </w:instrText>
+      </w:r>
+      <w:r>
+        <w:fldChar w:fldCharType="separate"/>
+      </w:r>
+      <w:r>
+        <w:rPr>
+          <w:rFonts w:ascii="Tahoma" w:hAnsi="Tahoma" w:cs="Tahoma" w:eastAsia="Tahoma"/>
+          <w:sz w:val="24"/>
+          <w:color w:val="000000"/>
+        </w:rPr>
+        <w:t>9</w:t>
+      </w:r>
+      <w:r>
+        <w:fldChar w:fldCharType="end"/>
+      </w:r>
       <w:r/>
       <w:bookmarkStart w:id="0" w:name="_topic_Introduction"/>
       <w:bookmarkEnd w:id="0"/>
@@ -1041,21 +1093,13 @@
       <w:r/>
     </w:p>
     <w:p>
-      <w:pPr>
-        <w:pStyle w:val="3"/>
-      </w:pPr>
-      <w:r>
-        <w:t>Welcome</w:t>
-      </w:r>
-    </w:p>
-    <w:p>
       <w:r>
         <w:t>Trifolia-on-FHIR is an editor for FHIR resources that uses a FHIR server natively as its back-end. All STU3-compliant FHIR servers work with Trifolia-on-FHIR.</w:t>
       </w:r>
     </w:p>
     <w:p>
       <w:pPr>
-        <w:pStyle w:val="4"/>
+        <w:pStyle w:val="5"/>
       </w:pPr>
       <w:r>
         <w:t>Core Features</w:t>
@@ -1251,7 +1295,7 @@
     </w:p>
     <w:p>
       <w:pPr>
-        <w:pStyle w:val="4"/>
+        <w:pStyle w:val="5"/>
       </w:pPr>
       <w:r>
         <w:t>Requesting Support</w:t>
@@ -1259,14 +1303,25 @@
     </w:p>
     <w:p>
       <w:r>
-        <w:t xml:space="preserve">Click the "Support Request" button in the lower-right side of the screen to submit a support request. This will open JIRA Service Desk in a separate window. You will be asked to login (or register) with an Atlassian account to view and submit support requests. </w:t>
+        <w:t xml:space="preserve">Support requests are captured using JIRA Service Desk, located here: </w:t>
+      </w:r>
+      <w:hyperlink r:id="hrId2" target="_blank">
+        <w:r>
+          <w:rPr>
+            <w:rStyle w:val="c13"/>
+          </w:rPr>
+          <w:t>https://trifolia.atlassian.net/servicedesk/customer/portal/3</w:t>
+        </w:r>
+      </w:hyperlink>
+      <w:r>
+        <w:t>. JIRA will require that you be logged in with an Atlassian account before submitting/viewing support requests.</w:t>
       </w:r>
     </w:p>
     <w:p>
       <w:r>
         <w:t xml:space="preserve">Additionally, the FHIR Zulip chat has a channel dedicated for Trifolia-on-FHIR questions and announcements, located on chat.fhir.org in the </w:t>
       </w:r>
-      <w:hyperlink r:id="hrId2" target="_blank" w:anchor="narrow/stream/186812-trifolia-on-fhir">
+      <w:hyperlink r:id="hrId3" target="_blank" w:anchor="narrow/stream/186812-trifolia-on-fhir">
         <w:r>
           <w:rPr>
             <w:rStyle w:val="c13"/>
@@ -1316,14 +1371,14 @@
     <w:p>
       <w:r>
         <w:rPr>
-          <w:b/>
+          <w:u w:val="single"/>
         </w:rPr>
         <w:t>Release 1.1 on February 20, 2019</w:t>
       </w:r>
     </w:p>
     <w:p>
       <w:pPr>
-        <w:pStyle w:val="4"/>
+        <w:pStyle w:val="5"/>
       </w:pPr>
       <w:r>
         <w:t>Improved support for R4</w:t>
@@ -1341,7 +1396,7 @@
     </w:p>
     <w:p>
       <w:pPr>
-        <w:pStyle w:val="4"/>
+        <w:pStyle w:val="5"/>
       </w:pPr>
       <w:r>
         <w:t>Version history</w:t>
@@ -1354,7 +1409,7 @@
     </w:p>
     <w:p>
       <w:pPr>
-        <w:pStyle w:val="4"/>
+        <w:pStyle w:val="5"/>
       </w:pPr>
       <w:r>
         <w:t>Development Log</w:t>
@@ -1456,7 +1511,7 @@
             </w:tcBorders>
           </w:tcPr>
           <w:p>
-            <w:hyperlink r:id="hrId3" target="_blank">
+            <w:hyperlink r:id="hrId4" target="_blank">
               <w:r>
                 <w:rPr>
                   <w:rStyle w:val="c13"/>
@@ -1511,7 +1566,7 @@
             </w:tcBorders>
           </w:tcPr>
           <w:p>
-            <w:hyperlink r:id="hrId4" target="_blank">
+            <w:hyperlink r:id="hrId5" target="_blank">
               <w:r>
                 <w:rPr>
                   <w:rStyle w:val="c13"/>
@@ -1566,7 +1621,7 @@
             </w:tcBorders>
           </w:tcPr>
           <w:p>
-            <w:hyperlink r:id="hrId5" target="_blank">
+            <w:hyperlink r:id="hrId6" target="_blank">
               <w:r>
                 <w:rPr>
                   <w:rStyle w:val="c13"/>
@@ -1621,7 +1676,7 @@
             </w:tcBorders>
           </w:tcPr>
           <w:p>
-            <w:hyperlink r:id="hrId6" target="_blank">
+            <w:hyperlink r:id="hrId7" target="_blank">
               <w:r>
                 <w:rPr>
                   <w:rStyle w:val="c13"/>
@@ -1676,7 +1731,7 @@
             </w:tcBorders>
           </w:tcPr>
           <w:p>
-            <w:hyperlink r:id="hrId7" target="_blank">
+            <w:hyperlink r:id="hrId8" target="_blank">
               <w:r>
                 <w:rPr>
                   <w:rStyle w:val="c13"/>
@@ -1731,7 +1786,7 @@
             </w:tcBorders>
           </w:tcPr>
           <w:p>
-            <w:hyperlink r:id="hrId8" target="_blank">
+            <w:hyperlink r:id="hrId9" target="_blank">
               <w:r>
                 <w:rPr>
                   <w:rStyle w:val="c13"/>
@@ -1786,7 +1841,7 @@
             </w:tcBorders>
           </w:tcPr>
           <w:p>
-            <w:hyperlink r:id="hrId9" target="_blank">
+            <w:hyperlink r:id="hrId10" target="_blank">
               <w:r>
                 <w:rPr>
                   <w:rStyle w:val="c13"/>
@@ -1841,7 +1896,7 @@
             </w:tcBorders>
           </w:tcPr>
           <w:p>
-            <w:hyperlink r:id="hrId10" target="_blank">
+            <w:hyperlink r:id="hrId11" target="_blank">
               <w:r>
                 <w:rPr>
                   <w:rStyle w:val="c13"/>
@@ -1896,7 +1951,7 @@
             </w:tcBorders>
           </w:tcPr>
           <w:p>
-            <w:hyperlink r:id="hrId11" target="_blank">
+            <w:hyperlink r:id="hrId12" target="_blank">
               <w:r>
                 <w:rPr>
                   <w:rStyle w:val="c13"/>
@@ -1951,7 +2006,7 @@
             </w:tcBorders>
           </w:tcPr>
           <w:p>
-            <w:hyperlink r:id="hrId12" target="_blank">
+            <w:hyperlink r:id="hrId13" target="_blank">
               <w:r>
                 <w:rPr>
                   <w:rStyle w:val="c13"/>
@@ -3322,7 +3377,7 @@
       <w:r>
         <w:t xml:space="preserve">Bundle exports produce a single download (pretty quickly) as a single XML file. This XML file is a FHIR </w:t>
       </w:r>
-      <w:hyperlink r:id="hrId13" target="_blank">
+      <w:hyperlink r:id="hrId14" target="_blank">
         <w:r>
           <w:rPr>
             <w:rStyle w:val="c13"/>
@@ -3345,7 +3400,7 @@
       <w:r>
         <w:t xml:space="preserve">HTML exports produce a package (ZIP file) for use with the FHIR </w:t>
       </w:r>
-      <w:hyperlink r:id="hrId14" target="_blank">
+      <w:hyperlink r:id="hrId15" target="_blank">
         <w:r>
           <w:rPr>
             <w:rStyle w:val="c13"/>
@@ -4037,6 +4092,54 @@
       <w:r>
         <w:t>This may be due to dependencies being listed in the ImplementationGuide resource incorrectly.</w:t>
       </w:r>
+      <w:r/>
+      <w:r/>
+      <w:r/>
+    </w:p>
+    <w:p>
+      <w:pPr>
+        <w:outlineLvl w:val="0"/>
+        <w:keepNext/>
+        <w:spacing w:before="75" w:after="405"/>
+        <w:shd w:val="clear" w:color="auto" w:fill="FFFFFF"/>
+        <w:pBdr>
+          <w:top w:val="none" w:space="1" w:color="AAAAAA"/>
+          <w:left w:val="none" w:space="1" w:color="AAAAAA"/>
+          <w:bottom w:val="single" w:space="1" w:color="AAAAAA"/>
+          <w:right w:val="none" w:space="1" w:color="AAAAAA"/>
+        </w:pBdr>
+      </w:pPr>
+      <w:r>
+        <w:rPr>
+          <w:sz w:val="1"/>
+        </w:rPr>
+        <w:br w:type="textWrapping" w:clear="all"/>
+      </w:r>
+      <w:bookmarkStart w:id="18" w:name="_topic_API"/>
+      <w:bookmarkEnd w:id="18"/>
+      <w:r>
+        <w:rPr>
+          <w:rFonts w:ascii="Tahoma" w:hAnsi="Tahoma" w:cs="Tahoma" w:eastAsia="Tahoma"/>
+          <w:b/>
+          <w:sz w:val="28"/>
+          <w:color w:val="365F91"/>
+        </w:rPr>
+        <w:t>API</w:t>
+      </w:r>
+      <w:r/>
+    </w:p>
+    <w:p>
+      <w:r>
+        <w:t xml:space="preserve">Trifolia-on-FHIR's REST API is documented using Swagger. The publicly available installation of Trifolia-on-FHIR exposes the API documentation here: </w:t>
+      </w:r>
+      <w:hyperlink r:id="hrId16" target="_blank">
+        <w:r>
+          <w:rPr>
+            <w:rStyle w:val="c13"/>
+          </w:rPr>
+          <w:t>https://trifolia-fhir.lantanagroup.com/api-docs/</w:t>
+        </w:r>
+      </w:hyperlink>
       <w:r/>
       <w:r/>
     </w:p>

</xml_diff>

<commit_message>
Updating help documentation for "What's new" in 1.2.0
</commit_message>
<xml_diff>
--- a/src/help/Trifolia-on-FHIR.docx
+++ b/src/help/Trifolia-on-FHIR.docx
@@ -677,7 +677,7 @@
           <w:sz w:val="24"/>
           <w:color w:val="000000"/>
         </w:rPr>
-        <w:t>7</w:t>
+        <w:t>6</w:t>
       </w:r>
       <w:r>
         <w:fldChar w:fldCharType="end"/>
@@ -729,7 +729,7 @@
           <w:sz w:val="24"/>
           <w:color w:val="000000"/>
         </w:rPr>
-        <w:t>7</w:t>
+        <w:t>6</w:t>
       </w:r>
       <w:r>
         <w:fldChar w:fldCharType="end"/>
@@ -888,7 +888,7 @@
           <w:sz w:val="24"/>
           <w:color w:val="000000"/>
         </w:rPr>
-        <w:t>8</w:t>
+        <w:t>7</w:t>
       </w:r>
       <w:r>
         <w:fldChar w:fldCharType="end"/>
@@ -992,7 +992,7 @@
           <w:sz w:val="24"/>
           <w:color w:val="000000"/>
         </w:rPr>
-        <w:t>9</w:t>
+        <w:t>8</w:t>
       </w:r>
       <w:r>
         <w:fldChar w:fldCharType="end"/>
@@ -1373,7 +1373,7 @@
         <w:rPr>
           <w:u w:val="single"/>
         </w:rPr>
-        <w:t>Release 1.1 on February 20, 2019</w:t>
+        <w:t>Release 1.2.0 on March 1, 2019</w:t>
       </w:r>
     </w:p>
     <w:p>
@@ -1381,30 +1381,12 @@
         <w:pStyle w:val="5"/>
       </w:pPr>
       <w:r>
-        <w:t>Improved support for R4</w:t>
-      </w:r>
-    </w:p>
-    <w:p>
-      <w:r>
-        <w:t>Trifolia-on-FHIR is tested with the HAPI FHIR server. Until recently, HAPI has been using an old version of the FHIR R4 specification. To work with HAPI, Trifolia-on-FHIR has had to implement some work-arounds to accommodate an old version of FHIR R4 in HAPI while supporting a newer version of the FHIR IG Publisher.</w:t>
-      </w:r>
-    </w:p>
-    <w:p>
-      <w:r>
-        <w:t>Recently HAPI released updates to its R4 support. We have cleaned up the R4 logic in Trifolia-on-FHIR and have upgraded our free-to-use installation of Trifolia to include the latest version of the HAPI R4 server.</w:t>
-      </w:r>
-    </w:p>
-    <w:p>
-      <w:pPr>
-        <w:pStyle w:val="5"/>
-      </w:pPr>
-      <w:r>
-        <w:t>Version history</w:t>
-      </w:r>
-    </w:p>
-    <w:p>
-      <w:r>
-        <w:t>The implementation guide edit screen has a new tab for "History" which allows you to see the version history of the resource, and even load one of the historical versions into the current editor. This is being tested out on the implementation guide editing screen first. Once the functionality is refined, it will be added to the other editing screens.</w:t>
+        <w:t>Navigation improvements</w:t>
+      </w:r>
+    </w:p>
+    <w:p>
+      <w:r>
+        <w:t>Most of the individual icons in the top-right navigation bar have been moved to a new "File" menu, which replaces the "Home" button. The "Home" button is now a menu item within the "File" menu.</w:t>
       </w:r>
     </w:p>
     <w:p>
@@ -1516,7 +1498,7 @@
                 <w:rPr>
                   <w:rStyle w:val="c13"/>
                 </w:rPr>
-                <w:t>TRIFFHIR-32</w:t>
+                <w:t>TRIFFHIR-131</w:t>
               </w:r>
             </w:hyperlink>
           </w:p>
@@ -1549,7 +1531,7 @@
           </w:tcPr>
           <w:p>
             <w:r>
-              <w:t>Value set expansion limitations and use of terminology server</w:t>
+              <w:t>Pages should create unique page names</w:t>
             </w:r>
           </w:p>
         </w:tc>
@@ -1571,7 +1553,7 @@
                 <w:rPr>
                   <w:rStyle w:val="c13"/>
                 </w:rPr>
-                <w:t>TRIFFHIR-46</w:t>
+                <w:t>TRIFFHIR-132</w:t>
               </w:r>
             </w:hyperlink>
           </w:p>
@@ -1604,7 +1586,7 @@
           </w:tcPr>
           <w:p>
             <w:r>
-              <w:t>Allow specifying the ID of a resource upon creation</w:t>
+              <w:t>Add additional guidance for the ID on VSAC import page</w:t>
             </w:r>
           </w:p>
         </w:tc>
@@ -1626,7 +1608,7 @@
                 <w:rPr>
                   <w:rStyle w:val="c13"/>
                 </w:rPr>
-                <w:t>TRIFFHIR-85</w:t>
+                <w:t>TRIFFHIR-139</w:t>
               </w:r>
             </w:hyperlink>
           </w:p>
@@ -1659,7 +1641,7 @@
           </w:tcPr>
           <w:p>
             <w:r>
-              <w:t>Profiles/Extensions page - put a label on the third search dropdown "Implementation Guide"</w:t>
+              <w:t>Allow users to change the id of "other" resources</w:t>
             </w:r>
           </w:p>
         </w:tc>
@@ -1681,7 +1663,62 @@
                 <w:rPr>
                   <w:rStyle w:val="c13"/>
                 </w:rPr>
-                <w:t>TRIFFHIR-140</w:t>
+                <w:t>TRIFFHIR-152</w:t>
+              </w:r>
+            </w:hyperlink>
+          </w:p>
+        </w:tc>
+        <w:tc>
+          <w:tcPr>
+            <w:tcW w:w="1275" w:type="dxa"/>
+            <w:tcBorders>
+              <w:left w:val="single" w:sz="12" w:color="000000"/>
+              <w:top w:val="single" w:sz="12" w:color="000000"/>
+              <w:right w:val="single" w:sz="12" w:color="000000"/>
+              <w:bottom w:val="single" w:sz="12" w:color="000000"/>
+            </w:tcBorders>
+          </w:tcPr>
+          <w:p>
+            <w:r>
+              <w:t>Defect</w:t>
+            </w:r>
+          </w:p>
+        </w:tc>
+        <w:tc>
+          <w:tcPr>
+            <w:tcW w:w="6510" w:type="dxa"/>
+            <w:tcBorders>
+              <w:left w:val="single" w:sz="12" w:color="000000"/>
+              <w:top w:val="single" w:sz="12" w:color="000000"/>
+              <w:right w:val="single" w:sz="12" w:color="000000"/>
+              <w:bottom w:val="single" w:sz="12" w:color="000000"/>
+            </w:tcBorders>
+          </w:tcPr>
+          <w:p>
+            <w:r>
+              <w:t>Adding a StructureDefinition to an IG via the "Edit Structure Definition" screen does not work</w:t>
+            </w:r>
+          </w:p>
+        </w:tc>
+      </w:tr>
+      <w:tr>
+        <w:tc>
+          <w:tcPr>
+            <w:tcW w:w="1275" w:type="dxa"/>
+            <w:tcBorders>
+              <w:left w:val="single" w:sz="12" w:color="000000"/>
+              <w:top w:val="single" w:sz="12" w:color="000000"/>
+              <w:right w:val="single" w:sz="12" w:color="000000"/>
+              <w:bottom w:val="single" w:sz="12" w:color="000000"/>
+            </w:tcBorders>
+          </w:tcPr>
+          <w:p>
+            <w:hyperlink r:id="hrId8" target="_blank">
+              <w:r>
+                <w:rPr>
+                  <w:rStyle w:val="c13"/>
+                </w:rPr>
+                <w:t>TRIFFHIR-151</w:t>
               </w:r>
             </w:hyperlink>
           </w:p>
@@ -1714,62 +1751,7 @@
           </w:tcPr>
           <w:p>
             <w:r>
-              <w:t>Display the currently selected FHIR server on all screens</w:t>
-            </w:r>
-          </w:p>
-        </w:tc>
-      </w:tr>
-      <w:tr>
-        <w:tc>
-          <w:tcPr>
-            <w:tcW w:w="1275" w:type="dxa"/>
-            <w:tcBorders>
-              <w:left w:val="single" w:sz="12" w:color="000000"/>
-              <w:top w:val="single" w:sz="12" w:color="000000"/>
-              <w:right w:val="single" w:sz="12" w:color="000000"/>
-              <w:bottom w:val="single" w:sz="12" w:color="000000"/>
-            </w:tcBorders>
-          </w:tcPr>
-          <w:p>
-            <w:hyperlink r:id="hrId8" target="_blank">
-              <w:r>
-                <w:rPr>
-                  <w:rStyle w:val="c13"/>
-                </w:rPr>
-                <w:t>TRIFFHIR-107</w:t>
-              </w:r>
-            </w:hyperlink>
-          </w:p>
-        </w:tc>
-        <w:tc>
-          <w:tcPr>
-            <w:tcW w:w="1275" w:type="dxa"/>
-            <w:tcBorders>
-              <w:left w:val="single" w:sz="12" w:color="000000"/>
-              <w:top w:val="single" w:sz="12" w:color="000000"/>
-              <w:right w:val="single" w:sz="12" w:color="000000"/>
-              <w:bottom w:val="single" w:sz="12" w:color="000000"/>
-            </w:tcBorders>
-          </w:tcPr>
-          <w:p>
-            <w:r>
-              <w:t>Improvement</w:t>
-            </w:r>
-          </w:p>
-        </w:tc>
-        <w:tc>
-          <w:tcPr>
-            <w:tcW w:w="6510" w:type="dxa"/>
-            <w:tcBorders>
-              <w:left w:val="single" w:sz="12" w:color="000000"/>
-              <w:top w:val="single" w:sz="12" w:color="000000"/>
-              <w:right w:val="single" w:sz="12" w:color="000000"/>
-              <w:bottom w:val="single" w:sz="12" w:color="000000"/>
-            </w:tcBorders>
-          </w:tcPr>
-          <w:p>
-            <w:r>
-              <w:t>Prompt user to confirm when removing an implementation guide</w:t>
+              <w:t>Re-arrange navigation bar's individual icons into a File menu</w:t>
             </w:r>
           </w:p>
         </w:tc>
@@ -1791,7 +1773,7 @@
                 <w:rPr>
                   <w:rStyle w:val="c13"/>
                 </w:rPr>
-                <w:t>TRIFFHIR-141</w:t>
+                <w:t>TRIFFHIR-150</w:t>
               </w:r>
             </w:hyperlink>
           </w:p>
@@ -1808,7 +1790,7 @@
           </w:tcPr>
           <w:p>
             <w:r>
-              <w:t>New Feature</w:t>
+              <w:t>Defect</w:t>
             </w:r>
           </w:p>
         </w:tc>
@@ -1824,7 +1806,7 @@
           </w:tcPr>
           <w:p>
             <w:r>
-              <w:t>Add support for google analytics</w:t>
+              <w:t>Exported ig publisher package's ig.json file has incorrect specification property</w:t>
             </w:r>
           </w:p>
         </w:tc>
@@ -1846,7 +1828,7 @@
                 <w:rPr>
                   <w:rStyle w:val="c13"/>
                 </w:rPr>
-                <w:t>TRIFFHIR-118</w:t>
+                <w:t>TRIFFHIR-149</w:t>
               </w:r>
             </w:hyperlink>
           </w:p>
@@ -1863,7 +1845,7 @@
           </w:tcPr>
           <w:p>
             <w:r>
-              <w:t>Task</w:t>
+              <w:t>Defect</w:t>
             </w:r>
           </w:p>
         </w:tc>
@@ -1879,172 +1861,7 @@
           </w:tcPr>
           <w:p>
             <w:r>
-              <w:t>PackageID and FHIRVersion fields not saving</w:t>
-            </w:r>
-          </w:p>
-        </w:tc>
-      </w:tr>
-      <w:tr>
-        <w:tc>
-          <w:tcPr>
-            <w:tcW w:w="1275" w:type="dxa"/>
-            <w:tcBorders>
-              <w:left w:val="single" w:sz="12" w:color="000000"/>
-              <w:top w:val="single" w:sz="12" w:color="000000"/>
-              <w:right w:val="single" w:sz="12" w:color="000000"/>
-              <w:bottom w:val="single" w:sz="12" w:color="000000"/>
-            </w:tcBorders>
-          </w:tcPr>
-          <w:p>
-            <w:hyperlink r:id="hrId11" target="_blank">
-              <w:r>
-                <w:rPr>
-                  <w:rStyle w:val="c13"/>
-                </w:rPr>
-                <w:t>TRIFFHIR-135</w:t>
-              </w:r>
-            </w:hyperlink>
-          </w:p>
-        </w:tc>
-        <w:tc>
-          <w:tcPr>
-            <w:tcW w:w="1275" w:type="dxa"/>
-            <w:tcBorders>
-              <w:left w:val="single" w:sz="12" w:color="000000"/>
-              <w:top w:val="single" w:sz="12" w:color="000000"/>
-              <w:right w:val="single" w:sz="12" w:color="000000"/>
-              <w:bottom w:val="single" w:sz="12" w:color="000000"/>
-            </w:tcBorders>
-          </w:tcPr>
-          <w:p>
-            <w:r>
-              <w:t>Task</w:t>
-            </w:r>
-          </w:p>
-        </w:tc>
-        <w:tc>
-          <w:tcPr>
-            <w:tcW w:w="6510" w:type="dxa"/>
-            <w:tcBorders>
-              <w:left w:val="single" w:sz="12" w:color="000000"/>
-              <w:top w:val="single" w:sz="12" w:color="000000"/>
-              <w:right w:val="single" w:sz="12" w:color="000000"/>
-              <w:bottom w:val="single" w:sz="12" w:color="000000"/>
-            </w:tcBorders>
-          </w:tcPr>
-          <w:p>
-            <w:r>
-              <w:t>Authentication framework improvements</w:t>
-            </w:r>
-          </w:p>
-        </w:tc>
-      </w:tr>
-      <w:tr>
-        <w:tc>
-          <w:tcPr>
-            <w:tcW w:w="1275" w:type="dxa"/>
-            <w:tcBorders>
-              <w:left w:val="single" w:sz="12" w:color="000000"/>
-              <w:top w:val="single" w:sz="12" w:color="000000"/>
-              <w:right w:val="single" w:sz="12" w:color="000000"/>
-              <w:bottom w:val="single" w:sz="12" w:color="000000"/>
-            </w:tcBorders>
-          </w:tcPr>
-          <w:p>
-            <w:hyperlink r:id="hrId12" target="_blank">
-              <w:r>
-                <w:rPr>
-                  <w:rStyle w:val="c13"/>
-                </w:rPr>
-                <w:t>TRIFFHIR-142</w:t>
-              </w:r>
-            </w:hyperlink>
-          </w:p>
-        </w:tc>
-        <w:tc>
-          <w:tcPr>
-            <w:tcW w:w="1275" w:type="dxa"/>
-            <w:tcBorders>
-              <w:left w:val="single" w:sz="12" w:color="000000"/>
-              <w:top w:val="single" w:sz="12" w:color="000000"/>
-              <w:right w:val="single" w:sz="12" w:color="000000"/>
-              <w:bottom w:val="single" w:sz="12" w:color="000000"/>
-            </w:tcBorders>
-          </w:tcPr>
-          <w:p>
-            <w:r>
-              <w:t>New Feature</w:t>
-            </w:r>
-          </w:p>
-        </w:tc>
-        <w:tc>
-          <w:tcPr>
-            <w:tcW w:w="6510" w:type="dxa"/>
-            <w:tcBorders>
-              <w:left w:val="single" w:sz="12" w:color="000000"/>
-              <w:top w:val="single" w:sz="12" w:color="000000"/>
-              <w:right w:val="single" w:sz="12" w:color="000000"/>
-              <w:bottom w:val="single" w:sz="12" w:color="000000"/>
-            </w:tcBorders>
-          </w:tcPr>
-          <w:p>
-            <w:r>
-              <w:t>Display version history on implementation guide editing screen</w:t>
-            </w:r>
-          </w:p>
-        </w:tc>
-      </w:tr>
-      <w:tr>
-        <w:tc>
-          <w:tcPr>
-            <w:tcW w:w="1275" w:type="dxa"/>
-            <w:tcBorders>
-              <w:left w:val="single" w:sz="12" w:color="000000"/>
-              <w:top w:val="single" w:sz="12" w:color="000000"/>
-              <w:right w:val="single" w:sz="12" w:color="000000"/>
-              <w:bottom w:val="single" w:sz="12" w:color="000000"/>
-            </w:tcBorders>
-          </w:tcPr>
-          <w:p>
-            <w:hyperlink r:id="hrId13" target="_blank">
-              <w:r>
-                <w:rPr>
-                  <w:rStyle w:val="c13"/>
-                </w:rPr>
-                <w:t>TRIFFHIR-77</w:t>
-              </w:r>
-            </w:hyperlink>
-          </w:p>
-        </w:tc>
-        <w:tc>
-          <w:tcPr>
-            <w:tcW w:w="1275" w:type="dxa"/>
-            <w:tcBorders>
-              <w:left w:val="single" w:sz="12" w:color="000000"/>
-              <w:top w:val="single" w:sz="12" w:color="000000"/>
-              <w:right w:val="single" w:sz="12" w:color="000000"/>
-              <w:bottom w:val="single" w:sz="12" w:color="000000"/>
-            </w:tcBorders>
-          </w:tcPr>
-          <w:p>
-            <w:r>
-              <w:t>Task</w:t>
-            </w:r>
-          </w:p>
-        </w:tc>
-        <w:tc>
-          <w:tcPr>
-            <w:tcW w:w="6510" w:type="dxa"/>
-            <w:tcBorders>
-              <w:left w:val="single" w:sz="12" w:color="000000"/>
-              <w:top w:val="single" w:sz="12" w:color="000000"/>
-              <w:right w:val="single" w:sz="12" w:color="000000"/>
-              <w:bottom w:val="single" w:sz="12" w:color="000000"/>
-            </w:tcBorders>
-          </w:tcPr>
-          <w:p>
-            <w:r>
-              <w:t>Tech-editing review changes</w:t>
+              <w:t>Editing a profile's ElementDefinition.type is incorrect for R4</w:t>
             </w:r>
           </w:p>
         </w:tc>
@@ -3377,7 +3194,7 @@
       <w:r>
         <w:t xml:space="preserve">Bundle exports produce a single download (pretty quickly) as a single XML file. This XML file is a FHIR </w:t>
       </w:r>
-      <w:hyperlink r:id="hrId14" target="_blank">
+      <w:hyperlink r:id="hrId11" target="_blank">
         <w:r>
           <w:rPr>
             <w:rStyle w:val="c13"/>
@@ -3400,7 +3217,7 @@
       <w:r>
         <w:t xml:space="preserve">HTML exports produce a package (ZIP file) for use with the FHIR </w:t>
       </w:r>
-      <w:hyperlink r:id="hrId15" target="_blank">
+      <w:hyperlink r:id="hrId12" target="_blank">
         <w:r>
           <w:rPr>
             <w:rStyle w:val="c13"/>
@@ -4132,7 +3949,7 @@
       <w:r>
         <w:t xml:space="preserve">Trifolia-on-FHIR's REST API is documented using Swagger. The publicly available installation of Trifolia-on-FHIR exposes the API documentation here: </w:t>
       </w:r>
-      <w:hyperlink r:id="hrId16" target="_blank">
+      <w:hyperlink r:id="hrId13" target="_blank">
         <w:r>
           <w:rPr>
             <w:rStyle w:val="c13"/>

</xml_diff>

<commit_message>
Updating help documentation to include additional guidance on authoring value sets
</commit_message>
<xml_diff>
--- a/src/help/Trifolia-on-FHIR.docx
+++ b/src/help/Trifolia-on-FHIR.docx
@@ -527,58 +527,6 @@
     </w:p>
     <w:p>
       <w:pPr>
-        <w:shd w:val="clear" w:color="auto" w:fill="FFFFFF"/>
-        <w:pBdr>
-          <w:top w:val="none" w:space="1" w:color="000000"/>
-          <w:left w:val="none" w:space="1" w:color="000000"/>
-          <w:bottom w:val="none" w:space="1" w:color="000000"/>
-          <w:right w:val="none" w:space="1" w:color="000000"/>
-        </w:pBdr>
-        <w:tabs>
-          <w:tab w:val="right" w:pos="9495" w:leader="dot"/>
-        </w:tabs>
-      </w:pPr>
-      <w:hyperlink w:anchor="_topic_GettingStarted">
-        <w:r>
-          <w:rPr>
-            <w:rFonts w:ascii="Tahoma" w:hAnsi="Tahoma" w:cs="Tahoma" w:eastAsia="Tahoma"/>
-            <w:sz w:val="24"/>
-            <w:color w:val="000000"/>
-          </w:rPr>
-          <w:t>Getting Started</w:t>
-        </w:r>
-      </w:hyperlink>
-      <w:r>
-        <w:rPr>
-          <w:rFonts w:ascii="Tahoma" w:hAnsi="Tahoma" w:cs="Tahoma" w:eastAsia="Tahoma"/>
-          <w:sz w:val="24"/>
-          <w:color w:val="000000"/>
-        </w:rPr>
-        <w:tab/>
-      </w:r>
-      <w:r>
-        <w:fldChar w:fldCharType="begin"/>
-      </w:r>
-      <w:r>
-        <w:instrText xml:space="preserve">PAGEREF _topic_GettingStarted \h  \* MERGEFORMAT </w:instrText>
-      </w:r>
-      <w:r>
-        <w:fldChar w:fldCharType="separate"/>
-      </w:r>
-      <w:r>
-        <w:rPr>
-          <w:rFonts w:ascii="Tahoma" w:hAnsi="Tahoma" w:cs="Tahoma" w:eastAsia="Tahoma"/>
-          <w:sz w:val="24"/>
-          <w:color w:val="000000"/>
-        </w:rPr>
-        <w:t>6</w:t>
-      </w:r>
-      <w:r>
-        <w:fldChar w:fldCharType="end"/>
-      </w:r>
-    </w:p>
-    <w:p>
-      <w:pPr>
         <w:ind w:left="300"/>
         <w:shd w:val="clear" w:color="auto" w:fill="FFFFFF"/>
         <w:pBdr>
@@ -591,14 +539,14 @@
           <w:tab w:val="right" w:pos="9495" w:leader="dot"/>
         </w:tabs>
       </w:pPr>
-      <w:hyperlink w:anchor="_topic_SystemRequirements">
+      <w:hyperlink w:anchor="_topic_AuthoringValuesets">
         <w:r>
           <w:rPr>
             <w:rFonts w:ascii="Tahoma" w:hAnsi="Tahoma" w:cs="Tahoma" w:eastAsia="Tahoma"/>
             <w:sz w:val="24"/>
             <w:color w:val="000000"/>
           </w:rPr>
-          <w:t>System Requirements</w:t>
+          <w:t>Value sets</w:t>
         </w:r>
       </w:hyperlink>
       <w:r>
@@ -613,7 +561,59 @@
         <w:fldChar w:fldCharType="begin"/>
       </w:r>
       <w:r>
-        <w:instrText xml:space="preserve">PAGEREF _topic_SystemRequirements \h  \* MERGEFORMAT </w:instrText>
+        <w:instrText xml:space="preserve">PAGEREF _topic_AuthoringValuesets \h  \* MERGEFORMAT </w:instrText>
+      </w:r>
+      <w:r>
+        <w:fldChar w:fldCharType="separate"/>
+      </w:r>
+      <w:r>
+        <w:rPr>
+          <w:rFonts w:ascii="Tahoma" w:hAnsi="Tahoma" w:cs="Tahoma" w:eastAsia="Tahoma"/>
+          <w:sz w:val="24"/>
+          <w:color w:val="000000"/>
+        </w:rPr>
+        <w:t>6</w:t>
+      </w:r>
+      <w:r>
+        <w:fldChar w:fldCharType="end"/>
+      </w:r>
+    </w:p>
+    <w:p>
+      <w:pPr>
+        <w:shd w:val="clear" w:color="auto" w:fill="FFFFFF"/>
+        <w:pBdr>
+          <w:top w:val="none" w:space="1" w:color="000000"/>
+          <w:left w:val="none" w:space="1" w:color="000000"/>
+          <w:bottom w:val="none" w:space="1" w:color="000000"/>
+          <w:right w:val="none" w:space="1" w:color="000000"/>
+        </w:pBdr>
+        <w:tabs>
+          <w:tab w:val="right" w:pos="9495" w:leader="dot"/>
+        </w:tabs>
+      </w:pPr>
+      <w:hyperlink w:anchor="_topic_GettingStarted">
+        <w:r>
+          <w:rPr>
+            <w:rFonts w:ascii="Tahoma" w:hAnsi="Tahoma" w:cs="Tahoma" w:eastAsia="Tahoma"/>
+            <w:sz w:val="24"/>
+            <w:color w:val="000000"/>
+          </w:rPr>
+          <w:t>Getting Started</w:t>
+        </w:r>
+      </w:hyperlink>
+      <w:r>
+        <w:rPr>
+          <w:rFonts w:ascii="Tahoma" w:hAnsi="Tahoma" w:cs="Tahoma" w:eastAsia="Tahoma"/>
+          <w:sz w:val="24"/>
+          <w:color w:val="000000"/>
+        </w:rPr>
+        <w:tab/>
+      </w:r>
+      <w:r>
+        <w:fldChar w:fldCharType="begin"/>
+      </w:r>
+      <w:r>
+        <w:instrText xml:space="preserve">PAGEREF _topic_GettingStarted \h  \* MERGEFORMAT </w:instrText>
       </w:r>
       <w:r>
         <w:fldChar w:fldCharType="separate"/>
@@ -644,14 +644,14 @@
           <w:tab w:val="right" w:pos="9495" w:leader="dot"/>
         </w:tabs>
       </w:pPr>
-      <w:hyperlink w:anchor="_topic_Help">
+      <w:hyperlink w:anchor="_topic_SystemRequirements">
         <w:r>
           <w:rPr>
             <w:rFonts w:ascii="Tahoma" w:hAnsi="Tahoma" w:cs="Tahoma" w:eastAsia="Tahoma"/>
             <w:sz w:val="24"/>
             <w:color w:val="000000"/>
           </w:rPr>
-          <w:t>Help</w:t>
+          <w:t>System Requirements</w:t>
         </w:r>
       </w:hyperlink>
       <w:r>
@@ -666,7 +666,7 @@
         <w:fldChar w:fldCharType="begin"/>
       </w:r>
       <w:r>
-        <w:instrText xml:space="preserve">PAGEREF _topic_Help \h  \* MERGEFORMAT </w:instrText>
+        <w:instrText xml:space="preserve">PAGEREF _topic_SystemRequirements \h  \* MERGEFORMAT </w:instrText>
       </w:r>
       <w:r>
         <w:fldChar w:fldCharType="separate"/>
@@ -677,59 +677,7 @@
           <w:sz w:val="24"/>
           <w:color w:val="000000"/>
         </w:rPr>
-        <w:t>6</w:t>
-      </w:r>
-      <w:r>
-        <w:fldChar w:fldCharType="end"/>
-      </w:r>
-    </w:p>
-    <w:p>
-      <w:pPr>
-        <w:shd w:val="clear" w:color="auto" w:fill="FFFFFF"/>
-        <w:pBdr>
-          <w:top w:val="none" w:space="1" w:color="000000"/>
-          <w:left w:val="none" w:space="1" w:color="000000"/>
-          <w:bottom w:val="none" w:space="1" w:color="000000"/>
-          <w:right w:val="none" w:space="1" w:color="000000"/>
-        </w:pBdr>
-        <w:tabs>
-          <w:tab w:val="right" w:pos="9495" w:leader="dot"/>
-        </w:tabs>
-      </w:pPr>
-      <w:hyperlink w:anchor="_topic_ExportImport">
-        <w:r>
-          <w:rPr>
-            <w:rFonts w:ascii="Tahoma" w:hAnsi="Tahoma" w:cs="Tahoma" w:eastAsia="Tahoma"/>
-            <w:sz w:val="24"/>
-            <w:color w:val="000000"/>
-          </w:rPr>
-          <w:t>Export/Import</w:t>
-        </w:r>
-      </w:hyperlink>
-      <w:r>
-        <w:rPr>
-          <w:rFonts w:ascii="Tahoma" w:hAnsi="Tahoma" w:cs="Tahoma" w:eastAsia="Tahoma"/>
-          <w:sz w:val="24"/>
-          <w:color w:val="000000"/>
-        </w:rPr>
-        <w:tab/>
-      </w:r>
-      <w:r>
-        <w:fldChar w:fldCharType="begin"/>
-      </w:r>
-      <w:r>
-        <w:instrText xml:space="preserve">PAGEREF _topic_ExportImport \h  \* MERGEFORMAT </w:instrText>
-      </w:r>
-      <w:r>
-        <w:fldChar w:fldCharType="separate"/>
-      </w:r>
-      <w:r>
-        <w:rPr>
-          <w:rFonts w:ascii="Tahoma" w:hAnsi="Tahoma" w:cs="Tahoma" w:eastAsia="Tahoma"/>
-          <w:sz w:val="24"/>
-          <w:color w:val="000000"/>
-        </w:rPr>
-        <w:t>6</w:t>
+        <w:t>7</w:t>
       </w:r>
       <w:r>
         <w:fldChar w:fldCharType="end"/>
@@ -749,14 +697,14 @@
           <w:tab w:val="right" w:pos="9495" w:leader="dot"/>
         </w:tabs>
       </w:pPr>
-      <w:hyperlink w:anchor="_topic_Export">
+      <w:hyperlink w:anchor="_topic_Help">
         <w:r>
           <w:rPr>
             <w:rFonts w:ascii="Tahoma" w:hAnsi="Tahoma" w:cs="Tahoma" w:eastAsia="Tahoma"/>
             <w:sz w:val="24"/>
             <w:color w:val="000000"/>
           </w:rPr>
-          <w:t>Export</w:t>
+          <w:t>Help</w:t>
         </w:r>
       </w:hyperlink>
       <w:r>
@@ -771,7 +719,59 @@
         <w:fldChar w:fldCharType="begin"/>
       </w:r>
       <w:r>
-        <w:instrText xml:space="preserve">PAGEREF _topic_Export \h  \* MERGEFORMAT </w:instrText>
+        <w:instrText xml:space="preserve">PAGEREF _topic_Help \h  \* MERGEFORMAT </w:instrText>
+      </w:r>
+      <w:r>
+        <w:fldChar w:fldCharType="separate"/>
+      </w:r>
+      <w:r>
+        <w:rPr>
+          <w:rFonts w:ascii="Tahoma" w:hAnsi="Tahoma" w:cs="Tahoma" w:eastAsia="Tahoma"/>
+          <w:sz w:val="24"/>
+          <w:color w:val="000000"/>
+        </w:rPr>
+        <w:t>7</w:t>
+      </w:r>
+      <w:r>
+        <w:fldChar w:fldCharType="end"/>
+      </w:r>
+    </w:p>
+    <w:p>
+      <w:pPr>
+        <w:shd w:val="clear" w:color="auto" w:fill="FFFFFF"/>
+        <w:pBdr>
+          <w:top w:val="none" w:space="1" w:color="000000"/>
+          <w:left w:val="none" w:space="1" w:color="000000"/>
+          <w:bottom w:val="none" w:space="1" w:color="000000"/>
+          <w:right w:val="none" w:space="1" w:color="000000"/>
+        </w:pBdr>
+        <w:tabs>
+          <w:tab w:val="right" w:pos="9495" w:leader="dot"/>
+        </w:tabs>
+      </w:pPr>
+      <w:hyperlink w:anchor="_topic_ExportImport">
+        <w:r>
+          <w:rPr>
+            <w:rFonts w:ascii="Tahoma" w:hAnsi="Tahoma" w:cs="Tahoma" w:eastAsia="Tahoma"/>
+            <w:sz w:val="24"/>
+            <w:color w:val="000000"/>
+          </w:rPr>
+          <w:t>Export/Import</w:t>
+        </w:r>
+      </w:hyperlink>
+      <w:r>
+        <w:rPr>
+          <w:rFonts w:ascii="Tahoma" w:hAnsi="Tahoma" w:cs="Tahoma" w:eastAsia="Tahoma"/>
+          <w:sz w:val="24"/>
+          <w:color w:val="000000"/>
+        </w:rPr>
+        <w:tab/>
+      </w:r>
+      <w:r>
+        <w:fldChar w:fldCharType="begin"/>
+      </w:r>
+      <w:r>
+        <w:instrText xml:space="preserve">PAGEREF _topic_ExportImport \h  \* MERGEFORMAT </w:instrText>
       </w:r>
       <w:r>
         <w:fldChar w:fldCharType="separate"/>
@@ -802,14 +802,14 @@
           <w:tab w:val="right" w:pos="9495" w:leader="dot"/>
         </w:tabs>
       </w:pPr>
-      <w:hyperlink w:anchor="_topic_Import">
+      <w:hyperlink w:anchor="_topic_Export">
         <w:r>
           <w:rPr>
             <w:rFonts w:ascii="Tahoma" w:hAnsi="Tahoma" w:cs="Tahoma" w:eastAsia="Tahoma"/>
             <w:sz w:val="24"/>
             <w:color w:val="000000"/>
           </w:rPr>
-          <w:t>Import</w:t>
+          <w:t>Export</w:t>
         </w:r>
       </w:hyperlink>
       <w:r>
@@ -824,7 +824,7 @@
         <w:fldChar w:fldCharType="begin"/>
       </w:r>
       <w:r>
-        <w:instrText xml:space="preserve">PAGEREF _topic_Import \h  \* MERGEFORMAT </w:instrText>
+        <w:instrText xml:space="preserve">PAGEREF _topic_Export \h  \* MERGEFORMAT </w:instrText>
       </w:r>
       <w:r>
         <w:fldChar w:fldCharType="separate"/>
@@ -855,6 +855,59 @@
           <w:tab w:val="right" w:pos="9495" w:leader="dot"/>
         </w:tabs>
       </w:pPr>
+      <w:hyperlink w:anchor="_topic_Import">
+        <w:r>
+          <w:rPr>
+            <w:rFonts w:ascii="Tahoma" w:hAnsi="Tahoma" w:cs="Tahoma" w:eastAsia="Tahoma"/>
+            <w:sz w:val="24"/>
+            <w:color w:val="000000"/>
+          </w:rPr>
+          <w:t>Import</w:t>
+        </w:r>
+      </w:hyperlink>
+      <w:r>
+        <w:rPr>
+          <w:rFonts w:ascii="Tahoma" w:hAnsi="Tahoma" w:cs="Tahoma" w:eastAsia="Tahoma"/>
+          <w:sz w:val="24"/>
+          <w:color w:val="000000"/>
+        </w:rPr>
+        <w:tab/>
+      </w:r>
+      <w:r>
+        <w:fldChar w:fldCharType="begin"/>
+      </w:r>
+      <w:r>
+        <w:instrText xml:space="preserve">PAGEREF _topic_Import \h  \* MERGEFORMAT </w:instrText>
+      </w:r>
+      <w:r>
+        <w:fldChar w:fldCharType="separate"/>
+      </w:r>
+      <w:r>
+        <w:rPr>
+          <w:rFonts w:ascii="Tahoma" w:hAnsi="Tahoma" w:cs="Tahoma" w:eastAsia="Tahoma"/>
+          <w:sz w:val="24"/>
+          <w:color w:val="000000"/>
+        </w:rPr>
+        <w:t>7</w:t>
+      </w:r>
+      <w:r>
+        <w:fldChar w:fldCharType="end"/>
+      </w:r>
+    </w:p>
+    <w:p>
+      <w:pPr>
+        <w:ind w:left="300"/>
+        <w:shd w:val="clear" w:color="auto" w:fill="FFFFFF"/>
+        <w:pBdr>
+          <w:top w:val="none" w:space="1" w:color="000000"/>
+          <w:left w:val="none" w:space="1" w:color="000000"/>
+          <w:bottom w:val="none" w:space="1" w:color="000000"/>
+          <w:right w:val="none" w:space="1" w:color="000000"/>
+        </w:pBdr>
+        <w:tabs>
+          <w:tab w:val="right" w:pos="9495" w:leader="dot"/>
+        </w:tabs>
+      </w:pPr>
       <w:hyperlink w:anchor="_topic_GitHubIntegration">
         <w:r>
           <w:rPr>
@@ -888,7 +941,7 @@
           <w:sz w:val="24"/>
           <w:color w:val="000000"/>
         </w:rPr>
-        <w:t>7</w:t>
+        <w:t>8</w:t>
       </w:r>
       <w:r>
         <w:fldChar w:fldCharType="end"/>
@@ -940,7 +993,7 @@
           <w:sz w:val="24"/>
           <w:color w:val="000000"/>
         </w:rPr>
-        <w:t>8</w:t>
+        <w:t>9</w:t>
       </w:r>
       <w:r>
         <w:fldChar w:fldCharType="end"/>
@@ -992,7 +1045,7 @@
           <w:sz w:val="24"/>
           <w:color w:val="000000"/>
         </w:rPr>
-        <w:t>8</w:t>
+        <w:t>9</w:t>
       </w:r>
       <w:r>
         <w:fldChar w:fldCharType="end"/>
@@ -2609,6 +2662,185 @@
     </w:p>
     <w:p>
       <w:pPr>
+        <w:outlineLvl w:val="1"/>
+        <w:keepNext/>
+        <w:spacing w:before="150" w:after="150"/>
+        <w:shd w:val="clear" w:color="auto" w:fill="FFFFFF"/>
+        <w:pBdr>
+          <w:top w:val="none" w:space="1" w:color="000000"/>
+          <w:left w:val="none" w:space="1" w:color="000000"/>
+          <w:bottom w:val="none" w:space="1" w:color="000000"/>
+          <w:right w:val="none" w:space="1" w:color="000000"/>
+        </w:pBdr>
+      </w:pPr>
+      <w:r>
+        <w:rPr>
+          <w:sz w:val="1"/>
+        </w:rPr>
+        <w:br w:type="textWrapping" w:clear="all"/>
+      </w:r>
+      <w:bookmarkStart w:id="9" w:name="_topic_AuthoringValuesets"/>
+      <w:bookmarkEnd w:id="9"/>
+      <w:r>
+        <w:rPr>
+          <w:rFonts w:ascii="Tahoma" w:hAnsi="Tahoma" w:cs="Tahoma" w:eastAsia="Tahoma"/>
+          <w:b/>
+          <w:sz w:val="26"/>
+          <w:color w:val="4F81BD"/>
+        </w:rPr>
+        <w:t>Value sets</w:t>
+      </w:r>
+      <w:r/>
+    </w:p>
+    <w:p>
+      <w:r>
+        <w:t xml:space="preserve">Value sets used by an implementation guide </w:t>
+      </w:r>
+      <w:r>
+        <w:rPr>
+          <w:i/>
+        </w:rPr>
+        <w:t>should</w:t>
+      </w:r>
+      <w:r>
+        <w:t xml:space="preserve"> have a "compose" defined which asserts either the enumerated codes that should be included in the value sets, or asserts other value sets that should be included (making the value set a "wrapper" of sorts).</w:t>
+      </w:r>
+    </w:p>
+    <w:p>
+      <w:r>
+        <w:t>Enumerated codes are shown/edited in the "Compose" tab's "Concepts" section. This section is paged, showing five (5) codes at a time. You may search for a concept by either the code or display values by entering text in the "Code (search)" and "Display (search)" fields shown at the top of the table.</w:t>
+      </w:r>
+    </w:p>
+    <w:p>
+      <w:r>
+        <w:t>Additional fields (such as the "Designations") may be modified for each concept by clicking the "Edit" button.</w:t>
+      </w:r>
+    </w:p>
+    <w:p>
+      <w:r>
+        <w:t>Below the table of (at most) five (5) concepts is a set of buttons which allow you to control which page you are viewing/editing.</w:t>
+      </w:r>
+    </w:p>
+    <w:p>
+      <w:pPr>
+        <w:numPr>
+          <w:ilvl w:val="0"/>
+          <w:numId w:val="6"/>
+        </w:numPr>
+      </w:pPr>
+      <w:r/>
+      <w:r>
+        <w:t>The &lt;&lt; button returns you to the first page of concepts</w:t>
+      </w:r>
+    </w:p>
+    <w:p>
+      <w:pPr>
+        <w:numPr>
+          <w:ilvl w:val="0"/>
+          <w:numId w:val="6"/>
+        </w:numPr>
+      </w:pPr>
+      <w:r/>
+      <w:r>
+        <w:t>The &gt;&gt; button moves you to the last page of concepts</w:t>
+      </w:r>
+    </w:p>
+    <w:p>
+      <w:pPr>
+        <w:numPr>
+          <w:ilvl w:val="0"/>
+          <w:numId w:val="6"/>
+        </w:numPr>
+      </w:pPr>
+      <w:r/>
+      <w:r>
+        <w:t>The &lt; button moves you one page backward</w:t>
+      </w:r>
+    </w:p>
+    <w:p>
+      <w:pPr>
+        <w:numPr>
+          <w:ilvl w:val="0"/>
+          <w:numId w:val="6"/>
+        </w:numPr>
+      </w:pPr>
+      <w:r/>
+      <w:r>
+        <w:t>The &gt; button moves you one page forward</w:t>
+      </w:r>
+    </w:p>
+    <w:p>
+      <w:pPr>
+        <w:numPr>
+          <w:ilvl w:val="0"/>
+          <w:numId w:val="6"/>
+        </w:numPr>
+      </w:pPr>
+      <w:r/>
+      <w:r>
+        <w:t>Selecting a number will bring you to that specific page number</w:t>
+      </w:r>
+    </w:p>
+    <w:p>
+      <w:r>
+        <w:t>The "Value Sets" section allows you to indicate what value sets should be included in this value set. Each entry in the "Value Sets" section represents the canonical URL of the value set (ValueSet.url).</w:t>
+      </w:r>
+    </w:p>
+    <w:p>
+      <w:r>
+        <w:t xml:space="preserve">When publishing an implementation guide which has a value set that references other value sets, those </w:t>
+      </w:r>
+      <w:r>
+        <w:rPr>
+          <w:i/>
+        </w:rPr>
+        <w:t xml:space="preserve">other </w:t>
+      </w:r>
+      <w:r>
+        <w:t>value sets must be available to the FHIR IG Publisher via one of the following methods:</w:t>
+      </w:r>
+    </w:p>
+    <w:p>
+      <w:pPr>
+        <w:numPr>
+          <w:ilvl w:val="0"/>
+          <w:numId w:val="6"/>
+        </w:numPr>
+      </w:pPr>
+      <w:r/>
+      <w:r>
+        <w:t>Included in the implementation guide itself (via a resource referenced in the ImplementationGuide resource)</w:t>
+      </w:r>
+    </w:p>
+    <w:p>
+      <w:pPr>
+        <w:numPr>
+          <w:ilvl w:val="0"/>
+          <w:numId w:val="6"/>
+        </w:numPr>
+      </w:pPr>
+      <w:r/>
+      <w:r>
+        <w:t>The ValueSet is publicly available by the URL of the value set (e.x. putting the URL of the value set in a browser should return the ValueSet in either XML or JSON format)</w:t>
+      </w:r>
+    </w:p>
+    <w:p>
+      <w:pPr>
+        <w:numPr>
+          <w:ilvl w:val="0"/>
+          <w:numId w:val="6"/>
+        </w:numPr>
+      </w:pPr>
+      <w:r/>
+      <w:r>
+        <w:t>The terminology server used by the FHIR IG Publisher (tx.fhir.org) has the value set pre-loaded</w:t>
+      </w:r>
+      <w:r/>
+      <w:r/>
+      <w:r/>
+    </w:p>
+    <w:p>
+      <w:pPr>
         <w:outlineLvl w:val="0"/>
         <w:keepNext/>
         <w:spacing w:before="75" w:after="405"/>
@@ -2626,8 +2858,8 @@
         </w:rPr>
         <w:br w:type="textWrapping" w:clear="all"/>
       </w:r>
-      <w:bookmarkStart w:id="9" w:name="_topic_GettingStarted"/>
-      <w:bookmarkEnd w:id="9"/>
+      <w:bookmarkStart w:id="10" w:name="_topic_GettingStarted"/>
+      <w:bookmarkEnd w:id="10"/>
       <w:r>
         <w:rPr>
           <w:rFonts w:ascii="Tahoma" w:hAnsi="Tahoma" w:cs="Tahoma" w:eastAsia="Tahoma"/>
@@ -2648,7 +2880,7 @@
       <w:pPr>
         <w:numPr>
           <w:ilvl w:val="0"/>
-          <w:numId w:val="6"/>
+          <w:numId w:val="7"/>
         </w:numPr>
       </w:pPr>
       <w:r/>
@@ -2660,7 +2892,7 @@
       <w:pPr>
         <w:numPr>
           <w:ilvl w:val="0"/>
-          <w:numId w:val="6"/>
+          <w:numId w:val="7"/>
         </w:numPr>
       </w:pPr>
       <w:r/>
@@ -2672,12 +2904,129 @@
       <w:pPr>
         <w:numPr>
           <w:ilvl w:val="0"/>
-          <w:numId w:val="6"/>
+          <w:numId w:val="7"/>
         </w:numPr>
       </w:pPr>
       <w:r/>
       <w:r>
         <w:t>Create new Implementation Guide</w:t>
+      </w:r>
+    </w:p>
+    <w:p>
+      <w:pPr>
+        <w:numPr>
+          <w:ilvl w:val="1"/>
+          <w:numId w:val="8"/>
+        </w:numPr>
+      </w:pPr>
+      <w:r/>
+      <w:r>
+        <w:t>Option A: Create IG from scratch. Navigate to Browse Implementation Guides &gt;  click the "plus" + button at top IG list/table.</w:t>
+      </w:r>
+    </w:p>
+    <w:p>
+      <w:pPr>
+        <w:numPr>
+          <w:ilvl w:val="1"/>
+          <w:numId w:val="8"/>
+        </w:numPr>
+      </w:pPr>
+      <w:r/>
+      <w:r>
+        <w:t>Option B: Import IG from a file. Import IG.xml from your computer ("Import" button at top and either drag-and-drop the IG.xml file into the "Files" tab or copy/paste the contents of IG.xml into the second tab).</w:t>
+      </w:r>
+    </w:p>
+    <w:p>
+      <w:pPr>
+        <w:numPr>
+          <w:ilvl w:val="0"/>
+          <w:numId w:val="7"/>
+        </w:numPr>
+      </w:pPr>
+      <w:r/>
+      <w:r>
+        <w:t xml:space="preserve">Modify IG. Be sure to always </w:t>
+      </w:r>
+      <w:r>
+        <w:rPr>
+          <w:i/>
+        </w:rPr>
+        <w:t>Save</w:t>
+      </w:r>
+      <w:r>
+        <w:t xml:space="preserve"> (bottom left)</w:t>
+      </w:r>
+    </w:p>
+    <w:p>
+      <w:pPr>
+        <w:numPr>
+          <w:ilvl w:val="0"/>
+          <w:numId w:val="7"/>
+        </w:numPr>
+      </w:pPr>
+      <w:r/>
+      <w:r>
+        <w:t>Create/import additional templates/profiles</w:t>
+      </w:r>
+    </w:p>
+    <w:p>
+      <w:pPr>
+        <w:numPr>
+          <w:ilvl w:val="1"/>
+          <w:numId w:val="8"/>
+        </w:numPr>
+      </w:pPr>
+      <w:r/>
+      <w:r>
+        <w:t>Option A: Create Profile from scratch. Navigate to Browse Templates/Profiles &gt; click the "plus" + button at top of Profile list/table.</w:t>
+      </w:r>
+    </w:p>
+    <w:p>
+      <w:pPr>
+        <w:numPr>
+          <w:ilvl w:val="1"/>
+          <w:numId w:val="8"/>
+        </w:numPr>
+      </w:pPr>
+      <w:r/>
+      <w:r>
+        <w:t>Option B: Import profiles from directories on computer</w:t>
+      </w:r>
+    </w:p>
+    <w:p>
+      <w:pPr>
+        <w:numPr>
+          <w:ilvl w:val="0"/>
+          <w:numId w:val="7"/>
+        </w:numPr>
+      </w:pPr>
+      <w:r/>
+      <w:r>
+        <w:t>Modify and constrain the templates/profiles to use case</w:t>
+      </w:r>
+    </w:p>
+    <w:p>
+      <w:pPr>
+        <w:numPr>
+          <w:ilvl w:val="0"/>
+          <w:numId w:val="7"/>
+        </w:numPr>
+      </w:pPr>
+      <w:r/>
+      <w:r>
+        <w:t xml:space="preserve">Resolve all Validation errors and warnings on Validation (tab) within each profile </w:t>
+      </w:r>
+    </w:p>
+    <w:p>
+      <w:pPr>
+        <w:numPr>
+          <w:ilvl w:val="0"/>
+          <w:numId w:val="7"/>
+        </w:numPr>
+      </w:pPr>
+      <w:r/>
+      <w:r>
+        <w:t>Export selected IG package. Suggested settings for initial export:</w:t>
       </w:r>
     </w:p>
     <w:p>
@@ -2689,7 +3038,7 @@
       </w:pPr>
       <w:r/>
       <w:r>
-        <w:t>Option A: Create IG from scratch. Navigate to Browse Implementation Guides &gt;  click the "plus" + button at top IG list/table.</w:t>
+        <w:t xml:space="preserve">Export Format: HTML (IG publisher) </w:t>
       </w:r>
     </w:p>
     <w:p>
@@ -2701,40 +3050,7 @@
       </w:pPr>
       <w:r/>
       <w:r>
-        <w:t>Option B: Import IG from a file. Import IG.xml from your computer ("Import" button at top and either drag-and-drop the IG.xml file into the "Files" tab or copy/paste the contents of IG.xml into the second tab).</w:t>
-      </w:r>
-    </w:p>
-    <w:p>
-      <w:pPr>
-        <w:numPr>
-          <w:ilvl w:val="0"/>
-          <w:numId w:val="6"/>
-        </w:numPr>
-      </w:pPr>
-      <w:r/>
-      <w:r>
-        <w:t xml:space="preserve">Modify IG. Be sure to always </w:t>
-      </w:r>
-      <w:r>
-        <w:rPr>
-          <w:i/>
-        </w:rPr>
-        <w:t>Save</w:t>
-      </w:r>
-      <w:r>
-        <w:t xml:space="preserve"> (bottom left)</w:t>
-      </w:r>
-    </w:p>
-    <w:p>
-      <w:pPr>
-        <w:numPr>
-          <w:ilvl w:val="0"/>
-          <w:numId w:val="6"/>
-        </w:numPr>
-      </w:pPr>
-      <w:r/>
-      <w:r>
-        <w:t>Create/import additional templates/profiles</w:t>
+        <w:t>Run the IG Publisher: Yes</w:t>
       </w:r>
     </w:p>
     <w:p>
@@ -2746,7 +3062,7 @@
       </w:pPr>
       <w:r/>
       <w:r>
-        <w:t>Option A: Create Profile from scratch. Navigate to Browse Templates/Profiles &gt; click the "plus" + button at top of Profile list/table.</w:t>
+        <w:t>Run the latest version of the IG Publisher: No</w:t>
       </w:r>
     </w:p>
     <w:p>
@@ -2758,128 +3074,44 @@
       </w:pPr>
       <w:r/>
       <w:r>
-        <w:t>Option B: Import profiles from directories on computer</w:t>
+        <w:t>Use terminology server: Yes/No (Suggest No if IG uses large standard codesets)</w:t>
+      </w:r>
+      <w:r>
+        <w:br/>
+      </w:r>
+      <w:r>
+        <w:t>Selecting Yes will verify applicable value sets and code systems externally</w:t>
+      </w:r>
+    </w:p>
+    <w:p>
+      <w:pPr>
+        <w:numPr>
+          <w:ilvl w:val="1"/>
+          <w:numId w:val="7"/>
+        </w:numPr>
+      </w:pPr>
+      <w:r/>
+      <w:r>
+        <w:t>Download: Yes</w:t>
+      </w:r>
+    </w:p>
+    <w:p>
+      <w:pPr>
+        <w:numPr>
+          <w:ilvl w:val="1"/>
+          <w:numId w:val="7"/>
+        </w:numPr>
+      </w:pPr>
+      <w:r/>
+      <w:r>
+        <w:t>Output format: XML</w:t>
       </w:r>
     </w:p>
     <w:p>
       <w:pPr>
         <w:numPr>
           <w:ilvl w:val="0"/>
-          <w:numId w:val="6"/>
-        </w:numPr>
-      </w:pPr>
-      <w:r/>
-      <w:r>
-        <w:t>Modify and constrain the templates/profiles to use case</w:t>
-      </w:r>
-    </w:p>
-    <w:p>
-      <w:pPr>
-        <w:numPr>
-          <w:ilvl w:val="0"/>
-          <w:numId w:val="6"/>
-        </w:numPr>
-      </w:pPr>
-      <w:r/>
-      <w:r>
-        <w:t xml:space="preserve">Resolve all Validation errors and warnings on Validation (tab) within each profile </w:t>
-      </w:r>
-    </w:p>
-    <w:p>
-      <w:pPr>
-        <w:numPr>
-          <w:ilvl w:val="0"/>
-          <w:numId w:val="6"/>
-        </w:numPr>
-      </w:pPr>
-      <w:r/>
-      <w:r>
-        <w:t>Export selected IG package. Suggested settings for initial export:</w:t>
-      </w:r>
-    </w:p>
-    <w:p>
-      <w:pPr>
-        <w:numPr>
-          <w:ilvl w:val="1"/>
-          <w:numId w:val="6"/>
-        </w:numPr>
-      </w:pPr>
-      <w:r/>
-      <w:r>
-        <w:t xml:space="preserve">Export Format: HTML (IG publisher) </w:t>
-      </w:r>
-    </w:p>
-    <w:p>
-      <w:pPr>
-        <w:numPr>
-          <w:ilvl w:val="1"/>
-          <w:numId w:val="6"/>
-        </w:numPr>
-      </w:pPr>
-      <w:r/>
-      <w:r>
-        <w:t>Run the IG Publisher: Yes</w:t>
-      </w:r>
-    </w:p>
-    <w:p>
-      <w:pPr>
-        <w:numPr>
-          <w:ilvl w:val="1"/>
-          <w:numId w:val="6"/>
-        </w:numPr>
-      </w:pPr>
-      <w:r/>
-      <w:r>
-        <w:t>Run the latest version of the IG Publisher: No</w:t>
-      </w:r>
-    </w:p>
-    <w:p>
-      <w:pPr>
-        <w:numPr>
-          <w:ilvl w:val="1"/>
-          <w:numId w:val="6"/>
-        </w:numPr>
-      </w:pPr>
-      <w:r/>
-      <w:r>
-        <w:t>Use terminology server: Yes/No (Suggest No if IG uses large standard codesets)</w:t>
-      </w:r>
-      <w:r>
-        <w:br/>
-      </w:r>
-      <w:r>
-        <w:t>Selecting Yes will verify applicable value sets and code systems externally</w:t>
-      </w:r>
-    </w:p>
-    <w:p>
-      <w:pPr>
-        <w:numPr>
-          <w:ilvl w:val="1"/>
-          <w:numId w:val="6"/>
-        </w:numPr>
-      </w:pPr>
-      <w:r/>
-      <w:r>
-        <w:t>Download: Yes</w:t>
-      </w:r>
-    </w:p>
-    <w:p>
-      <w:pPr>
-        <w:numPr>
-          <w:ilvl w:val="1"/>
-          <w:numId w:val="6"/>
-        </w:numPr>
-      </w:pPr>
-      <w:r/>
-      <w:r>
-        <w:t>Output format: XML</w:t>
-      </w:r>
-    </w:p>
-    <w:p>
-      <w:pPr>
-        <w:numPr>
-          <w:ilvl w:val="0"/>
-          <w:numId w:val="6"/>
+          <w:numId w:val="7"/>
         </w:numPr>
       </w:pPr>
       <w:r/>
@@ -2909,8 +3141,8 @@
         </w:rPr>
         <w:br w:type="textWrapping" w:clear="all"/>
       </w:r>
-      <w:bookmarkStart w:id="10" w:name="_topic_SystemRequirements"/>
-      <w:bookmarkEnd w:id="10"/>
+      <w:bookmarkStart w:id="11" w:name="_topic_SystemRequirements"/>
+      <w:bookmarkEnd w:id="11"/>
       <w:r>
         <w:rPr>
           <w:rFonts w:ascii="Tahoma" w:hAnsi="Tahoma" w:cs="Tahoma" w:eastAsia="Tahoma"/>
@@ -2949,7 +3181,7 @@
       <w:pPr>
         <w:numPr>
           <w:ilvl w:val="0"/>
-          <w:numId w:val="8"/>
+          <w:numId w:val="9"/>
         </w:numPr>
       </w:pPr>
       <w:r/>
@@ -2970,7 +3202,7 @@
       <w:pPr>
         <w:numPr>
           <w:ilvl w:val="0"/>
-          <w:numId w:val="8"/>
+          <w:numId w:val="9"/>
         </w:numPr>
       </w:pPr>
       <w:r/>
@@ -2982,7 +3214,7 @@
       <w:pPr>
         <w:numPr>
           <w:ilvl w:val="1"/>
-          <w:numId w:val="8"/>
+          <w:numId w:val="9"/>
         </w:numPr>
       </w:pPr>
       <w:r/>
@@ -2994,7 +3226,7 @@
       <w:pPr>
         <w:numPr>
           <w:ilvl w:val="1"/>
-          <w:numId w:val="8"/>
+          <w:numId w:val="9"/>
         </w:numPr>
       </w:pPr>
       <w:r/>
@@ -3006,7 +3238,7 @@
       <w:pPr>
         <w:numPr>
           <w:ilvl w:val="1"/>
-          <w:numId w:val="8"/>
+          <w:numId w:val="9"/>
         </w:numPr>
       </w:pPr>
       <w:r/>
@@ -3036,8 +3268,8 @@
         </w:rPr>
         <w:br w:type="textWrapping" w:clear="all"/>
       </w:r>
-      <w:bookmarkStart w:id="11" w:name="_topic_Help"/>
-      <w:bookmarkEnd w:id="11"/>
+      <w:bookmarkStart w:id="12" w:name="_topic_Help"/>
+      <w:bookmarkEnd w:id="12"/>
       <w:r>
         <w:rPr>
           <w:rFonts w:ascii="Tahoma" w:hAnsi="Tahoma" w:cs="Tahoma" w:eastAsia="Tahoma"/>
@@ -3069,7 +3301,7 @@
       <w:pPr>
         <w:numPr>
           <w:ilvl w:val="0"/>
-          <w:numId w:val="9"/>
+          <w:numId w:val="10"/>
         </w:numPr>
       </w:pPr>
       <w:r/>
@@ -3081,7 +3313,7 @@
       <w:pPr>
         <w:numPr>
           <w:ilvl w:val="0"/>
-          <w:numId w:val="9"/>
+          <w:numId w:val="10"/>
         </w:numPr>
       </w:pPr>
       <w:r/>
@@ -3093,7 +3325,7 @@
       <w:pPr>
         <w:numPr>
           <w:ilvl w:val="0"/>
-          <w:numId w:val="9"/>
+          <w:numId w:val="10"/>
         </w:numPr>
       </w:pPr>
       <w:r/>
@@ -3105,7 +3337,7 @@
       <w:pPr>
         <w:numPr>
           <w:ilvl w:val="0"/>
-          <w:numId w:val="9"/>
+          <w:numId w:val="10"/>
         </w:numPr>
       </w:pPr>
       <w:r/>
@@ -3118,8 +3350,8 @@
       <w:r/>
       <w:r/>
       <w:r/>
-      <w:bookmarkStart w:id="12" w:name="_topic_ExportImport"/>
-      <w:bookmarkEnd w:id="12"/>
+      <w:bookmarkStart w:id="13" w:name="_topic_ExportImport"/>
+      <w:bookmarkEnd w:id="13"/>
       <w:r/>
       <w:r/>
     </w:p>
@@ -3142,8 +3374,8 @@
         </w:rPr>
         <w:br w:type="textWrapping" w:clear="all"/>
       </w:r>
-      <w:bookmarkStart w:id="13" w:name="_topic_Export"/>
-      <w:bookmarkEnd w:id="13"/>
+      <w:bookmarkStart w:id="14" w:name="_topic_Export"/>
+      <w:bookmarkEnd w:id="14"/>
       <w:r>
         <w:rPr>
           <w:rFonts w:ascii="Tahoma" w:hAnsi="Tahoma" w:cs="Tahoma" w:eastAsia="Tahoma"/>
@@ -3187,7 +3419,7 @@
       <w:pPr>
         <w:numPr>
           <w:ilvl w:val="0"/>
-          <w:numId w:val="10"/>
+          <w:numId w:val="11"/>
         </w:numPr>
       </w:pPr>
       <w:r/>
@@ -3210,7 +3442,7 @@
       <w:pPr>
         <w:numPr>
           <w:ilvl w:val="0"/>
-          <w:numId w:val="10"/>
+          <w:numId w:val="11"/>
         </w:numPr>
       </w:pPr>
       <w:r/>
@@ -3242,7 +3474,7 @@
       <w:pPr>
         <w:numPr>
           <w:ilvl w:val="1"/>
-          <w:numId w:val="10"/>
+          <w:numId w:val="11"/>
         </w:numPr>
       </w:pPr>
       <w:r/>
@@ -3254,7 +3486,7 @@
       <w:pPr>
         <w:numPr>
           <w:ilvl w:val="1"/>
-          <w:numId w:val="10"/>
+          <w:numId w:val="11"/>
         </w:numPr>
       </w:pPr>
       <w:r/>
@@ -3284,8 +3516,8 @@
         </w:rPr>
         <w:br w:type="textWrapping" w:clear="all"/>
       </w:r>
-      <w:bookmarkStart w:id="14" w:name="_topic_Import"/>
-      <w:bookmarkEnd w:id="14"/>
+      <w:bookmarkStart w:id="15" w:name="_topic_Import"/>
+      <w:bookmarkEnd w:id="15"/>
       <w:r>
         <w:rPr>
           <w:rFonts w:ascii="Tahoma" w:hAnsi="Tahoma" w:cs="Tahoma" w:eastAsia="Tahoma"/>
@@ -3372,8 +3604,8 @@
         </w:rPr>
         <w:br w:type="textWrapping" w:clear="all"/>
       </w:r>
-      <w:bookmarkStart w:id="15" w:name="_topic_GitHubIntegration"/>
-      <w:bookmarkEnd w:id="15"/>
+      <w:bookmarkStart w:id="16" w:name="_topic_GitHubIntegration"/>
+      <w:bookmarkEnd w:id="16"/>
       <w:r>
         <w:rPr>
           <w:rFonts w:ascii="Tahoma" w:hAnsi="Tahoma" w:cs="Tahoma" w:eastAsia="Tahoma"/>
@@ -3425,71 +3657,12 @@
       <w:pPr>
         <w:numPr>
           <w:ilvl w:val="0"/>
-          <w:numId w:val="11"/>
+          <w:numId w:val="12"/>
         </w:numPr>
       </w:pPr>
       <w:r/>
       <w:r>
         <w:t>Import resources from a GitHub repository into the selected FHIR server</w:t>
-      </w:r>
-    </w:p>
-    <w:p>
-      <w:pPr>
-        <w:numPr>
-          <w:ilvl w:val="0"/>
-          <w:numId w:val="11"/>
-        </w:numPr>
-      </w:pPr>
-      <w:r/>
-      <w:r>
-        <w:t>Edit the resources using ToF</w:t>
-      </w:r>
-    </w:p>
-    <w:p>
-      <w:pPr>
-        <w:numPr>
-          <w:ilvl w:val="0"/>
-          <w:numId w:val="11"/>
-        </w:numPr>
-      </w:pPr>
-      <w:r/>
-      <w:r>
-        <w:t>Export the resources back to the GitHub repository after they have the desired changes</w:t>
-      </w:r>
-    </w:p>
-    <w:p>
-      <w:pPr>
-        <w:pStyle w:val="4"/>
-      </w:pPr>
-      <w:r>
-        <w:t>Extensions</w:t>
-      </w:r>
-    </w:p>
-    <w:p>
-      <w:r>
-        <w:t>When importing resources, two extensions are added to each resource representing the location within GitHub for where the resource came from. This enables ToF to know where in GItHub to export the resources back to.</w:t>
-      </w:r>
-    </w:p>
-    <w:p>
-      <w:r>
-        <w:t xml:space="preserve">If you are exporting </w:t>
-      </w:r>
-      <w:r>
-        <w:rPr>
-          <w:i/>
-        </w:rPr>
-        <w:t>new</w:t>
-      </w:r>
-      <w:r>
-        <w:t xml:space="preserve"> resources to GitHub, these extensions will not yet exist and you will need to specify where the resources should be stored during the export (which will create the two extensions on the resource).</w:t>
-      </w:r>
-    </w:p>
-    <w:p>
-      <w:pPr>
-        <w:pStyle w:val="4"/>
-      </w:pPr>
-      <w:r>
-        <w:t>Limitations</w:t>
       </w:r>
     </w:p>
     <w:p>
@@ -3501,7 +3674,7 @@
       </w:pPr>
       <w:r/>
       <w:r>
-        <w:t>Trifolia only exports the individual resources associated with the implementation guide, and does not include the entire IG Publication package. For example, the "framework" (html templates) folder is not included in the export.</w:t>
+        <w:t>Edit the resources using ToF</w:t>
       </w:r>
     </w:p>
     <w:p>
@@ -3513,6 +3686,65 @@
       </w:pPr>
       <w:r/>
       <w:r>
+        <w:t>Export the resources back to the GitHub repository after they have the desired changes</w:t>
+      </w:r>
+    </w:p>
+    <w:p>
+      <w:pPr>
+        <w:pStyle w:val="4"/>
+      </w:pPr>
+      <w:r>
+        <w:t>Extensions</w:t>
+      </w:r>
+    </w:p>
+    <w:p>
+      <w:r>
+        <w:t>When importing resources, two extensions are added to each resource representing the location within GitHub for where the resource came from. This enables ToF to know where in GItHub to export the resources back to.</w:t>
+      </w:r>
+    </w:p>
+    <w:p>
+      <w:r>
+        <w:t xml:space="preserve">If you are exporting </w:t>
+      </w:r>
+      <w:r>
+        <w:rPr>
+          <w:i/>
+        </w:rPr>
+        <w:t>new</w:t>
+      </w:r>
+      <w:r>
+        <w:t xml:space="preserve"> resources to GitHub, these extensions will not yet exist and you will need to specify where the resources should be stored during the export (which will create the two extensions on the resource).</w:t>
+      </w:r>
+    </w:p>
+    <w:p>
+      <w:pPr>
+        <w:pStyle w:val="4"/>
+      </w:pPr>
+      <w:r>
+        <w:t>Limitations</w:t>
+      </w:r>
+    </w:p>
+    <w:p>
+      <w:pPr>
+        <w:numPr>
+          <w:ilvl w:val="0"/>
+          <w:numId w:val="13"/>
+        </w:numPr>
+      </w:pPr>
+      <w:r/>
+      <w:r>
+        <w:t>Trifolia only exports the individual resources associated with the implementation guide, and does not include the entire IG Publication package. For example, the "framework" (html templates) folder is not included in the export.</w:t>
+      </w:r>
+    </w:p>
+    <w:p>
+      <w:pPr>
+        <w:numPr>
+          <w:ilvl w:val="0"/>
+          <w:numId w:val="13"/>
+        </w:numPr>
+      </w:pPr>
+      <w:r/>
+      <w:r>
         <w:t>Trifolia only allows importing FHIR resources. Trifolia-on-FHIR allows the user to select any JSON or XML file from GitHub. If the user selects an XML or JSON file that is not a FHIR resource, the import will fail.</w:t>
       </w:r>
     </w:p>
@@ -3520,7 +3752,7 @@
       <w:pPr>
         <w:numPr>
           <w:ilvl w:val="0"/>
-          <w:numId w:val="12"/>
+          <w:numId w:val="13"/>
         </w:numPr>
       </w:pPr>
       <w:r/>
@@ -3563,8 +3795,8 @@
         </w:rPr>
         <w:br w:type="textWrapping" w:clear="all"/>
       </w:r>
-      <w:bookmarkStart w:id="16" w:name="_topic_Glossary"/>
-      <w:bookmarkEnd w:id="16"/>
+      <w:bookmarkStart w:id="17" w:name="_topic_Glossary"/>
+      <w:bookmarkEnd w:id="17"/>
       <w:r>
         <w:rPr>
           <w:rFonts w:ascii="Tahoma" w:hAnsi="Tahoma" w:cs="Tahoma" w:eastAsia="Tahoma"/>
@@ -3855,8 +4087,8 @@
         </w:rPr>
         <w:br w:type="textWrapping" w:clear="all"/>
       </w:r>
-      <w:bookmarkStart w:id="17" w:name="_topic_FAQ"/>
-      <w:bookmarkEnd w:id="17"/>
+      <w:bookmarkStart w:id="18" w:name="_topic_FAQ"/>
+      <w:bookmarkEnd w:id="18"/>
       <w:r>
         <w:rPr>
           <w:rFonts w:ascii="Tahoma" w:hAnsi="Tahoma" w:cs="Tahoma" w:eastAsia="Tahoma"/>
@@ -3932,8 +4164,8 @@
         </w:rPr>
         <w:br w:type="textWrapping" w:clear="all"/>
       </w:r>
-      <w:bookmarkStart w:id="18" w:name="_topic_API"/>
-      <w:bookmarkEnd w:id="18"/>
+      <w:bookmarkStart w:id="19" w:name="_topic_API"/>
+      <w:bookmarkEnd w:id="19"/>
       <w:r>
         <w:rPr>
           <w:rFonts w:ascii="Tahoma" w:hAnsi="Tahoma" w:cs="Tahoma" w:eastAsia="Tahoma"/>
@@ -4911,172 +5143,163 @@
   <w:abstractNum w:abstractNumId="5">
     <w:multiLevelType w:val="multilevel"/>
     <w:lvl w:ilvl="0">
-      <w:numFmt w:val="decimal"/>
-      <w:lvlText w:val="%1."/>
-      <w:lvlJc w:val="left"/>
-      <w:start w:val="1"/>
+      <w:numFmt w:val="bullet"/>
+      <w:lvlText w:val="·"/>
+      <w:lvlJc w:val="left"/>
       <w:pPr>
         <w:ind w:left="360" w:hanging="360"/>
         <w:tab w:val="num" w:pos="360"/>
       </w:pPr>
       <w:rPr>
-        <w:rFonts w:ascii="Arial" w:hAnsi="Arial" w:cs="Arial" w:eastAsia="Arial"/>
-        <w:b w:val="0"/>
-        <w:i w:val="0"/>
-        <w:strike w:val="0"/>
-        <w:sz w:val="20"/>
+        <w:rFonts w:ascii="Symbol" w:hAnsi="Symbol" w:cs="Symbol" w:eastAsia="Symbol"/>
+        <w:b w:val="0"/>
+        <w:i w:val="0"/>
+        <w:strike w:val="0"/>
+        <w:sz w:val="24"/>
         <w:color w:val="auto"/>
         <w:u w:val="none"/>
       </w:rPr>
     </w:lvl>
     <w:lvl w:ilvl="1">
-      <w:numFmt w:val="decimal"/>
-      <w:lvlText w:val="%2."/>
-      <w:lvlJc w:val="left"/>
-      <w:start w:val="1"/>
+      <w:numFmt w:val="bullet"/>
+      <w:lvlText w:val="o"/>
+      <w:lvlJc w:val="left"/>
       <w:pPr>
         <w:ind w:left="1080" w:hanging="360"/>
         <w:tab w:val="num" w:pos="1080"/>
       </w:pPr>
       <w:rPr>
-        <w:rFonts w:ascii="Arial" w:hAnsi="Arial" w:cs="Arial" w:eastAsia="Arial"/>
-        <w:b w:val="0"/>
-        <w:i w:val="0"/>
-        <w:strike w:val="0"/>
-        <w:sz w:val="20"/>
+        <w:rFonts w:ascii="Courier New" w:hAnsi="Courier New" w:cs="Courier New" w:eastAsia="Courier New"/>
+        <w:b w:val="0"/>
+        <w:i w:val="0"/>
+        <w:strike w:val="0"/>
+        <w:sz w:val="24"/>
         <w:color w:val="auto"/>
         <w:u w:val="none"/>
       </w:rPr>
     </w:lvl>
     <w:lvl w:ilvl="2">
-      <w:numFmt w:val="decimal"/>
-      <w:lvlText w:val="%3."/>
-      <w:lvlJc w:val="left"/>
-      <w:start w:val="1"/>
+      <w:numFmt w:val="bullet"/>
+      <w:lvlText w:val="§"/>
+      <w:lvlJc w:val="left"/>
       <w:pPr>
         <w:ind w:left="1800" w:hanging="360"/>
         <w:tab w:val="num" w:pos="1800"/>
       </w:pPr>
       <w:rPr>
-        <w:rFonts w:ascii="Arial" w:hAnsi="Arial" w:cs="Arial" w:eastAsia="Arial"/>
-        <w:b w:val="0"/>
-        <w:i w:val="0"/>
-        <w:strike w:val="0"/>
-        <w:sz w:val="20"/>
+        <w:rFonts w:ascii="Wingdings" w:hAnsi="Wingdings" w:cs="Wingdings" w:eastAsia="Wingdings"/>
+        <w:b w:val="0"/>
+        <w:i w:val="0"/>
+        <w:strike w:val="0"/>
+        <w:sz w:val="24"/>
         <w:color w:val="auto"/>
         <w:u w:val="none"/>
       </w:rPr>
     </w:lvl>
     <w:lvl w:ilvl="3">
-      <w:numFmt w:val="decimal"/>
-      <w:lvlText w:val="%4."/>
-      <w:lvlJc w:val="left"/>
-      <w:start w:val="1"/>
+      <w:numFmt w:val="bullet"/>
+      <w:lvlText w:val="·"/>
+      <w:lvlJc w:val="left"/>
       <w:pPr>
         <w:ind w:left="2520" w:hanging="360"/>
         <w:tab w:val="num" w:pos="2520"/>
       </w:pPr>
       <w:rPr>
-        <w:rFonts w:ascii="Arial" w:hAnsi="Arial" w:cs="Arial" w:eastAsia="Arial"/>
-        <w:b w:val="0"/>
-        <w:i w:val="0"/>
-        <w:strike w:val="0"/>
-        <w:sz w:val="20"/>
+        <w:rFonts w:ascii="Symbol" w:hAnsi="Symbol" w:cs="Symbol" w:eastAsia="Symbol"/>
+        <w:b w:val="0"/>
+        <w:i w:val="0"/>
+        <w:strike w:val="0"/>
+        <w:sz w:val="24"/>
         <w:color w:val="auto"/>
         <w:u w:val="none"/>
       </w:rPr>
     </w:lvl>
     <w:lvl w:ilvl="4">
-      <w:numFmt w:val="decimal"/>
-      <w:lvlText w:val="%5."/>
-      <w:lvlJc w:val="left"/>
-      <w:start w:val="1"/>
+      <w:numFmt w:val="bullet"/>
+      <w:lvlText w:val="o"/>
+      <w:lvlJc w:val="left"/>
       <w:pPr>
         <w:ind w:left="3240" w:hanging="360"/>
         <w:tab w:val="num" w:pos="3240"/>
       </w:pPr>
       <w:rPr>
-        <w:rFonts w:ascii="Arial" w:hAnsi="Arial" w:cs="Arial" w:eastAsia="Arial"/>
-        <w:b w:val="0"/>
-        <w:i w:val="0"/>
-        <w:strike w:val="0"/>
-        <w:sz w:val="20"/>
+        <w:rFonts w:ascii="Courier New" w:hAnsi="Courier New" w:cs="Courier New" w:eastAsia="Courier New"/>
+        <w:b w:val="0"/>
+        <w:i w:val="0"/>
+        <w:strike w:val="0"/>
+        <w:sz w:val="24"/>
         <w:color w:val="auto"/>
         <w:u w:val="none"/>
       </w:rPr>
     </w:lvl>
     <w:lvl w:ilvl="5">
-      <w:numFmt w:val="decimal"/>
-      <w:lvlText w:val="%6."/>
-      <w:lvlJc w:val="left"/>
-      <w:start w:val="1"/>
+      <w:numFmt w:val="bullet"/>
+      <w:lvlText w:val="§"/>
+      <w:lvlJc w:val="left"/>
       <w:pPr>
         <w:ind w:left="3960" w:hanging="360"/>
         <w:tab w:val="num" w:pos="3960"/>
       </w:pPr>
       <w:rPr>
-        <w:rFonts w:ascii="Arial" w:hAnsi="Arial" w:cs="Arial" w:eastAsia="Arial"/>
-        <w:b w:val="0"/>
-        <w:i w:val="0"/>
-        <w:strike w:val="0"/>
-        <w:sz w:val="20"/>
+        <w:rFonts w:ascii="Wingdings" w:hAnsi="Wingdings" w:cs="Wingdings" w:eastAsia="Wingdings"/>
+        <w:b w:val="0"/>
+        <w:i w:val="0"/>
+        <w:strike w:val="0"/>
+        <w:sz w:val="24"/>
         <w:color w:val="auto"/>
         <w:u w:val="none"/>
       </w:rPr>
     </w:lvl>
     <w:lvl w:ilvl="6">
-      <w:numFmt w:val="decimal"/>
-      <w:lvlText w:val="%7."/>
-      <w:lvlJc w:val="left"/>
-      <w:start w:val="1"/>
+      <w:numFmt w:val="bullet"/>
+      <w:lvlText w:val="·"/>
+      <w:lvlJc w:val="left"/>
       <w:pPr>
         <w:ind w:left="4680" w:hanging="360"/>
         <w:tab w:val="num" w:pos="4680"/>
       </w:pPr>
       <w:rPr>
-        <w:rFonts w:ascii="Arial" w:hAnsi="Arial" w:cs="Arial" w:eastAsia="Arial"/>
-        <w:b w:val="0"/>
-        <w:i w:val="0"/>
-        <w:strike w:val="0"/>
-        <w:sz w:val="20"/>
+        <w:rFonts w:ascii="Symbol" w:hAnsi="Symbol" w:cs="Symbol" w:eastAsia="Symbol"/>
+        <w:b w:val="0"/>
+        <w:i w:val="0"/>
+        <w:strike w:val="0"/>
+        <w:sz w:val="24"/>
         <w:color w:val="auto"/>
         <w:u w:val="none"/>
       </w:rPr>
     </w:lvl>
     <w:lvl w:ilvl="7">
-      <w:numFmt w:val="decimal"/>
-      <w:lvlText w:val="%8."/>
-      <w:lvlJc w:val="left"/>
-      <w:start w:val="1"/>
+      <w:numFmt w:val="bullet"/>
+      <w:lvlText w:val="o"/>
+      <w:lvlJc w:val="left"/>
       <w:pPr>
         <w:ind w:left="5400" w:hanging="360"/>
         <w:tab w:val="num" w:pos="5400"/>
       </w:pPr>
       <w:rPr>
-        <w:rFonts w:ascii="Arial" w:hAnsi="Arial" w:cs="Arial" w:eastAsia="Arial"/>
-        <w:b w:val="0"/>
-        <w:i w:val="0"/>
-        <w:strike w:val="0"/>
-        <w:sz w:val="20"/>
+        <w:rFonts w:ascii="Courier New" w:hAnsi="Courier New" w:cs="Courier New" w:eastAsia="Courier New"/>
+        <w:b w:val="0"/>
+        <w:i w:val="0"/>
+        <w:strike w:val="0"/>
+        <w:sz w:val="24"/>
         <w:color w:val="auto"/>
         <w:u w:val="none"/>
       </w:rPr>
     </w:lvl>
     <w:lvl w:ilvl="8">
-      <w:numFmt w:val="decimal"/>
-      <w:lvlText w:val="%9."/>
-      <w:lvlJc w:val="left"/>
-      <w:start w:val="1"/>
+      <w:numFmt w:val="bullet"/>
+      <w:lvlText w:val="§"/>
+      <w:lvlJc w:val="left"/>
       <w:pPr>
         <w:ind w:left="6120" w:hanging="360"/>
         <w:tab w:val="num" w:pos="6120"/>
       </w:pPr>
       <w:rPr>
-        <w:rFonts w:ascii="Arial" w:hAnsi="Arial" w:cs="Arial" w:eastAsia="Arial"/>
-        <w:b w:val="0"/>
-        <w:i w:val="0"/>
-        <w:strike w:val="0"/>
-        <w:sz w:val="20"/>
+        <w:rFonts w:ascii="Wingdings" w:hAnsi="Wingdings" w:cs="Wingdings" w:eastAsia="Wingdings"/>
+        <w:b w:val="0"/>
+        <w:i w:val="0"/>
+        <w:strike w:val="0"/>
+        <w:sz w:val="24"/>
         <w:color w:val="auto"/>
         <w:u w:val="none"/>
       </w:rPr>
@@ -5085,163 +5308,172 @@
   <w:abstractNum w:abstractNumId="6">
     <w:multiLevelType w:val="multilevel"/>
     <w:lvl w:ilvl="0">
-      <w:numFmt w:val="bullet"/>
-      <w:lvlText w:val="·"/>
-      <w:lvlJc w:val="left"/>
+      <w:numFmt w:val="decimal"/>
+      <w:lvlText w:val="%1."/>
+      <w:lvlJc w:val="left"/>
+      <w:start w:val="1"/>
       <w:pPr>
         <w:ind w:left="360" w:hanging="360"/>
         <w:tab w:val="num" w:pos="360"/>
       </w:pPr>
       <w:rPr>
-        <w:rFonts w:ascii="Symbol" w:hAnsi="Symbol" w:cs="Symbol" w:eastAsia="Symbol"/>
-        <w:b w:val="0"/>
-        <w:i w:val="0"/>
-        <w:strike w:val="0"/>
-        <w:sz w:val="24"/>
+        <w:rFonts w:ascii="Arial" w:hAnsi="Arial" w:cs="Arial" w:eastAsia="Arial"/>
+        <w:b w:val="0"/>
+        <w:i w:val="0"/>
+        <w:strike w:val="0"/>
+        <w:sz w:val="20"/>
         <w:color w:val="auto"/>
         <w:u w:val="none"/>
       </w:rPr>
     </w:lvl>
     <w:lvl w:ilvl="1">
-      <w:numFmt w:val="bullet"/>
-      <w:lvlText w:val="o"/>
-      <w:lvlJc w:val="left"/>
+      <w:numFmt w:val="decimal"/>
+      <w:lvlText w:val="%2."/>
+      <w:lvlJc w:val="left"/>
+      <w:start w:val="1"/>
       <w:pPr>
         <w:ind w:left="1080" w:hanging="360"/>
         <w:tab w:val="num" w:pos="1080"/>
       </w:pPr>
       <w:rPr>
-        <w:rFonts w:ascii="Courier New" w:hAnsi="Courier New" w:cs="Courier New" w:eastAsia="Courier New"/>
-        <w:b w:val="0"/>
-        <w:i w:val="0"/>
-        <w:strike w:val="0"/>
-        <w:sz w:val="24"/>
+        <w:rFonts w:ascii="Arial" w:hAnsi="Arial" w:cs="Arial" w:eastAsia="Arial"/>
+        <w:b w:val="0"/>
+        <w:i w:val="0"/>
+        <w:strike w:val="0"/>
+        <w:sz w:val="20"/>
         <w:color w:val="auto"/>
         <w:u w:val="none"/>
       </w:rPr>
     </w:lvl>
     <w:lvl w:ilvl="2">
-      <w:numFmt w:val="bullet"/>
-      <w:lvlText w:val="§"/>
-      <w:lvlJc w:val="left"/>
+      <w:numFmt w:val="decimal"/>
+      <w:lvlText w:val="%3."/>
+      <w:lvlJc w:val="left"/>
+      <w:start w:val="1"/>
       <w:pPr>
         <w:ind w:left="1800" w:hanging="360"/>
         <w:tab w:val="num" w:pos="1800"/>
       </w:pPr>
       <w:rPr>
-        <w:rFonts w:ascii="Wingdings" w:hAnsi="Wingdings" w:cs="Wingdings" w:eastAsia="Wingdings"/>
-        <w:b w:val="0"/>
-        <w:i w:val="0"/>
-        <w:strike w:val="0"/>
-        <w:sz w:val="24"/>
+        <w:rFonts w:ascii="Arial" w:hAnsi="Arial" w:cs="Arial" w:eastAsia="Arial"/>
+        <w:b w:val="0"/>
+        <w:i w:val="0"/>
+        <w:strike w:val="0"/>
+        <w:sz w:val="20"/>
         <w:color w:val="auto"/>
         <w:u w:val="none"/>
       </w:rPr>
     </w:lvl>
     <w:lvl w:ilvl="3">
-      <w:numFmt w:val="bullet"/>
-      <w:lvlText w:val="·"/>
-      <w:lvlJc w:val="left"/>
+      <w:numFmt w:val="decimal"/>
+      <w:lvlText w:val="%4."/>
+      <w:lvlJc w:val="left"/>
+      <w:start w:val="1"/>
       <w:pPr>
         <w:ind w:left="2520" w:hanging="360"/>
         <w:tab w:val="num" w:pos="2520"/>
       </w:pPr>
       <w:rPr>
-        <w:rFonts w:ascii="Symbol" w:hAnsi="Symbol" w:cs="Symbol" w:eastAsia="Symbol"/>
-        <w:b w:val="0"/>
-        <w:i w:val="0"/>
-        <w:strike w:val="0"/>
-        <w:sz w:val="24"/>
+        <w:rFonts w:ascii="Arial" w:hAnsi="Arial" w:cs="Arial" w:eastAsia="Arial"/>
+        <w:b w:val="0"/>
+        <w:i w:val="0"/>
+        <w:strike w:val="0"/>
+        <w:sz w:val="20"/>
         <w:color w:val="auto"/>
         <w:u w:val="none"/>
       </w:rPr>
     </w:lvl>
     <w:lvl w:ilvl="4">
-      <w:numFmt w:val="bullet"/>
-      <w:lvlText w:val="o"/>
-      <w:lvlJc w:val="left"/>
+      <w:numFmt w:val="decimal"/>
+      <w:lvlText w:val="%5."/>
+      <w:lvlJc w:val="left"/>
+      <w:start w:val="1"/>
       <w:pPr>
         <w:ind w:left="3240" w:hanging="360"/>
         <w:tab w:val="num" w:pos="3240"/>
       </w:pPr>
       <w:rPr>
-        <w:rFonts w:ascii="Courier New" w:hAnsi="Courier New" w:cs="Courier New" w:eastAsia="Courier New"/>
-        <w:b w:val="0"/>
-        <w:i w:val="0"/>
-        <w:strike w:val="0"/>
-        <w:sz w:val="24"/>
+        <w:rFonts w:ascii="Arial" w:hAnsi="Arial" w:cs="Arial" w:eastAsia="Arial"/>
+        <w:b w:val="0"/>
+        <w:i w:val="0"/>
+        <w:strike w:val="0"/>
+        <w:sz w:val="20"/>
         <w:color w:val="auto"/>
         <w:u w:val="none"/>
       </w:rPr>
     </w:lvl>
     <w:lvl w:ilvl="5">
-      <w:numFmt w:val="bullet"/>
-      <w:lvlText w:val="§"/>
-      <w:lvlJc w:val="left"/>
+      <w:numFmt w:val="decimal"/>
+      <w:lvlText w:val="%6."/>
+      <w:lvlJc w:val="left"/>
+      <w:start w:val="1"/>
       <w:pPr>
         <w:ind w:left="3960" w:hanging="360"/>
         <w:tab w:val="num" w:pos="3960"/>
       </w:pPr>
       <w:rPr>
-        <w:rFonts w:ascii="Wingdings" w:hAnsi="Wingdings" w:cs="Wingdings" w:eastAsia="Wingdings"/>
-        <w:b w:val="0"/>
-        <w:i w:val="0"/>
-        <w:strike w:val="0"/>
-        <w:sz w:val="24"/>
+        <w:rFonts w:ascii="Arial" w:hAnsi="Arial" w:cs="Arial" w:eastAsia="Arial"/>
+        <w:b w:val="0"/>
+        <w:i w:val="0"/>
+        <w:strike w:val="0"/>
+        <w:sz w:val="20"/>
         <w:color w:val="auto"/>
         <w:u w:val="none"/>
       </w:rPr>
     </w:lvl>
     <w:lvl w:ilvl="6">
-      <w:numFmt w:val="bullet"/>
-      <w:lvlText w:val="·"/>
-      <w:lvlJc w:val="left"/>
+      <w:numFmt w:val="decimal"/>
+      <w:lvlText w:val="%7."/>
+      <w:lvlJc w:val="left"/>
+      <w:start w:val="1"/>
       <w:pPr>
         <w:ind w:left="4680" w:hanging="360"/>
         <w:tab w:val="num" w:pos="4680"/>
       </w:pPr>
       <w:rPr>
-        <w:rFonts w:ascii="Symbol" w:hAnsi="Symbol" w:cs="Symbol" w:eastAsia="Symbol"/>
-        <w:b w:val="0"/>
-        <w:i w:val="0"/>
-        <w:strike w:val="0"/>
-        <w:sz w:val="24"/>
+        <w:rFonts w:ascii="Arial" w:hAnsi="Arial" w:cs="Arial" w:eastAsia="Arial"/>
+        <w:b w:val="0"/>
+        <w:i w:val="0"/>
+        <w:strike w:val="0"/>
+        <w:sz w:val="20"/>
         <w:color w:val="auto"/>
         <w:u w:val="none"/>
       </w:rPr>
     </w:lvl>
     <w:lvl w:ilvl="7">
-      <w:numFmt w:val="bullet"/>
-      <w:lvlText w:val="o"/>
-      <w:lvlJc w:val="left"/>
+      <w:numFmt w:val="decimal"/>
+      <w:lvlText w:val="%8."/>
+      <w:lvlJc w:val="left"/>
+      <w:start w:val="1"/>
       <w:pPr>
         <w:ind w:left="5400" w:hanging="360"/>
         <w:tab w:val="num" w:pos="5400"/>
       </w:pPr>
       <w:rPr>
-        <w:rFonts w:ascii="Courier New" w:hAnsi="Courier New" w:cs="Courier New" w:eastAsia="Courier New"/>
-        <w:b w:val="0"/>
-        <w:i w:val="0"/>
-        <w:strike w:val="0"/>
-        <w:sz w:val="24"/>
+        <w:rFonts w:ascii="Arial" w:hAnsi="Arial" w:cs="Arial" w:eastAsia="Arial"/>
+        <w:b w:val="0"/>
+        <w:i w:val="0"/>
+        <w:strike w:val="0"/>
+        <w:sz w:val="20"/>
         <w:color w:val="auto"/>
         <w:u w:val="none"/>
       </w:rPr>
     </w:lvl>
     <w:lvl w:ilvl="8">
-      <w:numFmt w:val="bullet"/>
-      <w:lvlText w:val="§"/>
-      <w:lvlJc w:val="left"/>
+      <w:numFmt w:val="decimal"/>
+      <w:lvlText w:val="%9."/>
+      <w:lvlJc w:val="left"/>
+      <w:start w:val="1"/>
       <w:pPr>
         <w:ind w:left="6120" w:hanging="360"/>
         <w:tab w:val="num" w:pos="6120"/>
       </w:pPr>
       <w:rPr>
-        <w:rFonts w:ascii="Wingdings" w:hAnsi="Wingdings" w:cs="Wingdings" w:eastAsia="Wingdings"/>
-        <w:b w:val="0"/>
-        <w:i w:val="0"/>
-        <w:strike w:val="0"/>
-        <w:sz w:val="24"/>
+        <w:rFonts w:ascii="Arial" w:hAnsi="Arial" w:cs="Arial" w:eastAsia="Arial"/>
+        <w:b w:val="0"/>
+        <w:i w:val="0"/>
+        <w:strike w:val="0"/>
+        <w:sz w:val="20"/>
         <w:color w:val="auto"/>
         <w:u w:val="none"/>
       </w:rPr>
@@ -5745,6 +5977,171 @@
   <w:abstractNum w:abstractNumId="10">
     <w:multiLevelType w:val="multilevel"/>
     <w:lvl w:ilvl="0">
+      <w:numFmt w:val="bullet"/>
+      <w:lvlText w:val="·"/>
+      <w:lvlJc w:val="left"/>
+      <w:pPr>
+        <w:ind w:left="360" w:hanging="360"/>
+        <w:tab w:val="num" w:pos="360"/>
+      </w:pPr>
+      <w:rPr>
+        <w:rFonts w:ascii="Symbol" w:hAnsi="Symbol" w:cs="Symbol" w:eastAsia="Symbol"/>
+        <w:b w:val="0"/>
+        <w:i w:val="0"/>
+        <w:strike w:val="0"/>
+        <w:sz w:val="24"/>
+        <w:color w:val="auto"/>
+        <w:u w:val="none"/>
+      </w:rPr>
+    </w:lvl>
+    <w:lvl w:ilvl="1">
+      <w:numFmt w:val="bullet"/>
+      <w:lvlText w:val="o"/>
+      <w:lvlJc w:val="left"/>
+      <w:pPr>
+        <w:ind w:left="1080" w:hanging="360"/>
+        <w:tab w:val="num" w:pos="1080"/>
+      </w:pPr>
+      <w:rPr>
+        <w:rFonts w:ascii="Courier New" w:hAnsi="Courier New" w:cs="Courier New" w:eastAsia="Courier New"/>
+        <w:b w:val="0"/>
+        <w:i w:val="0"/>
+        <w:strike w:val="0"/>
+        <w:sz w:val="24"/>
+        <w:color w:val="auto"/>
+        <w:u w:val="none"/>
+      </w:rPr>
+    </w:lvl>
+    <w:lvl w:ilvl="2">
+      <w:numFmt w:val="bullet"/>
+      <w:lvlText w:val="§"/>
+      <w:lvlJc w:val="left"/>
+      <w:pPr>
+        <w:ind w:left="1800" w:hanging="360"/>
+        <w:tab w:val="num" w:pos="1800"/>
+      </w:pPr>
+      <w:rPr>
+        <w:rFonts w:ascii="Wingdings" w:hAnsi="Wingdings" w:cs="Wingdings" w:eastAsia="Wingdings"/>
+        <w:b w:val="0"/>
+        <w:i w:val="0"/>
+        <w:strike w:val="0"/>
+        <w:sz w:val="24"/>
+        <w:color w:val="auto"/>
+        <w:u w:val="none"/>
+      </w:rPr>
+    </w:lvl>
+    <w:lvl w:ilvl="3">
+      <w:numFmt w:val="bullet"/>
+      <w:lvlText w:val="·"/>
+      <w:lvlJc w:val="left"/>
+      <w:pPr>
+        <w:ind w:left="2520" w:hanging="360"/>
+        <w:tab w:val="num" w:pos="2520"/>
+      </w:pPr>
+      <w:rPr>
+        <w:rFonts w:ascii="Symbol" w:hAnsi="Symbol" w:cs="Symbol" w:eastAsia="Symbol"/>
+        <w:b w:val="0"/>
+        <w:i w:val="0"/>
+        <w:strike w:val="0"/>
+        <w:sz w:val="24"/>
+        <w:color w:val="auto"/>
+        <w:u w:val="none"/>
+      </w:rPr>
+    </w:lvl>
+    <w:lvl w:ilvl="4">
+      <w:numFmt w:val="bullet"/>
+      <w:lvlText w:val="o"/>
+      <w:lvlJc w:val="left"/>
+      <w:pPr>
+        <w:ind w:left="3240" w:hanging="360"/>
+        <w:tab w:val="num" w:pos="3240"/>
+      </w:pPr>
+      <w:rPr>
+        <w:rFonts w:ascii="Courier New" w:hAnsi="Courier New" w:cs="Courier New" w:eastAsia="Courier New"/>
+        <w:b w:val="0"/>
+        <w:i w:val="0"/>
+        <w:strike w:val="0"/>
+        <w:sz w:val="24"/>
+        <w:color w:val="auto"/>
+        <w:u w:val="none"/>
+      </w:rPr>
+    </w:lvl>
+    <w:lvl w:ilvl="5">
+      <w:numFmt w:val="bullet"/>
+      <w:lvlText w:val="§"/>
+      <w:lvlJc w:val="left"/>
+      <w:pPr>
+        <w:ind w:left="3960" w:hanging="360"/>
+        <w:tab w:val="num" w:pos="3960"/>
+      </w:pPr>
+      <w:rPr>
+        <w:rFonts w:ascii="Wingdings" w:hAnsi="Wingdings" w:cs="Wingdings" w:eastAsia="Wingdings"/>
+        <w:b w:val="0"/>
+        <w:i w:val="0"/>
+        <w:strike w:val="0"/>
+        <w:sz w:val="24"/>
+        <w:color w:val="auto"/>
+        <w:u w:val="none"/>
+      </w:rPr>
+    </w:lvl>
+    <w:lvl w:ilvl="6">
+      <w:numFmt w:val="bullet"/>
+      <w:lvlText w:val="·"/>
+      <w:lvlJc w:val="left"/>
+      <w:pPr>
+        <w:ind w:left="4680" w:hanging="360"/>
+        <w:tab w:val="num" w:pos="4680"/>
+      </w:pPr>
+      <w:rPr>
+        <w:rFonts w:ascii="Symbol" w:hAnsi="Symbol" w:cs="Symbol" w:eastAsia="Symbol"/>
+        <w:b w:val="0"/>
+        <w:i w:val="0"/>
+        <w:strike w:val="0"/>
+        <w:sz w:val="24"/>
+        <w:color w:val="auto"/>
+        <w:u w:val="none"/>
+      </w:rPr>
+    </w:lvl>
+    <w:lvl w:ilvl="7">
+      <w:numFmt w:val="bullet"/>
+      <w:lvlText w:val="o"/>
+      <w:lvlJc w:val="left"/>
+      <w:pPr>
+        <w:ind w:left="5400" w:hanging="360"/>
+        <w:tab w:val="num" w:pos="5400"/>
+      </w:pPr>
+      <w:rPr>
+        <w:rFonts w:ascii="Courier New" w:hAnsi="Courier New" w:cs="Courier New" w:eastAsia="Courier New"/>
+        <w:b w:val="0"/>
+        <w:i w:val="0"/>
+        <w:strike w:val="0"/>
+        <w:sz w:val="24"/>
+        <w:color w:val="auto"/>
+        <w:u w:val="none"/>
+      </w:rPr>
+    </w:lvl>
+    <w:lvl w:ilvl="8">
+      <w:numFmt w:val="bullet"/>
+      <w:lvlText w:val="§"/>
+      <w:lvlJc w:val="left"/>
+      <w:pPr>
+        <w:ind w:left="6120" w:hanging="360"/>
+        <w:tab w:val="num" w:pos="6120"/>
+      </w:pPr>
+      <w:rPr>
+        <w:rFonts w:ascii="Wingdings" w:hAnsi="Wingdings" w:cs="Wingdings" w:eastAsia="Wingdings"/>
+        <w:b w:val="0"/>
+        <w:i w:val="0"/>
+        <w:strike w:val="0"/>
+        <w:sz w:val="24"/>
+        <w:color w:val="auto"/>
+        <w:u w:val="none"/>
+      </w:rPr>
+    </w:lvl>
+  </w:abstractNum>
+  <w:abstractNum w:abstractNumId="11">
+    <w:multiLevelType w:val="multilevel"/>
+    <w:lvl w:ilvl="0">
       <w:numFmt w:val="decimal"/>
       <w:lvlText w:val="%1."/>
       <w:lvlJc w:val="left"/>
@@ -5916,7 +6313,7 @@
       </w:rPr>
     </w:lvl>
   </w:abstractNum>
-  <w:abstractNum w:abstractNumId="11">
+  <w:abstractNum w:abstractNumId="12">
     <w:multiLevelType w:val="multilevel"/>
     <w:lvl w:ilvl="0">
       <w:numFmt w:val="bullet"/>
@@ -6116,6 +6513,9 @@
   </w:num>
   <w:num w:numId="12">
     <w:abstractNumId w:val="11"/>
+  </w:num>
+  <w:num w:numId="13">
+    <w:abstractNumId w:val="12"/>
   </w:num>
 </w:numbering>
 </file>

</xml_diff>

<commit_message>
Updating help documentation - "What's new" for 1.3.0 - New "validation" page describing the various validation methods in ToF
</commit_message>
<xml_diff>
--- a/src/help/Trifolia-on-FHIR.docx
+++ b/src/help/Trifolia-on-FHIR.docx
@@ -308,7 +308,7 @@
           <w:sz w:val="24"/>
           <w:color w:val="000000"/>
         </w:rPr>
-        <w:t>4</w:t>
+        <w:t>5</w:t>
       </w:r>
       <w:r>
         <w:fldChar w:fldCharType="end"/>
@@ -519,7 +519,7 @@
           <w:sz w:val="24"/>
           <w:color w:val="000000"/>
         </w:rPr>
-        <w:t>5</w:t>
+        <w:t>6</w:t>
       </w:r>
       <w:r>
         <w:fldChar w:fldCharType="end"/>
@@ -591,14 +591,14 @@
           <w:tab w:val="right" w:pos="9495" w:leader="dot"/>
         </w:tabs>
       </w:pPr>
-      <w:hyperlink w:anchor="_topic_GettingStarted">
+      <w:hyperlink w:anchor="_topic_ExportImport">
         <w:r>
           <w:rPr>
             <w:rFonts w:ascii="Tahoma" w:hAnsi="Tahoma" w:cs="Tahoma" w:eastAsia="Tahoma"/>
             <w:sz w:val="24"/>
             <w:color w:val="000000"/>
           </w:rPr>
-          <w:t>Getting Started</w:t>
+          <w:t>Export/Import</w:t>
         </w:r>
       </w:hyperlink>
       <w:r>
@@ -613,7 +613,7 @@
         <w:fldChar w:fldCharType="begin"/>
       </w:r>
       <w:r>
-        <w:instrText xml:space="preserve">PAGEREF _topic_GettingStarted \h  \* MERGEFORMAT </w:instrText>
+        <w:instrText xml:space="preserve">PAGEREF _topic_ExportImport \h  \* MERGEFORMAT </w:instrText>
       </w:r>
       <w:r>
         <w:fldChar w:fldCharType="separate"/>
@@ -624,7 +624,7 @@
           <w:sz w:val="24"/>
           <w:color w:val="000000"/>
         </w:rPr>
-        <w:t>6</w:t>
+        <w:t>7</w:t>
       </w:r>
       <w:r>
         <w:fldChar w:fldCharType="end"/>
@@ -644,14 +644,14 @@
           <w:tab w:val="right" w:pos="9495" w:leader="dot"/>
         </w:tabs>
       </w:pPr>
-      <w:hyperlink w:anchor="_topic_SystemRequirements">
+      <w:hyperlink w:anchor="_topic_Export">
         <w:r>
           <w:rPr>
             <w:rFonts w:ascii="Tahoma" w:hAnsi="Tahoma" w:cs="Tahoma" w:eastAsia="Tahoma"/>
             <w:sz w:val="24"/>
             <w:color w:val="000000"/>
           </w:rPr>
-          <w:t>System Requirements</w:t>
+          <w:t>Export</w:t>
         </w:r>
       </w:hyperlink>
       <w:r>
@@ -666,7 +666,7 @@
         <w:fldChar w:fldCharType="begin"/>
       </w:r>
       <w:r>
-        <w:instrText xml:space="preserve">PAGEREF _topic_SystemRequirements \h  \* MERGEFORMAT </w:instrText>
+        <w:instrText xml:space="preserve">PAGEREF _topic_Export \h  \* MERGEFORMAT </w:instrText>
       </w:r>
       <w:r>
         <w:fldChar w:fldCharType="separate"/>
@@ -697,14 +697,14 @@
           <w:tab w:val="right" w:pos="9495" w:leader="dot"/>
         </w:tabs>
       </w:pPr>
-      <w:hyperlink w:anchor="_topic_Help">
+      <w:hyperlink w:anchor="_topic_Import">
         <w:r>
           <w:rPr>
             <w:rFonts w:ascii="Tahoma" w:hAnsi="Tahoma" w:cs="Tahoma" w:eastAsia="Tahoma"/>
             <w:sz w:val="24"/>
             <w:color w:val="000000"/>
           </w:rPr>
-          <w:t>Help</w:t>
+          <w:t>Import</w:t>
         </w:r>
       </w:hyperlink>
       <w:r>
@@ -719,59 +719,7 @@
         <w:fldChar w:fldCharType="begin"/>
       </w:r>
       <w:r>
-        <w:instrText xml:space="preserve">PAGEREF _topic_Help \h  \* MERGEFORMAT </w:instrText>
-      </w:r>
-      <w:r>
-        <w:fldChar w:fldCharType="separate"/>
-      </w:r>
-      <w:r>
-        <w:rPr>
-          <w:rFonts w:ascii="Tahoma" w:hAnsi="Tahoma" w:cs="Tahoma" w:eastAsia="Tahoma"/>
-          <w:sz w:val="24"/>
-          <w:color w:val="000000"/>
-        </w:rPr>
-        <w:t>7</w:t>
-      </w:r>
-      <w:r>
-        <w:fldChar w:fldCharType="end"/>
-      </w:r>
-    </w:p>
-    <w:p>
-      <w:pPr>
-        <w:shd w:val="clear" w:color="auto" w:fill="FFFFFF"/>
-        <w:pBdr>
-          <w:top w:val="none" w:space="1" w:color="000000"/>
-          <w:left w:val="none" w:space="1" w:color="000000"/>
-          <w:bottom w:val="none" w:space="1" w:color="000000"/>
-          <w:right w:val="none" w:space="1" w:color="000000"/>
-        </w:pBdr>
-        <w:tabs>
-          <w:tab w:val="right" w:pos="9495" w:leader="dot"/>
-        </w:tabs>
-      </w:pPr>
-      <w:hyperlink w:anchor="_topic_ExportImport">
-        <w:r>
-          <w:rPr>
-            <w:rFonts w:ascii="Tahoma" w:hAnsi="Tahoma" w:cs="Tahoma" w:eastAsia="Tahoma"/>
-            <w:sz w:val="24"/>
-            <w:color w:val="000000"/>
-          </w:rPr>
-          <w:t>Export/Import</w:t>
-        </w:r>
-      </w:hyperlink>
-      <w:r>
-        <w:rPr>
-          <w:rFonts w:ascii="Tahoma" w:hAnsi="Tahoma" w:cs="Tahoma" w:eastAsia="Tahoma"/>
-          <w:sz w:val="24"/>
-          <w:color w:val="000000"/>
-        </w:rPr>
-        <w:tab/>
-      </w:r>
-      <w:r>
-        <w:fldChar w:fldCharType="begin"/>
-      </w:r>
-      <w:r>
-        <w:instrText xml:space="preserve">PAGEREF _topic_ExportImport \h  \* MERGEFORMAT </w:instrText>
+        <w:instrText xml:space="preserve">PAGEREF _topic_Import \h  \* MERGEFORMAT </w:instrText>
       </w:r>
       <w:r>
         <w:fldChar w:fldCharType="separate"/>
@@ -802,14 +750,14 @@
           <w:tab w:val="right" w:pos="9495" w:leader="dot"/>
         </w:tabs>
       </w:pPr>
-      <w:hyperlink w:anchor="_topic_Export">
+      <w:hyperlink w:anchor="_topic_GitHubIntegration">
         <w:r>
           <w:rPr>
             <w:rFonts w:ascii="Tahoma" w:hAnsi="Tahoma" w:cs="Tahoma" w:eastAsia="Tahoma"/>
             <w:sz w:val="24"/>
             <w:color w:val="000000"/>
           </w:rPr>
-          <w:t>Export</w:t>
+          <w:t>GitHub Integration</w:t>
         </w:r>
       </w:hyperlink>
       <w:r>
@@ -824,7 +772,7 @@
         <w:fldChar w:fldCharType="begin"/>
       </w:r>
       <w:r>
-        <w:instrText xml:space="preserve">PAGEREF _topic_Export \h  \* MERGEFORMAT </w:instrText>
+        <w:instrText xml:space="preserve">PAGEREF _topic_GitHubIntegration \h  \* MERGEFORMAT </w:instrText>
       </w:r>
       <w:r>
         <w:fldChar w:fldCharType="separate"/>
@@ -835,7 +783,7 @@
           <w:sz w:val="24"/>
           <w:color w:val="000000"/>
         </w:rPr>
-        <w:t>7</w:t>
+        <w:t>8</w:t>
       </w:r>
       <w:r>
         <w:fldChar w:fldCharType="end"/>
@@ -855,14 +803,14 @@
           <w:tab w:val="right" w:pos="9495" w:leader="dot"/>
         </w:tabs>
       </w:pPr>
-      <w:hyperlink w:anchor="_topic_Import">
+      <w:hyperlink w:anchor="_topic_Validation">
         <w:r>
           <w:rPr>
             <w:rFonts w:ascii="Tahoma" w:hAnsi="Tahoma" w:cs="Tahoma" w:eastAsia="Tahoma"/>
             <w:sz w:val="24"/>
             <w:color w:val="000000"/>
           </w:rPr>
-          <w:t>Import</w:t>
+          <w:t>Validation</w:t>
         </w:r>
       </w:hyperlink>
       <w:r>
@@ -877,7 +825,7 @@
         <w:fldChar w:fldCharType="begin"/>
       </w:r>
       <w:r>
-        <w:instrText xml:space="preserve">PAGEREF _topic_Import \h  \* MERGEFORMAT </w:instrText>
+        <w:instrText xml:space="preserve">PAGEREF _topic_Validation \h  \* MERGEFORMAT </w:instrText>
       </w:r>
       <w:r>
         <w:fldChar w:fldCharType="separate"/>
@@ -888,7 +836,59 @@
           <w:sz w:val="24"/>
           <w:color w:val="000000"/>
         </w:rPr>
-        <w:t>7</w:t>
+        <w:t>8</w:t>
+      </w:r>
+      <w:r>
+        <w:fldChar w:fldCharType="end"/>
+      </w:r>
+    </w:p>
+    <w:p>
+      <w:pPr>
+        <w:shd w:val="clear" w:color="auto" w:fill="FFFFFF"/>
+        <w:pBdr>
+          <w:top w:val="none" w:space="1" w:color="000000"/>
+          <w:left w:val="none" w:space="1" w:color="000000"/>
+          <w:bottom w:val="none" w:space="1" w:color="000000"/>
+          <w:right w:val="none" w:space="1" w:color="000000"/>
+        </w:pBdr>
+        <w:tabs>
+          <w:tab w:val="right" w:pos="9495" w:leader="dot"/>
+        </w:tabs>
+      </w:pPr>
+      <w:hyperlink w:anchor="_topic_GettingStarted">
+        <w:r>
+          <w:rPr>
+            <w:rFonts w:ascii="Tahoma" w:hAnsi="Tahoma" w:cs="Tahoma" w:eastAsia="Tahoma"/>
+            <w:sz w:val="24"/>
+            <w:color w:val="000000"/>
+          </w:rPr>
+          <w:t>Getting Started</w:t>
+        </w:r>
+      </w:hyperlink>
+      <w:r>
+        <w:rPr>
+          <w:rFonts w:ascii="Tahoma" w:hAnsi="Tahoma" w:cs="Tahoma" w:eastAsia="Tahoma"/>
+          <w:sz w:val="24"/>
+          <w:color w:val="000000"/>
+        </w:rPr>
+        <w:tab/>
+      </w:r>
+      <w:r>
+        <w:fldChar w:fldCharType="begin"/>
+      </w:r>
+      <w:r>
+        <w:instrText xml:space="preserve">PAGEREF _topic_GettingStarted \h  \* MERGEFORMAT </w:instrText>
+      </w:r>
+      <w:r>
+        <w:fldChar w:fldCharType="separate"/>
+      </w:r>
+      <w:r>
+        <w:rPr>
+          <w:rFonts w:ascii="Tahoma" w:hAnsi="Tahoma" w:cs="Tahoma" w:eastAsia="Tahoma"/>
+          <w:sz w:val="24"/>
+          <w:color w:val="000000"/>
+        </w:rPr>
+        <w:t>9</w:t>
       </w:r>
       <w:r>
         <w:fldChar w:fldCharType="end"/>
@@ -908,14 +908,14 @@
           <w:tab w:val="right" w:pos="9495" w:leader="dot"/>
         </w:tabs>
       </w:pPr>
-      <w:hyperlink w:anchor="_topic_GitHubIntegration">
+      <w:hyperlink w:anchor="_topic_SystemRequirements">
         <w:r>
           <w:rPr>
             <w:rFonts w:ascii="Tahoma" w:hAnsi="Tahoma" w:cs="Tahoma" w:eastAsia="Tahoma"/>
             <w:sz w:val="24"/>
             <w:color w:val="000000"/>
           </w:rPr>
-          <w:t>GitHub Integration</w:t>
+          <w:t>System Requirements</w:t>
         </w:r>
       </w:hyperlink>
       <w:r>
@@ -930,7 +930,7 @@
         <w:fldChar w:fldCharType="begin"/>
       </w:r>
       <w:r>
-        <w:instrText xml:space="preserve">PAGEREF _topic_GitHubIntegration \h  \* MERGEFORMAT </w:instrText>
+        <w:instrText xml:space="preserve">PAGEREF _topic_SystemRequirements \h  \* MERGEFORMAT </w:instrText>
       </w:r>
       <w:r>
         <w:fldChar w:fldCharType="separate"/>
@@ -941,7 +941,7 @@
           <w:sz w:val="24"/>
           <w:color w:val="000000"/>
         </w:rPr>
-        <w:t>8</w:t>
+        <w:t>9</w:t>
       </w:r>
       <w:r>
         <w:fldChar w:fldCharType="end"/>
@@ -949,6 +949,7 @@
     </w:p>
     <w:p>
       <w:pPr>
+        <w:ind w:left="300"/>
         <w:shd w:val="clear" w:color="auto" w:fill="FFFFFF"/>
         <w:pBdr>
           <w:top w:val="none" w:space="1" w:color="000000"/>
@@ -960,6 +961,58 @@
           <w:tab w:val="right" w:pos="9495" w:leader="dot"/>
         </w:tabs>
       </w:pPr>
+      <w:hyperlink w:anchor="_topic_Help">
+        <w:r>
+          <w:rPr>
+            <w:rFonts w:ascii="Tahoma" w:hAnsi="Tahoma" w:cs="Tahoma" w:eastAsia="Tahoma"/>
+            <w:sz w:val="24"/>
+            <w:color w:val="000000"/>
+          </w:rPr>
+          <w:t>Help</w:t>
+        </w:r>
+      </w:hyperlink>
+      <w:r>
+        <w:rPr>
+          <w:rFonts w:ascii="Tahoma" w:hAnsi="Tahoma" w:cs="Tahoma" w:eastAsia="Tahoma"/>
+          <w:sz w:val="24"/>
+          <w:color w:val="000000"/>
+        </w:rPr>
+        <w:tab/>
+      </w:r>
+      <w:r>
+        <w:fldChar w:fldCharType="begin"/>
+      </w:r>
+      <w:r>
+        <w:instrText xml:space="preserve">PAGEREF _topic_Help \h  \* MERGEFORMAT </w:instrText>
+      </w:r>
+      <w:r>
+        <w:fldChar w:fldCharType="separate"/>
+      </w:r>
+      <w:r>
+        <w:rPr>
+          <w:rFonts w:ascii="Tahoma" w:hAnsi="Tahoma" w:cs="Tahoma" w:eastAsia="Tahoma"/>
+          <w:sz w:val="24"/>
+          <w:color w:val="000000"/>
+        </w:rPr>
+        <w:t>9</w:t>
+      </w:r>
+      <w:r>
+        <w:fldChar w:fldCharType="end"/>
+      </w:r>
+    </w:p>
+    <w:p>
+      <w:pPr>
+        <w:shd w:val="clear" w:color="auto" w:fill="FFFFFF"/>
+        <w:pBdr>
+          <w:top w:val="none" w:space="1" w:color="000000"/>
+          <w:left w:val="none" w:space="1" w:color="000000"/>
+          <w:bottom w:val="none" w:space="1" w:color="000000"/>
+          <w:right w:val="none" w:space="1" w:color="000000"/>
+        </w:pBdr>
+        <w:tabs>
+          <w:tab w:val="right" w:pos="9495" w:leader="dot"/>
+        </w:tabs>
+      </w:pPr>
       <w:hyperlink w:anchor="_topic_Glossary">
         <w:r>
           <w:rPr>
@@ -993,7 +1046,7 @@
           <w:sz w:val="24"/>
           <w:color w:val="000000"/>
         </w:rPr>
-        <w:t>9</w:t>
+        <w:t>10</w:t>
       </w:r>
       <w:r>
         <w:fldChar w:fldCharType="end"/>
@@ -1045,7 +1098,7 @@
           <w:sz w:val="24"/>
           <w:color w:val="000000"/>
         </w:rPr>
-        <w:t>9</w:t>
+        <w:t>10</w:t>
       </w:r>
       <w:r>
         <w:fldChar w:fldCharType="end"/>
@@ -1097,7 +1150,7 @@
           <w:sz w:val="24"/>
           <w:color w:val="000000"/>
         </w:rPr>
-        <w:t>9</w:t>
+        <w:t>10</w:t>
       </w:r>
       <w:r>
         <w:fldChar w:fldCharType="end"/>
@@ -1426,7 +1479,7 @@
         <w:rPr>
           <w:u w:val="single"/>
         </w:rPr>
-        <w:t>Release 1.2.0 on March 1, 2019</w:t>
+        <w:t>Release 1.3.0 on March 29, 2019</w:t>
       </w:r>
     </w:p>
     <w:p>
@@ -1434,12 +1487,78 @@
         <w:pStyle w:val="5"/>
       </w:pPr>
       <w:r>
-        <w:t>Navigation improvements</w:t>
-      </w:r>
-    </w:p>
-    <w:p>
-      <w:r>
-        <w:t>Most of the individual icons in the top-right navigation bar have been moved to a new "File" menu, which replaces the "Home" button. The "Home" button is now a menu item within the "File" menu.</w:t>
+        <w:t>Search by 'Title' for Implementation Guides and Profiles</w:t>
+      </w:r>
+    </w:p>
+    <w:p>
+      <w:r>
+        <w:t xml:space="preserve">Users can search for Implementation Guides and Profiles by title. Note, users must expand 'More Options' to search by title for Profiles/Extensions. </w:t>
+      </w:r>
+    </w:p>
+    <w:p>
+      <w:pPr>
+        <w:pStyle w:val="5"/>
+      </w:pPr>
+      <w:r>
+        <w:t>Fixed element ids for slicing</w:t>
+      </w:r>
+    </w:p>
+    <w:p>
+      <w:r>
+        <w:t>A bug has been fixed which caused slices to produce the wrong "id" property for elements.</w:t>
+      </w:r>
+    </w:p>
+    <w:p>
+      <w:r>
+        <w:t>Example of section slicing:</w:t>
+      </w:r>
+    </w:p>
+    <w:p>
+      <w:r>
+        <w:t xml:space="preserve">Before: </w:t>
+      </w:r>
+      <w:r>
+        <w:rPr>
+          <w:rStyle w:val="c32"/>
+        </w:rPr>
+        <w:t>&lt;element id="Composition.section.entry:testSectionSlice"&gt;</w:t>
+      </w:r>
+    </w:p>
+    <w:p>
+      <w:r>
+        <w:t xml:space="preserve">After: </w:t>
+      </w:r>
+      <w:r>
+        <w:rPr>
+          <w:rStyle w:val="c32"/>
+        </w:rPr>
+        <w:t xml:space="preserve">&lt;element id="Composition.section:testSectionSlice.entry"&gt; </w:t>
+      </w:r>
+    </w:p>
+    <w:p>
+      <w:pPr>
+        <w:pStyle w:val="5"/>
+      </w:pPr>
+      <w:r>
+        <w:t>LOINC &amp; SNOMED code systems locked</w:t>
+      </w:r>
+    </w:p>
+    <w:p>
+      <w:r>
+        <w:t xml:space="preserve">Users can no longer edit or delete LOINC or SNOMED code systems using the user interface. </w:t>
+      </w:r>
+    </w:p>
+    <w:p>
+      <w:pPr>
+        <w:pStyle w:val="5"/>
+      </w:pPr>
+      <w:r>
+        <w:t>Retain Export/Publish preferences</w:t>
+      </w:r>
+    </w:p>
+    <w:p>
+      <w:r>
+        <w:t xml:space="preserve">When performing subsequent export and publishings, field preferences are retained. As a result, fields no longer return to their default after each Export/Publish completes. </w:t>
       </w:r>
     </w:p>
     <w:p>
@@ -1550,8 +1669,326 @@
               <w:r>
                 <w:rPr>
                   <w:rStyle w:val="c13"/>
+                  <w:rFonts w:ascii="Calibri" w:hAnsi="Calibri" w:cs="Calibri" w:eastAsia="Calibri"/>
+                  <w:b/>
+                  <w:sz w:val="22"/>
                 </w:rPr>
-                <w:t>TRIFFHIR-131</w:t>
+                <w:t>TRIFFHIR-27</w:t>
+              </w:r>
+            </w:hyperlink>
+          </w:p>
+        </w:tc>
+        <w:tc>
+          <w:tcPr>
+            <w:tcW w:w="1275" w:type="dxa"/>
+            <w:tcBorders>
+              <w:left w:val="single" w:sz="12" w:color="000000"/>
+              <w:top w:val="single" w:sz="12" w:color="000000"/>
+              <w:right w:val="single" w:sz="12" w:color="000000"/>
+              <w:bottom w:val="single" w:sz="12" w:color="000000"/>
+            </w:tcBorders>
+          </w:tcPr>
+          <w:p>
+            <w:r>
+              <w:t>Improvement</w:t>
+            </w:r>
+          </w:p>
+        </w:tc>
+        <w:tc>
+          <w:tcPr>
+            <w:tcW w:w="6510" w:type="dxa"/>
+            <w:tcBorders>
+              <w:left w:val="single" w:sz="12" w:color="000000"/>
+              <w:top w:val="single" w:sz="12" w:color="000000"/>
+              <w:right w:val="single" w:sz="12" w:color="000000"/>
+              <w:bottom w:val="single" w:sz="12" w:color="000000"/>
+            </w:tcBorders>
+          </w:tcPr>
+          <w:p>
+            <w:r>
+              <w:rPr>
+                <w:rFonts w:ascii="Calibri" w:hAnsi="Calibri" w:cs="Calibri" w:eastAsia="Calibri"/>
+                <w:sz w:val="22"/>
+                <w:color w:val="000000"/>
+              </w:rPr>
+              <w:t>Disable editing for select/configured resources</w:t>
+            </w:r>
+          </w:p>
+        </w:tc>
+      </w:tr>
+      <w:tr>
+        <w:tc>
+          <w:tcPr>
+            <w:tcW w:w="1275" w:type="dxa"/>
+            <w:tcBorders>
+              <w:left w:val="single" w:sz="12" w:color="000000"/>
+              <w:top w:val="single" w:sz="12" w:color="000000"/>
+              <w:right w:val="single" w:sz="12" w:color="000000"/>
+              <w:bottom w:val="single" w:sz="12" w:color="000000"/>
+            </w:tcBorders>
+          </w:tcPr>
+          <w:p>
+            <w:hyperlink r:id="hrId5" target="_blank">
+              <w:r>
+                <w:rPr>
+                  <w:rStyle w:val="c13"/>
+                  <w:rFonts w:ascii="Calibri" w:hAnsi="Calibri" w:cs="Calibri" w:eastAsia="Calibri"/>
+                  <w:b/>
+                  <w:sz w:val="22"/>
+                </w:rPr>
+                <w:t>TRIFFHIR-82</w:t>
+              </w:r>
+            </w:hyperlink>
+          </w:p>
+        </w:tc>
+        <w:tc>
+          <w:tcPr>
+            <w:tcW w:w="1275" w:type="dxa"/>
+            <w:tcBorders>
+              <w:left w:val="single" w:sz="12" w:color="000000"/>
+              <w:top w:val="single" w:sz="12" w:color="000000"/>
+              <w:right w:val="single" w:sz="12" w:color="000000"/>
+              <w:bottom w:val="single" w:sz="12" w:color="000000"/>
+            </w:tcBorders>
+          </w:tcPr>
+          <w:p>
+            <w:r>
+              <w:t>Improvement</w:t>
+            </w:r>
+          </w:p>
+        </w:tc>
+        <w:tc>
+          <w:tcPr>
+            <w:tcW w:w="6510" w:type="dxa"/>
+            <w:tcBorders>
+              <w:left w:val="single" w:sz="12" w:color="000000"/>
+              <w:top w:val="single" w:sz="12" w:color="000000"/>
+              <w:right w:val="single" w:sz="12" w:color="000000"/>
+              <w:bottom w:val="single" w:sz="12" w:color="000000"/>
+            </w:tcBorders>
+          </w:tcPr>
+          <w:p>
+            <w:r>
+              <w:rPr>
+                <w:rFonts w:ascii="Calibri" w:hAnsi="Calibri" w:cs="Calibri" w:eastAsia="Calibri"/>
+                <w:sz w:val="22"/>
+                <w:color w:val="000000"/>
+              </w:rPr>
+              <w:t>On Export, add option to include IG publisher jar file and build script(s)</w:t>
+            </w:r>
+          </w:p>
+        </w:tc>
+      </w:tr>
+      <w:tr>
+        <w:tc>
+          <w:tcPr>
+            <w:tcW w:w="1275" w:type="dxa"/>
+            <w:tcBorders>
+              <w:left w:val="single" w:sz="12" w:color="000000"/>
+              <w:top w:val="single" w:sz="12" w:color="000000"/>
+              <w:right w:val="single" w:sz="12" w:color="000000"/>
+              <w:bottom w:val="single" w:sz="12" w:color="000000"/>
+            </w:tcBorders>
+          </w:tcPr>
+          <w:p>
+            <w:hyperlink r:id="hrId6" target="_blank">
+              <w:r>
+                <w:rPr>
+                  <w:rStyle w:val="c13"/>
+                  <w:rFonts w:ascii="Calibri" w:hAnsi="Calibri" w:cs="Calibri" w:eastAsia="Calibri"/>
+                  <w:b/>
+                  <w:sz w:val="22"/>
+                </w:rPr>
+                <w:t>TRIFFHIR-116</w:t>
+              </w:r>
+            </w:hyperlink>
+          </w:p>
+        </w:tc>
+        <w:tc>
+          <w:tcPr>
+            <w:tcW w:w="1275" w:type="dxa"/>
+            <w:tcBorders>
+              <w:left w:val="single" w:sz="12" w:color="000000"/>
+              <w:top w:val="single" w:sz="12" w:color="000000"/>
+              <w:right w:val="single" w:sz="12" w:color="000000"/>
+              <w:bottom w:val="single" w:sz="12" w:color="000000"/>
+            </w:tcBorders>
+          </w:tcPr>
+          <w:p>
+            <w:r>
+              <w:t>Improvement</w:t>
+            </w:r>
+          </w:p>
+        </w:tc>
+        <w:tc>
+          <w:tcPr>
+            <w:tcW w:w="6510" w:type="dxa"/>
+            <w:tcBorders>
+              <w:left w:val="single" w:sz="12" w:color="000000"/>
+              <w:top w:val="single" w:sz="12" w:color="000000"/>
+              <w:right w:val="single" w:sz="12" w:color="000000"/>
+              <w:bottom w:val="single" w:sz="12" w:color="000000"/>
+            </w:tcBorders>
+          </w:tcPr>
+          <w:p>
+            <w:r>
+              <w:rPr>
+                <w:rFonts w:ascii="Calibri" w:hAnsi="Calibri" w:cs="Calibri" w:eastAsia="Calibri"/>
+                <w:sz w:val="22"/>
+                <w:color w:val="000000"/>
+              </w:rPr>
+              <w:t>Save defaults during subsequent Exports</w:t>
+            </w:r>
+          </w:p>
+        </w:tc>
+      </w:tr>
+      <w:tr>
+        <w:tc>
+          <w:tcPr>
+            <w:tcW w:w="1275" w:type="dxa"/>
+            <w:tcBorders>
+              <w:left w:val="single" w:sz="12" w:color="000000"/>
+              <w:top w:val="single" w:sz="12" w:color="000000"/>
+              <w:right w:val="single" w:sz="12" w:color="000000"/>
+              <w:bottom w:val="single" w:sz="12" w:color="000000"/>
+            </w:tcBorders>
+          </w:tcPr>
+          <w:p>
+            <w:hyperlink r:id="hrId7" target="_blank">
+              <w:r>
+                <w:rPr>
+                  <w:rStyle w:val="c13"/>
+                  <w:rFonts w:ascii="Calibri" w:hAnsi="Calibri" w:cs="Calibri" w:eastAsia="Calibri"/>
+                  <w:b/>
+                  <w:sz w:val="22"/>
+                </w:rPr>
+                <w:t>TRIFFHIR-123</w:t>
+              </w:r>
+            </w:hyperlink>
+          </w:p>
+        </w:tc>
+        <w:tc>
+          <w:tcPr>
+            <w:tcW w:w="1275" w:type="dxa"/>
+            <w:tcBorders>
+              <w:left w:val="single" w:sz="12" w:color="000000"/>
+              <w:top w:val="single" w:sz="12" w:color="000000"/>
+              <w:right w:val="single" w:sz="12" w:color="000000"/>
+              <w:bottom w:val="single" w:sz="12" w:color="000000"/>
+            </w:tcBorders>
+          </w:tcPr>
+          <w:p>
+            <w:r>
+              <w:t>Improvement</w:t>
+            </w:r>
+          </w:p>
+        </w:tc>
+        <w:tc>
+          <w:tcPr>
+            <w:tcW w:w="6510" w:type="dxa"/>
+            <w:tcBorders>
+              <w:left w:val="single" w:sz="12" w:color="000000"/>
+              <w:top w:val="single" w:sz="12" w:color="000000"/>
+              <w:right w:val="single" w:sz="12" w:color="000000"/>
+              <w:bottom w:val="single" w:sz="12" w:color="000000"/>
+            </w:tcBorders>
+          </w:tcPr>
+          <w:p>
+            <w:r>
+              <w:rPr>
+                <w:rFonts w:ascii="Calibri" w:hAnsi="Calibri" w:cs="Calibri" w:eastAsia="Calibri"/>
+                <w:sz w:val="22"/>
+                <w:color w:val="000000"/>
+              </w:rPr>
+              <w:t>Generic Error message</w:t>
+            </w:r>
+          </w:p>
+        </w:tc>
+      </w:tr>
+      <w:tr>
+        <w:tc>
+          <w:tcPr>
+            <w:tcW w:w="1275" w:type="dxa"/>
+            <w:tcBorders>
+              <w:left w:val="single" w:sz="12" w:color="000000"/>
+              <w:top w:val="single" w:sz="12" w:color="000000"/>
+              <w:right w:val="single" w:sz="12" w:color="000000"/>
+              <w:bottom w:val="single" w:sz="12" w:color="000000"/>
+            </w:tcBorders>
+          </w:tcPr>
+          <w:p>
+            <w:hyperlink r:id="hrId8" target="_blank">
+              <w:r>
+                <w:rPr>
+                  <w:rStyle w:val="c13"/>
+                  <w:rFonts w:ascii="Calibri" w:hAnsi="Calibri" w:cs="Calibri" w:eastAsia="Calibri"/>
+                  <w:b/>
+                  <w:sz w:val="22"/>
+                </w:rPr>
+                <w:t>TRIFFHIR-130</w:t>
+              </w:r>
+            </w:hyperlink>
+          </w:p>
+        </w:tc>
+        <w:tc>
+          <w:tcPr>
+            <w:tcW w:w="1275" w:type="dxa"/>
+            <w:tcBorders>
+              <w:left w:val="single" w:sz="12" w:color="000000"/>
+              <w:top w:val="single" w:sz="12" w:color="000000"/>
+              <w:right w:val="single" w:sz="12" w:color="000000"/>
+              <w:bottom w:val="single" w:sz="12" w:color="000000"/>
+            </w:tcBorders>
+          </w:tcPr>
+          <w:p>
+            <w:r>
+              <w:t>Story</w:t>
+            </w:r>
+          </w:p>
+        </w:tc>
+        <w:tc>
+          <w:tcPr>
+            <w:tcW w:w="6510" w:type="dxa"/>
+            <w:tcBorders>
+              <w:left w:val="single" w:sz="12" w:color="000000"/>
+              <w:top w:val="single" w:sz="12" w:color="000000"/>
+              <w:right w:val="single" w:sz="12" w:color="000000"/>
+              <w:bottom w:val="single" w:sz="12" w:color="000000"/>
+            </w:tcBorders>
+          </w:tcPr>
+          <w:p>
+            <w:r>
+              <w:rPr>
+                <w:rFonts w:ascii="Calibri" w:hAnsi="Calibri" w:cs="Calibri" w:eastAsia="Calibri"/>
+                <w:sz w:val="22"/>
+                <w:color w:val="000000"/>
+              </w:rPr>
+              <w:t>Login problems for GitHub authentication</w:t>
+            </w:r>
+          </w:p>
+        </w:tc>
+      </w:tr>
+      <w:tr>
+        <w:tc>
+          <w:tcPr>
+            <w:tcW w:w="1275" w:type="dxa"/>
+            <w:tcBorders>
+              <w:left w:val="single" w:sz="12" w:color="000000"/>
+              <w:top w:val="single" w:sz="12" w:color="000000"/>
+              <w:right w:val="single" w:sz="12" w:color="000000"/>
+              <w:bottom w:val="single" w:sz="12" w:color="000000"/>
+            </w:tcBorders>
+          </w:tcPr>
+          <w:p>
+            <w:hyperlink r:id="hrId9" target="_blank">
+              <w:r>
+                <w:rPr>
+                  <w:rStyle w:val="c13"/>
+                  <w:rFonts w:ascii="Calibri" w:hAnsi="Calibri" w:cs="Calibri" w:eastAsia="Calibri"/>
+                  <w:b/>
+                  <w:sz w:val="22"/>
+                </w:rPr>
+                <w:t>TRIFFHIR-143</w:t>
               </w:r>
             </w:hyperlink>
           </w:p>
@@ -1584,7 +2021,12 @@
           </w:tcPr>
           <w:p>
             <w:r>
-              <w:t>Pages should create unique page names</w:t>
+              <w:rPr>
+                <w:rFonts w:ascii="Calibri" w:hAnsi="Calibri" w:cs="Calibri" w:eastAsia="Calibri"/>
+                <w:sz w:val="22"/>
+                <w:color w:val="000000"/>
+              </w:rPr>
+              <w:t>Display version history for remaining editing screens</w:t>
             </w:r>
           </w:p>
         </w:tc>
@@ -1601,12 +2043,15 @@
             </w:tcBorders>
           </w:tcPr>
           <w:p>
-            <w:hyperlink r:id="hrId5" target="_blank">
+            <w:hyperlink r:id="hrId10" target="_blank">
               <w:r>
                 <w:rPr>
                   <w:rStyle w:val="c13"/>
+                  <w:rFonts w:ascii="Calibri" w:hAnsi="Calibri" w:cs="Calibri" w:eastAsia="Calibri"/>
+                  <w:b/>
+                  <w:sz w:val="22"/>
                 </w:rPr>
-                <w:t>TRIFFHIR-132</w:t>
+                <w:t>TRIFFHIR-156</w:t>
               </w:r>
             </w:hyperlink>
           </w:p>
@@ -1639,7 +2084,12 @@
           </w:tcPr>
           <w:p>
             <w:r>
-              <w:t>Add additional guidance for the ID on VSAC import page</w:t>
+              <w:rPr>
+                <w:rFonts w:ascii="Calibri" w:hAnsi="Calibri" w:cs="Calibri" w:eastAsia="Calibri"/>
+                <w:sz w:val="22"/>
+                <w:color w:val="000000"/>
+              </w:rPr>
+              <w:t>Use type-ahead search for implementation guide selection on export screen</w:t>
             </w:r>
           </w:p>
         </w:tc>
@@ -1656,12 +2106,204 @@
             </w:tcBorders>
           </w:tcPr>
           <w:p>
-            <w:hyperlink r:id="hrId6" target="_blank">
+            <w:hyperlink r:id="hrId11" target="_blank">
               <w:r>
                 <w:rPr>
                   <w:rStyle w:val="c13"/>
+                  <w:rFonts w:ascii="Calibri" w:hAnsi="Calibri" w:cs="Calibri" w:eastAsia="Calibri"/>
+                  <w:b/>
+                  <w:sz w:val="22"/>
                 </w:rPr>
-                <w:t>TRIFFHIR-139</w:t>
+                <w:t>TRIFFHIR-157</w:t>
+              </w:r>
+            </w:hyperlink>
+          </w:p>
+        </w:tc>
+        <w:tc>
+          <w:tcPr>
+            <w:tcW w:w="1275" w:type="dxa"/>
+            <w:tcBorders>
+              <w:left w:val="single" w:sz="12" w:color="000000"/>
+              <w:top w:val="single" w:sz="12" w:color="000000"/>
+              <w:right w:val="single" w:sz="12" w:color="000000"/>
+              <w:bottom w:val="single" w:sz="12" w:color="000000"/>
+            </w:tcBorders>
+          </w:tcPr>
+          <w:p>
+            <w:r>
+              <w:t>Defect</w:t>
+            </w:r>
+          </w:p>
+        </w:tc>
+        <w:tc>
+          <w:tcPr>
+            <w:tcW w:w="6510" w:type="dxa"/>
+            <w:tcBorders>
+              <w:left w:val="single" w:sz="12" w:color="000000"/>
+              <w:top w:val="single" w:sz="12" w:color="000000"/>
+              <w:right w:val="single" w:sz="12" w:color="000000"/>
+              <w:bottom w:val="single" w:sz="12" w:color="000000"/>
+            </w:tcBorders>
+          </w:tcPr>
+          <w:p>
+            <w:r>
+              <w:rPr>
+                <w:rFonts w:ascii="Calibri" w:hAnsi="Calibri" w:cs="Calibri" w:eastAsia="Calibri"/>
+                <w:sz w:val="22"/>
+                <w:color w:val="000000"/>
+              </w:rPr>
+              <w:t>Profile editor not showing slices</w:t>
+            </w:r>
+          </w:p>
+        </w:tc>
+      </w:tr>
+      <w:tr>
+        <w:tc>
+          <w:tcPr>
+            <w:tcW w:w="1275" w:type="dxa"/>
+            <w:tcBorders>
+              <w:left w:val="single" w:sz="12" w:color="000000"/>
+              <w:top w:val="single" w:sz="12" w:color="000000"/>
+              <w:right w:val="single" w:sz="12" w:color="000000"/>
+              <w:bottom w:val="single" w:sz="12" w:color="000000"/>
+            </w:tcBorders>
+          </w:tcPr>
+          <w:p>
+            <w:hyperlink r:id="hrId12" target="_blank">
+              <w:r>
+                <w:rPr>
+                  <w:rStyle w:val="c13"/>
+                  <w:rFonts w:ascii="Calibri" w:hAnsi="Calibri" w:cs="Calibri" w:eastAsia="Calibri"/>
+                  <w:b/>
+                  <w:sz w:val="22"/>
+                </w:rPr>
+                <w:t>TRIFFHIR-158</w:t>
+              </w:r>
+            </w:hyperlink>
+          </w:p>
+        </w:tc>
+        <w:tc>
+          <w:tcPr>
+            <w:tcW w:w="1275" w:type="dxa"/>
+            <w:tcBorders>
+              <w:left w:val="single" w:sz="12" w:color="000000"/>
+              <w:top w:val="single" w:sz="12" w:color="000000"/>
+              <w:right w:val="single" w:sz="12" w:color="000000"/>
+              <w:bottom w:val="single" w:sz="12" w:color="000000"/>
+            </w:tcBorders>
+          </w:tcPr>
+          <w:p>
+            <w:r>
+              <w:t>Defect</w:t>
+            </w:r>
+          </w:p>
+        </w:tc>
+        <w:tc>
+          <w:tcPr>
+            <w:tcW w:w="6510" w:type="dxa"/>
+            <w:tcBorders>
+              <w:left w:val="single" w:sz="12" w:color="000000"/>
+              <w:top w:val="single" w:sz="12" w:color="000000"/>
+              <w:right w:val="single" w:sz="12" w:color="000000"/>
+              <w:bottom w:val="single" w:sz="12" w:color="000000"/>
+            </w:tcBorders>
+          </w:tcPr>
+          <w:p>
+            <w:r>
+              <w:rPr>
+                <w:rFonts w:ascii="Calibri" w:hAnsi="Calibri" w:cs="Calibri" w:eastAsia="Calibri"/>
+                <w:sz w:val="22"/>
+                <w:color w:val="000000"/>
+              </w:rPr>
+              <w:t>Resources on "Other" page of published IG all prefixed as "CapabilityStatement" causing broken link</w:t>
+            </w:r>
+          </w:p>
+        </w:tc>
+      </w:tr>
+      <w:tr>
+        <w:tc>
+          <w:tcPr>
+            <w:tcW w:w="1275" w:type="dxa"/>
+            <w:tcBorders>
+              <w:left w:val="single" w:sz="12" w:color="000000"/>
+              <w:top w:val="single" w:sz="12" w:color="000000"/>
+              <w:right w:val="single" w:sz="12" w:color="000000"/>
+              <w:bottom w:val="single" w:sz="12" w:color="000000"/>
+            </w:tcBorders>
+          </w:tcPr>
+          <w:p>
+            <w:hyperlink r:id="hrId13" target="_blank">
+              <w:r>
+                <w:rPr>
+                  <w:rStyle w:val="c13"/>
+                  <w:rFonts w:ascii="Calibri" w:hAnsi="Calibri" w:cs="Calibri" w:eastAsia="Calibri"/>
+                  <w:b/>
+                  <w:sz w:val="22"/>
+                </w:rPr>
+                <w:t>TRIFFHIR-159</w:t>
+              </w:r>
+            </w:hyperlink>
+          </w:p>
+        </w:tc>
+        <w:tc>
+          <w:tcPr>
+            <w:tcW w:w="1275" w:type="dxa"/>
+            <w:tcBorders>
+              <w:left w:val="single" w:sz="12" w:color="000000"/>
+              <w:top w:val="single" w:sz="12" w:color="000000"/>
+              <w:right w:val="single" w:sz="12" w:color="000000"/>
+              <w:bottom w:val="single" w:sz="12" w:color="000000"/>
+            </w:tcBorders>
+          </w:tcPr>
+          <w:p>
+            <w:r>
+              <w:t>Defect</w:t>
+            </w:r>
+          </w:p>
+        </w:tc>
+        <w:tc>
+          <w:tcPr>
+            <w:tcW w:w="6510" w:type="dxa"/>
+            <w:tcBorders>
+              <w:left w:val="single" w:sz="12" w:color="000000"/>
+              <w:top w:val="single" w:sz="12" w:color="000000"/>
+              <w:right w:val="single" w:sz="12" w:color="000000"/>
+              <w:bottom w:val="single" w:sz="12" w:color="000000"/>
+            </w:tcBorders>
+          </w:tcPr>
+          <w:p>
+            <w:r>
+              <w:rPr>
+                <w:rFonts w:ascii="Calibri" w:hAnsi="Calibri" w:cs="Calibri" w:eastAsia="Calibri"/>
+                <w:sz w:val="22"/>
+                <w:color w:val="000000"/>
+              </w:rPr>
+              <w:t>Create new profile - Type should not default to Account</w:t>
+            </w:r>
+          </w:p>
+        </w:tc>
+      </w:tr>
+      <w:tr>
+        <w:tc>
+          <w:tcPr>
+            <w:tcW w:w="1275" w:type="dxa"/>
+            <w:tcBorders>
+              <w:left w:val="single" w:sz="12" w:color="000000"/>
+              <w:top w:val="single" w:sz="12" w:color="000000"/>
+              <w:right w:val="single" w:sz="12" w:color="000000"/>
+              <w:bottom w:val="single" w:sz="12" w:color="000000"/>
+            </w:tcBorders>
+          </w:tcPr>
+          <w:p>
+            <w:hyperlink r:id="hrId14" target="_blank">
+              <w:r>
+                <w:rPr>
+                  <w:rStyle w:val="c13"/>
+                  <w:rFonts w:ascii="Calibri" w:hAnsi="Calibri" w:cs="Calibri" w:eastAsia="Calibri"/>
+                  <w:b/>
+                  <w:sz w:val="22"/>
+                </w:rPr>
+                <w:t>TRIFFHIR-160</w:t>
               </w:r>
             </w:hyperlink>
           </w:p>
@@ -1694,7 +2336,12 @@
           </w:tcPr>
           <w:p>
             <w:r>
-              <w:t>Allow users to change the id of "other" resources</w:t>
+              <w:rPr>
+                <w:rFonts w:ascii="Calibri" w:hAnsi="Calibri" w:cs="Calibri" w:eastAsia="Calibri"/>
+                <w:sz w:val="22"/>
+                <w:color w:val="000000"/>
+              </w:rPr>
+              <w:t>Specify packageId on STU3 implementation guide</w:t>
             </w:r>
           </w:p>
         </w:tc>
@@ -1711,12 +2358,204 @@
             </w:tcBorders>
           </w:tcPr>
           <w:p>
-            <w:hyperlink r:id="hrId7" target="_blank">
+            <w:hyperlink r:id="hrId15" target="_blank">
               <w:r>
                 <w:rPr>
                   <w:rStyle w:val="c13"/>
+                  <w:rFonts w:ascii="Calibri" w:hAnsi="Calibri" w:cs="Calibri" w:eastAsia="Calibri"/>
+                  <w:b/>
+                  <w:sz w:val="22"/>
                 </w:rPr>
-                <w:t>TRIFFHIR-152</w:t>
+                <w:t>TRIFFHIR-164</w:t>
+              </w:r>
+            </w:hyperlink>
+          </w:p>
+        </w:tc>
+        <w:tc>
+          <w:tcPr>
+            <w:tcW w:w="1275" w:type="dxa"/>
+            <w:tcBorders>
+              <w:left w:val="single" w:sz="12" w:color="000000"/>
+              <w:top w:val="single" w:sz="12" w:color="000000"/>
+              <w:right w:val="single" w:sz="12" w:color="000000"/>
+              <w:bottom w:val="single" w:sz="12" w:color="000000"/>
+            </w:tcBorders>
+          </w:tcPr>
+          <w:p>
+            <w:r>
+              <w:t>Improvement</w:t>
+            </w:r>
+          </w:p>
+        </w:tc>
+        <w:tc>
+          <w:tcPr>
+            <w:tcW w:w="6510" w:type="dxa"/>
+            <w:tcBorders>
+              <w:left w:val="single" w:sz="12" w:color="000000"/>
+              <w:top w:val="single" w:sz="12" w:color="000000"/>
+              <w:right w:val="single" w:sz="12" w:color="000000"/>
+              <w:bottom w:val="single" w:sz="12" w:color="000000"/>
+            </w:tcBorders>
+          </w:tcPr>
+          <w:p>
+            <w:r>
+              <w:rPr>
+                <w:rFonts w:ascii="Calibri" w:hAnsi="Calibri" w:cs="Calibri" w:eastAsia="Calibri"/>
+                <w:sz w:val="22"/>
+                <w:color w:val="000000"/>
+              </w:rPr>
+              <w:t>Search by title for implementation guide and profiles</w:t>
+            </w:r>
+          </w:p>
+        </w:tc>
+      </w:tr>
+      <w:tr>
+        <w:tc>
+          <w:tcPr>
+            <w:tcW w:w="1275" w:type="dxa"/>
+            <w:tcBorders>
+              <w:left w:val="single" w:sz="12" w:color="000000"/>
+              <w:top w:val="single" w:sz="12" w:color="000000"/>
+              <w:right w:val="single" w:sz="12" w:color="000000"/>
+              <w:bottom w:val="single" w:sz="12" w:color="000000"/>
+            </w:tcBorders>
+          </w:tcPr>
+          <w:p>
+            <w:hyperlink r:id="hrId16" target="_blank">
+              <w:r>
+                <w:rPr>
+                  <w:rStyle w:val="c13"/>
+                  <w:rFonts w:ascii="Calibri" w:hAnsi="Calibri" w:cs="Calibri" w:eastAsia="Calibri"/>
+                  <w:b/>
+                  <w:sz w:val="22"/>
+                </w:rPr>
+                <w:t>TRIFFHIR-165</w:t>
+              </w:r>
+            </w:hyperlink>
+          </w:p>
+        </w:tc>
+        <w:tc>
+          <w:tcPr>
+            <w:tcW w:w="1275" w:type="dxa"/>
+            <w:tcBorders>
+              <w:left w:val="single" w:sz="12" w:color="000000"/>
+              <w:top w:val="single" w:sz="12" w:color="000000"/>
+              <w:right w:val="single" w:sz="12" w:color="000000"/>
+              <w:bottom w:val="single" w:sz="12" w:color="000000"/>
+            </w:tcBorders>
+          </w:tcPr>
+          <w:p>
+            <w:r>
+              <w:t>Improvement</w:t>
+            </w:r>
+          </w:p>
+        </w:tc>
+        <w:tc>
+          <w:tcPr>
+            <w:tcW w:w="6510" w:type="dxa"/>
+            <w:tcBorders>
+              <w:left w:val="single" w:sz="12" w:color="000000"/>
+              <w:top w:val="single" w:sz="12" w:color="000000"/>
+              <w:right w:val="single" w:sz="12" w:color="000000"/>
+              <w:bottom w:val="single" w:sz="12" w:color="000000"/>
+            </w:tcBorders>
+          </w:tcPr>
+          <w:p>
+            <w:r>
+              <w:rPr>
+                <w:rFonts w:ascii="Calibri" w:hAnsi="Calibri" w:cs="Calibri" w:eastAsia="Calibri"/>
+                <w:sz w:val="22"/>
+                <w:color w:val="000000"/>
+              </w:rPr>
+              <w:t>Extra validation on the "name" field in Implementation Guide and Profiles</w:t>
+            </w:r>
+          </w:p>
+        </w:tc>
+      </w:tr>
+      <w:tr>
+        <w:tc>
+          <w:tcPr>
+            <w:tcW w:w="1275" w:type="dxa"/>
+            <w:tcBorders>
+              <w:left w:val="single" w:sz="12" w:color="000000"/>
+              <w:top w:val="single" w:sz="12" w:color="000000"/>
+              <w:right w:val="single" w:sz="12" w:color="000000"/>
+              <w:bottom w:val="single" w:sz="12" w:color="000000"/>
+            </w:tcBorders>
+          </w:tcPr>
+          <w:p>
+            <w:hyperlink r:id="hrId17" target="_blank">
+              <w:r>
+                <w:rPr>
+                  <w:rStyle w:val="c13"/>
+                  <w:rFonts w:ascii="Calibri" w:hAnsi="Calibri" w:cs="Calibri" w:eastAsia="Calibri"/>
+                  <w:b/>
+                  <w:sz w:val="22"/>
+                </w:rPr>
+                <w:t>TRIFFHIR-166</w:t>
+              </w:r>
+            </w:hyperlink>
+          </w:p>
+        </w:tc>
+        <w:tc>
+          <w:tcPr>
+            <w:tcW w:w="1275" w:type="dxa"/>
+            <w:tcBorders>
+              <w:left w:val="single" w:sz="12" w:color="000000"/>
+              <w:top w:val="single" w:sz="12" w:color="000000"/>
+              <w:right w:val="single" w:sz="12" w:color="000000"/>
+              <w:bottom w:val="single" w:sz="12" w:color="000000"/>
+            </w:tcBorders>
+          </w:tcPr>
+          <w:p>
+            <w:r>
+              <w:t>Improvement</w:t>
+            </w:r>
+          </w:p>
+        </w:tc>
+        <w:tc>
+          <w:tcPr>
+            <w:tcW w:w="6510" w:type="dxa"/>
+            <w:tcBorders>
+              <w:left w:val="single" w:sz="12" w:color="000000"/>
+              <w:top w:val="single" w:sz="12" w:color="000000"/>
+              <w:right w:val="single" w:sz="12" w:color="000000"/>
+              <w:bottom w:val="single" w:sz="12" w:color="000000"/>
+            </w:tcBorders>
+          </w:tcPr>
+          <w:p>
+            <w:r>
+              <w:rPr>
+                <w:rFonts w:ascii="Calibri" w:hAnsi="Calibri" w:cs="Calibri" w:eastAsia="Calibri"/>
+                <w:sz w:val="22"/>
+                <w:color w:val="000000"/>
+              </w:rPr>
+              <w:t>Minor UI styling and field position changes</w:t>
+            </w:r>
+          </w:p>
+        </w:tc>
+      </w:tr>
+      <w:tr>
+        <w:tc>
+          <w:tcPr>
+            <w:tcW w:w="1275" w:type="dxa"/>
+            <w:tcBorders>
+              <w:left w:val="single" w:sz="12" w:color="000000"/>
+              <w:top w:val="single" w:sz="12" w:color="000000"/>
+              <w:right w:val="single" w:sz="12" w:color="000000"/>
+              <w:bottom w:val="single" w:sz="12" w:color="000000"/>
+            </w:tcBorders>
+          </w:tcPr>
+          <w:p>
+            <w:hyperlink r:id="hrId18" target="_blank">
+              <w:r>
+                <w:rPr>
+                  <w:rStyle w:val="c13"/>
+                  <w:rFonts w:ascii="Calibri" w:hAnsi="Calibri" w:cs="Calibri" w:eastAsia="Calibri"/>
+                  <w:b/>
+                  <w:sz w:val="22"/>
+                </w:rPr>
+                <w:t>TRIFFHIR-167</w:t>
               </w:r>
             </w:hyperlink>
           </w:p>
@@ -1749,7 +2588,12 @@
           </w:tcPr>
           <w:p>
             <w:r>
-              <w:t>Adding a StructureDefinition to an IG via the "Edit Structure Definition" screen does not work</w:t>
+              <w:rPr>
+                <w:rFonts w:ascii="Calibri" w:hAnsi="Calibri" w:cs="Calibri" w:eastAsia="Calibri"/>
+                <w:sz w:val="22"/>
+                <w:color w:val="000000"/>
+              </w:rPr>
+              <w:t>Invalid element ids after slicing</w:t>
             </w:r>
           </w:p>
         </w:tc>
@@ -1766,67 +2610,15 @@
             </w:tcBorders>
           </w:tcPr>
           <w:p>
-            <w:hyperlink r:id="hrId8" target="_blank">
+            <w:hyperlink r:id="hrId19" target="_blank">
               <w:r>
                 <w:rPr>
                   <w:rStyle w:val="c13"/>
+                  <w:rFonts w:ascii="Calibri" w:hAnsi="Calibri" w:cs="Calibri" w:eastAsia="Calibri"/>
+                  <w:b/>
+                  <w:sz w:val="22"/>
                 </w:rPr>
-                <w:t>TRIFFHIR-151</w:t>
-              </w:r>
-            </w:hyperlink>
-          </w:p>
-        </w:tc>
-        <w:tc>
-          <w:tcPr>
-            <w:tcW w:w="1275" w:type="dxa"/>
-            <w:tcBorders>
-              <w:left w:val="single" w:sz="12" w:color="000000"/>
-              <w:top w:val="single" w:sz="12" w:color="000000"/>
-              <w:right w:val="single" w:sz="12" w:color="000000"/>
-              <w:bottom w:val="single" w:sz="12" w:color="000000"/>
-            </w:tcBorders>
-          </w:tcPr>
-          <w:p>
-            <w:r>
-              <w:t>Improvement</w:t>
-            </w:r>
-          </w:p>
-        </w:tc>
-        <w:tc>
-          <w:tcPr>
-            <w:tcW w:w="6510" w:type="dxa"/>
-            <w:tcBorders>
-              <w:left w:val="single" w:sz="12" w:color="000000"/>
-              <w:top w:val="single" w:sz="12" w:color="000000"/>
-              <w:right w:val="single" w:sz="12" w:color="000000"/>
-              <w:bottom w:val="single" w:sz="12" w:color="000000"/>
-            </w:tcBorders>
-          </w:tcPr>
-          <w:p>
-            <w:r>
-              <w:t>Re-arrange navigation bar's individual icons into a File menu</w:t>
-            </w:r>
-          </w:p>
-        </w:tc>
-      </w:tr>
-      <w:tr>
-        <w:tc>
-          <w:tcPr>
-            <w:tcW w:w="1275" w:type="dxa"/>
-            <w:tcBorders>
-              <w:left w:val="single" w:sz="12" w:color="000000"/>
-              <w:top w:val="single" w:sz="12" w:color="000000"/>
-              <w:right w:val="single" w:sz="12" w:color="000000"/>
-              <w:bottom w:val="single" w:sz="12" w:color="000000"/>
-            </w:tcBorders>
-          </w:tcPr>
-          <w:p>
-            <w:hyperlink r:id="hrId9" target="_blank">
-              <w:r>
-                <w:rPr>
-                  <w:rStyle w:val="c13"/>
-                </w:rPr>
-                <w:t>TRIFFHIR-150</w:t>
+                <w:t>TRIFFHIR-169</w:t>
               </w:r>
             </w:hyperlink>
           </w:p>
@@ -1859,7 +2651,12 @@
           </w:tcPr>
           <w:p>
             <w:r>
-              <w:t>Exported ig publisher package's ig.json file has incorrect specification property</w:t>
+              <w:rPr>
+                <w:rFonts w:ascii="Calibri" w:hAnsi="Calibri" w:cs="Calibri" w:eastAsia="Calibri"/>
+                <w:sz w:val="22"/>
+                <w:color w:val="000000"/>
+              </w:rPr>
+              <w:t>Value Set binding incorrect for R4</w:t>
             </w:r>
           </w:p>
         </w:tc>
@@ -1876,12 +2673,15 @@
             </w:tcBorders>
           </w:tcPr>
           <w:p>
-            <w:hyperlink r:id="hrId10" target="_blank">
+            <w:hyperlink r:id="hrId20" target="_blank">
               <w:r>
                 <w:rPr>
                   <w:rStyle w:val="c13"/>
+                  <w:rFonts w:ascii="Calibri" w:hAnsi="Calibri" w:cs="Calibri" w:eastAsia="Calibri"/>
+                  <w:b/>
+                  <w:sz w:val="22"/>
                 </w:rPr>
-                <w:t>TRIFFHIR-149</w:t>
+                <w:t>TRIFFHIR-174</w:t>
               </w:r>
             </w:hyperlink>
           </w:p>
@@ -1914,12 +2714,29 @@
           </w:tcPr>
           <w:p>
             <w:r>
-              <w:t>Editing a profile's ElementDefinition.type is incorrect for R4</w:t>
+              <w:rPr>
+                <w:rFonts w:ascii="Calibri" w:hAnsi="Calibri" w:cs="Calibri" w:eastAsia="Calibri"/>
+                <w:sz w:val="22"/>
+                <w:color w:val="000000"/>
+              </w:rPr>
+              <w:t>Update XML viewing under Raw tab</w:t>
             </w:r>
           </w:p>
         </w:tc>
       </w:tr>
     </w:tbl>
+    <w:p>
+      <w:pPr>
+        <w:widowControl/>
+        <w:spacing w:after="285" w:lineRule="auto" w:line="256"/>
+      </w:pPr>
+      <w:r>
+        <w:rPr>
+          <w:rFonts w:ascii="Times New Roman" w:hAnsi="Times New Roman" w:cs="Times New Roman" w:eastAsia="Times New Roman"/>
+        </w:rPr>
+        <w:t/>
+      </w:r>
+    </w:p>
     <w:p>
       <w:pPr>
         <w:widowControl/>
@@ -2314,7 +3131,7 @@
     </w:p>
     <w:p>
       <w:r>
-        <w:t>Trifolia-on-FHIR supports multiple versions of the FHIR standard. ToF currently supports STU 3 and R4. Users can select a FHIR server with the drop down menu at the top right of every screen.</w:t>
+        <w:t>Trifolia-on-FHIR supports multiple versions of the FHIR standard. ToF currently supports STU3 and R4. Users can select a FHIR server with the drop down menu at the top right of every screen.</w:t>
       </w:r>
       <w:r/>
       <w:r/>
@@ -2838,6 +3655,577 @@
       <w:r/>
       <w:r/>
       <w:r/>
+      <w:bookmarkStart w:id="10" w:name="_topic_ExportImport"/>
+      <w:bookmarkEnd w:id="10"/>
+      <w:r/>
+      <w:r/>
+    </w:p>
+    <w:p>
+      <w:pPr>
+        <w:outlineLvl w:val="1"/>
+        <w:keepNext/>
+        <w:spacing w:before="150" w:after="150"/>
+        <w:shd w:val="clear" w:color="auto" w:fill="FFFFFF"/>
+        <w:pBdr>
+          <w:top w:val="none" w:space="1" w:color="000000"/>
+          <w:left w:val="none" w:space="1" w:color="000000"/>
+          <w:bottom w:val="none" w:space="1" w:color="000000"/>
+          <w:right w:val="none" w:space="1" w:color="000000"/>
+        </w:pBdr>
+      </w:pPr>
+      <w:r>
+        <w:rPr>
+          <w:sz w:val="1"/>
+        </w:rPr>
+        <w:br w:type="textWrapping" w:clear="all"/>
+      </w:r>
+      <w:bookmarkStart w:id="11" w:name="_topic_Export"/>
+      <w:bookmarkEnd w:id="11"/>
+      <w:r>
+        <w:rPr>
+          <w:rFonts w:ascii="Tahoma" w:hAnsi="Tahoma" w:cs="Tahoma" w:eastAsia="Tahoma"/>
+          <w:b/>
+          <w:sz w:val="26"/>
+          <w:color w:val="4F81BD"/>
+        </w:rPr>
+        <w:t>Export</w:t>
+      </w:r>
+      <w:r/>
+    </w:p>
+    <w:p>
+      <w:pPr>
+        <w:pStyle w:val="3"/>
+      </w:pPr>
+      <w:r>
+        <w:t>Export</w:t>
+      </w:r>
+    </w:p>
+    <w:p>
+      <w:r>
+        <w:t xml:space="preserve">Select Export in the tabbed tool bar on the top of the screen. </w:t>
+      </w:r>
+    </w:p>
+    <w:p>
+      <w:r>
+        <w:t/>
+      </w:r>
+    </w:p>
+    <w:p>
+      <w:r>
+        <w:t>The Export page contains form fields that allow users to specify the details of their exports. Users can export the Implementation Guides (IGs) saved under the Browse/Edit tab at the top right side of the screen. Users can export IGs as bundles or HTML with the IG Publisher. Once the form fields are complete, select the Export button on the left side of the scrolling tab at the bottom of the screen.</w:t>
+      </w:r>
+    </w:p>
+    <w:p>
+      <w:r>
+        <w:t/>
+      </w:r>
+    </w:p>
+    <w:p>
+      <w:pPr>
+        <w:numPr>
+          <w:ilvl w:val="0"/>
+          <w:numId w:val="7"/>
+        </w:numPr>
+      </w:pPr>
+      <w:r/>
+      <w:r>
+        <w:t xml:space="preserve">Bundle exports produce a single download (pretty quickly) as a single XML file. This XML file is a FHIR </w:t>
+      </w:r>
+      <w:hyperlink r:id="hrId21" target="_blank">
+        <w:r>
+          <w:rPr>
+            <w:rStyle w:val="c13"/>
+          </w:rPr>
+          <w:t>Bundle</w:t>
+        </w:r>
+      </w:hyperlink>
+      <w:r>
+        <w:t xml:space="preserve"> that can be used to import the resources for the implementation guide in another FHIR environment.</w:t>
+      </w:r>
+    </w:p>
+    <w:p>
+      <w:pPr>
+        <w:numPr>
+          <w:ilvl w:val="0"/>
+          <w:numId w:val="7"/>
+        </w:numPr>
+      </w:pPr>
+      <w:r/>
+      <w:r>
+        <w:t xml:space="preserve">HTML exports produce a package (ZIP file) for use with the FHIR </w:t>
+      </w:r>
+      <w:hyperlink r:id="hrId22" target="_blank">
+        <w:r>
+          <w:rPr>
+            <w:rStyle w:val="c13"/>
+          </w:rPr>
+          <w:t>IG Publisher</w:t>
+        </w:r>
+      </w:hyperlink>
+      <w:r>
+        <w:t xml:space="preserve">. Depending on whether you select "Run IG Publisher", the IG Publisher will automatically be executed for the package, and the output from the IG Publisher will be included in the download. If you select </w:t>
+      </w:r>
+      <w:r>
+        <w:rPr>
+          <w:i/>
+        </w:rPr>
+        <w:t xml:space="preserve">not </w:t>
+      </w:r>
+      <w:r>
+        <w:t>to execute the IG Publisher, the package will still be produced and can be downloaded.</w:t>
+      </w:r>
+    </w:p>
+    <w:p>
+      <w:pPr>
+        <w:numPr>
+          <w:ilvl w:val="1"/>
+          <w:numId w:val="7"/>
+        </w:numPr>
+      </w:pPr>
+      <w:r/>
+      <w:r>
+        <w:t>The Export tool will take a few minutes to process. The length of time is correlated with the size of the export. Users will see the tool processing the export as lines of code executions. After completing the process, the export will automatically download to users' computers in a compressed folder.</w:t>
+      </w:r>
+    </w:p>
+    <w:p>
+      <w:pPr>
+        <w:numPr>
+          <w:ilvl w:val="1"/>
+          <w:numId w:val="7"/>
+        </w:numPr>
+      </w:pPr>
+      <w:r/>
+      <w:r>
+        <w:t>When the IG Publisher is executed, the output from the IG Publisher is copied to a public location in Trifolia-on-FHIR for preview.</w:t>
+      </w:r>
+      <w:r/>
+      <w:r/>
+      <w:r/>
+    </w:p>
+    <w:p>
+      <w:pPr>
+        <w:outlineLvl w:val="1"/>
+        <w:keepNext/>
+        <w:spacing w:before="150" w:after="150"/>
+        <w:shd w:val="clear" w:color="auto" w:fill="FFFFFF"/>
+        <w:pBdr>
+          <w:top w:val="none" w:space="1" w:color="000000"/>
+          <w:left w:val="none" w:space="1" w:color="000000"/>
+          <w:bottom w:val="none" w:space="1" w:color="000000"/>
+          <w:right w:val="none" w:space="1" w:color="000000"/>
+        </w:pBdr>
+      </w:pPr>
+      <w:r>
+        <w:rPr>
+          <w:sz w:val="1"/>
+        </w:rPr>
+        <w:br w:type="textWrapping" w:clear="all"/>
+      </w:r>
+      <w:bookmarkStart w:id="12" w:name="_topic_Import"/>
+      <w:bookmarkEnd w:id="12"/>
+      <w:r>
+        <w:rPr>
+          <w:rFonts w:ascii="Tahoma" w:hAnsi="Tahoma" w:cs="Tahoma" w:eastAsia="Tahoma"/>
+          <w:b/>
+          <w:sz w:val="26"/>
+          <w:color w:val="4F81BD"/>
+        </w:rPr>
+        <w:t>Import</w:t>
+      </w:r>
+      <w:r/>
+    </w:p>
+    <w:p>
+      <w:pPr>
+        <w:pStyle w:val="3"/>
+      </w:pPr>
+      <w:r>
+        <w:t>Import</w:t>
+      </w:r>
+    </w:p>
+    <w:p>
+      <w:r>
+        <w:t xml:space="preserve">ToF allows users to import files, text, and VSAC content. </w:t>
+      </w:r>
+    </w:p>
+    <w:p>
+      <w:r>
+        <w:t/>
+      </w:r>
+    </w:p>
+    <w:p>
+      <w:r>
+        <w:t>File imports allow users to drag-and-drop resources (e.g., StructureDefinitions, ValueSets, CodeSystems) from users' hard drives to the ToF tool.</w:t>
+      </w:r>
+    </w:p>
+    <w:p>
+      <w:r>
+        <w:t/>
+      </w:r>
+    </w:p>
+    <w:p>
+      <w:r>
+        <w:t>VSAC imports require users' VSAC credentials, which are not persisted on the ToF server. If users select 'Remember VSAC Credentials,' the tool will store this information as cookies in the users' browser.</w:t>
+      </w:r>
+    </w:p>
+    <w:p>
+      <w:r>
+        <w:t/>
+      </w:r>
+    </w:p>
+    <w:p>
+      <w:r>
+        <w:t xml:space="preserve">Users who upload more than 20 resources at once may experience a timeout error notification. In the event of a timeout error notification, users should reduce the size of the resource import. </w:t>
+      </w:r>
+    </w:p>
+    <w:p>
+      <w:r>
+        <w:t/>
+      </w:r>
+    </w:p>
+    <w:p>
+      <w:r>
+        <w:t>Users can edit resource numbers based on individual needs.</w:t>
+      </w:r>
+      <w:r/>
+      <w:r/>
+      <w:r/>
+    </w:p>
+    <w:p>
+      <w:pPr>
+        <w:outlineLvl w:val="1"/>
+        <w:keepNext/>
+        <w:spacing w:before="150" w:after="150"/>
+        <w:shd w:val="clear" w:color="auto" w:fill="FFFFFF"/>
+        <w:pBdr>
+          <w:top w:val="none" w:space="1" w:color="000000"/>
+          <w:left w:val="none" w:space="1" w:color="000000"/>
+          <w:bottom w:val="none" w:space="1" w:color="000000"/>
+          <w:right w:val="none" w:space="1" w:color="000000"/>
+        </w:pBdr>
+      </w:pPr>
+      <w:r>
+        <w:rPr>
+          <w:sz w:val="1"/>
+        </w:rPr>
+        <w:br w:type="textWrapping" w:clear="all"/>
+      </w:r>
+      <w:bookmarkStart w:id="13" w:name="_topic_GitHubIntegration"/>
+      <w:bookmarkEnd w:id="13"/>
+      <w:r>
+        <w:rPr>
+          <w:rFonts w:ascii="Tahoma" w:hAnsi="Tahoma" w:cs="Tahoma" w:eastAsia="Tahoma"/>
+          <w:b/>
+          <w:sz w:val="26"/>
+          <w:color w:val="4F81BD"/>
+        </w:rPr>
+        <w:t>GitHub Integration</w:t>
+      </w:r>
+      <w:r/>
+    </w:p>
+    <w:p>
+      <w:pPr>
+        <w:pStyle w:val="4"/>
+      </w:pPr>
+      <w:r>
+        <w:t>Authentication</w:t>
+      </w:r>
+    </w:p>
+    <w:p>
+      <w:r>
+        <w:t>The import and export screens both contain options for GitHub. As soon as the GitHub option is selected in either screen, you are prompted to login with your GitHub credentials. Once logged in, your GitHub authentication token is stored in cookies so that you do not have to login every time you select "GitHub" under the import/export screens.</w:t>
+      </w:r>
+    </w:p>
+    <w:p>
+      <w:r>
+        <w:t>After you have logged into GitHub, a GitHub icon appears in the top-right corner of the all screens. When clicked, this icon logs you out of GitHub within ToF.</w:t>
+      </w:r>
+    </w:p>
+    <w:p>
+      <w:r>
+        <w:t>ToF uses a pop-up window to authenticate with GitHub. If your browser blocks the pop-up window, ToF will not be able to authenticate with GitHub and you will receive an error.</w:t>
+      </w:r>
+    </w:p>
+    <w:p>
+      <w:pPr>
+        <w:pStyle w:val="4"/>
+      </w:pPr>
+      <w:r>
+        <w:t>Work Flow</w:t>
+      </w:r>
+    </w:p>
+    <w:p>
+      <w:r>
+        <w:t>The work flow within ToF for GitHub is to</w:t>
+      </w:r>
+    </w:p>
+    <w:p>
+      <w:pPr>
+        <w:numPr>
+          <w:ilvl w:val="0"/>
+          <w:numId w:val="8"/>
+        </w:numPr>
+      </w:pPr>
+      <w:r/>
+      <w:r>
+        <w:t>Import resources from a GitHub repository into the selected FHIR server</w:t>
+      </w:r>
+    </w:p>
+    <w:p>
+      <w:pPr>
+        <w:numPr>
+          <w:ilvl w:val="0"/>
+          <w:numId w:val="8"/>
+        </w:numPr>
+      </w:pPr>
+      <w:r/>
+      <w:r>
+        <w:t>Edit the resources using ToF</w:t>
+      </w:r>
+    </w:p>
+    <w:p>
+      <w:pPr>
+        <w:numPr>
+          <w:ilvl w:val="0"/>
+          <w:numId w:val="8"/>
+        </w:numPr>
+      </w:pPr>
+      <w:r/>
+      <w:r>
+        <w:t>Export the resources back to the GitHub repository after they have the desired changes</w:t>
+      </w:r>
+    </w:p>
+    <w:p>
+      <w:pPr>
+        <w:pStyle w:val="4"/>
+      </w:pPr>
+      <w:r>
+        <w:t>Extensions</w:t>
+      </w:r>
+    </w:p>
+    <w:p>
+      <w:r>
+        <w:t>When importing resources, two extensions are added to each resource representing the location within GitHub for where the resource came from. This enables ToF to know where in GItHub to export the resources back to.</w:t>
+      </w:r>
+    </w:p>
+    <w:p>
+      <w:r>
+        <w:t xml:space="preserve">If you are exporting </w:t>
+      </w:r>
+      <w:r>
+        <w:rPr>
+          <w:i/>
+        </w:rPr>
+        <w:t>new</w:t>
+      </w:r>
+      <w:r>
+        <w:t xml:space="preserve"> resources to GitHub, these extensions will not yet exist and you will need to specify where the resources should be stored during the export (which will create the two extensions on the resource).</w:t>
+      </w:r>
+    </w:p>
+    <w:p>
+      <w:pPr>
+        <w:pStyle w:val="4"/>
+      </w:pPr>
+      <w:r>
+        <w:t>Limitations</w:t>
+      </w:r>
+    </w:p>
+    <w:p>
+      <w:pPr>
+        <w:numPr>
+          <w:ilvl w:val="0"/>
+          <w:numId w:val="9"/>
+        </w:numPr>
+      </w:pPr>
+      <w:r/>
+      <w:r>
+        <w:t>Trifolia only exports the individual resources associated with the implementation guide, and does not include the entire IG Publication package. For example, the "framework" (html templates) folder is not included in the export.</w:t>
+      </w:r>
+    </w:p>
+    <w:p>
+      <w:pPr>
+        <w:numPr>
+          <w:ilvl w:val="0"/>
+          <w:numId w:val="9"/>
+        </w:numPr>
+      </w:pPr>
+      <w:r/>
+      <w:r>
+        <w:t>Trifolia only allows importing FHIR resources. Trifolia-on-FHIR allows the user to select any JSON or XML file from GitHub. If the user selects an XML or JSON file that is not a FHIR resource, the import will fail.</w:t>
+      </w:r>
+    </w:p>
+    <w:p>
+      <w:pPr>
+        <w:numPr>
+          <w:ilvl w:val="0"/>
+          <w:numId w:val="9"/>
+        </w:numPr>
+      </w:pPr>
+      <w:r/>
+      <w:r>
+        <w:t>GitHub does not allow retrieving/updating very large files. For example, if attempting to import/export a large ValueSet resource, GitHub may fail with a "Payload too large" error.</w:t>
+      </w:r>
+    </w:p>
+    <w:p>
+      <w:pPr>
+        <w:pStyle w:val="4"/>
+      </w:pPr>
+      <w:r>
+        <w:t>Signing Out</w:t>
+      </w:r>
+    </w:p>
+    <w:p>
+      <w:r>
+        <w:t>When you sign out of GitHub within Trifolia, this clears your GitHub session only within Trifolia. GitHub maintains its own session within your browser. To sign out of GitHub entirely, you will need to go to github.com and click "Sign out".</w:t>
+      </w:r>
+      <w:r/>
+      <w:r/>
+      <w:r/>
+    </w:p>
+    <w:p>
+      <w:pPr>
+        <w:outlineLvl w:val="1"/>
+        <w:keepNext/>
+        <w:spacing w:before="150" w:after="150"/>
+        <w:shd w:val="clear" w:color="auto" w:fill="FFFFFF"/>
+        <w:pBdr>
+          <w:top w:val="none" w:space="1" w:color="000000"/>
+          <w:left w:val="none" w:space="1" w:color="000000"/>
+          <w:bottom w:val="none" w:space="1" w:color="000000"/>
+          <w:right w:val="none" w:space="1" w:color="000000"/>
+        </w:pBdr>
+      </w:pPr>
+      <w:r>
+        <w:rPr>
+          <w:sz w:val="1"/>
+        </w:rPr>
+        <w:br w:type="textWrapping" w:clear="all"/>
+      </w:r>
+      <w:bookmarkStart w:id="14" w:name="_topic_Validation"/>
+      <w:bookmarkEnd w:id="14"/>
+      <w:r>
+        <w:rPr>
+          <w:rFonts w:ascii="Tahoma" w:hAnsi="Tahoma" w:cs="Tahoma" w:eastAsia="Tahoma"/>
+          <w:b/>
+          <w:sz w:val="26"/>
+          <w:color w:val="4F81BD"/>
+        </w:rPr>
+        <w:t>Validation</w:t>
+      </w:r>
+      <w:r/>
+    </w:p>
+    <w:p>
+      <w:r>
+        <w:rPr>
+          <w:b/>
+          <w:i/>
+          <w:sz w:val="28"/>
+        </w:rPr>
+        <w:t>Validation</w:t>
+      </w:r>
+    </w:p>
+    <w:p>
+      <w:r>
+        <w:t/>
+      </w:r>
+    </w:p>
+    <w:p>
+      <w:r>
+        <w:t>Trifolia on FHIR utilizes 3 validation methods to provide as much feed-back to IG authors as possible.</w:t>
+      </w:r>
+    </w:p>
+    <w:p>
+      <w:r>
+        <w:t/>
+      </w:r>
+    </w:p>
+    <w:p>
+      <w:pPr>
+        <w:pStyle w:val="12"/>
+        <w:numPr>
+          <w:ilvl w:val="0"/>
+          <w:numId w:val="10"/>
+        </w:numPr>
+      </w:pPr>
+      <w:r/>
+      <w:r>
+        <w:rPr>
+          <w:b/>
+        </w:rPr>
+        <w:t>Real-time UI validation while editing</w:t>
+      </w:r>
+      <w:r>
+        <w:br/>
+      </w:r>
+      <w:r>
+        <w:t xml:space="preserve">This validation checks the base FHIR specification requirements (i.e. cardinality, terminology bindings, value set requirements). This validation occurs as each field in ToF is changed, allowing it to update and render to the user in real-time. </w:t>
+      </w:r>
+    </w:p>
+    <w:p>
+      <w:pPr>
+        <w:pStyle w:val="12"/>
+        <w:numPr>
+          <w:ilvl w:val="0"/>
+          <w:numId w:val="10"/>
+        </w:numPr>
+      </w:pPr>
+      <w:r/>
+      <w:r>
+        <w:rPr>
+          <w:b/>
+        </w:rPr>
+        <w:t>Pre-publish validation</w:t>
+      </w:r>
+      <w:r>
+        <w:br/>
+      </w:r>
+      <w:r>
+        <w:t xml:space="preserve">When publishing an implementation guide from the "Publish" screen, the FHIR Server's </w:t>
+      </w:r>
+      <w:hyperlink r:id="hrId23" target="_blank">
+        <w:r>
+          <w:rPr>
+            <w:rStyle w:val="c13"/>
+          </w:rPr>
+          <w:t xml:space="preserve">$validate operation </w:t>
+        </w:r>
+      </w:hyperlink>
+      <w:r>
+        <w:t>is executed for each resource in the implementation guide. This is specific to the FHIR server being utilized by ToF for this IG (ex: HAPI, or the FHIR server instance selected in the top right of ToF).</w:t>
+      </w:r>
+    </w:p>
+    <w:p>
+      <w:pPr>
+        <w:pStyle w:val="12"/>
+        <w:numPr>
+          <w:ilvl w:val="0"/>
+          <w:numId w:val="10"/>
+        </w:numPr>
+      </w:pPr>
+      <w:r/>
+      <w:r>
+        <w:rPr>
+          <w:b/>
+        </w:rPr>
+        <w:t>HL7 IG Publisher validation</w:t>
+      </w:r>
+      <w:r>
+        <w:br/>
+      </w:r>
+      <w:r>
+        <w:t xml:space="preserve">This validation is performed automatically </w:t>
+      </w:r>
+      <w:r>
+        <w:rPr>
+          <w:i/>
+        </w:rPr>
+        <w:t xml:space="preserve">during </w:t>
+      </w:r>
+      <w:r>
+        <w:t>the publish process by the FHIR IG Publisher. Validation checks for relationships between all resources and pages within this IG package. This includes all applicable IG resources, profiles, extensions, value sets, etc. FHIR IG Publisher validation also validates HTML links contained in the package. This validation method cannot be invoked externally/independently of initiating the publish process for an entire IG.</w:t>
+      </w:r>
+      <w:r/>
+      <w:r/>
+      <w:r/>
     </w:p>
     <w:p>
       <w:pPr>
@@ -2858,8 +4246,8 @@
         </w:rPr>
         <w:br w:type="textWrapping" w:clear="all"/>
       </w:r>
-      <w:bookmarkStart w:id="10" w:name="_topic_GettingStarted"/>
-      <w:bookmarkEnd w:id="10"/>
+      <w:bookmarkStart w:id="15" w:name="_topic_GettingStarted"/>
+      <w:bookmarkEnd w:id="15"/>
       <w:r>
         <w:rPr>
           <w:rFonts w:ascii="Tahoma" w:hAnsi="Tahoma" w:cs="Tahoma" w:eastAsia="Tahoma"/>
@@ -2880,7 +4268,7 @@
       <w:pPr>
         <w:numPr>
           <w:ilvl w:val="0"/>
-          <w:numId w:val="7"/>
+          <w:numId w:val="11"/>
         </w:numPr>
       </w:pPr>
       <w:r/>
@@ -2892,7 +4280,7 @@
       <w:pPr>
         <w:numPr>
           <w:ilvl w:val="0"/>
-          <w:numId w:val="7"/>
+          <w:numId w:val="11"/>
         </w:numPr>
       </w:pPr>
       <w:r/>
@@ -2904,7 +4292,7 @@
       <w:pPr>
         <w:numPr>
           <w:ilvl w:val="0"/>
-          <w:numId w:val="7"/>
+          <w:numId w:val="11"/>
         </w:numPr>
       </w:pPr>
       <w:r/>
@@ -2916,7 +4304,7 @@
       <w:pPr>
         <w:numPr>
           <w:ilvl w:val="1"/>
-          <w:numId w:val="8"/>
+          <w:numId w:val="12"/>
         </w:numPr>
       </w:pPr>
       <w:r/>
@@ -2928,7 +4316,7 @@
       <w:pPr>
         <w:numPr>
           <w:ilvl w:val="1"/>
-          <w:numId w:val="8"/>
+          <w:numId w:val="12"/>
         </w:numPr>
       </w:pPr>
       <w:r/>
@@ -2940,7 +4328,7 @@
       <w:pPr>
         <w:numPr>
           <w:ilvl w:val="0"/>
-          <w:numId w:val="7"/>
+          <w:numId w:val="11"/>
         </w:numPr>
       </w:pPr>
       <w:r/>
@@ -2961,7 +4349,7 @@
       <w:pPr>
         <w:numPr>
           <w:ilvl w:val="0"/>
-          <w:numId w:val="7"/>
+          <w:numId w:val="11"/>
         </w:numPr>
       </w:pPr>
       <w:r/>
@@ -2973,7 +4361,7 @@
       <w:pPr>
         <w:numPr>
           <w:ilvl w:val="1"/>
-          <w:numId w:val="8"/>
+          <w:numId w:val="12"/>
         </w:numPr>
       </w:pPr>
       <w:r/>
@@ -2985,7 +4373,7 @@
       <w:pPr>
         <w:numPr>
           <w:ilvl w:val="1"/>
-          <w:numId w:val="8"/>
+          <w:numId w:val="12"/>
         </w:numPr>
       </w:pPr>
       <w:r/>
@@ -2997,7 +4385,7 @@
       <w:pPr>
         <w:numPr>
           <w:ilvl w:val="0"/>
-          <w:numId w:val="7"/>
+          <w:numId w:val="11"/>
         </w:numPr>
       </w:pPr>
       <w:r/>
@@ -3009,7 +4397,7 @@
       <w:pPr>
         <w:numPr>
           <w:ilvl w:val="0"/>
-          <w:numId w:val="7"/>
+          <w:numId w:val="11"/>
         </w:numPr>
       </w:pPr>
       <w:r/>
@@ -3021,7 +4409,7 @@
       <w:pPr>
         <w:numPr>
           <w:ilvl w:val="0"/>
-          <w:numId w:val="7"/>
+          <w:numId w:val="11"/>
         </w:numPr>
       </w:pPr>
       <w:r/>
@@ -3033,7 +4421,7 @@
       <w:pPr>
         <w:numPr>
           <w:ilvl w:val="1"/>
-          <w:numId w:val="7"/>
+          <w:numId w:val="11"/>
         </w:numPr>
       </w:pPr>
       <w:r/>
@@ -3045,7 +4433,7 @@
       <w:pPr>
         <w:numPr>
           <w:ilvl w:val="1"/>
-          <w:numId w:val="7"/>
+          <w:numId w:val="11"/>
         </w:numPr>
       </w:pPr>
       <w:r/>
@@ -3057,7 +4445,7 @@
       <w:pPr>
         <w:numPr>
           <w:ilvl w:val="1"/>
-          <w:numId w:val="7"/>
+          <w:numId w:val="11"/>
         </w:numPr>
       </w:pPr>
       <w:r/>
@@ -3069,7 +4457,7 @@
       <w:pPr>
         <w:numPr>
           <w:ilvl w:val="1"/>
-          <w:numId w:val="7"/>
+          <w:numId w:val="11"/>
         </w:numPr>
       </w:pPr>
       <w:r/>
@@ -3087,7 +4475,7 @@
       <w:pPr>
         <w:numPr>
           <w:ilvl w:val="1"/>
-          <w:numId w:val="7"/>
+          <w:numId w:val="11"/>
         </w:numPr>
       </w:pPr>
       <w:r/>
@@ -3099,7 +4487,7 @@
       <w:pPr>
         <w:numPr>
           <w:ilvl w:val="1"/>
-          <w:numId w:val="7"/>
+          <w:numId w:val="11"/>
         </w:numPr>
       </w:pPr>
       <w:r/>
@@ -3111,7 +4499,7 @@
       <w:pPr>
         <w:numPr>
           <w:ilvl w:val="0"/>
-          <w:numId w:val="7"/>
+          <w:numId w:val="11"/>
         </w:numPr>
       </w:pPr>
       <w:r/>
@@ -3141,8 +4529,8 @@
         </w:rPr>
         <w:br w:type="textWrapping" w:clear="all"/>
       </w:r>
-      <w:bookmarkStart w:id="11" w:name="_topic_SystemRequirements"/>
-      <w:bookmarkEnd w:id="11"/>
+      <w:bookmarkStart w:id="16" w:name="_topic_SystemRequirements"/>
+      <w:bookmarkEnd w:id="16"/>
       <w:r>
         <w:rPr>
           <w:rFonts w:ascii="Tahoma" w:hAnsi="Tahoma" w:cs="Tahoma" w:eastAsia="Tahoma"/>
@@ -3181,7 +4569,7 @@
       <w:pPr>
         <w:numPr>
           <w:ilvl w:val="0"/>
-          <w:numId w:val="9"/>
+          <w:numId w:val="13"/>
         </w:numPr>
       </w:pPr>
       <w:r/>
@@ -3202,7 +4590,7 @@
       <w:pPr>
         <w:numPr>
           <w:ilvl w:val="0"/>
-          <w:numId w:val="9"/>
+          <w:numId w:val="13"/>
         </w:numPr>
       </w:pPr>
       <w:r/>
@@ -3214,7 +4602,7 @@
       <w:pPr>
         <w:numPr>
           <w:ilvl w:val="1"/>
-          <w:numId w:val="9"/>
+          <w:numId w:val="13"/>
         </w:numPr>
       </w:pPr>
       <w:r/>
@@ -3226,19 +4614,27 @@
       <w:pPr>
         <w:numPr>
           <w:ilvl w:val="1"/>
-          <w:numId w:val="9"/>
-        </w:numPr>
-      </w:pPr>
-      <w:r/>
-      <w:r>
-        <w:t>Must support the $validate operation</w:t>
-      </w:r>
+          <w:numId w:val="13"/>
+        </w:numPr>
+      </w:pPr>
+      <w:r/>
+      <w:r>
+        <w:t xml:space="preserve">Must support the </w:t>
+      </w:r>
+      <w:hyperlink r:id="hrId24" target="_blank">
+        <w:r>
+          <w:rPr>
+            <w:rStyle w:val="c13"/>
+          </w:rPr>
+          <w:t>$validate operation</w:t>
+        </w:r>
+      </w:hyperlink>
     </w:p>
     <w:p>
       <w:pPr>
         <w:numPr>
           <w:ilvl w:val="1"/>
-          <w:numId w:val="9"/>
+          <w:numId w:val="13"/>
         </w:numPr>
       </w:pPr>
       <w:r/>
@@ -3268,8 +4664,8 @@
         </w:rPr>
         <w:br w:type="textWrapping" w:clear="all"/>
       </w:r>
-      <w:bookmarkStart w:id="12" w:name="_topic_Help"/>
-      <w:bookmarkEnd w:id="12"/>
+      <w:bookmarkStart w:id="17" w:name="_topic_Help"/>
+      <w:bookmarkEnd w:id="17"/>
       <w:r>
         <w:rPr>
           <w:rFonts w:ascii="Tahoma" w:hAnsi="Tahoma" w:cs="Tahoma" w:eastAsia="Tahoma"/>
@@ -3301,7 +4697,7 @@
       <w:pPr>
         <w:numPr>
           <w:ilvl w:val="0"/>
-          <w:numId w:val="10"/>
+          <w:numId w:val="14"/>
         </w:numPr>
       </w:pPr>
       <w:r/>
@@ -3313,7 +4709,7 @@
       <w:pPr>
         <w:numPr>
           <w:ilvl w:val="0"/>
-          <w:numId w:val="10"/>
+          <w:numId w:val="14"/>
         </w:numPr>
       </w:pPr>
       <w:r/>
@@ -3325,7 +4721,7 @@
       <w:pPr>
         <w:numPr>
           <w:ilvl w:val="0"/>
-          <w:numId w:val="10"/>
+          <w:numId w:val="14"/>
         </w:numPr>
       </w:pPr>
       <w:r/>
@@ -3337,7 +4733,7 @@
       <w:pPr>
         <w:numPr>
           <w:ilvl w:val="0"/>
-          <w:numId w:val="10"/>
+          <w:numId w:val="14"/>
         </w:numPr>
       </w:pPr>
       <w:r/>
@@ -3347,431 +4743,6 @@
     </w:p>
     <w:p>
       <w:r/>
-      <w:r/>
-      <w:r/>
-      <w:r/>
-      <w:bookmarkStart w:id="13" w:name="_topic_ExportImport"/>
-      <w:bookmarkEnd w:id="13"/>
-      <w:r/>
-      <w:r/>
-    </w:p>
-    <w:p>
-      <w:pPr>
-        <w:outlineLvl w:val="1"/>
-        <w:keepNext/>
-        <w:spacing w:before="150" w:after="150"/>
-        <w:shd w:val="clear" w:color="auto" w:fill="FFFFFF"/>
-        <w:pBdr>
-          <w:top w:val="none" w:space="1" w:color="000000"/>
-          <w:left w:val="none" w:space="1" w:color="000000"/>
-          <w:bottom w:val="none" w:space="1" w:color="000000"/>
-          <w:right w:val="none" w:space="1" w:color="000000"/>
-        </w:pBdr>
-      </w:pPr>
-      <w:r>
-        <w:rPr>
-          <w:sz w:val="1"/>
-        </w:rPr>
-        <w:br w:type="textWrapping" w:clear="all"/>
-      </w:r>
-      <w:bookmarkStart w:id="14" w:name="_topic_Export"/>
-      <w:bookmarkEnd w:id="14"/>
-      <w:r>
-        <w:rPr>
-          <w:rFonts w:ascii="Tahoma" w:hAnsi="Tahoma" w:cs="Tahoma" w:eastAsia="Tahoma"/>
-          <w:b/>
-          <w:sz w:val="26"/>
-          <w:color w:val="4F81BD"/>
-        </w:rPr>
-        <w:t>Export</w:t>
-      </w:r>
-      <w:r/>
-    </w:p>
-    <w:p>
-      <w:pPr>
-        <w:pStyle w:val="3"/>
-      </w:pPr>
-      <w:r>
-        <w:t>Export</w:t>
-      </w:r>
-    </w:p>
-    <w:p>
-      <w:r>
-        <w:t xml:space="preserve">Select Export in the tabbed tool bar on the top of the screen. </w:t>
-      </w:r>
-    </w:p>
-    <w:p>
-      <w:r>
-        <w:t/>
-      </w:r>
-    </w:p>
-    <w:p>
-      <w:r>
-        <w:t>The Export page contains form fields that allow users to specify the details of their exports. Users can export the Implementation Guides (IGs) saved under the Browse/Edit tab at the top right side of the screen. Users can export IGs as bundles or HTML with the IG Publisher. Once the form fields are complete, select the Export button on the left side of the scrolling tab at the bottom of the screen.</w:t>
-      </w:r>
-    </w:p>
-    <w:p>
-      <w:r>
-        <w:t/>
-      </w:r>
-    </w:p>
-    <w:p>
-      <w:pPr>
-        <w:numPr>
-          <w:ilvl w:val="0"/>
-          <w:numId w:val="11"/>
-        </w:numPr>
-      </w:pPr>
-      <w:r/>
-      <w:r>
-        <w:t xml:space="preserve">Bundle exports produce a single download (pretty quickly) as a single XML file. This XML file is a FHIR </w:t>
-      </w:r>
-      <w:hyperlink r:id="hrId11" target="_blank">
-        <w:r>
-          <w:rPr>
-            <w:rStyle w:val="c13"/>
-          </w:rPr>
-          <w:t>Bundle</w:t>
-        </w:r>
-      </w:hyperlink>
-      <w:r>
-        <w:t xml:space="preserve"> that can be used to import the resources for the implementation guide in another FHIR environment.</w:t>
-      </w:r>
-    </w:p>
-    <w:p>
-      <w:pPr>
-        <w:numPr>
-          <w:ilvl w:val="0"/>
-          <w:numId w:val="11"/>
-        </w:numPr>
-      </w:pPr>
-      <w:r/>
-      <w:r>
-        <w:t xml:space="preserve">HTML exports produce a package (ZIP file) for use with the FHIR </w:t>
-      </w:r>
-      <w:hyperlink r:id="hrId12" target="_blank">
-        <w:r>
-          <w:rPr>
-            <w:rStyle w:val="c13"/>
-          </w:rPr>
-          <w:t>IG Publisher</w:t>
-        </w:r>
-      </w:hyperlink>
-      <w:r>
-        <w:t xml:space="preserve">. Depending on whether you select "Run IG Publisher", the IG Publisher will automatically be executed for the package, and the output from the IG Publisher will be included in the download. If you select </w:t>
-      </w:r>
-      <w:r>
-        <w:rPr>
-          <w:i/>
-        </w:rPr>
-        <w:t xml:space="preserve">not </w:t>
-      </w:r>
-      <w:r>
-        <w:t>to execute the IG Publisher, the package will still be produced and can be downloaded.</w:t>
-      </w:r>
-    </w:p>
-    <w:p>
-      <w:pPr>
-        <w:numPr>
-          <w:ilvl w:val="1"/>
-          <w:numId w:val="11"/>
-        </w:numPr>
-      </w:pPr>
-      <w:r/>
-      <w:r>
-        <w:t>The Export tool will take a few minutes to process. The length of time is correlated with the size of the export. Users will see the tool processing the export as lines of code executions. After completing the process, the export will automatically download to users' computers in a compressed folder.</w:t>
-      </w:r>
-    </w:p>
-    <w:p>
-      <w:pPr>
-        <w:numPr>
-          <w:ilvl w:val="1"/>
-          <w:numId w:val="11"/>
-        </w:numPr>
-      </w:pPr>
-      <w:r/>
-      <w:r>
-        <w:t>When the IG Publisher is executed, the output from the IG Publisher is copied to a public location in Trifolia-on-FHIR for preview.</w:t>
-      </w:r>
-      <w:r/>
-      <w:r/>
-      <w:r/>
-    </w:p>
-    <w:p>
-      <w:pPr>
-        <w:outlineLvl w:val="1"/>
-        <w:keepNext/>
-        <w:spacing w:before="150" w:after="150"/>
-        <w:shd w:val="clear" w:color="auto" w:fill="FFFFFF"/>
-        <w:pBdr>
-          <w:top w:val="none" w:space="1" w:color="000000"/>
-          <w:left w:val="none" w:space="1" w:color="000000"/>
-          <w:bottom w:val="none" w:space="1" w:color="000000"/>
-          <w:right w:val="none" w:space="1" w:color="000000"/>
-        </w:pBdr>
-      </w:pPr>
-      <w:r>
-        <w:rPr>
-          <w:sz w:val="1"/>
-        </w:rPr>
-        <w:br w:type="textWrapping" w:clear="all"/>
-      </w:r>
-      <w:bookmarkStart w:id="15" w:name="_topic_Import"/>
-      <w:bookmarkEnd w:id="15"/>
-      <w:r>
-        <w:rPr>
-          <w:rFonts w:ascii="Tahoma" w:hAnsi="Tahoma" w:cs="Tahoma" w:eastAsia="Tahoma"/>
-          <w:b/>
-          <w:sz w:val="26"/>
-          <w:color w:val="4F81BD"/>
-        </w:rPr>
-        <w:t>Import</w:t>
-      </w:r>
-      <w:r/>
-    </w:p>
-    <w:p>
-      <w:pPr>
-        <w:pStyle w:val="3"/>
-      </w:pPr>
-      <w:r>
-        <w:t>Import</w:t>
-      </w:r>
-    </w:p>
-    <w:p>
-      <w:r>
-        <w:t xml:space="preserve">ToF allows users to import files, text, and VSAC content. </w:t>
-      </w:r>
-    </w:p>
-    <w:p>
-      <w:r>
-        <w:t/>
-      </w:r>
-    </w:p>
-    <w:p>
-      <w:r>
-        <w:t>File imports allow users to drag-and-drop resources (e.g., StructureDefinitions, ValueSets, CodeSystems) from users' hard drives to the ToF tool.</w:t>
-      </w:r>
-    </w:p>
-    <w:p>
-      <w:r>
-        <w:t/>
-      </w:r>
-    </w:p>
-    <w:p>
-      <w:r>
-        <w:t>VSAC imports require users' VSAC credentials, which are not persisted on the ToF server. If users select 'Remember VSAC Credentials,' the tool will store this information as cookies in the users' browser.</w:t>
-      </w:r>
-    </w:p>
-    <w:p>
-      <w:r>
-        <w:t/>
-      </w:r>
-    </w:p>
-    <w:p>
-      <w:r>
-        <w:t xml:space="preserve">Users who upload more than 20 resources at once may experience a timeout error notification. In the event of a timeout error notification, users should reduce the size of the resource import. </w:t>
-      </w:r>
-    </w:p>
-    <w:p>
-      <w:r>
-        <w:t/>
-      </w:r>
-    </w:p>
-    <w:p>
-      <w:r>
-        <w:t>Users can edit resource numbers based on individual needs.</w:t>
-      </w:r>
-      <w:r/>
-      <w:r/>
-      <w:r/>
-    </w:p>
-    <w:p>
-      <w:pPr>
-        <w:outlineLvl w:val="1"/>
-        <w:keepNext/>
-        <w:spacing w:before="150" w:after="150"/>
-        <w:shd w:val="clear" w:color="auto" w:fill="FFFFFF"/>
-        <w:pBdr>
-          <w:top w:val="none" w:space="1" w:color="000000"/>
-          <w:left w:val="none" w:space="1" w:color="000000"/>
-          <w:bottom w:val="none" w:space="1" w:color="000000"/>
-          <w:right w:val="none" w:space="1" w:color="000000"/>
-        </w:pBdr>
-      </w:pPr>
-      <w:r>
-        <w:rPr>
-          <w:sz w:val="1"/>
-        </w:rPr>
-        <w:br w:type="textWrapping" w:clear="all"/>
-      </w:r>
-      <w:bookmarkStart w:id="16" w:name="_topic_GitHubIntegration"/>
-      <w:bookmarkEnd w:id="16"/>
-      <w:r>
-        <w:rPr>
-          <w:rFonts w:ascii="Tahoma" w:hAnsi="Tahoma" w:cs="Tahoma" w:eastAsia="Tahoma"/>
-          <w:b/>
-          <w:sz w:val="26"/>
-          <w:color w:val="4F81BD"/>
-        </w:rPr>
-        <w:t>GitHub Integration</w:t>
-      </w:r>
-      <w:r/>
-    </w:p>
-    <w:p>
-      <w:pPr>
-        <w:pStyle w:val="4"/>
-      </w:pPr>
-      <w:r>
-        <w:t>Authentication</w:t>
-      </w:r>
-    </w:p>
-    <w:p>
-      <w:r>
-        <w:t>The import and export screens both contain options for GitHub. As soon as the GitHub option is selected in either screen, you are prompted to login with your GitHub credentials. Once logged in, your GitHub authentication token is stored in cookies so that you do not have to login every time you select "GitHub" under the import/export screens.</w:t>
-      </w:r>
-    </w:p>
-    <w:p>
-      <w:r>
-        <w:t>After you have logged into GitHub, a GitHub icon appears in the top-right corner of the all screens. When clicked, this icon logs you out of GitHub within ToF.</w:t>
-      </w:r>
-    </w:p>
-    <w:p>
-      <w:r>
-        <w:t>ToF uses a pop-up window to authenticate with GitHub. If your browser blocks the pop-up window, ToF will not be able to authenticate with GitHub and you will receive an error.</w:t>
-      </w:r>
-    </w:p>
-    <w:p>
-      <w:pPr>
-        <w:pStyle w:val="4"/>
-      </w:pPr>
-      <w:r>
-        <w:t>Work Flow</w:t>
-      </w:r>
-    </w:p>
-    <w:p>
-      <w:r>
-        <w:t>The work flow within ToF for GitHub is to</w:t>
-      </w:r>
-    </w:p>
-    <w:p>
-      <w:pPr>
-        <w:numPr>
-          <w:ilvl w:val="0"/>
-          <w:numId w:val="12"/>
-        </w:numPr>
-      </w:pPr>
-      <w:r/>
-      <w:r>
-        <w:t>Import resources from a GitHub repository into the selected FHIR server</w:t>
-      </w:r>
-    </w:p>
-    <w:p>
-      <w:pPr>
-        <w:numPr>
-          <w:ilvl w:val="0"/>
-          <w:numId w:val="12"/>
-        </w:numPr>
-      </w:pPr>
-      <w:r/>
-      <w:r>
-        <w:t>Edit the resources using ToF</w:t>
-      </w:r>
-    </w:p>
-    <w:p>
-      <w:pPr>
-        <w:numPr>
-          <w:ilvl w:val="0"/>
-          <w:numId w:val="12"/>
-        </w:numPr>
-      </w:pPr>
-      <w:r/>
-      <w:r>
-        <w:t>Export the resources back to the GitHub repository after they have the desired changes</w:t>
-      </w:r>
-    </w:p>
-    <w:p>
-      <w:pPr>
-        <w:pStyle w:val="4"/>
-      </w:pPr>
-      <w:r>
-        <w:t>Extensions</w:t>
-      </w:r>
-    </w:p>
-    <w:p>
-      <w:r>
-        <w:t>When importing resources, two extensions are added to each resource representing the location within GitHub for where the resource came from. This enables ToF to know where in GItHub to export the resources back to.</w:t>
-      </w:r>
-    </w:p>
-    <w:p>
-      <w:r>
-        <w:t xml:space="preserve">If you are exporting </w:t>
-      </w:r>
-      <w:r>
-        <w:rPr>
-          <w:i/>
-        </w:rPr>
-        <w:t>new</w:t>
-      </w:r>
-      <w:r>
-        <w:t xml:space="preserve"> resources to GitHub, these extensions will not yet exist and you will need to specify where the resources should be stored during the export (which will create the two extensions on the resource).</w:t>
-      </w:r>
-    </w:p>
-    <w:p>
-      <w:pPr>
-        <w:pStyle w:val="4"/>
-      </w:pPr>
-      <w:r>
-        <w:t>Limitations</w:t>
-      </w:r>
-    </w:p>
-    <w:p>
-      <w:pPr>
-        <w:numPr>
-          <w:ilvl w:val="0"/>
-          <w:numId w:val="13"/>
-        </w:numPr>
-      </w:pPr>
-      <w:r/>
-      <w:r>
-        <w:t>Trifolia only exports the individual resources associated with the implementation guide, and does not include the entire IG Publication package. For example, the "framework" (html templates) folder is not included in the export.</w:t>
-      </w:r>
-    </w:p>
-    <w:p>
-      <w:pPr>
-        <w:numPr>
-          <w:ilvl w:val="0"/>
-          <w:numId w:val="13"/>
-        </w:numPr>
-      </w:pPr>
-      <w:r/>
-      <w:r>
-        <w:t>Trifolia only allows importing FHIR resources. Trifolia-on-FHIR allows the user to select any JSON or XML file from GitHub. If the user selects an XML or JSON file that is not a FHIR resource, the import will fail.</w:t>
-      </w:r>
-    </w:p>
-    <w:p>
-      <w:pPr>
-        <w:numPr>
-          <w:ilvl w:val="0"/>
-          <w:numId w:val="13"/>
-        </w:numPr>
-      </w:pPr>
-      <w:r/>
-      <w:r>
-        <w:t>GitHub does not allow retrieving/updating very large files. For example, if attempting to import/export a large ValueSet resource, GitHub may fail with a "Payload too large" error.</w:t>
-      </w:r>
-    </w:p>
-    <w:p>
-      <w:pPr>
-        <w:pStyle w:val="4"/>
-      </w:pPr>
-      <w:r>
-        <w:t>Signing Out</w:t>
-      </w:r>
-    </w:p>
-    <w:p>
-      <w:r>
-        <w:t>When you sign out of GitHub within Trifolia, this clears your GitHub session only within Trifolia. GitHub maintains its own session within your browser. To sign out of GitHub entirely, you will need to go to github.com and click "Sign out".</w:t>
-      </w:r>
       <w:r/>
       <w:r/>
       <w:r/>
@@ -3795,8 +4766,8 @@
         </w:rPr>
         <w:br w:type="textWrapping" w:clear="all"/>
       </w:r>
-      <w:bookmarkStart w:id="17" w:name="_topic_Glossary"/>
-      <w:bookmarkEnd w:id="17"/>
+      <w:bookmarkStart w:id="18" w:name="_topic_Glossary"/>
+      <w:bookmarkEnd w:id="18"/>
       <w:r>
         <w:rPr>
           <w:rFonts w:ascii="Tahoma" w:hAnsi="Tahoma" w:cs="Tahoma" w:eastAsia="Tahoma"/>
@@ -3834,14 +4805,6 @@
       </w:tblGrid>
       <w:tr>
         <w:tc>
-          <w:tcPr>
-            <w:tcBorders>
-              <w:left w:val="single" w:sz="6" w:color="auto"/>
-              <w:top w:val="single" w:sz="6" w:color="auto"/>
-              <w:right w:val="single" w:sz="6" w:color="auto"/>
-              <w:bottom w:val="single" w:sz="6" w:color="auto"/>
-            </w:tcBorders>
-          </w:tcPr>
           <w:p>
             <w:r>
               <w:rPr>
@@ -3852,14 +4815,6 @@
           </w:p>
         </w:tc>
         <w:tc>
-          <w:tcPr>
-            <w:tcBorders>
-              <w:left w:val="single" w:sz="6" w:color="auto"/>
-              <w:top w:val="single" w:sz="6" w:color="auto"/>
-              <w:right w:val="single" w:sz="6" w:color="auto"/>
-              <w:bottom w:val="single" w:sz="6" w:color="auto"/>
-            </w:tcBorders>
-          </w:tcPr>
           <w:p>
             <w:r>
               <w:rPr>
@@ -3872,14 +4827,6 @@
       </w:tr>
       <w:tr>
         <w:tc>
-          <w:tcPr>
-            <w:tcBorders>
-              <w:left w:val="single" w:sz="6" w:color="auto"/>
-              <w:top w:val="single" w:sz="6" w:color="auto"/>
-              <w:right w:val="single" w:sz="6" w:color="auto"/>
-              <w:bottom w:val="single" w:sz="6" w:color="auto"/>
-            </w:tcBorders>
-          </w:tcPr>
           <w:p>
             <w:r>
               <w:t>ToF</w:t>
@@ -3887,14 +4834,6 @@
           </w:p>
         </w:tc>
         <w:tc>
-          <w:tcPr>
-            <w:tcBorders>
-              <w:left w:val="single" w:sz="6" w:color="auto"/>
-              <w:top w:val="single" w:sz="6" w:color="auto"/>
-              <w:right w:val="single" w:sz="6" w:color="auto"/>
-              <w:bottom w:val="single" w:sz="6" w:color="auto"/>
-            </w:tcBorders>
-          </w:tcPr>
           <w:p>
             <w:r>
               <w:t>Trifolia-on-FHIR</w:t>
@@ -3904,14 +4843,6 @@
       </w:tr>
       <w:tr>
         <w:tc>
-          <w:tcPr>
-            <w:tcBorders>
-              <w:left w:val="single" w:sz="6" w:color="auto"/>
-              <w:top w:val="single" w:sz="6" w:color="auto"/>
-              <w:right w:val="single" w:sz="6" w:color="auto"/>
-              <w:bottom w:val="single" w:sz="6" w:color="auto"/>
-            </w:tcBorders>
-          </w:tcPr>
           <w:p>
             <w:r>
               <w:t>FHIR</w:t>
@@ -3919,14 +4850,6 @@
           </w:p>
         </w:tc>
         <w:tc>
-          <w:tcPr>
-            <w:tcBorders>
-              <w:left w:val="single" w:sz="6" w:color="auto"/>
-              <w:top w:val="single" w:sz="6" w:color="auto"/>
-              <w:right w:val="single" w:sz="6" w:color="auto"/>
-              <w:bottom w:val="single" w:sz="6" w:color="auto"/>
-            </w:tcBorders>
-          </w:tcPr>
           <w:p>
             <w:r>
               <w:t>Fast Healthcare Interoperability Resources</w:t>
@@ -3936,14 +4859,6 @@
       </w:tr>
       <w:tr>
         <w:tc>
-          <w:tcPr>
-            <w:tcBorders>
-              <w:left w:val="single" w:sz="6" w:color="auto"/>
-              <w:top w:val="single" w:sz="6" w:color="auto"/>
-              <w:right w:val="single" w:sz="6" w:color="auto"/>
-              <w:bottom w:val="single" w:sz="6" w:color="auto"/>
-            </w:tcBorders>
-          </w:tcPr>
           <w:p>
             <w:r>
               <w:t>VSAC</w:t>
@@ -3951,14 +4866,6 @@
           </w:p>
         </w:tc>
         <w:tc>
-          <w:tcPr>
-            <w:tcBorders>
-              <w:left w:val="single" w:sz="6" w:color="auto"/>
-              <w:top w:val="single" w:sz="6" w:color="auto"/>
-              <w:right w:val="single" w:sz="6" w:color="auto"/>
-              <w:bottom w:val="single" w:sz="6" w:color="auto"/>
-            </w:tcBorders>
-          </w:tcPr>
           <w:p>
             <w:r>
               <w:t>Value Set Authority Center</w:t>
@@ -3968,14 +4875,6 @@
       </w:tr>
       <w:tr>
         <w:tc>
-          <w:tcPr>
-            <w:tcBorders>
-              <w:left w:val="single" w:sz="6" w:color="auto"/>
-              <w:top w:val="single" w:sz="6" w:color="auto"/>
-              <w:right w:val="single" w:sz="6" w:color="auto"/>
-              <w:bottom w:val="single" w:sz="6" w:color="auto"/>
-            </w:tcBorders>
-          </w:tcPr>
           <w:p>
             <w:r>
               <w:t>IG</w:t>
@@ -3983,14 +4882,6 @@
           </w:p>
         </w:tc>
         <w:tc>
-          <w:tcPr>
-            <w:tcBorders>
-              <w:left w:val="single" w:sz="6" w:color="auto"/>
-              <w:top w:val="single" w:sz="6" w:color="auto"/>
-              <w:right w:val="single" w:sz="6" w:color="auto"/>
-              <w:bottom w:val="single" w:sz="6" w:color="auto"/>
-            </w:tcBorders>
-          </w:tcPr>
           <w:p>
             <w:r>
               <w:t>Implementation Guide</w:t>
@@ -4000,14 +4891,6 @@
       </w:tr>
       <w:tr>
         <w:tc>
-          <w:tcPr>
-            <w:tcBorders>
-              <w:left w:val="single" w:sz="6" w:color="auto"/>
-              <w:top w:val="single" w:sz="6" w:color="auto"/>
-              <w:right w:val="single" w:sz="6" w:color="auto"/>
-              <w:bottom w:val="single" w:sz="6" w:color="auto"/>
-            </w:tcBorders>
-          </w:tcPr>
           <w:p>
             <w:r>
               <w:t>VS</w:t>
@@ -4015,14 +4898,6 @@
           </w:p>
         </w:tc>
         <w:tc>
-          <w:tcPr>
-            <w:tcBorders>
-              <w:left w:val="single" w:sz="6" w:color="auto"/>
-              <w:top w:val="single" w:sz="6" w:color="auto"/>
-              <w:right w:val="single" w:sz="6" w:color="auto"/>
-              <w:bottom w:val="single" w:sz="6" w:color="auto"/>
-            </w:tcBorders>
-          </w:tcPr>
           <w:p>
             <w:r>
               <w:t>Value Set</w:t>
@@ -4032,14 +4907,6 @@
       </w:tr>
       <w:tr>
         <w:tc>
-          <w:tcPr>
-            <w:tcBorders>
-              <w:left w:val="single" w:sz="6" w:color="auto"/>
-              <w:top w:val="single" w:sz="6" w:color="auto"/>
-              <w:right w:val="single" w:sz="6" w:color="auto"/>
-              <w:bottom w:val="single" w:sz="6" w:color="auto"/>
-            </w:tcBorders>
-          </w:tcPr>
           <w:p>
             <w:r>
               <w:t>CS</w:t>
@@ -4047,14 +4914,6 @@
           </w:p>
         </w:tc>
         <w:tc>
-          <w:tcPr>
-            <w:tcBorders>
-              <w:left w:val="single" w:sz="6" w:color="auto"/>
-              <w:top w:val="single" w:sz="6" w:color="auto"/>
-              <w:right w:val="single" w:sz="6" w:color="auto"/>
-              <w:bottom w:val="single" w:sz="6" w:color="auto"/>
-            </w:tcBorders>
-          </w:tcPr>
           <w:p>
             <w:r>
               <w:t>Code System</w:t>
@@ -4087,8 +4946,8 @@
         </w:rPr>
         <w:br w:type="textWrapping" w:clear="all"/>
       </w:r>
-      <w:bookmarkStart w:id="18" w:name="_topic_FAQ"/>
-      <w:bookmarkEnd w:id="18"/>
+      <w:bookmarkStart w:id="19" w:name="_topic_FAQ"/>
+      <w:bookmarkEnd w:id="19"/>
       <w:r>
         <w:rPr>
           <w:rFonts w:ascii="Tahoma" w:hAnsi="Tahoma" w:cs="Tahoma" w:eastAsia="Tahoma"/>
@@ -4164,8 +5023,8 @@
         </w:rPr>
         <w:br w:type="textWrapping" w:clear="all"/>
       </w:r>
-      <w:bookmarkStart w:id="19" w:name="_topic_API"/>
-      <w:bookmarkEnd w:id="19"/>
+      <w:bookmarkStart w:id="20" w:name="_topic_API"/>
+      <w:bookmarkEnd w:id="20"/>
       <w:r>
         <w:rPr>
           <w:rFonts w:ascii="Tahoma" w:hAnsi="Tahoma" w:cs="Tahoma" w:eastAsia="Tahoma"/>
@@ -4181,7 +5040,7 @@
       <w:r>
         <w:t xml:space="preserve">Trifolia-on-FHIR's REST API is documented using Swagger. The publicly available installation of Trifolia-on-FHIR exposes the API documentation here: </w:t>
       </w:r>
-      <w:hyperlink r:id="hrId13" target="_blank">
+      <w:hyperlink r:id="hrId25" target="_blank">
         <w:r>
           <w:rPr>
             <w:rStyle w:val="c13"/>
@@ -4225,7 +5084,7 @@
         <w:sz w:val="18"/>
         <w:color w:val="969696"/>
       </w:rPr>
-      <w:t>10</w:t>
+      <w:t>11</w:t>
     </w:r>
     <w:r>
       <w:fldChar w:fldCharType="end"/>
@@ -4251,7 +5110,7 @@
         <w:sz w:val="18"/>
         <w:color w:val="969696"/>
       </w:rPr>
-      <w:t>9</w:t>
+      <w:t>10</w:t>
     </w:r>
     <w:r>
       <w:fldChar w:fldCharType="end"/>
@@ -5308,172 +6167,163 @@
   <w:abstractNum w:abstractNumId="6">
     <w:multiLevelType w:val="multilevel"/>
     <w:lvl w:ilvl="0">
-      <w:numFmt w:val="decimal"/>
-      <w:lvlText w:val="%1."/>
-      <w:lvlJc w:val="left"/>
-      <w:start w:val="1"/>
+      <w:numFmt w:val="bullet"/>
+      <w:lvlText w:val="·"/>
+      <w:lvlJc w:val="left"/>
       <w:pPr>
         <w:ind w:left="360" w:hanging="360"/>
         <w:tab w:val="num" w:pos="360"/>
       </w:pPr>
       <w:rPr>
-        <w:rFonts w:ascii="Arial" w:hAnsi="Arial" w:cs="Arial" w:eastAsia="Arial"/>
-        <w:b w:val="0"/>
-        <w:i w:val="0"/>
-        <w:strike w:val="0"/>
-        <w:sz w:val="20"/>
+        <w:rFonts w:ascii="Symbol" w:hAnsi="Symbol" w:cs="Symbol" w:eastAsia="Symbol"/>
+        <w:b w:val="0"/>
+        <w:i w:val="0"/>
+        <w:strike w:val="0"/>
+        <w:sz w:val="24"/>
         <w:color w:val="auto"/>
         <w:u w:val="none"/>
       </w:rPr>
     </w:lvl>
     <w:lvl w:ilvl="1">
-      <w:numFmt w:val="decimal"/>
-      <w:lvlText w:val="%2."/>
-      <w:lvlJc w:val="left"/>
-      <w:start w:val="1"/>
+      <w:numFmt w:val="bullet"/>
+      <w:lvlText w:val="o"/>
+      <w:lvlJc w:val="left"/>
       <w:pPr>
         <w:ind w:left="1080" w:hanging="360"/>
         <w:tab w:val="num" w:pos="1080"/>
       </w:pPr>
       <w:rPr>
-        <w:rFonts w:ascii="Arial" w:hAnsi="Arial" w:cs="Arial" w:eastAsia="Arial"/>
-        <w:b w:val="0"/>
-        <w:i w:val="0"/>
-        <w:strike w:val="0"/>
-        <w:sz w:val="20"/>
+        <w:rFonts w:ascii="Courier New" w:hAnsi="Courier New" w:cs="Courier New" w:eastAsia="Courier New"/>
+        <w:b w:val="0"/>
+        <w:i w:val="0"/>
+        <w:strike w:val="0"/>
+        <w:sz w:val="24"/>
         <w:color w:val="auto"/>
         <w:u w:val="none"/>
       </w:rPr>
     </w:lvl>
     <w:lvl w:ilvl="2">
-      <w:numFmt w:val="decimal"/>
-      <w:lvlText w:val="%3."/>
-      <w:lvlJc w:val="left"/>
-      <w:start w:val="1"/>
+      <w:numFmt w:val="bullet"/>
+      <w:lvlText w:val="§"/>
+      <w:lvlJc w:val="left"/>
       <w:pPr>
         <w:ind w:left="1800" w:hanging="360"/>
         <w:tab w:val="num" w:pos="1800"/>
       </w:pPr>
       <w:rPr>
-        <w:rFonts w:ascii="Arial" w:hAnsi="Arial" w:cs="Arial" w:eastAsia="Arial"/>
-        <w:b w:val="0"/>
-        <w:i w:val="0"/>
-        <w:strike w:val="0"/>
-        <w:sz w:val="20"/>
+        <w:rFonts w:ascii="Wingdings" w:hAnsi="Wingdings" w:cs="Wingdings" w:eastAsia="Wingdings"/>
+        <w:b w:val="0"/>
+        <w:i w:val="0"/>
+        <w:strike w:val="0"/>
+        <w:sz w:val="24"/>
         <w:color w:val="auto"/>
         <w:u w:val="none"/>
       </w:rPr>
     </w:lvl>
     <w:lvl w:ilvl="3">
-      <w:numFmt w:val="decimal"/>
-      <w:lvlText w:val="%4."/>
-      <w:lvlJc w:val="left"/>
-      <w:start w:val="1"/>
+      <w:numFmt w:val="bullet"/>
+      <w:lvlText w:val="·"/>
+      <w:lvlJc w:val="left"/>
       <w:pPr>
         <w:ind w:left="2520" w:hanging="360"/>
         <w:tab w:val="num" w:pos="2520"/>
       </w:pPr>
       <w:rPr>
-        <w:rFonts w:ascii="Arial" w:hAnsi="Arial" w:cs="Arial" w:eastAsia="Arial"/>
-        <w:b w:val="0"/>
-        <w:i w:val="0"/>
-        <w:strike w:val="0"/>
-        <w:sz w:val="20"/>
+        <w:rFonts w:ascii="Symbol" w:hAnsi="Symbol" w:cs="Symbol" w:eastAsia="Symbol"/>
+        <w:b w:val="0"/>
+        <w:i w:val="0"/>
+        <w:strike w:val="0"/>
+        <w:sz w:val="24"/>
         <w:color w:val="auto"/>
         <w:u w:val="none"/>
       </w:rPr>
     </w:lvl>
     <w:lvl w:ilvl="4">
-      <w:numFmt w:val="decimal"/>
-      <w:lvlText w:val="%5."/>
-      <w:lvlJc w:val="left"/>
-      <w:start w:val="1"/>
+      <w:numFmt w:val="bullet"/>
+      <w:lvlText w:val="o"/>
+      <w:lvlJc w:val="left"/>
       <w:pPr>
         <w:ind w:left="3240" w:hanging="360"/>
         <w:tab w:val="num" w:pos="3240"/>
       </w:pPr>
       <w:rPr>
-        <w:rFonts w:ascii="Arial" w:hAnsi="Arial" w:cs="Arial" w:eastAsia="Arial"/>
-        <w:b w:val="0"/>
-        <w:i w:val="0"/>
-        <w:strike w:val="0"/>
-        <w:sz w:val="20"/>
+        <w:rFonts w:ascii="Courier New" w:hAnsi="Courier New" w:cs="Courier New" w:eastAsia="Courier New"/>
+        <w:b w:val="0"/>
+        <w:i w:val="0"/>
+        <w:strike w:val="0"/>
+        <w:sz w:val="24"/>
         <w:color w:val="auto"/>
         <w:u w:val="none"/>
       </w:rPr>
     </w:lvl>
     <w:lvl w:ilvl="5">
-      <w:numFmt w:val="decimal"/>
-      <w:lvlText w:val="%6."/>
-      <w:lvlJc w:val="left"/>
-      <w:start w:val="1"/>
+      <w:numFmt w:val="bullet"/>
+      <w:lvlText w:val="§"/>
+      <w:lvlJc w:val="left"/>
       <w:pPr>
         <w:ind w:left="3960" w:hanging="360"/>
         <w:tab w:val="num" w:pos="3960"/>
       </w:pPr>
       <w:rPr>
-        <w:rFonts w:ascii="Arial" w:hAnsi="Arial" w:cs="Arial" w:eastAsia="Arial"/>
-        <w:b w:val="0"/>
-        <w:i w:val="0"/>
-        <w:strike w:val="0"/>
-        <w:sz w:val="20"/>
+        <w:rFonts w:ascii="Wingdings" w:hAnsi="Wingdings" w:cs="Wingdings" w:eastAsia="Wingdings"/>
+        <w:b w:val="0"/>
+        <w:i w:val="0"/>
+        <w:strike w:val="0"/>
+        <w:sz w:val="24"/>
         <w:color w:val="auto"/>
         <w:u w:val="none"/>
       </w:rPr>
     </w:lvl>
     <w:lvl w:ilvl="6">
-      <w:numFmt w:val="decimal"/>
-      <w:lvlText w:val="%7."/>
-      <w:lvlJc w:val="left"/>
-      <w:start w:val="1"/>
+      <w:numFmt w:val="bullet"/>
+      <w:lvlText w:val="·"/>
+      <w:lvlJc w:val="left"/>
       <w:pPr>
         <w:ind w:left="4680" w:hanging="360"/>
         <w:tab w:val="num" w:pos="4680"/>
       </w:pPr>
       <w:rPr>
-        <w:rFonts w:ascii="Arial" w:hAnsi="Arial" w:cs="Arial" w:eastAsia="Arial"/>
-        <w:b w:val="0"/>
-        <w:i w:val="0"/>
-        <w:strike w:val="0"/>
-        <w:sz w:val="20"/>
+        <w:rFonts w:ascii="Symbol" w:hAnsi="Symbol" w:cs="Symbol" w:eastAsia="Symbol"/>
+        <w:b w:val="0"/>
+        <w:i w:val="0"/>
+        <w:strike w:val="0"/>
+        <w:sz w:val="24"/>
         <w:color w:val="auto"/>
         <w:u w:val="none"/>
       </w:rPr>
     </w:lvl>
     <w:lvl w:ilvl="7">
-      <w:numFmt w:val="decimal"/>
-      <w:lvlText w:val="%8."/>
-      <w:lvlJc w:val="left"/>
-      <w:start w:val="1"/>
+      <w:numFmt w:val="bullet"/>
+      <w:lvlText w:val="o"/>
+      <w:lvlJc w:val="left"/>
       <w:pPr>
         <w:ind w:left="5400" w:hanging="360"/>
         <w:tab w:val="num" w:pos="5400"/>
       </w:pPr>
       <w:rPr>
-        <w:rFonts w:ascii="Arial" w:hAnsi="Arial" w:cs="Arial" w:eastAsia="Arial"/>
-        <w:b w:val="0"/>
-        <w:i w:val="0"/>
-        <w:strike w:val="0"/>
-        <w:sz w:val="20"/>
+        <w:rFonts w:ascii="Courier New" w:hAnsi="Courier New" w:cs="Courier New" w:eastAsia="Courier New"/>
+        <w:b w:val="0"/>
+        <w:i w:val="0"/>
+        <w:strike w:val="0"/>
+        <w:sz w:val="24"/>
         <w:color w:val="auto"/>
         <w:u w:val="none"/>
       </w:rPr>
     </w:lvl>
     <w:lvl w:ilvl="8">
-      <w:numFmt w:val="decimal"/>
-      <w:lvlText w:val="%9."/>
-      <w:lvlJc w:val="left"/>
-      <w:start w:val="1"/>
+      <w:numFmt w:val="bullet"/>
+      <w:lvlText w:val="§"/>
+      <w:lvlJc w:val="left"/>
       <w:pPr>
         <w:ind w:left="6120" w:hanging="360"/>
         <w:tab w:val="num" w:pos="6120"/>
       </w:pPr>
       <w:rPr>
-        <w:rFonts w:ascii="Arial" w:hAnsi="Arial" w:cs="Arial" w:eastAsia="Arial"/>
-        <w:b w:val="0"/>
-        <w:i w:val="0"/>
-        <w:strike w:val="0"/>
-        <w:sz w:val="20"/>
+        <w:rFonts w:ascii="Wingdings" w:hAnsi="Wingdings" w:cs="Wingdings" w:eastAsia="Wingdings"/>
+        <w:b w:val="0"/>
+        <w:i w:val="0"/>
+        <w:strike w:val="0"/>
+        <w:sz w:val="24"/>
         <w:color w:val="auto"/>
         <w:u w:val="none"/>
       </w:rPr>
@@ -5482,163 +6332,172 @@
   <w:abstractNum w:abstractNumId="7">
     <w:multiLevelType w:val="multilevel"/>
     <w:lvl w:ilvl="0">
-      <w:numFmt w:val="bullet"/>
-      <w:lvlText w:val="·"/>
-      <w:lvlJc w:val="left"/>
+      <w:numFmt w:val="decimal"/>
+      <w:lvlText w:val="%1."/>
+      <w:lvlJc w:val="left"/>
+      <w:start w:val="1"/>
       <w:pPr>
         <w:ind w:left="360" w:hanging="360"/>
         <w:tab w:val="num" w:pos="360"/>
       </w:pPr>
       <w:rPr>
-        <w:rFonts w:ascii="Symbol" w:hAnsi="Symbol" w:cs="Symbol" w:eastAsia="Symbol"/>
-        <w:b w:val="0"/>
-        <w:i w:val="0"/>
-        <w:strike w:val="0"/>
-        <w:sz w:val="24"/>
+        <w:rFonts w:ascii="Arial" w:hAnsi="Arial" w:cs="Arial" w:eastAsia="Arial"/>
+        <w:b w:val="0"/>
+        <w:i w:val="0"/>
+        <w:strike w:val="0"/>
+        <w:sz w:val="20"/>
         <w:color w:val="auto"/>
         <w:u w:val="none"/>
       </w:rPr>
     </w:lvl>
     <w:lvl w:ilvl="1">
-      <w:numFmt w:val="bullet"/>
-      <w:lvlText w:val="o"/>
-      <w:lvlJc w:val="left"/>
+      <w:numFmt w:val="decimal"/>
+      <w:lvlText w:val="%2."/>
+      <w:lvlJc w:val="left"/>
+      <w:start w:val="1"/>
       <w:pPr>
         <w:ind w:left="1080" w:hanging="360"/>
         <w:tab w:val="num" w:pos="1080"/>
       </w:pPr>
       <w:rPr>
-        <w:rFonts w:ascii="Courier New" w:hAnsi="Courier New" w:cs="Courier New" w:eastAsia="Courier New"/>
-        <w:b w:val="0"/>
-        <w:i w:val="0"/>
-        <w:strike w:val="0"/>
-        <w:sz w:val="24"/>
+        <w:rFonts w:ascii="Arial" w:hAnsi="Arial" w:cs="Arial" w:eastAsia="Arial"/>
+        <w:b w:val="0"/>
+        <w:i w:val="0"/>
+        <w:strike w:val="0"/>
+        <w:sz w:val="20"/>
         <w:color w:val="auto"/>
         <w:u w:val="none"/>
       </w:rPr>
     </w:lvl>
     <w:lvl w:ilvl="2">
-      <w:numFmt w:val="bullet"/>
-      <w:lvlText w:val="§"/>
-      <w:lvlJc w:val="left"/>
+      <w:numFmt w:val="decimal"/>
+      <w:lvlText w:val="%3."/>
+      <w:lvlJc w:val="left"/>
+      <w:start w:val="1"/>
       <w:pPr>
         <w:ind w:left="1800" w:hanging="360"/>
         <w:tab w:val="num" w:pos="1800"/>
       </w:pPr>
       <w:rPr>
-        <w:rFonts w:ascii="Wingdings" w:hAnsi="Wingdings" w:cs="Wingdings" w:eastAsia="Wingdings"/>
-        <w:b w:val="0"/>
-        <w:i w:val="0"/>
-        <w:strike w:val="0"/>
-        <w:sz w:val="24"/>
+        <w:rFonts w:ascii="Arial" w:hAnsi="Arial" w:cs="Arial" w:eastAsia="Arial"/>
+        <w:b w:val="0"/>
+        <w:i w:val="0"/>
+        <w:strike w:val="0"/>
+        <w:sz w:val="20"/>
         <w:color w:val="auto"/>
         <w:u w:val="none"/>
       </w:rPr>
     </w:lvl>
     <w:lvl w:ilvl="3">
-      <w:numFmt w:val="bullet"/>
-      <w:lvlText w:val="·"/>
-      <w:lvlJc w:val="left"/>
+      <w:numFmt w:val="decimal"/>
+      <w:lvlText w:val="%4."/>
+      <w:lvlJc w:val="left"/>
+      <w:start w:val="1"/>
       <w:pPr>
         <w:ind w:left="2520" w:hanging="360"/>
         <w:tab w:val="num" w:pos="2520"/>
       </w:pPr>
       <w:rPr>
-        <w:rFonts w:ascii="Symbol" w:hAnsi="Symbol" w:cs="Symbol" w:eastAsia="Symbol"/>
-        <w:b w:val="0"/>
-        <w:i w:val="0"/>
-        <w:strike w:val="0"/>
-        <w:sz w:val="24"/>
+        <w:rFonts w:ascii="Arial" w:hAnsi="Arial" w:cs="Arial" w:eastAsia="Arial"/>
+        <w:b w:val="0"/>
+        <w:i w:val="0"/>
+        <w:strike w:val="0"/>
+        <w:sz w:val="20"/>
         <w:color w:val="auto"/>
         <w:u w:val="none"/>
       </w:rPr>
     </w:lvl>
     <w:lvl w:ilvl="4">
-      <w:numFmt w:val="bullet"/>
-      <w:lvlText w:val="o"/>
-      <w:lvlJc w:val="left"/>
+      <w:numFmt w:val="decimal"/>
+      <w:lvlText w:val="%5."/>
+      <w:lvlJc w:val="left"/>
+      <w:start w:val="1"/>
       <w:pPr>
         <w:ind w:left="3240" w:hanging="360"/>
         <w:tab w:val="num" w:pos="3240"/>
       </w:pPr>
       <w:rPr>
-        <w:rFonts w:ascii="Courier New" w:hAnsi="Courier New" w:cs="Courier New" w:eastAsia="Courier New"/>
-        <w:b w:val="0"/>
-        <w:i w:val="0"/>
-        <w:strike w:val="0"/>
-        <w:sz w:val="24"/>
+        <w:rFonts w:ascii="Arial" w:hAnsi="Arial" w:cs="Arial" w:eastAsia="Arial"/>
+        <w:b w:val="0"/>
+        <w:i w:val="0"/>
+        <w:strike w:val="0"/>
+        <w:sz w:val="20"/>
         <w:color w:val="auto"/>
         <w:u w:val="none"/>
       </w:rPr>
     </w:lvl>
     <w:lvl w:ilvl="5">
-      <w:numFmt w:val="bullet"/>
-      <w:lvlText w:val="§"/>
-      <w:lvlJc w:val="left"/>
+      <w:numFmt w:val="decimal"/>
+      <w:lvlText w:val="%6."/>
+      <w:lvlJc w:val="left"/>
+      <w:start w:val="1"/>
       <w:pPr>
         <w:ind w:left="3960" w:hanging="360"/>
         <w:tab w:val="num" w:pos="3960"/>
       </w:pPr>
       <w:rPr>
-        <w:rFonts w:ascii="Wingdings" w:hAnsi="Wingdings" w:cs="Wingdings" w:eastAsia="Wingdings"/>
-        <w:b w:val="0"/>
-        <w:i w:val="0"/>
-        <w:strike w:val="0"/>
-        <w:sz w:val="24"/>
+        <w:rFonts w:ascii="Arial" w:hAnsi="Arial" w:cs="Arial" w:eastAsia="Arial"/>
+        <w:b w:val="0"/>
+        <w:i w:val="0"/>
+        <w:strike w:val="0"/>
+        <w:sz w:val="20"/>
         <w:color w:val="auto"/>
         <w:u w:val="none"/>
       </w:rPr>
     </w:lvl>
     <w:lvl w:ilvl="6">
-      <w:numFmt w:val="bullet"/>
-      <w:lvlText w:val="·"/>
-      <w:lvlJc w:val="left"/>
+      <w:numFmt w:val="decimal"/>
+      <w:lvlText w:val="%7."/>
+      <w:lvlJc w:val="left"/>
+      <w:start w:val="1"/>
       <w:pPr>
         <w:ind w:left="4680" w:hanging="360"/>
         <w:tab w:val="num" w:pos="4680"/>
       </w:pPr>
       <w:rPr>
-        <w:rFonts w:ascii="Symbol" w:hAnsi="Symbol" w:cs="Symbol" w:eastAsia="Symbol"/>
-        <w:b w:val="0"/>
-        <w:i w:val="0"/>
-        <w:strike w:val="0"/>
-        <w:sz w:val="24"/>
+        <w:rFonts w:ascii="Arial" w:hAnsi="Arial" w:cs="Arial" w:eastAsia="Arial"/>
+        <w:b w:val="0"/>
+        <w:i w:val="0"/>
+        <w:strike w:val="0"/>
+        <w:sz w:val="20"/>
         <w:color w:val="auto"/>
         <w:u w:val="none"/>
       </w:rPr>
     </w:lvl>
     <w:lvl w:ilvl="7">
-      <w:numFmt w:val="bullet"/>
-      <w:lvlText w:val="o"/>
-      <w:lvlJc w:val="left"/>
+      <w:numFmt w:val="decimal"/>
+      <w:lvlText w:val="%8."/>
+      <w:lvlJc w:val="left"/>
+      <w:start w:val="1"/>
       <w:pPr>
         <w:ind w:left="5400" w:hanging="360"/>
         <w:tab w:val="num" w:pos="5400"/>
       </w:pPr>
       <w:rPr>
-        <w:rFonts w:ascii="Courier New" w:hAnsi="Courier New" w:cs="Courier New" w:eastAsia="Courier New"/>
-        <w:b w:val="0"/>
-        <w:i w:val="0"/>
-        <w:strike w:val="0"/>
-        <w:sz w:val="24"/>
+        <w:rFonts w:ascii="Arial" w:hAnsi="Arial" w:cs="Arial" w:eastAsia="Arial"/>
+        <w:b w:val="0"/>
+        <w:i w:val="0"/>
+        <w:strike w:val="0"/>
+        <w:sz w:val="20"/>
         <w:color w:val="auto"/>
         <w:u w:val="none"/>
       </w:rPr>
     </w:lvl>
     <w:lvl w:ilvl="8">
-      <w:numFmt w:val="bullet"/>
-      <w:lvlText w:val="§"/>
-      <w:lvlJc w:val="left"/>
+      <w:numFmt w:val="decimal"/>
+      <w:lvlText w:val="%9."/>
+      <w:lvlJc w:val="left"/>
+      <w:start w:val="1"/>
       <w:pPr>
         <w:ind w:left="6120" w:hanging="360"/>
         <w:tab w:val="num" w:pos="6120"/>
       </w:pPr>
       <w:rPr>
-        <w:rFonts w:ascii="Wingdings" w:hAnsi="Wingdings" w:cs="Wingdings" w:eastAsia="Wingdings"/>
-        <w:b w:val="0"/>
-        <w:i w:val="0"/>
-        <w:strike w:val="0"/>
-        <w:sz w:val="24"/>
+        <w:rFonts w:ascii="Arial" w:hAnsi="Arial" w:cs="Arial" w:eastAsia="Arial"/>
+        <w:b w:val="0"/>
+        <w:i w:val="0"/>
+        <w:strike w:val="0"/>
+        <w:sz w:val="20"/>
         <w:color w:val="auto"/>
         <w:u w:val="none"/>
       </w:rPr>
@@ -5812,33 +6671,35 @@
   <w:abstractNum w:abstractNumId="9">
     <w:multiLevelType w:val="multilevel"/>
     <w:lvl w:ilvl="0">
-      <w:numFmt w:val="bullet"/>
-      <w:lvlText w:val="·"/>
-      <w:lvlJc w:val="left"/>
-      <w:pPr>
-        <w:ind w:left="360" w:hanging="360"/>
-        <w:tab w:val="num" w:pos="360"/>
-      </w:pPr>
-      <w:rPr>
-        <w:rFonts w:ascii="Symbol" w:hAnsi="Symbol" w:cs="Symbol" w:eastAsia="Symbol"/>
-        <w:b w:val="0"/>
-        <w:i w:val="0"/>
-        <w:strike w:val="0"/>
-        <w:sz w:val="24"/>
+      <w:numFmt w:val="decimal"/>
+      <w:lvlText w:val="%1."/>
+      <w:lvlJc w:val="left"/>
+      <w:start w:val="1"/>
+      <w:pPr>
+        <w:ind w:left="1080" w:hanging="540"/>
+        <w:tab w:val="num" w:pos="1080"/>
+      </w:pPr>
+      <w:rPr>
+        <w:rFonts w:ascii="Times New Roman" w:hAnsi="Times New Roman" w:cs="Times New Roman" w:eastAsia="Times New Roman"/>
+        <w:b w:val="0"/>
+        <w:i w:val="0"/>
+        <w:strike w:val="0"/>
+        <w:sz w:val="22"/>
         <w:color w:val="auto"/>
         <w:u w:val="none"/>
       </w:rPr>
     </w:lvl>
     <w:lvl w:ilvl="1">
-      <w:numFmt w:val="bullet"/>
-      <w:lvlText w:val="o"/>
-      <w:lvlJc w:val="left"/>
-      <w:pPr>
-        <w:ind w:left="1080" w:hanging="360"/>
-        <w:tab w:val="num" w:pos="1080"/>
-      </w:pPr>
-      <w:rPr>
-        <w:rFonts w:ascii="Courier New" w:hAnsi="Courier New" w:cs="Courier New" w:eastAsia="Courier New"/>
+      <w:numFmt w:val="lowerLetter"/>
+      <w:lvlText w:val="%2."/>
+      <w:lvlJc w:val="left"/>
+      <w:start w:val="1"/>
+      <w:pPr>
+        <w:ind w:left="2160" w:hanging="540"/>
+        <w:tab w:val="num" w:pos="2160"/>
+      </w:pPr>
+      <w:rPr>
+        <w:rFonts w:ascii="Times New Roman" w:hAnsi="Times New Roman" w:cs="Times New Roman" w:eastAsia="Times New Roman"/>
         <w:b w:val="0"/>
         <w:i w:val="0"/>
         <w:strike w:val="0"/>
@@ -5848,15 +6709,16 @@
       </w:rPr>
     </w:lvl>
     <w:lvl w:ilvl="2">
-      <w:numFmt w:val="bullet"/>
-      <w:lvlText w:val="§"/>
-      <w:lvlJc w:val="left"/>
-      <w:pPr>
-        <w:ind w:left="1800" w:hanging="360"/>
-        <w:tab w:val="num" w:pos="1800"/>
-      </w:pPr>
-      <w:rPr>
-        <w:rFonts w:ascii="Wingdings" w:hAnsi="Wingdings" w:cs="Wingdings" w:eastAsia="Wingdings"/>
+      <w:numFmt w:val="lowerRoman"/>
+      <w:lvlText w:val="%3."/>
+      <w:lvlJc w:val="right"/>
+      <w:start w:val="1"/>
+      <w:pPr>
+        <w:ind w:left="3240" w:hanging="270"/>
+        <w:tab w:val="num" w:pos="3240"/>
+      </w:pPr>
+      <w:rPr>
+        <w:rFonts w:ascii="Times New Roman" w:hAnsi="Times New Roman" w:cs="Times New Roman" w:eastAsia="Times New Roman"/>
         <w:b w:val="0"/>
         <w:i w:val="0"/>
         <w:strike w:val="0"/>
@@ -5866,15 +6728,16 @@
       </w:rPr>
     </w:lvl>
     <w:lvl w:ilvl="3">
-      <w:numFmt w:val="bullet"/>
-      <w:lvlText w:val="·"/>
-      <w:lvlJc w:val="left"/>
-      <w:pPr>
-        <w:ind w:left="2520" w:hanging="360"/>
-        <w:tab w:val="num" w:pos="2520"/>
-      </w:pPr>
-      <w:rPr>
-        <w:rFonts w:ascii="Symbol" w:hAnsi="Symbol" w:cs="Symbol" w:eastAsia="Symbol"/>
+      <w:numFmt w:val="decimal"/>
+      <w:lvlText w:val="%4."/>
+      <w:lvlJc w:val="left"/>
+      <w:start w:val="1"/>
+      <w:pPr>
+        <w:ind w:left="4320" w:hanging="540"/>
+        <w:tab w:val="num" w:pos="4320"/>
+      </w:pPr>
+      <w:rPr>
+        <w:rFonts w:ascii="Times New Roman" w:hAnsi="Times New Roman" w:cs="Times New Roman" w:eastAsia="Times New Roman"/>
         <w:b w:val="0"/>
         <w:i w:val="0"/>
         <w:strike w:val="0"/>
@@ -5884,15 +6747,16 @@
       </w:rPr>
     </w:lvl>
     <w:lvl w:ilvl="4">
-      <w:numFmt w:val="bullet"/>
-      <w:lvlText w:val="o"/>
-      <w:lvlJc w:val="left"/>
-      <w:pPr>
-        <w:ind w:left="3240" w:hanging="360"/>
-        <w:tab w:val="num" w:pos="3240"/>
-      </w:pPr>
-      <w:rPr>
-        <w:rFonts w:ascii="Courier New" w:hAnsi="Courier New" w:cs="Courier New" w:eastAsia="Courier New"/>
+      <w:numFmt w:val="lowerLetter"/>
+      <w:lvlText w:val="%5."/>
+      <w:lvlJc w:val="left"/>
+      <w:start w:val="1"/>
+      <w:pPr>
+        <w:ind w:left="5400" w:hanging="540"/>
+        <w:tab w:val="num" w:pos="5400"/>
+      </w:pPr>
+      <w:rPr>
+        <w:rFonts w:ascii="Times New Roman" w:hAnsi="Times New Roman" w:cs="Times New Roman" w:eastAsia="Times New Roman"/>
         <w:b w:val="0"/>
         <w:i w:val="0"/>
         <w:strike w:val="0"/>
@@ -5902,15 +6766,16 @@
       </w:rPr>
     </w:lvl>
     <w:lvl w:ilvl="5">
-      <w:numFmt w:val="bullet"/>
-      <w:lvlText w:val="§"/>
-      <w:lvlJc w:val="left"/>
-      <w:pPr>
-        <w:ind w:left="3960" w:hanging="360"/>
-        <w:tab w:val="num" w:pos="3960"/>
-      </w:pPr>
-      <w:rPr>
-        <w:rFonts w:ascii="Wingdings" w:hAnsi="Wingdings" w:cs="Wingdings" w:eastAsia="Wingdings"/>
+      <w:numFmt w:val="lowerRoman"/>
+      <w:lvlText w:val="%6."/>
+      <w:lvlJc w:val="right"/>
+      <w:start w:val="1"/>
+      <w:pPr>
+        <w:ind w:left="6480" w:hanging="270"/>
+        <w:tab w:val="num" w:pos="6480"/>
+      </w:pPr>
+      <w:rPr>
+        <w:rFonts w:ascii="Times New Roman" w:hAnsi="Times New Roman" w:cs="Times New Roman" w:eastAsia="Times New Roman"/>
         <w:b w:val="0"/>
         <w:i w:val="0"/>
         <w:strike w:val="0"/>
@@ -5920,15 +6785,16 @@
       </w:rPr>
     </w:lvl>
     <w:lvl w:ilvl="6">
-      <w:numFmt w:val="bullet"/>
-      <w:lvlText w:val="·"/>
-      <w:lvlJc w:val="left"/>
-      <w:pPr>
-        <w:ind w:left="4680" w:hanging="360"/>
-        <w:tab w:val="num" w:pos="4680"/>
-      </w:pPr>
-      <w:rPr>
-        <w:rFonts w:ascii="Symbol" w:hAnsi="Symbol" w:cs="Symbol" w:eastAsia="Symbol"/>
+      <w:numFmt w:val="decimal"/>
+      <w:lvlText w:val="%7."/>
+      <w:lvlJc w:val="left"/>
+      <w:start w:val="1"/>
+      <w:pPr>
+        <w:ind w:left="7560" w:hanging="540"/>
+        <w:tab w:val="num" w:pos="7560"/>
+      </w:pPr>
+      <w:rPr>
+        <w:rFonts w:ascii="Times New Roman" w:hAnsi="Times New Roman" w:cs="Times New Roman" w:eastAsia="Times New Roman"/>
         <w:b w:val="0"/>
         <w:i w:val="0"/>
         <w:strike w:val="0"/>
@@ -5938,15 +6804,16 @@
       </w:rPr>
     </w:lvl>
     <w:lvl w:ilvl="7">
-      <w:numFmt w:val="bullet"/>
-      <w:lvlText w:val="o"/>
-      <w:lvlJc w:val="left"/>
-      <w:pPr>
-        <w:ind w:left="5400" w:hanging="360"/>
-        <w:tab w:val="num" w:pos="5400"/>
-      </w:pPr>
-      <w:rPr>
-        <w:rFonts w:ascii="Courier New" w:hAnsi="Courier New" w:cs="Courier New" w:eastAsia="Courier New"/>
+      <w:numFmt w:val="lowerLetter"/>
+      <w:lvlText w:val="%8."/>
+      <w:lvlJc w:val="left"/>
+      <w:start w:val="1"/>
+      <w:pPr>
+        <w:ind w:left="8640" w:hanging="540"/>
+        <w:tab w:val="num" w:pos="8640"/>
+      </w:pPr>
+      <w:rPr>
+        <w:rFonts w:ascii="Times New Roman" w:hAnsi="Times New Roman" w:cs="Times New Roman" w:eastAsia="Times New Roman"/>
         <w:b w:val="0"/>
         <w:i w:val="0"/>
         <w:strike w:val="0"/>
@@ -5956,15 +6823,16 @@
       </w:rPr>
     </w:lvl>
     <w:lvl w:ilvl="8">
-      <w:numFmt w:val="bullet"/>
-      <w:lvlText w:val="§"/>
-      <w:lvlJc w:val="left"/>
-      <w:pPr>
-        <w:ind w:left="6120" w:hanging="360"/>
-        <w:tab w:val="num" w:pos="6120"/>
-      </w:pPr>
-      <w:rPr>
-        <w:rFonts w:ascii="Wingdings" w:hAnsi="Wingdings" w:cs="Wingdings" w:eastAsia="Wingdings"/>
+      <w:numFmt w:val="lowerRoman"/>
+      <w:lvlText w:val="%9."/>
+      <w:lvlJc w:val="right"/>
+      <w:start w:val="1"/>
+      <w:pPr>
+        <w:ind w:left="9720" w:hanging="270"/>
+        <w:tab w:val="num" w:pos="9720"/>
+      </w:pPr>
+      <w:rPr>
+        <w:rFonts w:ascii="Times New Roman" w:hAnsi="Times New Roman" w:cs="Times New Roman" w:eastAsia="Times New Roman"/>
         <w:b w:val="0"/>
         <w:i w:val="0"/>
         <w:strike w:val="0"/>
@@ -5977,163 +6845,172 @@
   <w:abstractNum w:abstractNumId="10">
     <w:multiLevelType w:val="multilevel"/>
     <w:lvl w:ilvl="0">
-      <w:numFmt w:val="bullet"/>
-      <w:lvlText w:val="·"/>
-      <w:lvlJc w:val="left"/>
+      <w:numFmt w:val="decimal"/>
+      <w:lvlText w:val="%1."/>
+      <w:lvlJc w:val="left"/>
+      <w:start w:val="1"/>
       <w:pPr>
         <w:ind w:left="360" w:hanging="360"/>
         <w:tab w:val="num" w:pos="360"/>
       </w:pPr>
       <w:rPr>
-        <w:rFonts w:ascii="Symbol" w:hAnsi="Symbol" w:cs="Symbol" w:eastAsia="Symbol"/>
-        <w:b w:val="0"/>
-        <w:i w:val="0"/>
-        <w:strike w:val="0"/>
-        <w:sz w:val="24"/>
+        <w:rFonts w:ascii="Arial" w:hAnsi="Arial" w:cs="Arial" w:eastAsia="Arial"/>
+        <w:b w:val="0"/>
+        <w:i w:val="0"/>
+        <w:strike w:val="0"/>
+        <w:sz w:val="20"/>
         <w:color w:val="auto"/>
         <w:u w:val="none"/>
       </w:rPr>
     </w:lvl>
     <w:lvl w:ilvl="1">
-      <w:numFmt w:val="bullet"/>
-      <w:lvlText w:val="o"/>
-      <w:lvlJc w:val="left"/>
+      <w:numFmt w:val="decimal"/>
+      <w:lvlText w:val="%2."/>
+      <w:lvlJc w:val="left"/>
+      <w:start w:val="1"/>
       <w:pPr>
         <w:ind w:left="1080" w:hanging="360"/>
         <w:tab w:val="num" w:pos="1080"/>
       </w:pPr>
       <w:rPr>
-        <w:rFonts w:ascii="Courier New" w:hAnsi="Courier New" w:cs="Courier New" w:eastAsia="Courier New"/>
-        <w:b w:val="0"/>
-        <w:i w:val="0"/>
-        <w:strike w:val="0"/>
-        <w:sz w:val="24"/>
+        <w:rFonts w:ascii="Arial" w:hAnsi="Arial" w:cs="Arial" w:eastAsia="Arial"/>
+        <w:b w:val="0"/>
+        <w:i w:val="0"/>
+        <w:strike w:val="0"/>
+        <w:sz w:val="20"/>
         <w:color w:val="auto"/>
         <w:u w:val="none"/>
       </w:rPr>
     </w:lvl>
     <w:lvl w:ilvl="2">
-      <w:numFmt w:val="bullet"/>
-      <w:lvlText w:val="§"/>
-      <w:lvlJc w:val="left"/>
+      <w:numFmt w:val="decimal"/>
+      <w:lvlText w:val="%3."/>
+      <w:lvlJc w:val="left"/>
+      <w:start w:val="1"/>
       <w:pPr>
         <w:ind w:left="1800" w:hanging="360"/>
         <w:tab w:val="num" w:pos="1800"/>
       </w:pPr>
       <w:rPr>
-        <w:rFonts w:ascii="Wingdings" w:hAnsi="Wingdings" w:cs="Wingdings" w:eastAsia="Wingdings"/>
-        <w:b w:val="0"/>
-        <w:i w:val="0"/>
-        <w:strike w:val="0"/>
-        <w:sz w:val="24"/>
+        <w:rFonts w:ascii="Arial" w:hAnsi="Arial" w:cs="Arial" w:eastAsia="Arial"/>
+        <w:b w:val="0"/>
+        <w:i w:val="0"/>
+        <w:strike w:val="0"/>
+        <w:sz w:val="20"/>
         <w:color w:val="auto"/>
         <w:u w:val="none"/>
       </w:rPr>
     </w:lvl>
     <w:lvl w:ilvl="3">
-      <w:numFmt w:val="bullet"/>
-      <w:lvlText w:val="·"/>
-      <w:lvlJc w:val="left"/>
+      <w:numFmt w:val="decimal"/>
+      <w:lvlText w:val="%4."/>
+      <w:lvlJc w:val="left"/>
+      <w:start w:val="1"/>
       <w:pPr>
         <w:ind w:left="2520" w:hanging="360"/>
         <w:tab w:val="num" w:pos="2520"/>
       </w:pPr>
       <w:rPr>
-        <w:rFonts w:ascii="Symbol" w:hAnsi="Symbol" w:cs="Symbol" w:eastAsia="Symbol"/>
-        <w:b w:val="0"/>
-        <w:i w:val="0"/>
-        <w:strike w:val="0"/>
-        <w:sz w:val="24"/>
+        <w:rFonts w:ascii="Arial" w:hAnsi="Arial" w:cs="Arial" w:eastAsia="Arial"/>
+        <w:b w:val="0"/>
+        <w:i w:val="0"/>
+        <w:strike w:val="0"/>
+        <w:sz w:val="20"/>
         <w:color w:val="auto"/>
         <w:u w:val="none"/>
       </w:rPr>
     </w:lvl>
     <w:lvl w:ilvl="4">
-      <w:numFmt w:val="bullet"/>
-      <w:lvlText w:val="o"/>
-      <w:lvlJc w:val="left"/>
+      <w:numFmt w:val="decimal"/>
+      <w:lvlText w:val="%5."/>
+      <w:lvlJc w:val="left"/>
+      <w:start w:val="1"/>
       <w:pPr>
         <w:ind w:left="3240" w:hanging="360"/>
         <w:tab w:val="num" w:pos="3240"/>
       </w:pPr>
       <w:rPr>
-        <w:rFonts w:ascii="Courier New" w:hAnsi="Courier New" w:cs="Courier New" w:eastAsia="Courier New"/>
-        <w:b w:val="0"/>
-        <w:i w:val="0"/>
-        <w:strike w:val="0"/>
-        <w:sz w:val="24"/>
+        <w:rFonts w:ascii="Arial" w:hAnsi="Arial" w:cs="Arial" w:eastAsia="Arial"/>
+        <w:b w:val="0"/>
+        <w:i w:val="0"/>
+        <w:strike w:val="0"/>
+        <w:sz w:val="20"/>
         <w:color w:val="auto"/>
         <w:u w:val="none"/>
       </w:rPr>
     </w:lvl>
     <w:lvl w:ilvl="5">
-      <w:numFmt w:val="bullet"/>
-      <w:lvlText w:val="§"/>
-      <w:lvlJc w:val="left"/>
+      <w:numFmt w:val="decimal"/>
+      <w:lvlText w:val="%6."/>
+      <w:lvlJc w:val="left"/>
+      <w:start w:val="1"/>
       <w:pPr>
         <w:ind w:left="3960" w:hanging="360"/>
         <w:tab w:val="num" w:pos="3960"/>
       </w:pPr>
       <w:rPr>
-        <w:rFonts w:ascii="Wingdings" w:hAnsi="Wingdings" w:cs="Wingdings" w:eastAsia="Wingdings"/>
-        <w:b w:val="0"/>
-        <w:i w:val="0"/>
-        <w:strike w:val="0"/>
-        <w:sz w:val="24"/>
+        <w:rFonts w:ascii="Arial" w:hAnsi="Arial" w:cs="Arial" w:eastAsia="Arial"/>
+        <w:b w:val="0"/>
+        <w:i w:val="0"/>
+        <w:strike w:val="0"/>
+        <w:sz w:val="20"/>
         <w:color w:val="auto"/>
         <w:u w:val="none"/>
       </w:rPr>
     </w:lvl>
     <w:lvl w:ilvl="6">
-      <w:numFmt w:val="bullet"/>
-      <w:lvlText w:val="·"/>
-      <w:lvlJc w:val="left"/>
+      <w:numFmt w:val="decimal"/>
+      <w:lvlText w:val="%7."/>
+      <w:lvlJc w:val="left"/>
+      <w:start w:val="1"/>
       <w:pPr>
         <w:ind w:left="4680" w:hanging="360"/>
         <w:tab w:val="num" w:pos="4680"/>
       </w:pPr>
       <w:rPr>
-        <w:rFonts w:ascii="Symbol" w:hAnsi="Symbol" w:cs="Symbol" w:eastAsia="Symbol"/>
-        <w:b w:val="0"/>
-        <w:i w:val="0"/>
-        <w:strike w:val="0"/>
-        <w:sz w:val="24"/>
+        <w:rFonts w:ascii="Arial" w:hAnsi="Arial" w:cs="Arial" w:eastAsia="Arial"/>
+        <w:b w:val="0"/>
+        <w:i w:val="0"/>
+        <w:strike w:val="0"/>
+        <w:sz w:val="20"/>
         <w:color w:val="auto"/>
         <w:u w:val="none"/>
       </w:rPr>
     </w:lvl>
     <w:lvl w:ilvl="7">
-      <w:numFmt w:val="bullet"/>
-      <w:lvlText w:val="o"/>
-      <w:lvlJc w:val="left"/>
+      <w:numFmt w:val="decimal"/>
+      <w:lvlText w:val="%8."/>
+      <w:lvlJc w:val="left"/>
+      <w:start w:val="1"/>
       <w:pPr>
         <w:ind w:left="5400" w:hanging="360"/>
         <w:tab w:val="num" w:pos="5400"/>
       </w:pPr>
       <w:rPr>
-        <w:rFonts w:ascii="Courier New" w:hAnsi="Courier New" w:cs="Courier New" w:eastAsia="Courier New"/>
-        <w:b w:val="0"/>
-        <w:i w:val="0"/>
-        <w:strike w:val="0"/>
-        <w:sz w:val="24"/>
+        <w:rFonts w:ascii="Arial" w:hAnsi="Arial" w:cs="Arial" w:eastAsia="Arial"/>
+        <w:b w:val="0"/>
+        <w:i w:val="0"/>
+        <w:strike w:val="0"/>
+        <w:sz w:val="20"/>
         <w:color w:val="auto"/>
         <w:u w:val="none"/>
       </w:rPr>
     </w:lvl>
     <w:lvl w:ilvl="8">
-      <w:numFmt w:val="bullet"/>
-      <w:lvlText w:val="§"/>
-      <w:lvlJc w:val="left"/>
+      <w:numFmt w:val="decimal"/>
+      <w:lvlText w:val="%9."/>
+      <w:lvlJc w:val="left"/>
+      <w:start w:val="1"/>
       <w:pPr>
         <w:ind w:left="6120" w:hanging="360"/>
         <w:tab w:val="num" w:pos="6120"/>
       </w:pPr>
       <w:rPr>
-        <w:rFonts w:ascii="Wingdings" w:hAnsi="Wingdings" w:cs="Wingdings" w:eastAsia="Wingdings"/>
-        <w:b w:val="0"/>
-        <w:i w:val="0"/>
-        <w:strike w:val="0"/>
-        <w:sz w:val="24"/>
+        <w:rFonts w:ascii="Arial" w:hAnsi="Arial" w:cs="Arial" w:eastAsia="Arial"/>
+        <w:b w:val="0"/>
+        <w:i w:val="0"/>
+        <w:strike w:val="0"/>
+        <w:sz w:val="20"/>
         <w:color w:val="auto"/>
         <w:u w:val="none"/>
       </w:rPr>
@@ -6142,178 +7019,334 @@
   <w:abstractNum w:abstractNumId="11">
     <w:multiLevelType w:val="multilevel"/>
     <w:lvl w:ilvl="0">
-      <w:numFmt w:val="decimal"/>
-      <w:lvlText w:val="%1."/>
-      <w:lvlJc w:val="left"/>
-      <w:start w:val="1"/>
+      <w:numFmt w:val="bullet"/>
+      <w:lvlText w:val="·"/>
+      <w:lvlJc w:val="left"/>
       <w:pPr>
         <w:ind w:left="360" w:hanging="360"/>
         <w:tab w:val="num" w:pos="360"/>
       </w:pPr>
       <w:rPr>
-        <w:rFonts w:ascii="Arial" w:hAnsi="Arial" w:cs="Arial" w:eastAsia="Arial"/>
-        <w:b w:val="0"/>
-        <w:i w:val="0"/>
-        <w:strike w:val="0"/>
-        <w:sz w:val="20"/>
+        <w:rFonts w:ascii="Symbol" w:hAnsi="Symbol" w:cs="Symbol" w:eastAsia="Symbol"/>
+        <w:b w:val="0"/>
+        <w:i w:val="0"/>
+        <w:strike w:val="0"/>
+        <w:sz w:val="24"/>
         <w:color w:val="auto"/>
         <w:u w:val="none"/>
       </w:rPr>
     </w:lvl>
     <w:lvl w:ilvl="1">
-      <w:numFmt w:val="decimal"/>
-      <w:lvlText w:val="%2."/>
-      <w:lvlJc w:val="left"/>
-      <w:start w:val="1"/>
+      <w:numFmt w:val="bullet"/>
+      <w:lvlText w:val="o"/>
+      <w:lvlJc w:val="left"/>
       <w:pPr>
         <w:ind w:left="1080" w:hanging="360"/>
         <w:tab w:val="num" w:pos="1080"/>
       </w:pPr>
       <w:rPr>
-        <w:rFonts w:ascii="Arial" w:hAnsi="Arial" w:cs="Arial" w:eastAsia="Arial"/>
-        <w:b w:val="0"/>
-        <w:i w:val="0"/>
-        <w:strike w:val="0"/>
-        <w:sz w:val="20"/>
+        <w:rFonts w:ascii="Courier New" w:hAnsi="Courier New" w:cs="Courier New" w:eastAsia="Courier New"/>
+        <w:b w:val="0"/>
+        <w:i w:val="0"/>
+        <w:strike w:val="0"/>
+        <w:sz w:val="24"/>
         <w:color w:val="auto"/>
         <w:u w:val="none"/>
       </w:rPr>
     </w:lvl>
     <w:lvl w:ilvl="2">
-      <w:numFmt w:val="decimal"/>
-      <w:lvlText w:val="%3."/>
-      <w:lvlJc w:val="left"/>
-      <w:start w:val="1"/>
+      <w:numFmt w:val="bullet"/>
+      <w:lvlText w:val="§"/>
+      <w:lvlJc w:val="left"/>
       <w:pPr>
         <w:ind w:left="1800" w:hanging="360"/>
         <w:tab w:val="num" w:pos="1800"/>
       </w:pPr>
       <w:rPr>
-        <w:rFonts w:ascii="Arial" w:hAnsi="Arial" w:cs="Arial" w:eastAsia="Arial"/>
-        <w:b w:val="0"/>
-        <w:i w:val="0"/>
-        <w:strike w:val="0"/>
-        <w:sz w:val="20"/>
+        <w:rFonts w:ascii="Wingdings" w:hAnsi="Wingdings" w:cs="Wingdings" w:eastAsia="Wingdings"/>
+        <w:b w:val="0"/>
+        <w:i w:val="0"/>
+        <w:strike w:val="0"/>
+        <w:sz w:val="24"/>
         <w:color w:val="auto"/>
         <w:u w:val="none"/>
       </w:rPr>
     </w:lvl>
     <w:lvl w:ilvl="3">
-      <w:numFmt w:val="decimal"/>
-      <w:lvlText w:val="%4."/>
-      <w:lvlJc w:val="left"/>
-      <w:start w:val="1"/>
+      <w:numFmt w:val="bullet"/>
+      <w:lvlText w:val="·"/>
+      <w:lvlJc w:val="left"/>
       <w:pPr>
         <w:ind w:left="2520" w:hanging="360"/>
         <w:tab w:val="num" w:pos="2520"/>
       </w:pPr>
       <w:rPr>
-        <w:rFonts w:ascii="Arial" w:hAnsi="Arial" w:cs="Arial" w:eastAsia="Arial"/>
-        <w:b w:val="0"/>
-        <w:i w:val="0"/>
-        <w:strike w:val="0"/>
-        <w:sz w:val="20"/>
+        <w:rFonts w:ascii="Symbol" w:hAnsi="Symbol" w:cs="Symbol" w:eastAsia="Symbol"/>
+        <w:b w:val="0"/>
+        <w:i w:val="0"/>
+        <w:strike w:val="0"/>
+        <w:sz w:val="24"/>
         <w:color w:val="auto"/>
         <w:u w:val="none"/>
       </w:rPr>
     </w:lvl>
     <w:lvl w:ilvl="4">
-      <w:numFmt w:val="decimal"/>
-      <w:lvlText w:val="%5."/>
-      <w:lvlJc w:val="left"/>
-      <w:start w:val="1"/>
+      <w:numFmt w:val="bullet"/>
+      <w:lvlText w:val="o"/>
+      <w:lvlJc w:val="left"/>
       <w:pPr>
         <w:ind w:left="3240" w:hanging="360"/>
         <w:tab w:val="num" w:pos="3240"/>
       </w:pPr>
       <w:rPr>
-        <w:rFonts w:ascii="Arial" w:hAnsi="Arial" w:cs="Arial" w:eastAsia="Arial"/>
-        <w:b w:val="0"/>
-        <w:i w:val="0"/>
-        <w:strike w:val="0"/>
-        <w:sz w:val="20"/>
+        <w:rFonts w:ascii="Courier New" w:hAnsi="Courier New" w:cs="Courier New" w:eastAsia="Courier New"/>
+        <w:b w:val="0"/>
+        <w:i w:val="0"/>
+        <w:strike w:val="0"/>
+        <w:sz w:val="24"/>
         <w:color w:val="auto"/>
         <w:u w:val="none"/>
       </w:rPr>
     </w:lvl>
     <w:lvl w:ilvl="5">
-      <w:numFmt w:val="decimal"/>
-      <w:lvlText w:val="%6."/>
-      <w:lvlJc w:val="left"/>
-      <w:start w:val="1"/>
+      <w:numFmt w:val="bullet"/>
+      <w:lvlText w:val="§"/>
+      <w:lvlJc w:val="left"/>
       <w:pPr>
         <w:ind w:left="3960" w:hanging="360"/>
         <w:tab w:val="num" w:pos="3960"/>
       </w:pPr>
       <w:rPr>
-        <w:rFonts w:ascii="Arial" w:hAnsi="Arial" w:cs="Arial" w:eastAsia="Arial"/>
-        <w:b w:val="0"/>
-        <w:i w:val="0"/>
-        <w:strike w:val="0"/>
-        <w:sz w:val="20"/>
+        <w:rFonts w:ascii="Wingdings" w:hAnsi="Wingdings" w:cs="Wingdings" w:eastAsia="Wingdings"/>
+        <w:b w:val="0"/>
+        <w:i w:val="0"/>
+        <w:strike w:val="0"/>
+        <w:sz w:val="24"/>
         <w:color w:val="auto"/>
         <w:u w:val="none"/>
       </w:rPr>
     </w:lvl>
     <w:lvl w:ilvl="6">
-      <w:numFmt w:val="decimal"/>
-      <w:lvlText w:val="%7."/>
-      <w:lvlJc w:val="left"/>
-      <w:start w:val="1"/>
+      <w:numFmt w:val="bullet"/>
+      <w:lvlText w:val="·"/>
+      <w:lvlJc w:val="left"/>
       <w:pPr>
         <w:ind w:left="4680" w:hanging="360"/>
         <w:tab w:val="num" w:pos="4680"/>
       </w:pPr>
       <w:rPr>
-        <w:rFonts w:ascii="Arial" w:hAnsi="Arial" w:cs="Arial" w:eastAsia="Arial"/>
-        <w:b w:val="0"/>
-        <w:i w:val="0"/>
-        <w:strike w:val="0"/>
-        <w:sz w:val="20"/>
+        <w:rFonts w:ascii="Symbol" w:hAnsi="Symbol" w:cs="Symbol" w:eastAsia="Symbol"/>
+        <w:b w:val="0"/>
+        <w:i w:val="0"/>
+        <w:strike w:val="0"/>
+        <w:sz w:val="24"/>
         <w:color w:val="auto"/>
         <w:u w:val="none"/>
       </w:rPr>
     </w:lvl>
     <w:lvl w:ilvl="7">
-      <w:numFmt w:val="decimal"/>
-      <w:lvlText w:val="%8."/>
-      <w:lvlJc w:val="left"/>
-      <w:start w:val="1"/>
+      <w:numFmt w:val="bullet"/>
+      <w:lvlText w:val="o"/>
+      <w:lvlJc w:val="left"/>
       <w:pPr>
         <w:ind w:left="5400" w:hanging="360"/>
         <w:tab w:val="num" w:pos="5400"/>
       </w:pPr>
       <w:rPr>
-        <w:rFonts w:ascii="Arial" w:hAnsi="Arial" w:cs="Arial" w:eastAsia="Arial"/>
-        <w:b w:val="0"/>
-        <w:i w:val="0"/>
-        <w:strike w:val="0"/>
-        <w:sz w:val="20"/>
+        <w:rFonts w:ascii="Courier New" w:hAnsi="Courier New" w:cs="Courier New" w:eastAsia="Courier New"/>
+        <w:b w:val="0"/>
+        <w:i w:val="0"/>
+        <w:strike w:val="0"/>
+        <w:sz w:val="24"/>
         <w:color w:val="auto"/>
         <w:u w:val="none"/>
       </w:rPr>
     </w:lvl>
     <w:lvl w:ilvl="8">
-      <w:numFmt w:val="decimal"/>
-      <w:lvlText w:val="%9."/>
-      <w:lvlJc w:val="left"/>
-      <w:start w:val="1"/>
+      <w:numFmt w:val="bullet"/>
+      <w:lvlText w:val="§"/>
+      <w:lvlJc w:val="left"/>
       <w:pPr>
         <w:ind w:left="6120" w:hanging="360"/>
         <w:tab w:val="num" w:pos="6120"/>
       </w:pPr>
       <w:rPr>
-        <w:rFonts w:ascii="Arial" w:hAnsi="Arial" w:cs="Arial" w:eastAsia="Arial"/>
-        <w:b w:val="0"/>
-        <w:i w:val="0"/>
-        <w:strike w:val="0"/>
-        <w:sz w:val="20"/>
+        <w:rFonts w:ascii="Wingdings" w:hAnsi="Wingdings" w:cs="Wingdings" w:eastAsia="Wingdings"/>
+        <w:b w:val="0"/>
+        <w:i w:val="0"/>
+        <w:strike w:val="0"/>
+        <w:sz w:val="24"/>
         <w:color w:val="auto"/>
         <w:u w:val="none"/>
       </w:rPr>
     </w:lvl>
   </w:abstractNum>
   <w:abstractNum w:abstractNumId="12">
+    <w:multiLevelType w:val="multilevel"/>
+    <w:lvl w:ilvl="0">
+      <w:numFmt w:val="bullet"/>
+      <w:lvlText w:val="·"/>
+      <w:lvlJc w:val="left"/>
+      <w:pPr>
+        <w:ind w:left="360" w:hanging="360"/>
+        <w:tab w:val="num" w:pos="360"/>
+      </w:pPr>
+      <w:rPr>
+        <w:rFonts w:ascii="Symbol" w:hAnsi="Symbol" w:cs="Symbol" w:eastAsia="Symbol"/>
+        <w:b w:val="0"/>
+        <w:i w:val="0"/>
+        <w:strike w:val="0"/>
+        <w:sz w:val="24"/>
+        <w:color w:val="auto"/>
+        <w:u w:val="none"/>
+      </w:rPr>
+    </w:lvl>
+    <w:lvl w:ilvl="1">
+      <w:numFmt w:val="bullet"/>
+      <w:lvlText w:val="o"/>
+      <w:lvlJc w:val="left"/>
+      <w:pPr>
+        <w:ind w:left="1080" w:hanging="360"/>
+        <w:tab w:val="num" w:pos="1080"/>
+      </w:pPr>
+      <w:rPr>
+        <w:rFonts w:ascii="Courier New" w:hAnsi="Courier New" w:cs="Courier New" w:eastAsia="Courier New"/>
+        <w:b w:val="0"/>
+        <w:i w:val="0"/>
+        <w:strike w:val="0"/>
+        <w:sz w:val="24"/>
+        <w:color w:val="auto"/>
+        <w:u w:val="none"/>
+      </w:rPr>
+    </w:lvl>
+    <w:lvl w:ilvl="2">
+      <w:numFmt w:val="bullet"/>
+      <w:lvlText w:val="§"/>
+      <w:lvlJc w:val="left"/>
+      <w:pPr>
+        <w:ind w:left="1800" w:hanging="360"/>
+        <w:tab w:val="num" w:pos="1800"/>
+      </w:pPr>
+      <w:rPr>
+        <w:rFonts w:ascii="Wingdings" w:hAnsi="Wingdings" w:cs="Wingdings" w:eastAsia="Wingdings"/>
+        <w:b w:val="0"/>
+        <w:i w:val="0"/>
+        <w:strike w:val="0"/>
+        <w:sz w:val="24"/>
+        <w:color w:val="auto"/>
+        <w:u w:val="none"/>
+      </w:rPr>
+    </w:lvl>
+    <w:lvl w:ilvl="3">
+      <w:numFmt w:val="bullet"/>
+      <w:lvlText w:val="·"/>
+      <w:lvlJc w:val="left"/>
+      <w:pPr>
+        <w:ind w:left="2520" w:hanging="360"/>
+        <w:tab w:val="num" w:pos="2520"/>
+      </w:pPr>
+      <w:rPr>
+        <w:rFonts w:ascii="Symbol" w:hAnsi="Symbol" w:cs="Symbol" w:eastAsia="Symbol"/>
+        <w:b w:val="0"/>
+        <w:i w:val="0"/>
+        <w:strike w:val="0"/>
+        <w:sz w:val="24"/>
+        <w:color w:val="auto"/>
+        <w:u w:val="none"/>
+      </w:rPr>
+    </w:lvl>
+    <w:lvl w:ilvl="4">
+      <w:numFmt w:val="bullet"/>
+      <w:lvlText w:val="o"/>
+      <w:lvlJc w:val="left"/>
+      <w:pPr>
+        <w:ind w:left="3240" w:hanging="360"/>
+        <w:tab w:val="num" w:pos="3240"/>
+      </w:pPr>
+      <w:rPr>
+        <w:rFonts w:ascii="Courier New" w:hAnsi="Courier New" w:cs="Courier New" w:eastAsia="Courier New"/>
+        <w:b w:val="0"/>
+        <w:i w:val="0"/>
+        <w:strike w:val="0"/>
+        <w:sz w:val="24"/>
+        <w:color w:val="auto"/>
+        <w:u w:val="none"/>
+      </w:rPr>
+    </w:lvl>
+    <w:lvl w:ilvl="5">
+      <w:numFmt w:val="bullet"/>
+      <w:lvlText w:val="§"/>
+      <w:lvlJc w:val="left"/>
+      <w:pPr>
+        <w:ind w:left="3960" w:hanging="360"/>
+        <w:tab w:val="num" w:pos="3960"/>
+      </w:pPr>
+      <w:rPr>
+        <w:rFonts w:ascii="Wingdings" w:hAnsi="Wingdings" w:cs="Wingdings" w:eastAsia="Wingdings"/>
+        <w:b w:val="0"/>
+        <w:i w:val="0"/>
+        <w:strike w:val="0"/>
+        <w:sz w:val="24"/>
+        <w:color w:val="auto"/>
+        <w:u w:val="none"/>
+      </w:rPr>
+    </w:lvl>
+    <w:lvl w:ilvl="6">
+      <w:numFmt w:val="bullet"/>
+      <w:lvlText w:val="·"/>
+      <w:lvlJc w:val="left"/>
+      <w:pPr>
+        <w:ind w:left="4680" w:hanging="360"/>
+        <w:tab w:val="num" w:pos="4680"/>
+      </w:pPr>
+      <w:rPr>
+        <w:rFonts w:ascii="Symbol" w:hAnsi="Symbol" w:cs="Symbol" w:eastAsia="Symbol"/>
+        <w:b w:val="0"/>
+        <w:i w:val="0"/>
+        <w:strike w:val="0"/>
+        <w:sz w:val="24"/>
+        <w:color w:val="auto"/>
+        <w:u w:val="none"/>
+      </w:rPr>
+    </w:lvl>
+    <w:lvl w:ilvl="7">
+      <w:numFmt w:val="bullet"/>
+      <w:lvlText w:val="o"/>
+      <w:lvlJc w:val="left"/>
+      <w:pPr>
+        <w:ind w:left="5400" w:hanging="360"/>
+        <w:tab w:val="num" w:pos="5400"/>
+      </w:pPr>
+      <w:rPr>
+        <w:rFonts w:ascii="Courier New" w:hAnsi="Courier New" w:cs="Courier New" w:eastAsia="Courier New"/>
+        <w:b w:val="0"/>
+        <w:i w:val="0"/>
+        <w:strike w:val="0"/>
+        <w:sz w:val="24"/>
+        <w:color w:val="auto"/>
+        <w:u w:val="none"/>
+      </w:rPr>
+    </w:lvl>
+    <w:lvl w:ilvl="8">
+      <w:numFmt w:val="bullet"/>
+      <w:lvlText w:val="§"/>
+      <w:lvlJc w:val="left"/>
+      <w:pPr>
+        <w:ind w:left="6120" w:hanging="360"/>
+        <w:tab w:val="num" w:pos="6120"/>
+      </w:pPr>
+      <w:rPr>
+        <w:rFonts w:ascii="Wingdings" w:hAnsi="Wingdings" w:cs="Wingdings" w:eastAsia="Wingdings"/>
+        <w:b w:val="0"/>
+        <w:i w:val="0"/>
+        <w:strike w:val="0"/>
+        <w:sz w:val="24"/>
+        <w:color w:val="auto"/>
+        <w:u w:val="none"/>
+      </w:rPr>
+    </w:lvl>
+  </w:abstractNum>
+  <w:abstractNum w:abstractNumId="13">
     <w:multiLevelType w:val="multilevel"/>
     <w:lvl w:ilvl="0">
       <w:numFmt w:val="bullet"/>
@@ -6516,6 +7549,9 @@
   </w:num>
   <w:num w:numId="13">
     <w:abstractNumId w:val="12"/>
+  </w:num>
+  <w:num w:numId="14">
+    <w:abstractNumId w:val="13"/>
   </w:num>
 </w:numbering>
 </file>

</xml_diff>

<commit_message>
Updating the "Navigation" documentation to be more relevent with the current state of the application
</commit_message>
<xml_diff>
--- a/src/help/Trifolia-on-FHIR.docx
+++ b/src/help/Trifolia-on-FHIR.docx
@@ -361,7 +361,7 @@
           <w:sz w:val="24"/>
           <w:color w:val="000000"/>
         </w:rPr>
-        <w:t>5</w:t>
+        <w:t>6</w:t>
       </w:r>
       <w:r>
         <w:fldChar w:fldCharType="end"/>
@@ -413,7 +413,7 @@
           <w:sz w:val="24"/>
           <w:color w:val="000000"/>
         </w:rPr>
-        <w:t>5</w:t>
+        <w:t>6</w:t>
       </w:r>
       <w:r>
         <w:fldChar w:fldCharType="end"/>
@@ -466,7 +466,7 @@
           <w:sz w:val="24"/>
           <w:color w:val="000000"/>
         </w:rPr>
-        <w:t>5</w:t>
+        <w:t>6</w:t>
       </w:r>
       <w:r>
         <w:fldChar w:fldCharType="end"/>
@@ -572,7 +572,7 @@
           <w:sz w:val="24"/>
           <w:color w:val="000000"/>
         </w:rPr>
-        <w:t>6</w:t>
+        <w:t>7</w:t>
       </w:r>
       <w:r>
         <w:fldChar w:fldCharType="end"/>
@@ -730,7 +730,7 @@
           <w:sz w:val="24"/>
           <w:color w:val="000000"/>
         </w:rPr>
-        <w:t>7</w:t>
+        <w:t>8</w:t>
       </w:r>
       <w:r>
         <w:fldChar w:fldCharType="end"/>
@@ -836,7 +836,7 @@
           <w:sz w:val="24"/>
           <w:color w:val="000000"/>
         </w:rPr>
-        <w:t>8</w:t>
+        <w:t>9</w:t>
       </w:r>
       <w:r>
         <w:fldChar w:fldCharType="end"/>
@@ -941,7 +941,7 @@
           <w:sz w:val="24"/>
           <w:color w:val="000000"/>
         </w:rPr>
-        <w:t>9</w:t>
+        <w:t>10</w:t>
       </w:r>
       <w:r>
         <w:fldChar w:fldCharType="end"/>
@@ -994,7 +994,7 @@
           <w:sz w:val="24"/>
           <w:color w:val="000000"/>
         </w:rPr>
-        <w:t>9</w:t>
+        <w:t>10</w:t>
       </w:r>
       <w:r>
         <w:fldChar w:fldCharType="end"/>
@@ -2871,7 +2871,67 @@
       </w:pPr>
       <w:r/>
       <w:r>
+        <w:t>File</w:t>
+      </w:r>
+    </w:p>
+    <w:p>
+      <w:pPr>
+        <w:numPr>
+          <w:ilvl w:val="1"/>
+          <w:numId w:val="2"/>
+        </w:numPr>
+      </w:pPr>
+      <w:r/>
+      <w:r>
         <w:t>Home - This is the first screen users see after login. It presents high-level information about ToF.</w:t>
+      </w:r>
+    </w:p>
+    <w:p>
+      <w:pPr>
+        <w:numPr>
+          <w:ilvl w:val="1"/>
+          <w:numId w:val="2"/>
+        </w:numPr>
+      </w:pPr>
+      <w:r/>
+      <w:r>
+        <w:t>Open from computer - Users can open a resource directly from their computers, either an XML file or JSON file, and edit the resource in ToF without saving the resource to the FHIR server. When saving, the browser prompts users to re-download the updated resource as an XML or JSON file depending on the format when opened.</w:t>
+      </w:r>
+    </w:p>
+    <w:p>
+      <w:pPr>
+        <w:numPr>
+          <w:ilvl w:val="1"/>
+          <w:numId w:val="2"/>
+        </w:numPr>
+      </w:pPr>
+      <w:r/>
+      <w:r>
+        <w:t>Documentation - Opens this help documentation in HTML format.</w:t>
+      </w:r>
+    </w:p>
+    <w:p>
+      <w:pPr>
+        <w:numPr>
+          <w:ilvl w:val="1"/>
+          <w:numId w:val="2"/>
+        </w:numPr>
+      </w:pPr>
+      <w:r/>
+      <w:r>
+        <w:t>Request Support - Opens the support page for ToF, where users can submit support requests (defects, new ideas for features/improvements and general questions).</w:t>
+      </w:r>
+    </w:p>
+    <w:p>
+      <w:pPr>
+        <w:numPr>
+          <w:ilvl w:val="1"/>
+          <w:numId w:val="2"/>
+        </w:numPr>
+      </w:pPr>
+      <w:r/>
+      <w:r>
+        <w:t>Settings - This opens the settings window for ToF.</w:t>
       </w:r>
     </w:p>
     <w:p>
@@ -2979,7 +3039,7 @@
       </w:pPr>
       <w:r/>
       <w:r>
-        <w:t>Export - Export implementation guides from ToF in various formats (i.e., bundles, HTML).</w:t>
+        <w:t>Import - Import resources from other locations into ToF.</w:t>
       </w:r>
     </w:p>
     <w:p>
@@ -2991,17 +3051,7 @@
       </w:pPr>
       <w:r/>
       <w:r>
-        <w:t>Import - Import resources from other locations into ToF.</w:t>
-      </w:r>
-    </w:p>
-    <w:p>
-      <w:r>
-        <w:t/>
-      </w:r>
-    </w:p>
-    <w:p>
-      <w:r>
-        <w:t>On the right-side of the navigation menu, users will find:</w:t>
+        <w:t>Export - Export implementation guides from ToF in various formats (i.e., bundles, FHIR IG Publisher package, GitHub, etc).</w:t>
       </w:r>
     </w:p>
     <w:p>
@@ -3013,7 +3063,17 @@
       </w:pPr>
       <w:r/>
       <w:r>
-        <w:t>Drop-down menu - Select FHIR servers</w:t>
+        <w:t>Publish - Publish your implementation guide using the FHIR IG Publisher.</w:t>
+      </w:r>
+    </w:p>
+    <w:p>
+      <w:r>
+        <w:t/>
+      </w:r>
+    </w:p>
+    <w:p>
+      <w:r>
+        <w:t>On the right-side of the navigation menu, users will find:</w:t>
       </w:r>
     </w:p>
     <w:p>
@@ -3025,7 +3085,7 @@
       </w:pPr>
       <w:r/>
       <w:r>
-        <w:t>Edit Practitioner/Profile - Edit the Practitioner resource associated with your account.</w:t>
+        <w:t>A label indicating the currently selected FHIR server. You may click on this label to open the settings for ToF and select a different FHIR server. This is the same as clicking on the File &gt; Settings menu.</w:t>
       </w:r>
     </w:p>
     <w:p>
@@ -3037,7 +3097,18 @@
       </w:pPr>
       <w:r/>
       <w:r>
-        <w:t>Logout - Logs your account off ToF</w:t>
+        <w:t xml:space="preserve">A label indicating the user that is currently logged in. You may click on your name to edit your profile. A user is represented as a FHIR </w:t>
+      </w:r>
+      <w:hyperlink r:id="hrId21" target="_blank">
+        <w:r>
+          <w:rPr>
+            <w:rStyle w:val="c13"/>
+          </w:rPr>
+          <w:t>Practitioner</w:t>
+        </w:r>
+      </w:hyperlink>
+      <w:r>
+        <w:t xml:space="preserve"> resource.</w:t>
       </w:r>
     </w:p>
     <w:p>
@@ -3049,7 +3120,7 @@
       </w:pPr>
       <w:r/>
       <w:r>
-        <w:t>Open from Computer - Appear as an "upload" icon. Users can open a resource directly from their computers, either an XML file or JSON file, and edit the resource in ToF without saving the resource to the FHIR server. When saving, the browser prompts users to re-download the updated resource as an XML or JSON file depending on the format when opened.</w:t>
+        <w:t>An icon for logging out of GitHub (if you are logged into GitHub within ToF).</w:t>
       </w:r>
     </w:p>
     <w:p>
@@ -3061,7 +3132,25 @@
       </w:pPr>
       <w:r/>
       <w:r>
-        <w:t>Help - Shown as a question-mark icon, which opens this help documentation in a new window.</w:t>
+        <w:t>An icon for logging out of ToF (if you are logged into ToF).</w:t>
+      </w:r>
+    </w:p>
+    <w:p>
+      <w:pPr>
+        <w:numPr>
+          <w:ilvl w:val="0"/>
+          <w:numId w:val="2"/>
+        </w:numPr>
+      </w:pPr>
+      <w:r/>
+      <w:r>
+        <w:t xml:space="preserve">An icon for getting real-time guidance on how to use each screen. When clicked, a tour of the page will be started, highlighting key points of interest. </w:t>
+      </w:r>
+      <w:r>
+        <w:rPr>
+          <w:i/>
+        </w:rPr>
+        <w:t>Note: not all screens support "tour" functionality.</w:t>
       </w:r>
     </w:p>
     <w:p>
@@ -3069,7 +3158,7 @@
         <w:pStyle w:val="4"/>
       </w:pPr>
       <w:r>
-        <w:t>FHIR Versions</w:t>
+        <w:t>FHIR Versions in the UI</w:t>
       </w:r>
     </w:p>
     <w:p>
@@ -3731,7 +3820,7 @@
       <w:r>
         <w:t xml:space="preserve">Bundle exports produce a single download (pretty quickly) as a single XML file. This XML file is a FHIR </w:t>
       </w:r>
-      <w:hyperlink r:id="hrId21" target="_blank">
+      <w:hyperlink r:id="hrId22" target="_blank">
         <w:r>
           <w:rPr>
             <w:rStyle w:val="c13"/>
@@ -3754,7 +3843,7 @@
       <w:r>
         <w:t xml:space="preserve">HTML exports produce a package (ZIP file) for use with the FHIR </w:t>
       </w:r>
-      <w:hyperlink r:id="hrId22" target="_blank">
+      <w:hyperlink r:id="hrId23" target="_blank">
         <w:r>
           <w:rPr>
             <w:rStyle w:val="c13"/>
@@ -4181,7 +4270,7 @@
       <w:r>
         <w:t xml:space="preserve">When publishing an implementation guide from the "Publish" screen, the FHIR Server's </w:t>
       </w:r>
-      <w:hyperlink r:id="hrId23" target="_blank">
+      <w:hyperlink r:id="hrId24" target="_blank">
         <w:r>
           <w:rPr>
             <w:rStyle w:val="c13"/>
@@ -4621,7 +4710,7 @@
       <w:r>
         <w:t xml:space="preserve">Must support the </w:t>
       </w:r>
-      <w:hyperlink r:id="hrId24" target="_blank">
+      <w:hyperlink r:id="hrId25" target="_blank">
         <w:r>
           <w:rPr>
             <w:rStyle w:val="c13"/>
@@ -5040,7 +5129,7 @@
       <w:r>
         <w:t xml:space="preserve">Trifolia-on-FHIR's REST API is documented using Swagger. The publicly available installation of Trifolia-on-FHIR exposes the API documentation here: </w:t>
       </w:r>
-      <w:hyperlink r:id="hrId25" target="_blank">
+      <w:hyperlink r:id="hrId26" target="_blank">
         <w:r>
           <w:rPr>
             <w:rStyle w:val="c13"/>

</xml_diff>